<commit_message>
TRACE setted according to Áyllon et al 2020
</commit_message>
<xml_diff>
--- a/Documentation/TRACE_notebook_notes.docx
+++ b/Documentation/TRACE_notebook_notes.docx
@@ -39,6 +39,7 @@
         </w:rPr>
         <w:t xml:space="preserve"> </w:t>
       </w:r>
+      <w:commentRangeStart w:id="0"/>
       <w:r>
         <w:rPr>
           <w:b/>
@@ -48,6 +49,13 @@
         </w:rPr>
         <w:t xml:space="preserve">notes </w:t>
       </w:r>
+      <w:commentRangeEnd w:id="0"/>
+      <w:r>
+        <w:rPr>
+          <w:rStyle w:val="Refdecomentrio"/>
+        </w:rPr>
+        <w:commentReference w:id="0"/>
+      </w:r>
       <w:r>
         <w:rPr>
           <w:b/>
@@ -103,19 +111,19 @@
         </w:rPr>
         <w:t xml:space="preserve">eneral </w:t>
       </w:r>
-      <w:commentRangeStart w:id="0"/>
+      <w:commentRangeStart w:id="1"/>
       <w:r>
         <w:rPr>
           <w:lang w:val="en-US"/>
         </w:rPr>
         <w:t>guidelines</w:t>
       </w:r>
-      <w:commentRangeEnd w:id="0"/>
+      <w:commentRangeEnd w:id="1"/>
       <w:r>
         <w:rPr>
           <w:rStyle w:val="Refdecomentrio"/>
         </w:rPr>
-        <w:commentReference w:id="0"/>
+        <w:commentReference w:id="1"/>
       </w:r>
       <w:r>
         <w:rPr>
@@ -194,6 +202,1383 @@
         </w:rPr>
       </w:pPr>
     </w:p>
+    <w:tbl>
+      <w:tblPr>
+        <w:tblW w:w="7371" w:type="dxa"/>
+        <w:jc w:val="center"/>
+        <w:tblCellMar>
+          <w:left w:w="70" w:type="dxa"/>
+          <w:right w:w="70" w:type="dxa"/>
+        </w:tblCellMar>
+        <w:tblLook w:val="04A0" w:firstRow="1" w:lastRow="0" w:firstColumn="1" w:lastColumn="0" w:noHBand="0" w:noVBand="1"/>
+      </w:tblPr>
+      <w:tblGrid>
+        <w:gridCol w:w="3240"/>
+        <w:gridCol w:w="4131"/>
+      </w:tblGrid>
+      <w:tr>
+        <w:trPr>
+          <w:trHeight w:val="288"/>
+          <w:jc w:val="center"/>
+        </w:trPr>
+        <w:tc>
+          <w:tcPr>
+            <w:tcW w:w="3240" w:type="dxa"/>
+            <w:tcBorders>
+              <w:top w:val="nil"/>
+              <w:left w:val="nil"/>
+              <w:bottom w:val="single" w:sz="4" w:space="0" w:color="auto"/>
+              <w:right w:val="nil"/>
+            </w:tcBorders>
+            <w:shd w:val="clear" w:color="auto" w:fill="auto"/>
+            <w:noWrap/>
+            <w:vAlign w:val="bottom"/>
+            <w:hideMark/>
+          </w:tcPr>
+          <w:p>
+            <w:pPr>
+              <w:spacing w:after="0" w:line="240" w:lineRule="auto"/>
+              <w:rPr>
+                <w:rFonts w:ascii="Calibri" w:eastAsia="Times New Roman" w:hAnsi="Calibri" w:cs="Calibri"/>
+                <w:b/>
+                <w:bCs/>
+                <w:color w:val="000000"/>
+                <w:lang w:eastAsia="pt-BR"/>
+              </w:rPr>
+            </w:pPr>
+            <w:r>
+              <w:rPr>
+                <w:rFonts w:ascii="Calibri" w:eastAsia="Times New Roman" w:hAnsi="Calibri" w:cs="Calibri"/>
+                <w:b/>
+                <w:bCs/>
+                <w:color w:val="000000"/>
+                <w:lang w:eastAsia="pt-BR"/>
+              </w:rPr>
+              <w:t xml:space="preserve">TRACE </w:t>
+            </w:r>
+            <w:proofErr w:type="spellStart"/>
+            <w:r>
+              <w:rPr>
+                <w:rFonts w:ascii="Calibri" w:eastAsia="Times New Roman" w:hAnsi="Calibri" w:cs="Calibri"/>
+                <w:b/>
+                <w:bCs/>
+                <w:color w:val="000000"/>
+                <w:lang w:eastAsia="pt-BR"/>
+              </w:rPr>
+              <w:t>element</w:t>
+            </w:r>
+            <w:proofErr w:type="spellEnd"/>
+            <w:r>
+              <w:rPr>
+                <w:rFonts w:ascii="Calibri" w:eastAsia="Times New Roman" w:hAnsi="Calibri" w:cs="Calibri"/>
+                <w:b/>
+                <w:bCs/>
+                <w:color w:val="000000"/>
+                <w:lang w:eastAsia="pt-BR"/>
+              </w:rPr>
+              <w:t xml:space="preserve">/MN </w:t>
+            </w:r>
+            <w:proofErr w:type="spellStart"/>
+            <w:r>
+              <w:rPr>
+                <w:rFonts w:ascii="Calibri" w:eastAsia="Times New Roman" w:hAnsi="Calibri" w:cs="Calibri"/>
+                <w:b/>
+                <w:bCs/>
+                <w:color w:val="000000"/>
+                <w:lang w:eastAsia="pt-BR"/>
+              </w:rPr>
+              <w:t>entry</w:t>
+            </w:r>
+            <w:proofErr w:type="spellEnd"/>
+            <w:r>
+              <w:rPr>
+                <w:rFonts w:ascii="Calibri" w:eastAsia="Times New Roman" w:hAnsi="Calibri" w:cs="Calibri"/>
+                <w:b/>
+                <w:bCs/>
+                <w:color w:val="000000"/>
+                <w:lang w:eastAsia="pt-BR"/>
+              </w:rPr>
+              <w:t xml:space="preserve"> </w:t>
+            </w:r>
+            <w:proofErr w:type="spellStart"/>
+            <w:r>
+              <w:rPr>
+                <w:rFonts w:ascii="Calibri" w:eastAsia="Times New Roman" w:hAnsi="Calibri" w:cs="Calibri"/>
+                <w:b/>
+                <w:bCs/>
+                <w:color w:val="000000"/>
+                <w:lang w:eastAsia="pt-BR"/>
+              </w:rPr>
+              <w:t>tag</w:t>
+            </w:r>
+            <w:proofErr w:type="spellEnd"/>
+          </w:p>
+        </w:tc>
+        <w:tc>
+          <w:tcPr>
+            <w:tcW w:w="4131" w:type="dxa"/>
+            <w:tcBorders>
+              <w:top w:val="nil"/>
+              <w:left w:val="nil"/>
+              <w:bottom w:val="single" w:sz="4" w:space="0" w:color="auto"/>
+              <w:right w:val="nil"/>
+            </w:tcBorders>
+            <w:shd w:val="clear" w:color="auto" w:fill="auto"/>
+            <w:noWrap/>
+            <w:vAlign w:val="bottom"/>
+            <w:hideMark/>
+          </w:tcPr>
+          <w:p>
+            <w:pPr>
+              <w:spacing w:after="0" w:line="240" w:lineRule="auto"/>
+              <w:jc w:val="center"/>
+              <w:rPr>
+                <w:rFonts w:ascii="Calibri" w:eastAsia="Times New Roman" w:hAnsi="Calibri" w:cs="Calibri"/>
+                <w:b/>
+                <w:bCs/>
+                <w:color w:val="000000"/>
+                <w:lang w:eastAsia="pt-BR"/>
+              </w:rPr>
+            </w:pPr>
+            <w:r>
+              <w:rPr>
+                <w:rFonts w:ascii="Calibri" w:eastAsia="Times New Roman" w:hAnsi="Calibri" w:cs="Calibri"/>
+                <w:b/>
+                <w:bCs/>
+                <w:color w:val="000000"/>
+                <w:lang w:eastAsia="pt-BR"/>
+              </w:rPr>
+              <w:t xml:space="preserve">MN </w:t>
+            </w:r>
+            <w:proofErr w:type="spellStart"/>
+            <w:r>
+              <w:rPr>
+                <w:rFonts w:ascii="Calibri" w:eastAsia="Times New Roman" w:hAnsi="Calibri" w:cs="Calibri"/>
+                <w:b/>
+                <w:bCs/>
+                <w:color w:val="000000"/>
+                <w:lang w:eastAsia="pt-BR"/>
+              </w:rPr>
+              <w:t>keyword</w:t>
+            </w:r>
+            <w:proofErr w:type="spellEnd"/>
+          </w:p>
+        </w:tc>
+      </w:tr>
+      <w:tr>
+        <w:trPr>
+          <w:trHeight w:val="288"/>
+          <w:jc w:val="center"/>
+        </w:trPr>
+        <w:tc>
+          <w:tcPr>
+            <w:tcW w:w="3240" w:type="dxa"/>
+            <w:tcBorders>
+              <w:top w:val="nil"/>
+              <w:left w:val="nil"/>
+              <w:bottom w:val="nil"/>
+              <w:right w:val="nil"/>
+            </w:tcBorders>
+            <w:shd w:val="clear" w:color="auto" w:fill="auto"/>
+            <w:noWrap/>
+            <w:vAlign w:val="center"/>
+            <w:hideMark/>
+          </w:tcPr>
+          <w:p>
+            <w:pPr>
+              <w:spacing w:after="0" w:line="240" w:lineRule="auto"/>
+              <w:rPr>
+                <w:rFonts w:ascii="Calibri" w:eastAsia="Times New Roman" w:hAnsi="Calibri" w:cs="Calibri"/>
+                <w:color w:val="000000"/>
+                <w:lang w:eastAsia="pt-BR"/>
+              </w:rPr>
+            </w:pPr>
+            <w:r>
+              <w:rPr>
+                <w:rFonts w:ascii="Calibri" w:eastAsia="Times New Roman" w:hAnsi="Calibri" w:cs="Calibri"/>
+                <w:color w:val="000000"/>
+                <w:lang w:eastAsia="pt-BR"/>
+              </w:rPr>
+              <w:t xml:space="preserve">1. </w:t>
+            </w:r>
+            <w:proofErr w:type="spellStart"/>
+            <w:r>
+              <w:rPr>
+                <w:rFonts w:ascii="Calibri" w:eastAsia="Times New Roman" w:hAnsi="Calibri" w:cs="Calibri"/>
+                <w:color w:val="000000"/>
+                <w:lang w:eastAsia="pt-BR"/>
+              </w:rPr>
+              <w:t>Problem</w:t>
+            </w:r>
+            <w:proofErr w:type="spellEnd"/>
+            <w:r>
+              <w:rPr>
+                <w:rFonts w:ascii="Calibri" w:eastAsia="Times New Roman" w:hAnsi="Calibri" w:cs="Calibri"/>
+                <w:color w:val="000000"/>
+                <w:lang w:eastAsia="pt-BR"/>
+              </w:rPr>
+              <w:t xml:space="preserve"> </w:t>
+            </w:r>
+            <w:proofErr w:type="spellStart"/>
+            <w:r>
+              <w:rPr>
+                <w:rFonts w:ascii="Calibri" w:eastAsia="Times New Roman" w:hAnsi="Calibri" w:cs="Calibri"/>
+                <w:color w:val="000000"/>
+                <w:lang w:eastAsia="pt-BR"/>
+              </w:rPr>
+              <w:t>formulation</w:t>
+            </w:r>
+            <w:proofErr w:type="spellEnd"/>
+          </w:p>
+        </w:tc>
+        <w:tc>
+          <w:tcPr>
+            <w:tcW w:w="4131" w:type="dxa"/>
+            <w:tcBorders>
+              <w:top w:val="nil"/>
+              <w:left w:val="nil"/>
+              <w:bottom w:val="nil"/>
+              <w:right w:val="nil"/>
+            </w:tcBorders>
+            <w:shd w:val="clear" w:color="auto" w:fill="auto"/>
+            <w:noWrap/>
+            <w:vAlign w:val="center"/>
+            <w:hideMark/>
+          </w:tcPr>
+          <w:p>
+            <w:pPr>
+              <w:spacing w:after="0" w:line="240" w:lineRule="auto"/>
+              <w:rPr>
+                <w:rFonts w:ascii="Calibri" w:eastAsia="Times New Roman" w:hAnsi="Calibri" w:cs="Calibri"/>
+                <w:color w:val="000000"/>
+                <w:lang w:eastAsia="pt-BR"/>
+              </w:rPr>
+            </w:pPr>
+            <w:r>
+              <w:rPr>
+                <w:rFonts w:ascii="Calibri" w:eastAsia="Times New Roman" w:hAnsi="Calibri" w:cs="Calibri"/>
+                <w:color w:val="000000"/>
+                <w:lang w:eastAsia="pt-BR"/>
+              </w:rPr>
+              <w:t xml:space="preserve">Model </w:t>
+            </w:r>
+            <w:proofErr w:type="spellStart"/>
+            <w:r>
+              <w:rPr>
+                <w:rFonts w:ascii="Calibri" w:eastAsia="Times New Roman" w:hAnsi="Calibri" w:cs="Calibri"/>
+                <w:color w:val="000000"/>
+                <w:lang w:eastAsia="pt-BR"/>
+              </w:rPr>
+              <w:t>purpose</w:t>
+            </w:r>
+            <w:proofErr w:type="spellEnd"/>
+            <w:r>
+              <w:rPr>
+                <w:rFonts w:ascii="Calibri" w:eastAsia="Times New Roman" w:hAnsi="Calibri" w:cs="Calibri"/>
+                <w:color w:val="000000"/>
+                <w:lang w:eastAsia="pt-BR"/>
+              </w:rPr>
+              <w:t xml:space="preserve">; </w:t>
+            </w:r>
+            <w:proofErr w:type="spellStart"/>
+            <w:r>
+              <w:rPr>
+                <w:rFonts w:ascii="Calibri" w:eastAsia="Times New Roman" w:hAnsi="Calibri" w:cs="Calibri"/>
+                <w:color w:val="000000"/>
+                <w:lang w:eastAsia="pt-BR"/>
+              </w:rPr>
+              <w:t>Research</w:t>
+            </w:r>
+            <w:proofErr w:type="spellEnd"/>
+            <w:r>
+              <w:rPr>
+                <w:rFonts w:ascii="Calibri" w:eastAsia="Times New Roman" w:hAnsi="Calibri" w:cs="Calibri"/>
+                <w:color w:val="000000"/>
+                <w:lang w:eastAsia="pt-BR"/>
+              </w:rPr>
+              <w:t xml:space="preserve"> </w:t>
+            </w:r>
+            <w:proofErr w:type="spellStart"/>
+            <w:r>
+              <w:rPr>
+                <w:rFonts w:ascii="Calibri" w:eastAsia="Times New Roman" w:hAnsi="Calibri" w:cs="Calibri"/>
+                <w:color w:val="000000"/>
+                <w:lang w:eastAsia="pt-BR"/>
+              </w:rPr>
+              <w:t>questions</w:t>
+            </w:r>
+            <w:proofErr w:type="spellEnd"/>
+          </w:p>
+        </w:tc>
+      </w:tr>
+      <w:tr>
+        <w:trPr>
+          <w:trHeight w:val="288"/>
+          <w:jc w:val="center"/>
+        </w:trPr>
+        <w:tc>
+          <w:tcPr>
+            <w:tcW w:w="3240" w:type="dxa"/>
+            <w:tcBorders>
+              <w:top w:val="nil"/>
+              <w:left w:val="nil"/>
+              <w:bottom w:val="nil"/>
+              <w:right w:val="nil"/>
+            </w:tcBorders>
+            <w:shd w:val="clear" w:color="auto" w:fill="auto"/>
+            <w:noWrap/>
+            <w:vAlign w:val="center"/>
+            <w:hideMark/>
+          </w:tcPr>
+          <w:p>
+            <w:pPr>
+              <w:spacing w:after="0" w:line="240" w:lineRule="auto"/>
+              <w:rPr>
+                <w:rFonts w:ascii="Calibri" w:eastAsia="Times New Roman" w:hAnsi="Calibri" w:cs="Calibri"/>
+                <w:color w:val="000000"/>
+                <w:lang w:eastAsia="pt-BR"/>
+              </w:rPr>
+            </w:pPr>
+            <w:r>
+              <w:rPr>
+                <w:rFonts w:ascii="Calibri" w:eastAsia="Times New Roman" w:hAnsi="Calibri" w:cs="Calibri"/>
+                <w:color w:val="000000"/>
+                <w:lang w:eastAsia="pt-BR"/>
+              </w:rPr>
+              <w:t xml:space="preserve">2. Model </w:t>
+            </w:r>
+            <w:proofErr w:type="spellStart"/>
+            <w:r>
+              <w:rPr>
+                <w:rFonts w:ascii="Calibri" w:eastAsia="Times New Roman" w:hAnsi="Calibri" w:cs="Calibri"/>
+                <w:color w:val="000000"/>
+                <w:lang w:eastAsia="pt-BR"/>
+              </w:rPr>
+              <w:t>description</w:t>
+            </w:r>
+            <w:proofErr w:type="spellEnd"/>
+          </w:p>
+        </w:tc>
+        <w:tc>
+          <w:tcPr>
+            <w:tcW w:w="4131" w:type="dxa"/>
+            <w:tcBorders>
+              <w:top w:val="nil"/>
+              <w:left w:val="nil"/>
+              <w:bottom w:val="nil"/>
+              <w:right w:val="nil"/>
+            </w:tcBorders>
+            <w:shd w:val="clear" w:color="auto" w:fill="auto"/>
+            <w:noWrap/>
+            <w:vAlign w:val="center"/>
+            <w:hideMark/>
+          </w:tcPr>
+          <w:p>
+            <w:pPr>
+              <w:spacing w:after="0" w:line="240" w:lineRule="auto"/>
+              <w:rPr>
+                <w:rFonts w:ascii="Calibri" w:eastAsia="Times New Roman" w:hAnsi="Calibri" w:cs="Calibri"/>
+                <w:color w:val="000000"/>
+                <w:lang w:eastAsia="pt-BR"/>
+              </w:rPr>
+            </w:pPr>
+            <w:r>
+              <w:rPr>
+                <w:rFonts w:ascii="Calibri" w:eastAsia="Times New Roman" w:hAnsi="Calibri" w:cs="Calibri"/>
+                <w:color w:val="000000"/>
+                <w:lang w:eastAsia="pt-BR"/>
+              </w:rPr>
+              <w:t xml:space="preserve">Model </w:t>
+            </w:r>
+            <w:proofErr w:type="spellStart"/>
+            <w:r>
+              <w:rPr>
+                <w:rFonts w:ascii="Calibri" w:eastAsia="Times New Roman" w:hAnsi="Calibri" w:cs="Calibri"/>
+                <w:color w:val="000000"/>
+                <w:lang w:eastAsia="pt-BR"/>
+              </w:rPr>
+              <w:t>development</w:t>
+            </w:r>
+            <w:proofErr w:type="spellEnd"/>
+            <w:r>
+              <w:rPr>
+                <w:rFonts w:ascii="Calibri" w:eastAsia="Times New Roman" w:hAnsi="Calibri" w:cs="Calibri"/>
+                <w:color w:val="000000"/>
+                <w:lang w:eastAsia="pt-BR"/>
+              </w:rPr>
+              <w:t xml:space="preserve">; Design </w:t>
+            </w:r>
+            <w:proofErr w:type="spellStart"/>
+            <w:r>
+              <w:rPr>
+                <w:rFonts w:ascii="Calibri" w:eastAsia="Times New Roman" w:hAnsi="Calibri" w:cs="Calibri"/>
+                <w:color w:val="000000"/>
+                <w:lang w:eastAsia="pt-BR"/>
+              </w:rPr>
+              <w:t>decisions</w:t>
+            </w:r>
+            <w:proofErr w:type="spellEnd"/>
+          </w:p>
+        </w:tc>
+      </w:tr>
+      <w:tr>
+        <w:trPr>
+          <w:trHeight w:val="288"/>
+          <w:jc w:val="center"/>
+        </w:trPr>
+        <w:tc>
+          <w:tcPr>
+            <w:tcW w:w="3240" w:type="dxa"/>
+            <w:tcBorders>
+              <w:top w:val="nil"/>
+              <w:left w:val="nil"/>
+              <w:bottom w:val="nil"/>
+              <w:right w:val="nil"/>
+            </w:tcBorders>
+            <w:shd w:val="clear" w:color="auto" w:fill="auto"/>
+            <w:noWrap/>
+            <w:vAlign w:val="center"/>
+            <w:hideMark/>
+          </w:tcPr>
+          <w:p>
+            <w:pPr>
+              <w:spacing w:after="0" w:line="240" w:lineRule="auto"/>
+              <w:rPr>
+                <w:rFonts w:ascii="Calibri" w:eastAsia="Times New Roman" w:hAnsi="Calibri" w:cs="Calibri"/>
+                <w:color w:val="000000"/>
+                <w:lang w:eastAsia="pt-BR"/>
+              </w:rPr>
+            </w:pPr>
+            <w:r>
+              <w:rPr>
+                <w:rFonts w:ascii="Calibri" w:eastAsia="Times New Roman" w:hAnsi="Calibri" w:cs="Calibri"/>
+                <w:color w:val="000000"/>
+                <w:lang w:eastAsia="pt-BR"/>
+              </w:rPr>
+              <w:t xml:space="preserve">3. Data </w:t>
+            </w:r>
+            <w:proofErr w:type="spellStart"/>
+            <w:r>
+              <w:rPr>
+                <w:rFonts w:ascii="Calibri" w:eastAsia="Times New Roman" w:hAnsi="Calibri" w:cs="Calibri"/>
+                <w:color w:val="000000"/>
+                <w:lang w:eastAsia="pt-BR"/>
+              </w:rPr>
+              <w:t>evaluation</w:t>
+            </w:r>
+            <w:proofErr w:type="spellEnd"/>
+          </w:p>
+        </w:tc>
+        <w:tc>
+          <w:tcPr>
+            <w:tcW w:w="4131" w:type="dxa"/>
+            <w:tcBorders>
+              <w:top w:val="nil"/>
+              <w:left w:val="nil"/>
+              <w:bottom w:val="nil"/>
+              <w:right w:val="nil"/>
+            </w:tcBorders>
+            <w:shd w:val="clear" w:color="auto" w:fill="auto"/>
+            <w:noWrap/>
+            <w:vAlign w:val="center"/>
+            <w:hideMark/>
+          </w:tcPr>
+          <w:p>
+            <w:pPr>
+              <w:spacing w:after="0" w:line="240" w:lineRule="auto"/>
+              <w:rPr>
+                <w:rFonts w:ascii="Calibri" w:eastAsia="Times New Roman" w:hAnsi="Calibri" w:cs="Calibri"/>
+                <w:color w:val="000000"/>
+                <w:lang w:eastAsia="pt-BR"/>
+              </w:rPr>
+            </w:pPr>
+            <w:proofErr w:type="spellStart"/>
+            <w:r>
+              <w:rPr>
+                <w:rFonts w:ascii="Calibri" w:eastAsia="Times New Roman" w:hAnsi="Calibri" w:cs="Calibri"/>
+                <w:color w:val="000000"/>
+                <w:lang w:eastAsia="pt-BR"/>
+              </w:rPr>
+              <w:t>Parameterization</w:t>
+            </w:r>
+            <w:proofErr w:type="spellEnd"/>
+            <w:r>
+              <w:rPr>
+                <w:rFonts w:ascii="Calibri" w:eastAsia="Times New Roman" w:hAnsi="Calibri" w:cs="Calibri"/>
+                <w:color w:val="000000"/>
+                <w:lang w:eastAsia="pt-BR"/>
+              </w:rPr>
+              <w:t xml:space="preserve">; </w:t>
+            </w:r>
+            <w:proofErr w:type="spellStart"/>
+            <w:r>
+              <w:rPr>
+                <w:rFonts w:ascii="Calibri" w:eastAsia="Times New Roman" w:hAnsi="Calibri" w:cs="Calibri"/>
+                <w:color w:val="000000"/>
+                <w:lang w:eastAsia="pt-BR"/>
+              </w:rPr>
+              <w:t>Patterns</w:t>
+            </w:r>
+            <w:proofErr w:type="spellEnd"/>
+          </w:p>
+        </w:tc>
+      </w:tr>
+      <w:tr>
+        <w:trPr>
+          <w:trHeight w:val="631"/>
+          <w:jc w:val="center"/>
+        </w:trPr>
+        <w:tc>
+          <w:tcPr>
+            <w:tcW w:w="3240" w:type="dxa"/>
+            <w:tcBorders>
+              <w:top w:val="nil"/>
+              <w:left w:val="nil"/>
+              <w:bottom w:val="nil"/>
+              <w:right w:val="nil"/>
+            </w:tcBorders>
+            <w:shd w:val="clear" w:color="auto" w:fill="auto"/>
+            <w:noWrap/>
+            <w:vAlign w:val="center"/>
+            <w:hideMark/>
+          </w:tcPr>
+          <w:p>
+            <w:pPr>
+              <w:spacing w:after="0" w:line="240" w:lineRule="auto"/>
+              <w:rPr>
+                <w:rFonts w:ascii="Calibri" w:eastAsia="Times New Roman" w:hAnsi="Calibri" w:cs="Calibri"/>
+                <w:color w:val="000000"/>
+                <w:lang w:eastAsia="pt-BR"/>
+              </w:rPr>
+            </w:pPr>
+            <w:r>
+              <w:rPr>
+                <w:rFonts w:ascii="Calibri" w:eastAsia="Times New Roman" w:hAnsi="Calibri" w:cs="Calibri"/>
+                <w:color w:val="000000"/>
+                <w:lang w:eastAsia="pt-BR"/>
+              </w:rPr>
+              <w:t xml:space="preserve">4. Conceptual model </w:t>
+            </w:r>
+            <w:proofErr w:type="spellStart"/>
+            <w:r>
+              <w:rPr>
+                <w:rFonts w:ascii="Calibri" w:eastAsia="Times New Roman" w:hAnsi="Calibri" w:cs="Calibri"/>
+                <w:color w:val="000000"/>
+                <w:lang w:eastAsia="pt-BR"/>
+              </w:rPr>
+              <w:t>evaluation</w:t>
+            </w:r>
+            <w:proofErr w:type="spellEnd"/>
+          </w:p>
+        </w:tc>
+        <w:tc>
+          <w:tcPr>
+            <w:tcW w:w="4131" w:type="dxa"/>
+            <w:tcBorders>
+              <w:top w:val="nil"/>
+              <w:left w:val="nil"/>
+              <w:bottom w:val="nil"/>
+              <w:right w:val="nil"/>
+            </w:tcBorders>
+            <w:shd w:val="clear" w:color="auto" w:fill="auto"/>
+            <w:noWrap/>
+            <w:vAlign w:val="center"/>
+            <w:hideMark/>
+          </w:tcPr>
+          <w:p>
+            <w:pPr>
+              <w:spacing w:after="0" w:line="240" w:lineRule="auto"/>
+              <w:rPr>
+                <w:rFonts w:ascii="Calibri" w:eastAsia="Times New Roman" w:hAnsi="Calibri" w:cs="Calibri"/>
+                <w:color w:val="000000"/>
+                <w:lang w:eastAsia="pt-BR"/>
+              </w:rPr>
+            </w:pPr>
+            <w:r>
+              <w:rPr>
+                <w:rFonts w:ascii="Calibri" w:eastAsia="Times New Roman" w:hAnsi="Calibri" w:cs="Calibri"/>
+                <w:color w:val="000000"/>
+                <w:lang w:eastAsia="pt-BR"/>
+              </w:rPr>
+              <w:t xml:space="preserve">Conceptual design </w:t>
+            </w:r>
+            <w:proofErr w:type="spellStart"/>
+            <w:r>
+              <w:rPr>
+                <w:rFonts w:ascii="Calibri" w:eastAsia="Times New Roman" w:hAnsi="Calibri" w:cs="Calibri"/>
+                <w:color w:val="000000"/>
+                <w:lang w:eastAsia="pt-BR"/>
+              </w:rPr>
+              <w:t>decisions</w:t>
+            </w:r>
+            <w:proofErr w:type="spellEnd"/>
+          </w:p>
+        </w:tc>
+      </w:tr>
+      <w:tr>
+        <w:trPr>
+          <w:trHeight w:val="864"/>
+          <w:jc w:val="center"/>
+        </w:trPr>
+        <w:tc>
+          <w:tcPr>
+            <w:tcW w:w="3240" w:type="dxa"/>
+            <w:tcBorders>
+              <w:top w:val="nil"/>
+              <w:left w:val="nil"/>
+              <w:bottom w:val="nil"/>
+              <w:right w:val="nil"/>
+            </w:tcBorders>
+            <w:shd w:val="clear" w:color="auto" w:fill="auto"/>
+            <w:noWrap/>
+            <w:vAlign w:val="center"/>
+            <w:hideMark/>
+          </w:tcPr>
+          <w:p>
+            <w:pPr>
+              <w:spacing w:after="0" w:line="240" w:lineRule="auto"/>
+              <w:rPr>
+                <w:rFonts w:ascii="Calibri" w:eastAsia="Times New Roman" w:hAnsi="Calibri" w:cs="Calibri"/>
+                <w:color w:val="000000"/>
+                <w:lang w:eastAsia="pt-BR"/>
+              </w:rPr>
+            </w:pPr>
+            <w:r>
+              <w:rPr>
+                <w:rFonts w:ascii="Calibri" w:eastAsia="Times New Roman" w:hAnsi="Calibri" w:cs="Calibri"/>
+                <w:color w:val="000000"/>
+                <w:lang w:eastAsia="pt-BR"/>
+              </w:rPr>
+              <w:t xml:space="preserve">5. </w:t>
+            </w:r>
+            <w:proofErr w:type="spellStart"/>
+            <w:r>
+              <w:rPr>
+                <w:rFonts w:ascii="Calibri" w:eastAsia="Times New Roman" w:hAnsi="Calibri" w:cs="Calibri"/>
+                <w:color w:val="000000"/>
+                <w:lang w:eastAsia="pt-BR"/>
+              </w:rPr>
+              <w:t>Implementation</w:t>
+            </w:r>
+            <w:proofErr w:type="spellEnd"/>
+            <w:r>
+              <w:rPr>
+                <w:rFonts w:ascii="Calibri" w:eastAsia="Times New Roman" w:hAnsi="Calibri" w:cs="Calibri"/>
+                <w:color w:val="000000"/>
+                <w:lang w:eastAsia="pt-BR"/>
+              </w:rPr>
+              <w:t xml:space="preserve"> </w:t>
+            </w:r>
+            <w:proofErr w:type="spellStart"/>
+            <w:r>
+              <w:rPr>
+                <w:rFonts w:ascii="Calibri" w:eastAsia="Times New Roman" w:hAnsi="Calibri" w:cs="Calibri"/>
+                <w:color w:val="000000"/>
+                <w:lang w:eastAsia="pt-BR"/>
+              </w:rPr>
+              <w:t>verification</w:t>
+            </w:r>
+            <w:proofErr w:type="spellEnd"/>
+          </w:p>
+        </w:tc>
+        <w:tc>
+          <w:tcPr>
+            <w:tcW w:w="4131" w:type="dxa"/>
+            <w:tcBorders>
+              <w:top w:val="nil"/>
+              <w:left w:val="nil"/>
+              <w:bottom w:val="nil"/>
+              <w:right w:val="nil"/>
+            </w:tcBorders>
+            <w:shd w:val="clear" w:color="auto" w:fill="auto"/>
+            <w:vAlign w:val="center"/>
+            <w:hideMark/>
+          </w:tcPr>
+          <w:p>
+            <w:pPr>
+              <w:spacing w:after="0" w:line="240" w:lineRule="auto"/>
+              <w:rPr>
+                <w:rFonts w:ascii="Calibri" w:eastAsia="Times New Roman" w:hAnsi="Calibri" w:cs="Calibri"/>
+                <w:color w:val="000000"/>
+                <w:lang w:eastAsia="pt-BR"/>
+              </w:rPr>
+            </w:pPr>
+            <w:proofErr w:type="spellStart"/>
+            <w:r>
+              <w:rPr>
+                <w:rFonts w:ascii="Calibri" w:eastAsia="Times New Roman" w:hAnsi="Calibri" w:cs="Calibri"/>
+                <w:color w:val="000000"/>
+                <w:lang w:eastAsia="pt-BR"/>
+              </w:rPr>
+              <w:t>Debugging</w:t>
+            </w:r>
+            <w:proofErr w:type="spellEnd"/>
+            <w:r>
+              <w:rPr>
+                <w:rFonts w:ascii="Calibri" w:eastAsia="Times New Roman" w:hAnsi="Calibri" w:cs="Calibri"/>
+                <w:color w:val="000000"/>
+                <w:lang w:eastAsia="pt-BR"/>
+              </w:rPr>
+              <w:t xml:space="preserve"> </w:t>
+            </w:r>
+            <w:r>
+              <w:rPr>
+                <w:rFonts w:ascii="Calibri" w:eastAsia="Times New Roman" w:hAnsi="Calibri" w:cs="Calibri"/>
+                <w:color w:val="000000"/>
+                <w:lang w:eastAsia="pt-BR"/>
+              </w:rPr>
+              <w:br/>
+              <w:t xml:space="preserve">Software </w:t>
+            </w:r>
+            <w:proofErr w:type="spellStart"/>
+            <w:r>
+              <w:rPr>
+                <w:rFonts w:ascii="Calibri" w:eastAsia="Times New Roman" w:hAnsi="Calibri" w:cs="Calibri"/>
+                <w:color w:val="000000"/>
+                <w:lang w:eastAsia="pt-BR"/>
+              </w:rPr>
+              <w:t>verification</w:t>
+            </w:r>
+            <w:proofErr w:type="spellEnd"/>
+            <w:r>
+              <w:rPr>
+                <w:rFonts w:ascii="Calibri" w:eastAsia="Times New Roman" w:hAnsi="Calibri" w:cs="Calibri"/>
+                <w:color w:val="000000"/>
+                <w:lang w:eastAsia="pt-BR"/>
+              </w:rPr>
+              <w:t>/</w:t>
+            </w:r>
+            <w:proofErr w:type="spellStart"/>
+            <w:r>
+              <w:rPr>
+                <w:rFonts w:ascii="Calibri" w:eastAsia="Times New Roman" w:hAnsi="Calibri" w:cs="Calibri"/>
+                <w:color w:val="000000"/>
+                <w:lang w:eastAsia="pt-BR"/>
+              </w:rPr>
+              <w:t>Testing</w:t>
+            </w:r>
+            <w:proofErr w:type="spellEnd"/>
+            <w:r>
+              <w:rPr>
+                <w:rFonts w:ascii="Calibri" w:eastAsia="Times New Roman" w:hAnsi="Calibri" w:cs="Calibri"/>
+                <w:color w:val="000000"/>
+                <w:lang w:eastAsia="pt-BR"/>
+              </w:rPr>
+              <w:t xml:space="preserve"> </w:t>
+            </w:r>
+            <w:r>
+              <w:rPr>
+                <w:rFonts w:ascii="Calibri" w:eastAsia="Times New Roman" w:hAnsi="Calibri" w:cs="Calibri"/>
+                <w:color w:val="000000"/>
+                <w:lang w:eastAsia="pt-BR"/>
+              </w:rPr>
+              <w:br/>
+            </w:r>
+            <w:proofErr w:type="spellStart"/>
+            <w:r>
+              <w:rPr>
+                <w:rFonts w:ascii="Calibri" w:eastAsia="Times New Roman" w:hAnsi="Calibri" w:cs="Calibri"/>
+                <w:color w:val="000000"/>
+                <w:lang w:eastAsia="pt-BR"/>
+              </w:rPr>
+              <w:t>Usability</w:t>
+            </w:r>
+            <w:proofErr w:type="spellEnd"/>
+            <w:r>
+              <w:rPr>
+                <w:rFonts w:ascii="Calibri" w:eastAsia="Times New Roman" w:hAnsi="Calibri" w:cs="Calibri"/>
+                <w:color w:val="000000"/>
+                <w:lang w:eastAsia="pt-BR"/>
+              </w:rPr>
+              <w:t xml:space="preserve"> tools design</w:t>
+            </w:r>
+          </w:p>
+        </w:tc>
+      </w:tr>
+      <w:tr>
+        <w:trPr>
+          <w:trHeight w:val="864"/>
+          <w:jc w:val="center"/>
+        </w:trPr>
+        <w:tc>
+          <w:tcPr>
+            <w:tcW w:w="3240" w:type="dxa"/>
+            <w:tcBorders>
+              <w:top w:val="nil"/>
+              <w:left w:val="nil"/>
+              <w:bottom w:val="nil"/>
+              <w:right w:val="nil"/>
+            </w:tcBorders>
+            <w:shd w:val="clear" w:color="auto" w:fill="auto"/>
+            <w:noWrap/>
+            <w:vAlign w:val="center"/>
+            <w:hideMark/>
+          </w:tcPr>
+          <w:p>
+            <w:pPr>
+              <w:spacing w:after="0" w:line="240" w:lineRule="auto"/>
+              <w:rPr>
+                <w:rFonts w:ascii="Calibri" w:eastAsia="Times New Roman" w:hAnsi="Calibri" w:cs="Calibri"/>
+                <w:color w:val="000000"/>
+                <w:lang w:eastAsia="pt-BR"/>
+              </w:rPr>
+            </w:pPr>
+            <w:r>
+              <w:rPr>
+                <w:rFonts w:ascii="Calibri" w:eastAsia="Times New Roman" w:hAnsi="Calibri" w:cs="Calibri"/>
+                <w:color w:val="000000"/>
+                <w:lang w:eastAsia="pt-BR"/>
+              </w:rPr>
+              <w:t xml:space="preserve">6. Model output </w:t>
+            </w:r>
+            <w:proofErr w:type="spellStart"/>
+            <w:r>
+              <w:rPr>
+                <w:rFonts w:ascii="Calibri" w:eastAsia="Times New Roman" w:hAnsi="Calibri" w:cs="Calibri"/>
+                <w:color w:val="000000"/>
+                <w:lang w:eastAsia="pt-BR"/>
+              </w:rPr>
+              <w:t>verification</w:t>
+            </w:r>
+            <w:proofErr w:type="spellEnd"/>
+          </w:p>
+        </w:tc>
+        <w:tc>
+          <w:tcPr>
+            <w:tcW w:w="4131" w:type="dxa"/>
+            <w:tcBorders>
+              <w:top w:val="nil"/>
+              <w:left w:val="nil"/>
+              <w:bottom w:val="nil"/>
+              <w:right w:val="nil"/>
+            </w:tcBorders>
+            <w:shd w:val="clear" w:color="auto" w:fill="auto"/>
+            <w:vAlign w:val="center"/>
+            <w:hideMark/>
+          </w:tcPr>
+          <w:p>
+            <w:pPr>
+              <w:spacing w:after="0" w:line="240" w:lineRule="auto"/>
+              <w:rPr>
+                <w:rFonts w:ascii="Calibri" w:eastAsia="Times New Roman" w:hAnsi="Calibri" w:cs="Calibri"/>
+                <w:color w:val="000000"/>
+                <w:lang w:eastAsia="pt-BR"/>
+              </w:rPr>
+            </w:pPr>
+            <w:r>
+              <w:rPr>
+                <w:rFonts w:ascii="Calibri" w:eastAsia="Times New Roman" w:hAnsi="Calibri" w:cs="Calibri"/>
+                <w:color w:val="000000"/>
+                <w:lang w:eastAsia="pt-BR"/>
+              </w:rPr>
+              <w:t xml:space="preserve">Output </w:t>
+            </w:r>
+            <w:proofErr w:type="spellStart"/>
+            <w:r>
+              <w:rPr>
+                <w:rFonts w:ascii="Calibri" w:eastAsia="Times New Roman" w:hAnsi="Calibri" w:cs="Calibri"/>
+                <w:color w:val="000000"/>
+                <w:lang w:eastAsia="pt-BR"/>
+              </w:rPr>
+              <w:t>verification</w:t>
+            </w:r>
+            <w:proofErr w:type="spellEnd"/>
+            <w:r>
+              <w:rPr>
+                <w:rFonts w:ascii="Calibri" w:eastAsia="Times New Roman" w:hAnsi="Calibri" w:cs="Calibri"/>
+                <w:color w:val="000000"/>
+                <w:lang w:eastAsia="pt-BR"/>
+              </w:rPr>
+              <w:t>/</w:t>
+            </w:r>
+            <w:proofErr w:type="spellStart"/>
+            <w:r>
+              <w:rPr>
+                <w:rFonts w:ascii="Calibri" w:eastAsia="Times New Roman" w:hAnsi="Calibri" w:cs="Calibri"/>
+                <w:color w:val="000000"/>
+                <w:lang w:eastAsia="pt-BR"/>
+              </w:rPr>
+              <w:t>Goodness</w:t>
+            </w:r>
+            <w:proofErr w:type="spellEnd"/>
+            <w:r>
+              <w:rPr>
+                <w:rFonts w:ascii="Calibri" w:eastAsia="Times New Roman" w:hAnsi="Calibri" w:cs="Calibri"/>
+                <w:color w:val="000000"/>
+                <w:lang w:eastAsia="pt-BR"/>
+              </w:rPr>
+              <w:t xml:space="preserve">- </w:t>
+            </w:r>
+            <w:proofErr w:type="spellStart"/>
+            <w:r>
+              <w:rPr>
+                <w:rFonts w:ascii="Calibri" w:eastAsia="Times New Roman" w:hAnsi="Calibri" w:cs="Calibri"/>
+                <w:color w:val="000000"/>
+                <w:lang w:eastAsia="pt-BR"/>
+              </w:rPr>
+              <w:t>of-fit</w:t>
+            </w:r>
+            <w:proofErr w:type="spellEnd"/>
+            <w:r>
+              <w:rPr>
+                <w:rFonts w:ascii="Calibri" w:eastAsia="Times New Roman" w:hAnsi="Calibri" w:cs="Calibri"/>
+                <w:color w:val="000000"/>
+                <w:lang w:eastAsia="pt-BR"/>
+              </w:rPr>
+              <w:br/>
+            </w:r>
+            <w:proofErr w:type="spellStart"/>
+            <w:r>
+              <w:rPr>
+                <w:rFonts w:ascii="Calibri" w:eastAsia="Times New Roman" w:hAnsi="Calibri" w:cs="Calibri"/>
+                <w:color w:val="000000"/>
+                <w:lang w:eastAsia="pt-BR"/>
+              </w:rPr>
+              <w:t>Calibration</w:t>
+            </w:r>
+            <w:proofErr w:type="spellEnd"/>
+            <w:r>
+              <w:rPr>
+                <w:rFonts w:ascii="Calibri" w:eastAsia="Times New Roman" w:hAnsi="Calibri" w:cs="Calibri"/>
+                <w:color w:val="000000"/>
+                <w:lang w:eastAsia="pt-BR"/>
+              </w:rPr>
+              <w:t xml:space="preserve">; </w:t>
+            </w:r>
+            <w:proofErr w:type="spellStart"/>
+            <w:r>
+              <w:rPr>
+                <w:rFonts w:ascii="Calibri" w:eastAsia="Times New Roman" w:hAnsi="Calibri" w:cs="Calibri"/>
+                <w:color w:val="000000"/>
+                <w:lang w:eastAsia="pt-BR"/>
+              </w:rPr>
+              <w:t>Tests</w:t>
+            </w:r>
+            <w:proofErr w:type="spellEnd"/>
+            <w:r>
+              <w:rPr>
+                <w:rFonts w:ascii="Calibri" w:eastAsia="Times New Roman" w:hAnsi="Calibri" w:cs="Calibri"/>
+                <w:color w:val="000000"/>
+                <w:lang w:eastAsia="pt-BR"/>
+              </w:rPr>
+              <w:t xml:space="preserve"> </w:t>
+            </w:r>
+            <w:proofErr w:type="spellStart"/>
+            <w:r>
+              <w:rPr>
+                <w:rFonts w:ascii="Calibri" w:eastAsia="Times New Roman" w:hAnsi="Calibri" w:cs="Calibri"/>
+                <w:color w:val="000000"/>
+                <w:lang w:eastAsia="pt-BR"/>
+              </w:rPr>
+              <w:t>on</w:t>
+            </w:r>
+            <w:proofErr w:type="spellEnd"/>
+            <w:r>
+              <w:rPr>
+                <w:rFonts w:ascii="Calibri" w:eastAsia="Times New Roman" w:hAnsi="Calibri" w:cs="Calibri"/>
+                <w:color w:val="000000"/>
+                <w:lang w:eastAsia="pt-BR"/>
+              </w:rPr>
+              <w:t xml:space="preserve"> </w:t>
+            </w:r>
+            <w:proofErr w:type="spellStart"/>
+            <w:r>
+              <w:rPr>
+                <w:rFonts w:ascii="Calibri" w:eastAsia="Times New Roman" w:hAnsi="Calibri" w:cs="Calibri"/>
+                <w:color w:val="000000"/>
+                <w:lang w:eastAsia="pt-BR"/>
+              </w:rPr>
+              <w:t>environmental</w:t>
+            </w:r>
+            <w:proofErr w:type="spellEnd"/>
+            <w:r>
+              <w:rPr>
+                <w:rFonts w:ascii="Calibri" w:eastAsia="Times New Roman" w:hAnsi="Calibri" w:cs="Calibri"/>
+                <w:color w:val="000000"/>
+                <w:lang w:eastAsia="pt-BR"/>
+              </w:rPr>
+              <w:t xml:space="preserve"> drivers</w:t>
+            </w:r>
+          </w:p>
+        </w:tc>
+      </w:tr>
+      <w:tr>
+        <w:trPr>
+          <w:trHeight w:val="1152"/>
+          <w:jc w:val="center"/>
+        </w:trPr>
+        <w:tc>
+          <w:tcPr>
+            <w:tcW w:w="3240" w:type="dxa"/>
+            <w:tcBorders>
+              <w:top w:val="nil"/>
+              <w:left w:val="nil"/>
+              <w:bottom w:val="nil"/>
+              <w:right w:val="nil"/>
+            </w:tcBorders>
+            <w:shd w:val="clear" w:color="auto" w:fill="auto"/>
+            <w:noWrap/>
+            <w:vAlign w:val="center"/>
+            <w:hideMark/>
+          </w:tcPr>
+          <w:p>
+            <w:pPr>
+              <w:spacing w:after="0" w:line="240" w:lineRule="auto"/>
+              <w:rPr>
+                <w:rFonts w:ascii="Calibri" w:eastAsia="Times New Roman" w:hAnsi="Calibri" w:cs="Calibri"/>
+                <w:color w:val="000000"/>
+                <w:lang w:eastAsia="pt-BR"/>
+              </w:rPr>
+            </w:pPr>
+            <w:r>
+              <w:rPr>
+                <w:rFonts w:ascii="Calibri" w:eastAsia="Times New Roman" w:hAnsi="Calibri" w:cs="Calibri"/>
+                <w:color w:val="000000"/>
+                <w:lang w:eastAsia="pt-BR"/>
+              </w:rPr>
+              <w:t xml:space="preserve">7. Model </w:t>
+            </w:r>
+            <w:proofErr w:type="spellStart"/>
+            <w:r>
+              <w:rPr>
+                <w:rFonts w:ascii="Calibri" w:eastAsia="Times New Roman" w:hAnsi="Calibri" w:cs="Calibri"/>
+                <w:color w:val="000000"/>
+                <w:lang w:eastAsia="pt-BR"/>
+              </w:rPr>
+              <w:t>analysis</w:t>
+            </w:r>
+            <w:proofErr w:type="spellEnd"/>
+            <w:r>
+              <w:rPr>
+                <w:rFonts w:ascii="Calibri" w:eastAsia="Times New Roman" w:hAnsi="Calibri" w:cs="Calibri"/>
+                <w:color w:val="000000"/>
+                <w:lang w:eastAsia="pt-BR"/>
+              </w:rPr>
+              <w:t xml:space="preserve"> </w:t>
+            </w:r>
+            <w:proofErr w:type="spellStart"/>
+            <w:r>
+              <w:rPr>
+                <w:rFonts w:ascii="Calibri" w:eastAsia="Times New Roman" w:hAnsi="Calibri" w:cs="Calibri"/>
+                <w:color w:val="000000"/>
+                <w:lang w:eastAsia="pt-BR"/>
+              </w:rPr>
+              <w:t>and</w:t>
+            </w:r>
+            <w:proofErr w:type="spellEnd"/>
+            <w:r>
+              <w:rPr>
+                <w:rFonts w:ascii="Calibri" w:eastAsia="Times New Roman" w:hAnsi="Calibri" w:cs="Calibri"/>
+                <w:color w:val="000000"/>
+                <w:lang w:eastAsia="pt-BR"/>
+              </w:rPr>
+              <w:t xml:space="preserve"> </w:t>
+            </w:r>
+            <w:proofErr w:type="spellStart"/>
+            <w:r>
+              <w:rPr>
+                <w:rFonts w:ascii="Calibri" w:eastAsia="Times New Roman" w:hAnsi="Calibri" w:cs="Calibri"/>
+                <w:color w:val="000000"/>
+                <w:lang w:eastAsia="pt-BR"/>
+              </w:rPr>
+              <w:t>application</w:t>
+            </w:r>
+            <w:proofErr w:type="spellEnd"/>
+          </w:p>
+        </w:tc>
+        <w:tc>
+          <w:tcPr>
+            <w:tcW w:w="4131" w:type="dxa"/>
+            <w:tcBorders>
+              <w:top w:val="nil"/>
+              <w:left w:val="nil"/>
+              <w:bottom w:val="nil"/>
+              <w:right w:val="nil"/>
+            </w:tcBorders>
+            <w:shd w:val="clear" w:color="auto" w:fill="auto"/>
+            <w:vAlign w:val="center"/>
+            <w:hideMark/>
+          </w:tcPr>
+          <w:p>
+            <w:pPr>
+              <w:spacing w:after="0" w:line="240" w:lineRule="auto"/>
+              <w:rPr>
+                <w:rFonts w:ascii="Calibri" w:eastAsia="Times New Roman" w:hAnsi="Calibri" w:cs="Calibri"/>
+                <w:color w:val="000000"/>
+                <w:lang w:eastAsia="pt-BR"/>
+              </w:rPr>
+            </w:pPr>
+            <w:proofErr w:type="spellStart"/>
+            <w:r>
+              <w:rPr>
+                <w:rFonts w:ascii="Calibri" w:eastAsia="Times New Roman" w:hAnsi="Calibri" w:cs="Calibri"/>
+                <w:color w:val="000000"/>
+                <w:lang w:eastAsia="pt-BR"/>
+              </w:rPr>
+              <w:t>Sensitivity</w:t>
+            </w:r>
+            <w:proofErr w:type="spellEnd"/>
+            <w:r>
+              <w:rPr>
+                <w:rFonts w:ascii="Calibri" w:eastAsia="Times New Roman" w:hAnsi="Calibri" w:cs="Calibri"/>
+                <w:color w:val="000000"/>
+                <w:lang w:eastAsia="pt-BR"/>
+              </w:rPr>
+              <w:t xml:space="preserve"> </w:t>
+            </w:r>
+            <w:proofErr w:type="spellStart"/>
+            <w:r>
+              <w:rPr>
+                <w:rFonts w:ascii="Calibri" w:eastAsia="Times New Roman" w:hAnsi="Calibri" w:cs="Calibri"/>
+                <w:color w:val="000000"/>
+                <w:lang w:eastAsia="pt-BR"/>
+              </w:rPr>
+              <w:t>analysis</w:t>
+            </w:r>
+            <w:proofErr w:type="spellEnd"/>
+            <w:r>
+              <w:rPr>
+                <w:rFonts w:ascii="Calibri" w:eastAsia="Times New Roman" w:hAnsi="Calibri" w:cs="Calibri"/>
+                <w:color w:val="000000"/>
+                <w:lang w:eastAsia="pt-BR"/>
+              </w:rPr>
+              <w:t xml:space="preserve">; </w:t>
+            </w:r>
+            <w:proofErr w:type="spellStart"/>
+            <w:r>
+              <w:rPr>
+                <w:rFonts w:ascii="Calibri" w:eastAsia="Times New Roman" w:hAnsi="Calibri" w:cs="Calibri"/>
+                <w:color w:val="000000"/>
+                <w:lang w:eastAsia="pt-BR"/>
+              </w:rPr>
+              <w:t>Uncertainty</w:t>
+            </w:r>
+            <w:proofErr w:type="spellEnd"/>
+            <w:r>
+              <w:rPr>
+                <w:rFonts w:ascii="Calibri" w:eastAsia="Times New Roman" w:hAnsi="Calibri" w:cs="Calibri"/>
+                <w:color w:val="000000"/>
+                <w:lang w:eastAsia="pt-BR"/>
+              </w:rPr>
+              <w:t xml:space="preserve"> </w:t>
+            </w:r>
+            <w:proofErr w:type="spellStart"/>
+            <w:r>
+              <w:rPr>
+                <w:rFonts w:ascii="Calibri" w:eastAsia="Times New Roman" w:hAnsi="Calibri" w:cs="Calibri"/>
+                <w:color w:val="000000"/>
+                <w:lang w:eastAsia="pt-BR"/>
+              </w:rPr>
+              <w:t>analysis</w:t>
+            </w:r>
+            <w:proofErr w:type="spellEnd"/>
+            <w:r>
+              <w:rPr>
+                <w:rFonts w:ascii="Calibri" w:eastAsia="Times New Roman" w:hAnsi="Calibri" w:cs="Calibri"/>
+                <w:color w:val="000000"/>
+                <w:lang w:eastAsia="pt-BR"/>
+              </w:rPr>
+              <w:br/>
+            </w:r>
+            <w:proofErr w:type="spellStart"/>
+            <w:r>
+              <w:rPr>
+                <w:rFonts w:ascii="Calibri" w:eastAsia="Times New Roman" w:hAnsi="Calibri" w:cs="Calibri"/>
+                <w:color w:val="000000"/>
+                <w:lang w:eastAsia="pt-BR"/>
+              </w:rPr>
+              <w:t>Robustness</w:t>
+            </w:r>
+            <w:proofErr w:type="spellEnd"/>
+            <w:r>
+              <w:rPr>
+                <w:rFonts w:ascii="Calibri" w:eastAsia="Times New Roman" w:hAnsi="Calibri" w:cs="Calibri"/>
+                <w:color w:val="000000"/>
+                <w:lang w:eastAsia="pt-BR"/>
+              </w:rPr>
+              <w:t xml:space="preserve"> </w:t>
+            </w:r>
+            <w:proofErr w:type="spellStart"/>
+            <w:r>
+              <w:rPr>
+                <w:rFonts w:ascii="Calibri" w:eastAsia="Times New Roman" w:hAnsi="Calibri" w:cs="Calibri"/>
+                <w:color w:val="000000"/>
+                <w:lang w:eastAsia="pt-BR"/>
+              </w:rPr>
+              <w:t>analysis</w:t>
+            </w:r>
+            <w:proofErr w:type="spellEnd"/>
+            <w:r>
+              <w:rPr>
+                <w:rFonts w:ascii="Calibri" w:eastAsia="Times New Roman" w:hAnsi="Calibri" w:cs="Calibri"/>
+                <w:color w:val="000000"/>
+                <w:lang w:eastAsia="pt-BR"/>
+              </w:rPr>
+              <w:t xml:space="preserve">; </w:t>
+            </w:r>
+            <w:proofErr w:type="spellStart"/>
+            <w:r>
+              <w:rPr>
+                <w:rFonts w:ascii="Calibri" w:eastAsia="Times New Roman" w:hAnsi="Calibri" w:cs="Calibri"/>
+                <w:color w:val="000000"/>
+                <w:lang w:eastAsia="pt-BR"/>
+              </w:rPr>
+              <w:t>Simulation</w:t>
+            </w:r>
+            <w:proofErr w:type="spellEnd"/>
+            <w:r>
+              <w:rPr>
+                <w:rFonts w:ascii="Calibri" w:eastAsia="Times New Roman" w:hAnsi="Calibri" w:cs="Calibri"/>
+                <w:color w:val="000000"/>
+                <w:lang w:eastAsia="pt-BR"/>
+              </w:rPr>
+              <w:t xml:space="preserve"> </w:t>
+            </w:r>
+            <w:proofErr w:type="spellStart"/>
+            <w:r>
+              <w:rPr>
+                <w:rFonts w:ascii="Calibri" w:eastAsia="Times New Roman" w:hAnsi="Calibri" w:cs="Calibri"/>
+                <w:color w:val="000000"/>
+                <w:lang w:eastAsia="pt-BR"/>
+              </w:rPr>
+              <w:t>experiment</w:t>
+            </w:r>
+            <w:proofErr w:type="spellEnd"/>
+          </w:p>
+        </w:tc>
+      </w:tr>
+      <w:tr>
+        <w:trPr>
+          <w:trHeight w:val="288"/>
+          <w:jc w:val="center"/>
+        </w:trPr>
+        <w:tc>
+          <w:tcPr>
+            <w:tcW w:w="3240" w:type="dxa"/>
+            <w:tcBorders>
+              <w:top w:val="nil"/>
+              <w:left w:val="nil"/>
+              <w:bottom w:val="single" w:sz="4" w:space="0" w:color="auto"/>
+              <w:right w:val="nil"/>
+            </w:tcBorders>
+            <w:shd w:val="clear" w:color="auto" w:fill="auto"/>
+            <w:noWrap/>
+            <w:vAlign w:val="center"/>
+            <w:hideMark/>
+          </w:tcPr>
+          <w:p>
+            <w:pPr>
+              <w:spacing w:after="0" w:line="240" w:lineRule="auto"/>
+              <w:rPr>
+                <w:rFonts w:ascii="Calibri" w:eastAsia="Times New Roman" w:hAnsi="Calibri" w:cs="Calibri"/>
+                <w:color w:val="000000"/>
+                <w:lang w:eastAsia="pt-BR"/>
+              </w:rPr>
+            </w:pPr>
+            <w:r>
+              <w:rPr>
+                <w:rFonts w:ascii="Calibri" w:eastAsia="Times New Roman" w:hAnsi="Calibri" w:cs="Calibri"/>
+                <w:color w:val="000000"/>
+                <w:lang w:eastAsia="pt-BR"/>
+              </w:rPr>
+              <w:t xml:space="preserve">8. Model output </w:t>
+            </w:r>
+            <w:proofErr w:type="spellStart"/>
+            <w:r>
+              <w:rPr>
+                <w:rFonts w:ascii="Calibri" w:eastAsia="Times New Roman" w:hAnsi="Calibri" w:cs="Calibri"/>
+                <w:color w:val="000000"/>
+                <w:lang w:eastAsia="pt-BR"/>
+              </w:rPr>
+              <w:t>corroboration</w:t>
+            </w:r>
+            <w:proofErr w:type="spellEnd"/>
+          </w:p>
+        </w:tc>
+        <w:tc>
+          <w:tcPr>
+            <w:tcW w:w="4131" w:type="dxa"/>
+            <w:tcBorders>
+              <w:top w:val="nil"/>
+              <w:left w:val="nil"/>
+              <w:bottom w:val="single" w:sz="4" w:space="0" w:color="auto"/>
+              <w:right w:val="nil"/>
+            </w:tcBorders>
+            <w:shd w:val="clear" w:color="auto" w:fill="auto"/>
+            <w:noWrap/>
+            <w:vAlign w:val="center"/>
+            <w:hideMark/>
+          </w:tcPr>
+          <w:p>
+            <w:pPr>
+              <w:spacing w:after="0" w:line="240" w:lineRule="auto"/>
+              <w:rPr>
+                <w:rFonts w:ascii="Calibri" w:eastAsia="Times New Roman" w:hAnsi="Calibri" w:cs="Calibri"/>
+                <w:color w:val="000000"/>
+                <w:lang w:eastAsia="pt-BR"/>
+              </w:rPr>
+            </w:pPr>
+            <w:r>
+              <w:rPr>
+                <w:rFonts w:ascii="Calibri" w:eastAsia="Times New Roman" w:hAnsi="Calibri" w:cs="Calibri"/>
+                <w:color w:val="000000"/>
+                <w:lang w:eastAsia="pt-BR"/>
+              </w:rPr>
+              <w:t xml:space="preserve">Output </w:t>
+            </w:r>
+            <w:proofErr w:type="spellStart"/>
+            <w:r>
+              <w:rPr>
+                <w:rFonts w:ascii="Calibri" w:eastAsia="Times New Roman" w:hAnsi="Calibri" w:cs="Calibri"/>
+                <w:color w:val="000000"/>
+                <w:lang w:eastAsia="pt-BR"/>
+              </w:rPr>
+              <w:t>corroboration</w:t>
+            </w:r>
+            <w:proofErr w:type="spellEnd"/>
+            <w:r>
+              <w:rPr>
+                <w:rFonts w:ascii="Calibri" w:eastAsia="Times New Roman" w:hAnsi="Calibri" w:cs="Calibri"/>
+                <w:color w:val="000000"/>
+                <w:lang w:eastAsia="pt-BR"/>
+              </w:rPr>
+              <w:t>/</w:t>
+            </w:r>
+            <w:proofErr w:type="spellStart"/>
+            <w:r>
+              <w:rPr>
+                <w:rFonts w:ascii="Calibri" w:eastAsia="Times New Roman" w:hAnsi="Calibri" w:cs="Calibri"/>
+                <w:color w:val="000000"/>
+                <w:lang w:eastAsia="pt-BR"/>
+              </w:rPr>
+              <w:t>Validation</w:t>
+            </w:r>
+            <w:proofErr w:type="spellEnd"/>
+          </w:p>
+        </w:tc>
+      </w:tr>
+    </w:tbl>
+    <w:p>
+      <w:pPr>
+        <w:rPr>
+          <w:lang w:val="en-US"/>
+        </w:rPr>
+      </w:pPr>
+    </w:p>
+    <w:p>
+      <w:pPr>
+        <w:rPr>
+          <w:lang w:val="en-US"/>
+        </w:rPr>
+      </w:pPr>
+    </w:p>
+    <w:p>
+      <w:pPr>
+        <w:rPr>
+          <w:lang w:val="en-US"/>
+        </w:rPr>
+      </w:pPr>
+    </w:p>
     <w:p>
       <w:pPr>
         <w:rPr>
@@ -254,6 +1639,7 @@
         <w:rPr>
           <w:lang w:val="en-US"/>
         </w:rPr>
+        <w:lastRenderedPageBreak/>
         <w:t>implementation 3</w:t>
       </w:r>
       <w:r>
@@ -325,8 +1711,16 @@
         <w:rPr>
           <w:lang w:val="en-US"/>
         </w:rPr>
-        <w:t>/purpose</w:t>
-      </w:r>
+        <w:t>/</w:t>
+      </w:r>
+      <w:proofErr w:type="gramStart"/>
+      <w:r>
+        <w:rPr>
+          <w:lang w:val="en-US"/>
+        </w:rPr>
+        <w:t>purpose</w:t>
+      </w:r>
+      <w:proofErr w:type="gramEnd"/>
     </w:p>
     <w:p>
       <w:pPr>
@@ -358,8 +1752,16 @@
         <w:rPr>
           <w:lang w:val="en-US"/>
         </w:rPr>
-        <w:t>/data</w:t>
-      </w:r>
+        <w:t>/</w:t>
+      </w:r>
+      <w:proofErr w:type="gramStart"/>
+      <w:r>
+        <w:rPr>
+          <w:lang w:val="en-US"/>
+        </w:rPr>
+        <w:t>data</w:t>
+      </w:r>
+      <w:proofErr w:type="gramEnd"/>
     </w:p>
     <w:p>
       <w:pPr>
@@ -391,28 +1793,44 @@
         <w:rPr>
           <w:lang w:val="en-US"/>
         </w:rPr>
-        <w:t>/verification</w:t>
-      </w:r>
-    </w:p>
-    <w:p>
-      <w:pPr>
-        <w:rPr>
-          <w:lang w:val="en-US"/>
-        </w:rPr>
-      </w:pPr>
-    </w:p>
-    <w:p>
-      <w:pPr>
-        <w:rPr>
-          <w:lang w:val="en-US"/>
-        </w:rPr>
-      </w:pPr>
-      <w:r>
-        <w:rPr>
-          <w:lang w:val="en-US"/>
-        </w:rPr>
-        <w:t>/calibration</w:t>
-      </w:r>
+        <w:t>/</w:t>
+      </w:r>
+      <w:proofErr w:type="gramStart"/>
+      <w:r>
+        <w:rPr>
+          <w:lang w:val="en-US"/>
+        </w:rPr>
+        <w:t>verification</w:t>
+      </w:r>
+      <w:proofErr w:type="gramEnd"/>
+    </w:p>
+    <w:p>
+      <w:pPr>
+        <w:rPr>
+          <w:lang w:val="en-US"/>
+        </w:rPr>
+      </w:pPr>
+    </w:p>
+    <w:p>
+      <w:pPr>
+        <w:rPr>
+          <w:lang w:val="en-US"/>
+        </w:rPr>
+      </w:pPr>
+      <w:r>
+        <w:rPr>
+          <w:lang w:val="en-US"/>
+        </w:rPr>
+        <w:t>/</w:t>
+      </w:r>
+      <w:proofErr w:type="gramStart"/>
+      <w:r>
+        <w:rPr>
+          <w:lang w:val="en-US"/>
+        </w:rPr>
+        <w:t>calibration</w:t>
+      </w:r>
+      <w:proofErr w:type="gramEnd"/>
     </w:p>
     <w:p>
       <w:pPr>
@@ -444,210 +1862,310 @@
         <w:rPr>
           <w:lang w:val="en-US"/>
         </w:rPr>
+        <w:t>O</w:t>
+      </w:r>
+      <w:r>
+        <w:rPr>
+          <w:lang w:val="en-US"/>
+        </w:rPr>
+        <w:t>btaining parameter values directly from the literature or experts</w:t>
+      </w:r>
+    </w:p>
+    <w:p>
+      <w:pPr>
+        <w:rPr>
+          <w:lang w:val="en-US"/>
+        </w:rPr>
+      </w:pPr>
+    </w:p>
+    <w:p>
+      <w:pPr>
+        <w:rPr>
+          <w:lang w:val="en-US"/>
+        </w:rPr>
+      </w:pPr>
+      <w:r>
+        <w:rPr>
+          <w:lang w:val="en-US"/>
+        </w:rPr>
+        <w:t>/calibration/inverse parametrization</w:t>
+      </w:r>
+    </w:p>
+    <w:p>
+      <w:pPr>
+        <w:rPr>
+          <w:lang w:val="en-US"/>
+        </w:rPr>
+      </w:pPr>
+      <w:r>
+        <w:rPr>
+          <w:lang w:val="en-US"/>
+        </w:rPr>
+        <w:t>O</w:t>
+      </w:r>
+      <w:r>
+        <w:rPr>
+          <w:lang w:val="en-US"/>
+        </w:rPr>
+        <w:t xml:space="preserve">btaining parameter values inversely by calibrating the model to </w:t>
+      </w:r>
+      <w:proofErr w:type="spellStart"/>
+      <w:r>
+        <w:rPr>
+          <w:lang w:val="en-US"/>
+        </w:rPr>
+        <w:t>observa</w:t>
+      </w:r>
+      <w:proofErr w:type="spellEnd"/>
+      <w:r>
+        <w:rPr>
+          <w:lang w:val="en-US"/>
+        </w:rPr>
+        <w:t xml:space="preserve">- </w:t>
+      </w:r>
+      <w:proofErr w:type="spellStart"/>
+      <w:r>
+        <w:rPr>
+          <w:lang w:val="en-US"/>
+        </w:rPr>
+        <w:t>tions</w:t>
+      </w:r>
+      <w:proofErr w:type="spellEnd"/>
+    </w:p>
+    <w:p>
+      <w:pPr>
+        <w:rPr>
+          <w:lang w:val="en-US"/>
+        </w:rPr>
+      </w:pPr>
+    </w:p>
+    <w:p>
+      <w:pPr>
+        <w:rPr>
+          <w:lang w:val="en-US"/>
+        </w:rPr>
+      </w:pPr>
+      <w:r>
+        <w:rPr>
+          <w:lang w:val="en-US"/>
+        </w:rPr>
+        <w:t>/</w:t>
+      </w:r>
+      <w:proofErr w:type="gramStart"/>
+      <w:r>
+        <w:rPr>
+          <w:lang w:val="en-US"/>
+        </w:rPr>
+        <w:t>sensitivity</w:t>
+      </w:r>
+      <w:proofErr w:type="gramEnd"/>
+      <w:r>
+        <w:rPr>
+          <w:lang w:val="en-US"/>
+        </w:rPr>
+        <w:t xml:space="preserve"> analysis</w:t>
+      </w:r>
+    </w:p>
+    <w:p>
+      <w:pPr>
+        <w:rPr>
+          <w:lang w:val="en-US"/>
+        </w:rPr>
+      </w:pPr>
+    </w:p>
+    <w:p>
+      <w:pPr>
+        <w:rPr>
+          <w:lang w:val="en-US"/>
+        </w:rPr>
+      </w:pPr>
+      <w:r>
+        <w:rPr>
+          <w:lang w:val="en-US"/>
+        </w:rPr>
+        <w:t>/</w:t>
+      </w:r>
+      <w:proofErr w:type="gramStart"/>
+      <w:r>
+        <w:rPr>
+          <w:lang w:val="en-US"/>
+        </w:rPr>
+        <w:t>sensitivity</w:t>
+      </w:r>
+      <w:proofErr w:type="gramEnd"/>
+      <w:r>
+        <w:rPr>
+          <w:lang w:val="en-US"/>
+        </w:rPr>
+        <w:t xml:space="preserve"> analysis/</w:t>
+      </w:r>
+      <w:proofErr w:type="spellStart"/>
+      <w:r>
+        <w:rPr>
+          <w:lang w:val="en-US"/>
+        </w:rPr>
+        <w:t>submodels</w:t>
+      </w:r>
+      <w:proofErr w:type="spellEnd"/>
+      <w:r>
+        <w:rPr>
+          <w:lang w:val="en-US"/>
+        </w:rPr>
+        <w:t>/energy</w:t>
+      </w:r>
+    </w:p>
+    <w:p>
+      <w:pPr>
+        <w:rPr>
+          <w:lang w:val="en-US"/>
+        </w:rPr>
+      </w:pPr>
+    </w:p>
+    <w:p>
+      <w:pPr>
+        <w:rPr>
+          <w:lang w:val="en-US"/>
+        </w:rPr>
+      </w:pPr>
+      <w:r>
+        <w:rPr>
+          <w:lang w:val="en-US"/>
+        </w:rPr>
+        <w:t>/</w:t>
+      </w:r>
+      <w:proofErr w:type="gramStart"/>
+      <w:r>
+        <w:rPr>
+          <w:lang w:val="en-US"/>
+        </w:rPr>
+        <w:t>sensitivity</w:t>
+      </w:r>
+      <w:proofErr w:type="gramEnd"/>
+      <w:r>
+        <w:rPr>
+          <w:lang w:val="en-US"/>
+        </w:rPr>
+        <w:t xml:space="preserve"> analysis/local</w:t>
+      </w:r>
+    </w:p>
+    <w:p>
+      <w:pPr>
+        <w:rPr>
+          <w:lang w:val="en-US"/>
+        </w:rPr>
+      </w:pPr>
+      <w:r>
+        <w:rPr>
+          <w:lang w:val="en-US"/>
+        </w:rPr>
+        <w:t xml:space="preserve">Varying </w:t>
+      </w:r>
+      <w:r>
+        <w:rPr>
+          <w:lang w:val="en-US"/>
+        </w:rPr>
+        <w:t>one parameter at a time</w:t>
+      </w:r>
+    </w:p>
+    <w:p>
+      <w:pPr>
+        <w:rPr>
+          <w:lang w:val="en-US"/>
+        </w:rPr>
+      </w:pPr>
+    </w:p>
+    <w:p>
+      <w:pPr>
+        <w:rPr>
+          <w:lang w:val="en-US"/>
+        </w:rPr>
+      </w:pPr>
+      <w:r>
+        <w:rPr>
+          <w:lang w:val="en-US"/>
+        </w:rPr>
+        <w:t>/</w:t>
+      </w:r>
+      <w:proofErr w:type="gramStart"/>
+      <w:r>
+        <w:rPr>
+          <w:lang w:val="en-US"/>
+        </w:rPr>
+        <w:t>sensitivity</w:t>
+      </w:r>
+      <w:proofErr w:type="gramEnd"/>
+      <w:r>
+        <w:rPr>
+          <w:lang w:val="en-US"/>
+        </w:rPr>
+        <w:t xml:space="preserve"> analysis/global</w:t>
+      </w:r>
+    </w:p>
+    <w:p>
+      <w:pPr>
+        <w:rPr>
+          <w:lang w:val="en-US"/>
+        </w:rPr>
+      </w:pPr>
+      <w:r>
+        <w:rPr>
+          <w:lang w:val="en-US"/>
+        </w:rPr>
+        <w:t xml:space="preserve">Varying </w:t>
+      </w:r>
+      <w:r>
+        <w:rPr>
+          <w:lang w:val="en-US"/>
+        </w:rPr>
+        <w:t>several or all parameters over their whole ranges</w:t>
+      </w:r>
+    </w:p>
+    <w:p>
+      <w:pPr>
+        <w:rPr>
+          <w:lang w:val="en-US"/>
+        </w:rPr>
+      </w:pPr>
+    </w:p>
+    <w:p>
+      <w:pPr>
+        <w:rPr>
+          <w:lang w:val="en-US"/>
+        </w:rPr>
+      </w:pPr>
+      <w:r>
+        <w:rPr>
+          <w:lang w:val="en-US"/>
+        </w:rPr>
+        <w:t>/</w:t>
+      </w:r>
+      <w:proofErr w:type="gramStart"/>
+      <w:r>
+        <w:rPr>
+          <w:lang w:val="en-US"/>
+        </w:rPr>
+        <w:t>alternatives</w:t>
+      </w:r>
+      <w:proofErr w:type="gramEnd"/>
+    </w:p>
+    <w:p>
+      <w:pPr>
+        <w:rPr>
+          <w:lang w:val="en-US"/>
+        </w:rPr>
+      </w:pPr>
+    </w:p>
+    <w:p>
+      <w:pPr>
+        <w:rPr>
+          <w:lang w:val="en-US"/>
+        </w:rPr>
+      </w:pPr>
+      <w:r>
+        <w:rPr>
+          <w:lang w:val="en-US"/>
+        </w:rPr>
         <w:lastRenderedPageBreak/>
-        <w:t>O</w:t>
-      </w:r>
-      <w:r>
-        <w:rPr>
-          <w:lang w:val="en-US"/>
-        </w:rPr>
-        <w:t>btaining parameter values directly from the literature or experts</w:t>
-      </w:r>
-    </w:p>
-    <w:p>
-      <w:pPr>
-        <w:rPr>
-          <w:lang w:val="en-US"/>
-        </w:rPr>
-      </w:pPr>
-    </w:p>
-    <w:p>
-      <w:pPr>
-        <w:rPr>
-          <w:lang w:val="en-US"/>
-        </w:rPr>
-      </w:pPr>
-      <w:r>
-        <w:rPr>
-          <w:lang w:val="en-US"/>
-        </w:rPr>
-        <w:t>/calibration/inverse parametrization</w:t>
-      </w:r>
-    </w:p>
-    <w:p>
-      <w:pPr>
-        <w:rPr>
-          <w:lang w:val="en-US"/>
-        </w:rPr>
-      </w:pPr>
-      <w:r>
-        <w:rPr>
-          <w:lang w:val="en-US"/>
-        </w:rPr>
-        <w:t>O</w:t>
-      </w:r>
-      <w:r>
-        <w:rPr>
-          <w:lang w:val="en-US"/>
-        </w:rPr>
-        <w:t>btaining parameter values inversely by calibrating the model to observa- tions</w:t>
-      </w:r>
-    </w:p>
-    <w:p>
-      <w:pPr>
-        <w:rPr>
-          <w:lang w:val="en-US"/>
-        </w:rPr>
-      </w:pPr>
-    </w:p>
-    <w:p>
-      <w:pPr>
-        <w:rPr>
-          <w:lang w:val="en-US"/>
-        </w:rPr>
-      </w:pPr>
-      <w:r>
-        <w:rPr>
-          <w:lang w:val="en-US"/>
-        </w:rPr>
-        <w:t>/sensitivity analysis</w:t>
-      </w:r>
-    </w:p>
-    <w:p>
-      <w:pPr>
-        <w:rPr>
-          <w:lang w:val="en-US"/>
-        </w:rPr>
-      </w:pPr>
-    </w:p>
-    <w:p>
-      <w:pPr>
-        <w:rPr>
-          <w:lang w:val="en-US"/>
-        </w:rPr>
-      </w:pPr>
-      <w:r>
-        <w:rPr>
-          <w:lang w:val="en-US"/>
-        </w:rPr>
-        <w:t>/sensitivity analysis/submodels/energy</w:t>
-      </w:r>
-    </w:p>
-    <w:p>
-      <w:pPr>
-        <w:rPr>
-          <w:lang w:val="en-US"/>
-        </w:rPr>
-      </w:pPr>
-    </w:p>
-    <w:p>
-      <w:pPr>
-        <w:rPr>
-          <w:lang w:val="en-US"/>
-        </w:rPr>
-      </w:pPr>
-      <w:r>
-        <w:rPr>
-          <w:lang w:val="en-US"/>
-        </w:rPr>
-        <w:t>/sensitivity analysis/local</w:t>
-      </w:r>
-    </w:p>
-    <w:p>
-      <w:pPr>
-        <w:rPr>
-          <w:lang w:val="en-US"/>
-        </w:rPr>
-      </w:pPr>
-      <w:r>
-        <w:rPr>
-          <w:lang w:val="en-US"/>
-        </w:rPr>
-        <w:t xml:space="preserve">Varying </w:t>
-      </w:r>
-      <w:r>
-        <w:rPr>
-          <w:lang w:val="en-US"/>
-        </w:rPr>
-        <w:t>one parameter at a time</w:t>
-      </w:r>
-    </w:p>
-    <w:p>
-      <w:pPr>
-        <w:rPr>
-          <w:lang w:val="en-US"/>
-        </w:rPr>
-      </w:pPr>
-    </w:p>
-    <w:p>
-      <w:pPr>
-        <w:rPr>
-          <w:lang w:val="en-US"/>
-        </w:rPr>
-      </w:pPr>
-      <w:r>
-        <w:rPr>
-          <w:lang w:val="en-US"/>
-        </w:rPr>
-        <w:t>/sensitivity analysis/global</w:t>
-      </w:r>
-    </w:p>
-    <w:p>
-      <w:pPr>
-        <w:rPr>
-          <w:lang w:val="en-US"/>
-        </w:rPr>
-      </w:pPr>
-      <w:r>
-        <w:rPr>
-          <w:lang w:val="en-US"/>
-        </w:rPr>
-        <w:t xml:space="preserve">Varying </w:t>
-      </w:r>
-      <w:r>
-        <w:rPr>
-          <w:lang w:val="en-US"/>
-        </w:rPr>
-        <w:t>several or all parameters over their whole ranges</w:t>
-      </w:r>
-    </w:p>
-    <w:p>
-      <w:pPr>
-        <w:rPr>
-          <w:lang w:val="en-US"/>
-        </w:rPr>
-      </w:pPr>
-    </w:p>
-    <w:p>
-      <w:pPr>
-        <w:rPr>
-          <w:lang w:val="en-US"/>
-        </w:rPr>
-      </w:pPr>
-      <w:r>
-        <w:rPr>
-          <w:lang w:val="en-US"/>
-        </w:rPr>
-        <w:t>/alternatives</w:t>
-      </w:r>
-    </w:p>
-    <w:p>
-      <w:pPr>
-        <w:rPr>
-          <w:lang w:val="en-US"/>
-        </w:rPr>
-      </w:pPr>
-    </w:p>
-    <w:p>
-      <w:pPr>
-        <w:rPr>
-          <w:lang w:val="en-US"/>
-        </w:rPr>
-      </w:pPr>
-      <w:r>
-        <w:rPr>
-          <w:lang w:val="en-US"/>
-        </w:rPr>
         <w:t>_______</w:t>
       </w:r>
     </w:p>
@@ -695,7 +2213,7 @@
           <w:u w:val="single"/>
           <w:lang w:val="en-US"/>
         </w:rPr>
-        <w:t xml:space="preserve">Day 1 – January </w:t>
+        <w:t>6. Model output verification</w:t>
       </w:r>
       <w:r>
         <w:rPr>
@@ -704,34 +2222,33 @@
           <w:u w:val="single"/>
           <w:lang w:val="en-US"/>
         </w:rPr>
-        <w:t>14</w:t>
-      </w:r>
-      <w:r>
+        <w:t>/calibration</w:t>
+      </w:r>
+    </w:p>
+    <w:p>
+      <w:pPr>
         <w:rPr>
           <w:b/>
           <w:bCs/>
-          <w:u w:val="single"/>
-          <w:vertAlign w:val="superscript"/>
-          <w:lang w:val="en-US"/>
-        </w:rPr>
-        <w:t>th</w:t>
-      </w:r>
-    </w:p>
-    <w:p>
-      <w:pPr>
+          <w:lang w:val="en-US"/>
+        </w:rPr>
+      </w:pPr>
+      <w:r>
         <w:rPr>
           <w:b/>
           <w:bCs/>
           <w:lang w:val="en-US"/>
         </w:rPr>
-      </w:pPr>
+        <w:t>Day 1 – January 14</w:t>
+      </w:r>
       <w:r>
         <w:rPr>
           <w:b/>
           <w:bCs/>
-          <w:lang w:val="en-US"/>
-        </w:rPr>
-        <w:t>/calibration</w:t>
+          <w:vertAlign w:val="superscript"/>
+          <w:lang w:val="en-US"/>
+        </w:rPr>
+        <w:t>th</w:t>
       </w:r>
     </w:p>
     <w:p>
@@ -793,7 +2310,21 @@
         <w:rPr>
           <w:lang w:val="en-US"/>
         </w:rPr>
-        <w:t xml:space="preserve">, uncertain </w:t>
+        <w:t xml:space="preserve">, </w:t>
+      </w:r>
+      <w:proofErr w:type="gramStart"/>
+      <w:r>
+        <w:rPr>
+          <w:lang w:val="en-US"/>
+        </w:rPr>
+        <w:t>uncertain</w:t>
+      </w:r>
+      <w:proofErr w:type="gramEnd"/>
+      <w:r>
+        <w:rPr>
+          <w:lang w:val="en-US"/>
+        </w:rPr>
+        <w:t xml:space="preserve"> </w:t>
       </w:r>
       <w:r>
         <w:rPr>
@@ -830,7 +2361,27 @@
         <w:rPr>
           <w:lang w:val="en-US"/>
         </w:rPr>
-        <w:t>For the BLT model: activity budget (e.g. time spent travelling?)</w:t>
+        <w:t>Decision f</w:t>
+      </w:r>
+      <w:r>
+        <w:rPr>
+          <w:lang w:val="en-US"/>
+        </w:rPr>
+        <w:t>or the BLT model: activity budget (</w:t>
+      </w:r>
+      <w:proofErr w:type="gramStart"/>
+      <w:r>
+        <w:rPr>
+          <w:lang w:val="en-US"/>
+        </w:rPr>
+        <w:t>e.g.</w:t>
+      </w:r>
+      <w:proofErr w:type="gramEnd"/>
+      <w:r>
+        <w:rPr>
+          <w:lang w:val="en-US"/>
+        </w:rPr>
+        <w:t xml:space="preserve"> time spent travelling?)</w:t>
       </w:r>
     </w:p>
     <w:p>
@@ -861,8 +2412,21 @@
         <w:rPr>
           <w:lang w:val="en-US"/>
         </w:rPr>
-        <w:lastRenderedPageBreak/>
-        <w:t xml:space="preserve">Categorial gives a range of values (e.g. mean number of agents between 120-150), while Best-Fit Calibration gives single values (e.g. mean number of agents = 127). </w:t>
+        <w:t>Categorial gives a range of values (</w:t>
+      </w:r>
+      <w:proofErr w:type="gramStart"/>
+      <w:r>
+        <w:rPr>
+          <w:lang w:val="en-US"/>
+        </w:rPr>
+        <w:t>e.g.</w:t>
+      </w:r>
+      <w:proofErr w:type="gramEnd"/>
+      <w:r>
+        <w:rPr>
+          <w:lang w:val="en-US"/>
+        </w:rPr>
+        <w:t xml:space="preserve"> mean number of agents between 120-150), while Best-Fit Calibration gives single values (e.g. mean number of agents = 127). </w:t>
       </w:r>
     </w:p>
     <w:p>
@@ -876,7 +2440,13 @@
           <w:lang w:val="en-US"/>
         </w:rPr>
         <w:tab/>
-        <w:t>For the BLT model: Categorical seems the best option</w:t>
+        <w:t>Decision for</w:t>
+      </w:r>
+      <w:r>
+        <w:rPr>
+          <w:lang w:val="en-US"/>
+        </w:rPr>
+        <w:t xml:space="preserve"> the BLT model: Categorical seems the best option</w:t>
       </w:r>
     </w:p>
     <w:p>
@@ -933,7 +2503,27 @@
         <w:rPr>
           <w:lang w:val="en-US"/>
         </w:rPr>
-        <w:t>For the BLT model: As I’ll only be focusing on the mean and sd numbers at the end of the runs, I believe I don’t need Time-Series Calibration</w:t>
+        <w:t>Decision for</w:t>
+      </w:r>
+      <w:r>
+        <w:rPr>
+          <w:lang w:val="en-US"/>
+        </w:rPr>
+        <w:t xml:space="preserve"> the BLT model: As I’ll only be focusing on the mean and </w:t>
+      </w:r>
+      <w:proofErr w:type="spellStart"/>
+      <w:r>
+        <w:rPr>
+          <w:lang w:val="en-US"/>
+        </w:rPr>
+        <w:t>sd</w:t>
+      </w:r>
+      <w:proofErr w:type="spellEnd"/>
+      <w:r>
+        <w:rPr>
+          <w:lang w:val="en-US"/>
+        </w:rPr>
+        <w:t xml:space="preserve"> numbers at the end of the runs, I believe I don’t need Time-Series Calibration</w:t>
       </w:r>
     </w:p>
     <w:p>
@@ -1005,7 +2595,21 @@
         <w:rPr>
           <w:lang w:val="en-US"/>
         </w:rPr>
-        <w:t>There are kinds and kinds of variation: Calibrating variability measures (CV, sd) should be done carefully</w:t>
+        <w:t xml:space="preserve">There are kinds and kinds of variation: Calibrating variability measures (CV, </w:t>
+      </w:r>
+      <w:proofErr w:type="spellStart"/>
+      <w:r>
+        <w:rPr>
+          <w:lang w:val="en-US"/>
+        </w:rPr>
+        <w:t>sd</w:t>
+      </w:r>
+      <w:proofErr w:type="spellEnd"/>
+      <w:r>
+        <w:rPr>
+          <w:lang w:val="en-US"/>
+        </w:rPr>
+        <w:t>) should be done carefully</w:t>
       </w:r>
     </w:p>
     <w:p>
@@ -1023,7 +2627,21 @@
         <w:rPr>
           <w:lang w:val="en-US"/>
         </w:rPr>
-        <w:t xml:space="preserve">Often our data is inaccurate and we need to know if it is inaccurate by 10, 20 or 50%. Using uncertain data is OK and unavoidable: </w:t>
+        <w:t xml:space="preserve">Often our data is </w:t>
+      </w:r>
+      <w:proofErr w:type="gramStart"/>
+      <w:r>
+        <w:rPr>
+          <w:lang w:val="en-US"/>
+        </w:rPr>
+        <w:t>inaccurate</w:t>
+      </w:r>
+      <w:proofErr w:type="gramEnd"/>
+      <w:r>
+        <w:rPr>
+          <w:lang w:val="en-US"/>
+        </w:rPr>
+        <w:t xml:space="preserve"> and we need to know if it is inaccurate by 10, 20 or 50%. Using uncertain data is OK and unavoidable: </w:t>
       </w:r>
       <w:r>
         <w:rPr>
@@ -1047,6 +2665,7 @@
         <w:rPr>
           <w:lang w:val="en-US"/>
         </w:rPr>
+        <w:lastRenderedPageBreak/>
         <w:t xml:space="preserve">We must specify how we will compare the observed patterns to model results. </w:t>
       </w:r>
       <w:r>
@@ -1096,16 +2715,16 @@
     </w:p>
     <w:p>
       <w:pPr>
-        <w:ind w:left="360"/>
-        <w:rPr>
-          <w:lang w:val="en-US"/>
-        </w:rPr>
-      </w:pPr>
-      <w:r>
-        <w:rPr>
-          <w:lang w:val="en-US"/>
-        </w:rPr>
-        <w:t>For</w:t>
+        <w:rPr>
+          <w:lang w:val="en-US"/>
+        </w:rPr>
+      </w:pPr>
+      <w:r>
+        <w:rPr>
+          <w:lang w:val="en-US"/>
+        </w:rPr>
+        <w:tab/>
+        <w:t>Decision for</w:t>
       </w:r>
       <w:r>
         <w:rPr>
@@ -1195,7 +2814,49 @@
         <w:rPr>
           <w:lang w:val="en-US"/>
         </w:rPr>
-        <w:t>Algorithm: the mean (min and max too?) SDD, the Home range and Activity Budget evaluated after 30 running days and the DPL of each of these days compared to data of Guareí (PEMD and Suzano to be independent observations serving as validation?)</w:t>
+        <w:t xml:space="preserve">Algorithm: the mean (min and max too?) SDD, the </w:t>
+      </w:r>
+      <w:proofErr w:type="gramStart"/>
+      <w:r>
+        <w:rPr>
+          <w:lang w:val="en-US"/>
+        </w:rPr>
+        <w:t>Home</w:t>
+      </w:r>
+      <w:proofErr w:type="gramEnd"/>
+      <w:r>
+        <w:rPr>
+          <w:lang w:val="en-US"/>
+        </w:rPr>
+        <w:t xml:space="preserve"> range and Activity Budget evaluated after 30 running days and the DPL of each of these days compared to data of </w:t>
+      </w:r>
+      <w:proofErr w:type="spellStart"/>
+      <w:r>
+        <w:rPr>
+          <w:lang w:val="en-US"/>
+        </w:rPr>
+        <w:t>Guareí</w:t>
+      </w:r>
+      <w:proofErr w:type="spellEnd"/>
+      <w:r>
+        <w:rPr>
+          <w:lang w:val="en-US"/>
+        </w:rPr>
+        <w:t xml:space="preserve"> (PEMD and </w:t>
+      </w:r>
+      <w:proofErr w:type="spellStart"/>
+      <w:r>
+        <w:rPr>
+          <w:lang w:val="en-US"/>
+        </w:rPr>
+        <w:t>Suzano</w:t>
+      </w:r>
+      <w:proofErr w:type="spellEnd"/>
+      <w:r>
+        <w:rPr>
+          <w:lang w:val="en-US"/>
+        </w:rPr>
+        <w:t xml:space="preserve"> to be independent observations serving as validation?)</w:t>
       </w:r>
     </w:p>
     <w:p>
@@ -1220,7 +2881,6 @@
         <w:rPr>
           <w:lang w:val="en-US"/>
         </w:rPr>
-        <w:lastRenderedPageBreak/>
         <w:t>Design and Conduct Simulation Experiments</w:t>
       </w:r>
     </w:p>
@@ -1264,19 +2924,21 @@
         <w:rPr>
           <w:lang w:val="en-US"/>
         </w:rPr>
-        <w:t>elect values for</w:t>
-      </w:r>
-      <w:r>
-        <w:rPr>
-          <w:lang w:val="en-US"/>
-        </w:rPr>
-        <w:t xml:space="preserve"> </w:t>
-      </w:r>
-      <w:r>
-        <w:rPr>
-          <w:lang w:val="en-US"/>
-        </w:rPr>
-        <w:t>the non-calibration parameters and input data (if any) that represent the conditions (the same time period, environment, etc.) under which calibration</w:t>
+        <w:t xml:space="preserve">elect values for the non-calibration parameters and input data (if any) that represent the conditions (the same </w:t>
+      </w:r>
+      <w:proofErr w:type="gramStart"/>
+      <w:r>
+        <w:rPr>
+          <w:lang w:val="en-US"/>
+        </w:rPr>
+        <w:t>time period</w:t>
+      </w:r>
+      <w:proofErr w:type="gramEnd"/>
+      <w:r>
+        <w:rPr>
+          <w:lang w:val="en-US"/>
+        </w:rPr>
+        <w:t>, environment, etc.) under which calibration</w:t>
       </w:r>
       <w:r>
         <w:rPr>
@@ -1402,7 +3064,14 @@
         <w:rPr>
           <w:lang w:val="en-US"/>
         </w:rPr>
-        <w:t xml:space="preserve">For the BLT model: </w:t>
+        <w:tab/>
+        <w:t>Decision for</w:t>
+      </w:r>
+      <w:r>
+        <w:rPr>
+          <w:lang w:val="en-US"/>
+        </w:rPr>
+        <w:t xml:space="preserve"> the BLT model: </w:t>
       </w:r>
     </w:p>
     <w:p>
@@ -1426,8 +3095,16 @@
         <w:rPr>
           <w:lang w:val="en-US"/>
         </w:rPr>
-        <w:t>elect all non-calibration parameters an input data from Guareí</w:t>
-      </w:r>
+        <w:t xml:space="preserve">elect all non-calibration parameters an input data from </w:t>
+      </w:r>
+      <w:proofErr w:type="spellStart"/>
+      <w:r>
+        <w:rPr>
+          <w:lang w:val="en-US"/>
+        </w:rPr>
+        <w:t>Guareí</w:t>
+      </w:r>
+      <w:proofErr w:type="spellEnd"/>
       <w:r>
         <w:rPr>
           <w:lang w:val="en-US"/>
@@ -1444,7 +3121,21 @@
         <w:rPr>
           <w:lang w:val="en-US"/>
         </w:rPr>
-        <w:t>, e.g. energy-from-fruit 0)</w:t>
+        <w:t xml:space="preserve">, </w:t>
+      </w:r>
+      <w:proofErr w:type="gramStart"/>
+      <w:r>
+        <w:rPr>
+          <w:lang w:val="en-US"/>
+        </w:rPr>
+        <w:t>e.g.</w:t>
+      </w:r>
+      <w:proofErr w:type="gramEnd"/>
+      <w:r>
+        <w:rPr>
+          <w:lang w:val="en-US"/>
+        </w:rPr>
+        <w:t xml:space="preserve"> energy-from-fruit 0)</w:t>
       </w:r>
     </w:p>
     <w:p>
@@ -1523,7 +3214,35 @@
         <w:rPr>
           <w:lang w:val="en-US"/>
         </w:rPr>
-        <w:t>Screen for errors (code, submodels, etc)</w:t>
+        <w:t xml:space="preserve">Screen for errors (code, </w:t>
+      </w:r>
+      <w:proofErr w:type="spellStart"/>
+      <w:r>
+        <w:rPr>
+          <w:lang w:val="en-US"/>
+        </w:rPr>
+        <w:t>submodels</w:t>
+      </w:r>
+      <w:proofErr w:type="spellEnd"/>
+      <w:r>
+        <w:rPr>
+          <w:lang w:val="en-US"/>
+        </w:rPr>
+        <w:t xml:space="preserve">, </w:t>
+      </w:r>
+      <w:proofErr w:type="spellStart"/>
+      <w:r>
+        <w:rPr>
+          <w:lang w:val="en-US"/>
+        </w:rPr>
+        <w:t>etc</w:t>
+      </w:r>
+      <w:proofErr w:type="spellEnd"/>
+      <w:r>
+        <w:rPr>
+          <w:lang w:val="en-US"/>
+        </w:rPr>
+        <w:t>)</w:t>
       </w:r>
     </w:p>
     <w:p>
@@ -1547,19 +3266,14 @@
         <w:rPr>
           <w:lang w:val="en-US"/>
         </w:rPr>
-        <w:t>, to reproduce the observed patterns you chose as calibration criteria. You could consider going back to the theory development stage and seeing if you can</w:t>
-      </w:r>
-      <w:r>
-        <w:rPr>
-          <w:lang w:val="en-US"/>
-        </w:rPr>
-        <w:t xml:space="preserve"> </w:t>
-      </w:r>
-      <w:r>
-        <w:rPr>
-          <w:lang w:val="en-US"/>
-        </w:rPr>
-        <w:t>reproduce the observed patterns you chose as calibration criteria. You could consider going back to the theory development stage and seeing if you can improve the traits for agent behavior, and you could consider adding processes or behaviors that were left out the first time. But keep in mind that there are costs to adding complexity to your model, especially if it is not very clear what change needs to be made.</w:t>
+        <w:t xml:space="preserve">, to reproduce the observed patterns you chose as calibration criteria. You could </w:t>
+      </w:r>
+      <w:r>
+        <w:rPr>
+          <w:lang w:val="en-US"/>
+        </w:rPr>
+        <w:lastRenderedPageBreak/>
+        <w:t>consider going back to the theory development stage and seeing if you can reproduce the observed patterns you chose as calibration criteria. You could consider going back to the theory development stage and seeing if you can improve the traits for agent behavior, and you could consider adding processes or behaviors that were left out the first time. But keep in mind that there are costs to adding complexity to your model, especially if it is not very clear what change needs to be made.</w:t>
       </w:r>
     </w:p>
     <w:p>
@@ -1577,13 +3291,7 @@
         <w:rPr>
           <w:lang w:val="en-US"/>
         </w:rPr>
-        <w:t xml:space="preserve">[Alternatively] </w:t>
-      </w:r>
-      <w:r>
-        <w:rPr>
-          <w:lang w:val="en-US"/>
-        </w:rPr>
-        <w:t>It is very common for good modelers to keep their model simple instead of</w:t>
+        <w:t>[Alternatively] It is very common for good modelers to keep their model simple instead of</w:t>
       </w:r>
       <w:r>
         <w:rPr>
@@ -1595,7 +3303,21 @@
         <w:rPr>
           <w:lang w:val="en-US"/>
         </w:rPr>
-        <w:t>adding stuff to it until the model can reproduce all the calibration criteria. Keep in mind the overfitting issue: it can be risky to try too hard to make the model reproduce a limited set of observations. It may make sense to revise your calibration criteria so they are not as restrictive. If you choose not to revise the model to make it fit more of the calibration criteria, simply document your calibration results and the extent to which the model does not meet some criteria under your “best” parameter values, and your decision not to revise the model. Then, when you use the model to solve problems, keep in mind which results are less certain as indicated by the calibration experiment.</w:t>
+        <w:t xml:space="preserve">adding stuff to it until the model can reproduce all the calibration criteria. Keep in mind the overfitting issue: it can be risky to try too hard to make the model reproduce a limited set of observations. It may make sense to revise your calibration </w:t>
+      </w:r>
+      <w:proofErr w:type="gramStart"/>
+      <w:r>
+        <w:rPr>
+          <w:lang w:val="en-US"/>
+        </w:rPr>
+        <w:t>criteria</w:t>
+      </w:r>
+      <w:proofErr w:type="gramEnd"/>
+      <w:r>
+        <w:rPr>
+          <w:lang w:val="en-US"/>
+        </w:rPr>
+        <w:t xml:space="preserve"> so they are not as restrictive. If you choose not to revise the model to make it fit more of the calibration criteria, simply document your calibration results and the extent to which the model does not meet some criteria under your “best” parameter values, and your decision not to revise the model. Then, when you use the model to solve problems, keep in mind which results are less certain as indicated by the calibration experiment.</w:t>
       </w:r>
     </w:p>
     <w:p>
@@ -1616,8 +3338,63 @@
         <w:rPr>
           <w:lang w:val="en-US"/>
         </w:rPr>
-        <w:lastRenderedPageBreak/>
-        <w:t>For the BLT Model: I can’t make any decision right now, but the comment 3) seems very important. I’ll probably proceed if I find a set of values that meet the first 3 variables (SDD, DPL and Home range)</w:t>
+        <w:t>Decision for</w:t>
+      </w:r>
+      <w:r>
+        <w:rPr>
+          <w:lang w:val="en-US"/>
+        </w:rPr>
+        <w:t xml:space="preserve"> the BLT Model: I can’t make any decision right now, but the comment 3) seems very important. I’ll probably proceed if I find a set of values that meet the first </w:t>
+      </w:r>
+      <w:r>
+        <w:rPr>
+          <w:lang w:val="en-US"/>
+        </w:rPr>
+        <w:t>2</w:t>
+      </w:r>
+      <w:r>
+        <w:rPr>
+          <w:lang w:val="en-US"/>
+        </w:rPr>
+        <w:t xml:space="preserve"> variables (SDD, DPL</w:t>
+      </w:r>
+      <w:r>
+        <w:rPr>
+          <w:lang w:val="en-US"/>
+        </w:rPr>
+        <w:t xml:space="preserve">), </w:t>
+      </w:r>
+      <w:r>
+        <w:rPr>
+          <w:lang w:val="en-US"/>
+        </w:rPr>
+        <w:t>an</w:t>
+      </w:r>
+      <w:r>
+        <w:rPr>
+          <w:lang w:val="en-US"/>
+        </w:rPr>
+        <w:t>d then Home Range size (not core home range as it is mostly not stable throughout time)</w:t>
+      </w:r>
+    </w:p>
+    <w:p>
+      <w:pPr>
+        <w:rPr>
+          <w:lang w:val="en-US"/>
+        </w:rPr>
+      </w:pPr>
+    </w:p>
+    <w:p>
+      <w:pPr>
+        <w:rPr>
+          <w:lang w:val="en-US"/>
+        </w:rPr>
+      </w:pPr>
+      <w:r>
+        <w:rPr>
+          <w:lang w:val="en-US"/>
+        </w:rPr>
+        <w:t>Left to fix/decide:</w:t>
       </w:r>
     </w:p>
     <w:sectPr>
@@ -1632,13 +3409,10 @@
 
 <file path=word/comments.xml><?xml version="1.0" encoding="utf-8"?>
 <w:comments xmlns:wpc="http://schemas.microsoft.com/office/word/2010/wordprocessingCanvas" xmlns:cx="http://schemas.microsoft.com/office/drawing/2014/chartex" xmlns:cx1="http://schemas.microsoft.com/office/drawing/2015/9/8/chartex" xmlns:cx2="http://schemas.microsoft.com/office/drawing/2015/10/21/chartex" xmlns:cx3="http://schemas.microsoft.com/office/drawing/2016/5/9/chartex" xmlns:cx4="http://schemas.microsoft.com/office/drawing/2016/5/10/chartex" xmlns:cx5="http://schemas.microsoft.com/office/drawing/2016/5/11/chartex" xmlns:cx6="http://schemas.microsoft.com/office/drawing/2016/5/12/chartex" xmlns:cx7="http://schemas.microsoft.com/office/drawing/2016/5/13/chartex" xmlns:cx8="http://schemas.microsoft.com/office/drawing/2016/5/14/chartex" xmlns:mc="http://schemas.openxmlformats.org/markup-compatibility/2006" xmlns:aink="http://schemas.microsoft.com/office/drawing/2016/ink" xmlns:am3d="http://schemas.microsoft.com/office/drawing/2017/model3d" xmlns:o="urn:schemas-microsoft-com:office:office" xmlns:r="http://schemas.openxmlformats.org/officeDocument/2006/relationships" xmlns:m="http://schemas.openxmlformats.org/officeDocument/2006/math" xmlns:v="urn:schemas-microsoft-com:vml" xmlns:wp14="http://schemas.microsoft.com/office/word/2010/wordprocessingDrawing" xmlns:wp="http://schemas.openxmlformats.org/drawingml/2006/wordprocessingDrawing" xmlns:w10="urn:schemas-microsoft-com:office:word" xmlns:w="http://schemas.openxmlformats.org/wordprocessingml/2006/main" xmlns:w14="http://schemas.microsoft.com/office/word/2010/wordml" xmlns:w15="http://schemas.microsoft.com/office/word/2012/wordml" xmlns:w16cex="http://schemas.microsoft.com/office/word/2018/wordml/cex" xmlns:w16cid="http://schemas.microsoft.com/office/word/2016/wordml/cid" xmlns:w16="http://schemas.microsoft.com/office/word/2018/wordml" xmlns:w16sdtdh="http://schemas.microsoft.com/office/word/2020/wordml/sdtdatahash" xmlns:w16se="http://schemas.microsoft.com/office/word/2015/wordml/symex" xmlns:wpg="http://schemas.microsoft.com/office/word/2010/wordprocessingGroup" xmlns:wpi="http://schemas.microsoft.com/office/word/2010/wordprocessingInk" xmlns:wne="http://schemas.microsoft.com/office/word/2006/wordml" xmlns:wps="http://schemas.microsoft.com/office/word/2010/wordprocessingShape" mc:Ignorable="w14 w15 w16se w16cid w16 w16cex w16sdtdh wp14">
-  <w:comment w:id="0" w:author="Luiz Felipe Antunes Branco" w:date="2021-07-26T22:19:00Z" w:initials="LFAB">
+  <w:comment w:id="0" w:author="Luiz Felipe Antunes Branco" w:date="2022-01-17T16:15:00Z" w:initials="LFAB">
     <w:p>
       <w:pPr>
         <w:pStyle w:val="Textodecomentrio"/>
-        <w:rPr>
-          <w:lang w:val="en-US"/>
-        </w:rPr>
       </w:pPr>
       <w:r>
         <w:rPr>
@@ -1647,6 +3421,133 @@
         <w:annotationRef/>
       </w:r>
       <w:r>
+        <w:t xml:space="preserve">Always </w:t>
+      </w:r>
+      <w:proofErr w:type="spellStart"/>
+      <w:r>
+        <w:t>check</w:t>
+      </w:r>
+      <w:proofErr w:type="spellEnd"/>
+      <w:r>
+        <w:t xml:space="preserve"> (</w:t>
+      </w:r>
+      <w:proofErr w:type="spellStart"/>
+      <w:r>
+        <w:t>at</w:t>
+      </w:r>
+      <w:proofErr w:type="spellEnd"/>
+      <w:r>
+        <w:t xml:space="preserve"> </w:t>
+      </w:r>
+      <w:proofErr w:type="spellStart"/>
+      <w:r>
+        <w:t>the</w:t>
+      </w:r>
+      <w:proofErr w:type="spellEnd"/>
+      <w:r>
+        <w:t xml:space="preserve"> </w:t>
+      </w:r>
+      <w:proofErr w:type="spellStart"/>
+      <w:r>
+        <w:t>end</w:t>
+      </w:r>
+      <w:proofErr w:type="spellEnd"/>
+      <w:r>
+        <w:t xml:space="preserve"> </w:t>
+      </w:r>
+      <w:proofErr w:type="spellStart"/>
+      <w:r>
+        <w:t>of</w:t>
+      </w:r>
+      <w:proofErr w:type="spellEnd"/>
+      <w:r>
+        <w:t xml:space="preserve"> </w:t>
+      </w:r>
+      <w:proofErr w:type="spellStart"/>
+      <w:r>
+        <w:t>each</w:t>
+      </w:r>
+      <w:proofErr w:type="spellEnd"/>
+      <w:r>
+        <w:t xml:space="preserve"> </w:t>
+      </w:r>
+      <w:proofErr w:type="spellStart"/>
+      <w:r>
+        <w:t>topic</w:t>
+      </w:r>
+      <w:proofErr w:type="spellEnd"/>
+      <w:r>
+        <w:t>/</w:t>
+      </w:r>
+      <w:proofErr w:type="spellStart"/>
+      <w:r>
+        <w:t>day</w:t>
+      </w:r>
+      <w:proofErr w:type="spellEnd"/>
+      <w:r>
+        <w:t>):</w:t>
+      </w:r>
+      <w:r>
+        <w:br/>
+      </w:r>
+    </w:p>
+    <w:p>
+      <w:pPr>
+        <w:pStyle w:val="Textodecomentrio"/>
+        <w:rPr>
+          <w:b/>
+          <w:bCs/>
+          <w:lang w:val="en-US"/>
+        </w:rPr>
+      </w:pPr>
+      <w:r>
+        <w:rPr>
+          <w:b/>
+          <w:bCs/>
+          <w:lang w:val="en-US"/>
+        </w:rPr>
+        <w:t>Decision for the BLT Model</w:t>
+      </w:r>
+    </w:p>
+    <w:p>
+      <w:pPr>
+        <w:pStyle w:val="Textodecomentrio"/>
+        <w:rPr>
+          <w:b/>
+          <w:bCs/>
+          <w:lang w:val="en-US"/>
+        </w:rPr>
+      </w:pPr>
+      <w:r>
+        <w:rPr>
+          <w:b/>
+          <w:bCs/>
+          <w:lang w:val="en-US"/>
+        </w:rPr>
+        <w:t>Left to fix/decide:</w:t>
+      </w:r>
+    </w:p>
+    <w:p>
+      <w:pPr>
+        <w:pStyle w:val="Textodecomentrio"/>
+      </w:pPr>
+    </w:p>
+  </w:comment>
+  <w:comment w:id="1" w:author="Luiz Felipe Antunes Branco" w:date="2021-07-26T22:19:00Z" w:initials="LFAB">
+    <w:p>
+      <w:pPr>
+        <w:pStyle w:val="Textodecomentrio"/>
+        <w:rPr>
+          <w:lang w:val="en-US"/>
+        </w:rPr>
+      </w:pPr>
+      <w:r>
+        <w:rPr>
+          <w:rStyle w:val="Refdecomentrio"/>
+        </w:rPr>
+        <w:annotationRef/>
+      </w:r>
+      <w:r>
         <w:rPr>
           <w:lang w:val="en-US"/>
         </w:rPr>
@@ -1656,7 +3557,35 @@
         <w:rPr>
           <w:lang w:val="en-US"/>
         </w:rPr>
-        <w:t>Notebooks do not necessarily have the structure of TRACE documents but most often follow a chronologi- cal order, with each entry identified by its date and a label following TRACE terminology.</w:t>
+        <w:t xml:space="preserve">Notebooks do not necessarily have the structure of TRACE documents but most often follow a </w:t>
+      </w:r>
+      <w:proofErr w:type="spellStart"/>
+      <w:r>
+        <w:rPr>
+          <w:lang w:val="en-US"/>
+        </w:rPr>
+        <w:t>chronologi</w:t>
+      </w:r>
+      <w:proofErr w:type="spellEnd"/>
+      <w:r>
+        <w:rPr>
+          <w:lang w:val="en-US"/>
+        </w:rPr>
+        <w:t xml:space="preserve">- </w:t>
+      </w:r>
+      <w:proofErr w:type="spellStart"/>
+      <w:r>
+        <w:rPr>
+          <w:lang w:val="en-US"/>
+        </w:rPr>
+        <w:t>cal</w:t>
+      </w:r>
+      <w:proofErr w:type="spellEnd"/>
+      <w:r>
+        <w:rPr>
+          <w:lang w:val="en-US"/>
+        </w:rPr>
+        <w:t xml:space="preserve"> order, with each entry identified by its date and a label following TRACE terminology.</w:t>
       </w:r>
       <w:r>
         <w:rPr>
@@ -1686,11 +3615,61 @@
         </w:rPr>
         <w:t>“</w:t>
       </w:r>
-      <w:r>
-        <w:rPr>
-          <w:lang w:val="en-US"/>
-        </w:rPr>
-        <w:t>Schmolke et al. (2010) therefore suggested linking TRACE documentation to keeping modelling notebooks. Such notebooks have direct benefits to the modeller because they help organize and document the complex task of developing, test- ing and analysing a model. Extracting a TRACE document from a notebook requires much less effort than producing it from scratch, after model development has ended</w:t>
+      <w:proofErr w:type="spellStart"/>
+      <w:r>
+        <w:rPr>
+          <w:lang w:val="en-US"/>
+        </w:rPr>
+        <w:t>Schmolke</w:t>
+      </w:r>
+      <w:proofErr w:type="spellEnd"/>
+      <w:r>
+        <w:rPr>
+          <w:lang w:val="en-US"/>
+        </w:rPr>
+        <w:t xml:space="preserve"> et al. (2010) therefore suggested linking TRACE documentation to keeping modelling notebooks. Such notebooks have direct benefits to the </w:t>
+      </w:r>
+      <w:proofErr w:type="spellStart"/>
+      <w:r>
+        <w:rPr>
+          <w:lang w:val="en-US"/>
+        </w:rPr>
+        <w:t>modeller</w:t>
+      </w:r>
+      <w:proofErr w:type="spellEnd"/>
+      <w:r>
+        <w:rPr>
+          <w:lang w:val="en-US"/>
+        </w:rPr>
+        <w:t xml:space="preserve"> because they help organize and document the complex task of developing, test- </w:t>
+      </w:r>
+      <w:proofErr w:type="spellStart"/>
+      <w:r>
+        <w:rPr>
+          <w:lang w:val="en-US"/>
+        </w:rPr>
+        <w:t>ing</w:t>
+      </w:r>
+      <w:proofErr w:type="spellEnd"/>
+      <w:r>
+        <w:rPr>
+          <w:lang w:val="en-US"/>
+        </w:rPr>
+        <w:t xml:space="preserve"> and </w:t>
+      </w:r>
+      <w:proofErr w:type="spellStart"/>
+      <w:r>
+        <w:rPr>
+          <w:lang w:val="en-US"/>
+        </w:rPr>
+        <w:t>analysing</w:t>
+      </w:r>
+      <w:proofErr w:type="spellEnd"/>
+      <w:r>
+        <w:rPr>
+          <w:lang w:val="en-US"/>
+        </w:rPr>
+        <w:t xml:space="preserve"> a model. Extracting a TRACE document from a notebook requires much less effort than producing it from scratch, after model development has ended</w:t>
       </w:r>
       <w:r>
         <w:rPr>
@@ -1764,7 +3743,49 @@
         <w:rPr>
           <w:lang w:val="en-US"/>
         </w:rPr>
-        <w:t>“This document then shows that for the purpose of the overall model, a mechanistic home range model was not essential, that no data existed for relat- ing home ranges to resource availability in time and space, and that alternative simpler models created artefacts and more complex models did not improve usefulness and realism of the entire model. Reviewers, readers, and users of your model would understand that model design was not ad hoc but that the chosen design reflects the overall model purpose, data limitations, and careful selection of submodel structure.”</w:t>
+        <w:t xml:space="preserve">“This document then shows that for the purpose of the overall model, a mechanistic home range model was not essential, that no data existed for </w:t>
+      </w:r>
+      <w:proofErr w:type="spellStart"/>
+      <w:r>
+        <w:rPr>
+          <w:lang w:val="en-US"/>
+        </w:rPr>
+        <w:t>relat</w:t>
+      </w:r>
+      <w:proofErr w:type="spellEnd"/>
+      <w:r>
+        <w:rPr>
+          <w:lang w:val="en-US"/>
+        </w:rPr>
+        <w:t xml:space="preserve">- </w:t>
+      </w:r>
+      <w:proofErr w:type="spellStart"/>
+      <w:r>
+        <w:rPr>
+          <w:lang w:val="en-US"/>
+        </w:rPr>
+        <w:t>ing</w:t>
+      </w:r>
+      <w:proofErr w:type="spellEnd"/>
+      <w:r>
+        <w:rPr>
+          <w:lang w:val="en-US"/>
+        </w:rPr>
+        <w:t xml:space="preserve"> home ranges to resource availability in time and space, and that alternative simpler models created artefacts and more complex models did not improve usefulness and realism of the entire model. Reviewers, readers, and users of your model would understand that model design was not ad hoc but that the chosen design reflects the overall model purpose, data limitations, and careful selection of </w:t>
+      </w:r>
+      <w:proofErr w:type="spellStart"/>
+      <w:r>
+        <w:rPr>
+          <w:lang w:val="en-US"/>
+        </w:rPr>
+        <w:t>submodel</w:t>
+      </w:r>
+      <w:proofErr w:type="spellEnd"/>
+      <w:r>
+        <w:rPr>
+          <w:lang w:val="en-US"/>
+        </w:rPr>
+        <w:t xml:space="preserve"> structure.”</w:t>
       </w:r>
     </w:p>
     <w:p>
@@ -1792,7 +3813,79 @@
         <w:rPr>
           <w:lang w:val="en-US"/>
         </w:rPr>
-        <w:t>If this model were just factually described in a publication,reviewers, readers, and potential users might consider the design of the home range sub-model ad hoc, unrealistic, and not good enough to make the entire population model reliable. By contrast, if each time you worked on the home range model you kept notes in the modelling notebook labelled, e.g., “home range model/purpose”, “home range model/data”, or “home range model/sensitivity anal- ysis/alternatives”, you can easily extract relevant information from your notebook and compile it in a TRACE document. This document then shows that for the purpose of the overall model, a mechanistic home range model was not essential, that no data existed for relat- ing home ranges to resource availability in time and space, and that alternative simpler models created artefacts and more com- plex models did not improve usefulness and realism of the entire model. Reviewers, readers, and users of your model would under- stand that model design was not ad hoc but that the chosen design reflects the overall model purpose, data limitations, and careful selection of submodel structure.</w:t>
+        <w:t xml:space="preserve">If this model were just factually described in a </w:t>
+      </w:r>
+      <w:proofErr w:type="spellStart"/>
+      <w:proofErr w:type="gramStart"/>
+      <w:r>
+        <w:rPr>
+          <w:lang w:val="en-US"/>
+        </w:rPr>
+        <w:t>publication,reviewers</w:t>
+      </w:r>
+      <w:proofErr w:type="spellEnd"/>
+      <w:proofErr w:type="gramEnd"/>
+      <w:r>
+        <w:rPr>
+          <w:lang w:val="en-US"/>
+        </w:rPr>
+        <w:t xml:space="preserve">, readers, and potential users might consider the design of the home range sub-model ad hoc, unrealistic, and not good enough to make the entire population model reliable. By contrast, if each time you worked on the home range model you kept notes in the modelling notebook labelled, e.g., “home range model/purpose”, “home range model/data”, or “home range model/sensitivity anal- </w:t>
+      </w:r>
+      <w:proofErr w:type="spellStart"/>
+      <w:r>
+        <w:rPr>
+          <w:lang w:val="en-US"/>
+        </w:rPr>
+        <w:t>ysis</w:t>
+      </w:r>
+      <w:proofErr w:type="spellEnd"/>
+      <w:r>
+        <w:rPr>
+          <w:lang w:val="en-US"/>
+        </w:rPr>
+        <w:t xml:space="preserve">/alternatives”, you can easily extract relevant information from your notebook and compile it in a TRACE document. This document then shows that for the purpose of the overall model, a mechanistic home range model was not essential, that no data existed for </w:t>
+      </w:r>
+      <w:proofErr w:type="spellStart"/>
+      <w:r>
+        <w:rPr>
+          <w:lang w:val="en-US"/>
+        </w:rPr>
+        <w:t>relat</w:t>
+      </w:r>
+      <w:proofErr w:type="spellEnd"/>
+      <w:r>
+        <w:rPr>
+          <w:lang w:val="en-US"/>
+        </w:rPr>
+        <w:t xml:space="preserve">- </w:t>
+      </w:r>
+      <w:proofErr w:type="spellStart"/>
+      <w:r>
+        <w:rPr>
+          <w:lang w:val="en-US"/>
+        </w:rPr>
+        <w:t>ing</w:t>
+      </w:r>
+      <w:proofErr w:type="spellEnd"/>
+      <w:r>
+        <w:rPr>
+          <w:lang w:val="en-US"/>
+        </w:rPr>
+        <w:t xml:space="preserve"> home ranges to resource availability in time and space, and that alternative simpler models created artefacts and more com- plex models did not improve usefulness and realism of the entire model. Reviewers, readers, and users of your model would under- stand that model design was not ad hoc but that the chosen design reflects the overall model purpose, data limitations, and careful selection of </w:t>
+      </w:r>
+      <w:proofErr w:type="spellStart"/>
+      <w:r>
+        <w:rPr>
+          <w:lang w:val="en-US"/>
+        </w:rPr>
+        <w:t>submodel</w:t>
+      </w:r>
+      <w:proofErr w:type="spellEnd"/>
+      <w:r>
+        <w:rPr>
+          <w:lang w:val="en-US"/>
+        </w:rPr>
+        <w:t xml:space="preserve"> structure.</w:t>
       </w:r>
       <w:r>
         <w:rPr>
@@ -1807,18 +3900,21 @@
 
 <file path=word/commentsExtended.xml><?xml version="1.0" encoding="utf-8"?>
 <w15:commentsEx xmlns:wpc="http://schemas.microsoft.com/office/word/2010/wordprocessingCanvas" xmlns:cx="http://schemas.microsoft.com/office/drawing/2014/chartex" xmlns:cx1="http://schemas.microsoft.com/office/drawing/2015/9/8/chartex" xmlns:cx2="http://schemas.microsoft.com/office/drawing/2015/10/21/chartex" xmlns:cx3="http://schemas.microsoft.com/office/drawing/2016/5/9/chartex" xmlns:cx4="http://schemas.microsoft.com/office/drawing/2016/5/10/chartex" xmlns:cx5="http://schemas.microsoft.com/office/drawing/2016/5/11/chartex" xmlns:cx6="http://schemas.microsoft.com/office/drawing/2016/5/12/chartex" xmlns:cx7="http://schemas.microsoft.com/office/drawing/2016/5/13/chartex" xmlns:cx8="http://schemas.microsoft.com/office/drawing/2016/5/14/chartex" xmlns:mc="http://schemas.openxmlformats.org/markup-compatibility/2006" xmlns:aink="http://schemas.microsoft.com/office/drawing/2016/ink" xmlns:am3d="http://schemas.microsoft.com/office/drawing/2017/model3d" xmlns:o="urn:schemas-microsoft-com:office:office" xmlns:r="http://schemas.openxmlformats.org/officeDocument/2006/relationships" xmlns:m="http://schemas.openxmlformats.org/officeDocument/2006/math" xmlns:v="urn:schemas-microsoft-com:vml" xmlns:wp14="http://schemas.microsoft.com/office/word/2010/wordprocessingDrawing" xmlns:wp="http://schemas.openxmlformats.org/drawingml/2006/wordprocessingDrawing" xmlns:w10="urn:schemas-microsoft-com:office:word" xmlns:w="http://schemas.openxmlformats.org/wordprocessingml/2006/main" xmlns:w14="http://schemas.microsoft.com/office/word/2010/wordml" xmlns:w15="http://schemas.microsoft.com/office/word/2012/wordml" xmlns:w16cex="http://schemas.microsoft.com/office/word/2018/wordml/cex" xmlns:w16cid="http://schemas.microsoft.com/office/word/2016/wordml/cid" xmlns:w16="http://schemas.microsoft.com/office/word/2018/wordml" xmlns:w16sdtdh="http://schemas.microsoft.com/office/word/2020/wordml/sdtdatahash" xmlns:w16se="http://schemas.microsoft.com/office/word/2015/wordml/symex" xmlns:wpg="http://schemas.microsoft.com/office/word/2010/wordprocessingGroup" xmlns:wpi="http://schemas.microsoft.com/office/word/2010/wordprocessingInk" xmlns:wne="http://schemas.microsoft.com/office/word/2006/wordml" xmlns:wps="http://schemas.microsoft.com/office/word/2010/wordprocessingShape" mc:Ignorable="w14 w15 w16se w16cid w16 w16cex w16sdtdh wp14">
+  <w15:commentEx w15:paraId="70C6AA58" w15:done="0"/>
   <w15:commentEx w15:paraId="2837CDA2" w15:done="0"/>
 </w15:commentsEx>
 </file>
 
 <file path=word/commentsExtensible.xml><?xml version="1.0" encoding="utf-8"?>
 <w16cex:commentsExtensible xmlns:wpc="http://schemas.microsoft.com/office/word/2010/wordprocessingCanvas" xmlns:cx="http://schemas.microsoft.com/office/drawing/2014/chartex" xmlns:cx1="http://schemas.microsoft.com/office/drawing/2015/9/8/chartex" xmlns:cx2="http://schemas.microsoft.com/office/drawing/2015/10/21/chartex" xmlns:cx3="http://schemas.microsoft.com/office/drawing/2016/5/9/chartex" xmlns:cx4="http://schemas.microsoft.com/office/drawing/2016/5/10/chartex" xmlns:cx5="http://schemas.microsoft.com/office/drawing/2016/5/11/chartex" xmlns:cx6="http://schemas.microsoft.com/office/drawing/2016/5/12/chartex" xmlns:cx7="http://schemas.microsoft.com/office/drawing/2016/5/13/chartex" xmlns:cx8="http://schemas.microsoft.com/office/drawing/2016/5/14/chartex" xmlns:mc="http://schemas.openxmlformats.org/markup-compatibility/2006" xmlns:aink="http://schemas.microsoft.com/office/drawing/2016/ink" xmlns:am3d="http://schemas.microsoft.com/office/drawing/2017/model3d" xmlns:o="urn:schemas-microsoft-com:office:office" xmlns:r="http://schemas.openxmlformats.org/officeDocument/2006/relationships" xmlns:m="http://schemas.openxmlformats.org/officeDocument/2006/math" xmlns:v="urn:schemas-microsoft-com:vml" xmlns:wp14="http://schemas.microsoft.com/office/word/2010/wordprocessingDrawing" xmlns:wp="http://schemas.openxmlformats.org/drawingml/2006/wordprocessingDrawing" xmlns:w10="urn:schemas-microsoft-com:office:word" xmlns:w="http://schemas.openxmlformats.org/wordprocessingml/2006/main" xmlns:w14="http://schemas.microsoft.com/office/word/2010/wordml" xmlns:w15="http://schemas.microsoft.com/office/word/2012/wordml" xmlns:w16cex="http://schemas.microsoft.com/office/word/2018/wordml/cex" xmlns:w16cid="http://schemas.microsoft.com/office/word/2016/wordml/cid" xmlns:w16="http://schemas.microsoft.com/office/word/2018/wordml" xmlns:w16sdtdh="http://schemas.microsoft.com/office/word/2020/wordml/sdtdatahash" xmlns:w16se="http://schemas.microsoft.com/office/word/2015/wordml/symex" xmlns:wpg="http://schemas.microsoft.com/office/word/2010/wordprocessingGroup" xmlns:wpi="http://schemas.microsoft.com/office/word/2010/wordprocessingInk" xmlns:wne="http://schemas.microsoft.com/office/word/2006/wordml" xmlns:wps="http://schemas.microsoft.com/office/word/2010/wordprocessingShape" mc:Ignorable="w14 w15 w16se w16cid w16 w16cex w16sdtdh wp14">
+  <w16cex:commentExtensible w16cex:durableId="259014BE" w16cex:dateUtc="2022-01-17T19:15:00Z"/>
   <w16cex:commentExtensible w16cex:durableId="24A9B38E" w16cex:dateUtc="2021-07-27T01:19:00Z"/>
 </w16cex:commentsExtensible>
 </file>
 
 <file path=word/commentsIds.xml><?xml version="1.0" encoding="utf-8"?>
 <w16cid:commentsIds xmlns:wpc="http://schemas.microsoft.com/office/word/2010/wordprocessingCanvas" xmlns:cx="http://schemas.microsoft.com/office/drawing/2014/chartex" xmlns:cx1="http://schemas.microsoft.com/office/drawing/2015/9/8/chartex" xmlns:cx2="http://schemas.microsoft.com/office/drawing/2015/10/21/chartex" xmlns:cx3="http://schemas.microsoft.com/office/drawing/2016/5/9/chartex" xmlns:cx4="http://schemas.microsoft.com/office/drawing/2016/5/10/chartex" xmlns:cx5="http://schemas.microsoft.com/office/drawing/2016/5/11/chartex" xmlns:cx6="http://schemas.microsoft.com/office/drawing/2016/5/12/chartex" xmlns:cx7="http://schemas.microsoft.com/office/drawing/2016/5/13/chartex" xmlns:cx8="http://schemas.microsoft.com/office/drawing/2016/5/14/chartex" xmlns:mc="http://schemas.openxmlformats.org/markup-compatibility/2006" xmlns:aink="http://schemas.microsoft.com/office/drawing/2016/ink" xmlns:am3d="http://schemas.microsoft.com/office/drawing/2017/model3d" xmlns:o="urn:schemas-microsoft-com:office:office" xmlns:r="http://schemas.openxmlformats.org/officeDocument/2006/relationships" xmlns:m="http://schemas.openxmlformats.org/officeDocument/2006/math" xmlns:v="urn:schemas-microsoft-com:vml" xmlns:wp14="http://schemas.microsoft.com/office/word/2010/wordprocessingDrawing" xmlns:wp="http://schemas.openxmlformats.org/drawingml/2006/wordprocessingDrawing" xmlns:w10="urn:schemas-microsoft-com:office:word" xmlns:w="http://schemas.openxmlformats.org/wordprocessingml/2006/main" xmlns:w14="http://schemas.microsoft.com/office/word/2010/wordml" xmlns:w15="http://schemas.microsoft.com/office/word/2012/wordml" xmlns:w16cex="http://schemas.microsoft.com/office/word/2018/wordml/cex" xmlns:w16cid="http://schemas.microsoft.com/office/word/2016/wordml/cid" xmlns:w16="http://schemas.microsoft.com/office/word/2018/wordml" xmlns:w16sdtdh="http://schemas.microsoft.com/office/word/2020/wordml/sdtdatahash" xmlns:w16se="http://schemas.microsoft.com/office/word/2015/wordml/symex" xmlns:wpg="http://schemas.microsoft.com/office/word/2010/wordprocessingGroup" xmlns:wpi="http://schemas.microsoft.com/office/word/2010/wordprocessingInk" xmlns:wne="http://schemas.microsoft.com/office/word/2006/wordml" xmlns:wps="http://schemas.microsoft.com/office/word/2010/wordprocessingShape" mc:Ignorable="w14 w15 w16se w16cid w16 w16cex w16sdtdh wp14">
+  <w16cid:commentId w16cid:paraId="70C6AA58" w16cid:durableId="259014BE"/>
   <w16cid:commentId w16cid:paraId="2837CDA2" w16cid:durableId="24A9B38E"/>
 </w16cid:commentsIds>
 </file>
@@ -2630,7 +4726,6 @@
   <w:style w:type="character" w:default="1" w:styleId="Fontepargpadro">
     <w:name w:val="Default Paragraph Font"/>
     <w:uiPriority w:val="1"/>
-    <w:semiHidden/>
     <w:unhideWhenUsed/>
   </w:style>
   <w:style w:type="table" w:default="1" w:styleId="Tabelanormal">

</xml_diff>

<commit_message>
Initilized nlrx and started GIS extension for all areas"
</commit_message>
<xml_diff>
--- a/Documentation/TRACE_notebook_notes.docx
+++ b/Documentation/TRACE_notebook_notes.docx
@@ -254,64 +254,8 @@
                 <w:color w:val="000000"/>
                 <w:lang w:eastAsia="pt-BR"/>
               </w:rPr>
-              <w:t xml:space="preserve">TRACE </w:t>
+              <w:t>TRACE element/MN entry tag</w:t>
             </w:r>
-            <w:proofErr w:type="spellStart"/>
-            <w:r>
-              <w:rPr>
-                <w:rFonts w:ascii="Calibri" w:eastAsia="Times New Roman" w:hAnsi="Calibri" w:cs="Calibri"/>
-                <w:b/>
-                <w:bCs/>
-                <w:color w:val="000000"/>
-                <w:lang w:eastAsia="pt-BR"/>
-              </w:rPr>
-              <w:t>element</w:t>
-            </w:r>
-            <w:proofErr w:type="spellEnd"/>
-            <w:r>
-              <w:rPr>
-                <w:rFonts w:ascii="Calibri" w:eastAsia="Times New Roman" w:hAnsi="Calibri" w:cs="Calibri"/>
-                <w:b/>
-                <w:bCs/>
-                <w:color w:val="000000"/>
-                <w:lang w:eastAsia="pt-BR"/>
-              </w:rPr>
-              <w:t xml:space="preserve">/MN </w:t>
-            </w:r>
-            <w:proofErr w:type="spellStart"/>
-            <w:r>
-              <w:rPr>
-                <w:rFonts w:ascii="Calibri" w:eastAsia="Times New Roman" w:hAnsi="Calibri" w:cs="Calibri"/>
-                <w:b/>
-                <w:bCs/>
-                <w:color w:val="000000"/>
-                <w:lang w:eastAsia="pt-BR"/>
-              </w:rPr>
-              <w:t>entry</w:t>
-            </w:r>
-            <w:proofErr w:type="spellEnd"/>
-            <w:r>
-              <w:rPr>
-                <w:rFonts w:ascii="Calibri" w:eastAsia="Times New Roman" w:hAnsi="Calibri" w:cs="Calibri"/>
-                <w:b/>
-                <w:bCs/>
-                <w:color w:val="000000"/>
-                <w:lang w:eastAsia="pt-BR"/>
-              </w:rPr>
-              <w:t xml:space="preserve"> </w:t>
-            </w:r>
-            <w:proofErr w:type="spellStart"/>
-            <w:r>
-              <w:rPr>
-                <w:rFonts w:ascii="Calibri" w:eastAsia="Times New Roman" w:hAnsi="Calibri" w:cs="Calibri"/>
-                <w:b/>
-                <w:bCs/>
-                <w:color w:val="000000"/>
-                <w:lang w:eastAsia="pt-BR"/>
-              </w:rPr>
-              <w:t>tag</w:t>
-            </w:r>
-            <w:proofErr w:type="spellEnd"/>
           </w:p>
         </w:tc>
         <w:tc>
@@ -348,20 +292,8 @@
                 <w:color w:val="000000"/>
                 <w:lang w:eastAsia="pt-BR"/>
               </w:rPr>
-              <w:t xml:space="preserve">MN </w:t>
+              <w:t>MN keyword</w:t>
             </w:r>
-            <w:proofErr w:type="spellStart"/>
-            <w:r>
-              <w:rPr>
-                <w:rFonts w:ascii="Calibri" w:eastAsia="Times New Roman" w:hAnsi="Calibri" w:cs="Calibri"/>
-                <w:b/>
-                <w:bCs/>
-                <w:color w:val="000000"/>
-                <w:lang w:eastAsia="pt-BR"/>
-              </w:rPr>
-              <w:t>keyword</w:t>
-            </w:r>
-            <w:proofErr w:type="spellEnd"/>
           </w:p>
         </w:tc>
       </w:tr>
@@ -399,36 +331,8 @@
                 <w:color w:val="000000"/>
                 <w:lang w:eastAsia="pt-BR"/>
               </w:rPr>
-              <w:t xml:space="preserve">1. </w:t>
+              <w:t>1. Problem formulation</w:t>
             </w:r>
-            <w:proofErr w:type="spellStart"/>
-            <w:r>
-              <w:rPr>
-                <w:rFonts w:ascii="Calibri" w:eastAsia="Times New Roman" w:hAnsi="Calibri" w:cs="Calibri"/>
-                <w:color w:val="000000"/>
-                <w:lang w:eastAsia="pt-BR"/>
-              </w:rPr>
-              <w:t>Problem</w:t>
-            </w:r>
-            <w:proofErr w:type="spellEnd"/>
-            <w:r>
-              <w:rPr>
-                <w:rFonts w:ascii="Calibri" w:eastAsia="Times New Roman" w:hAnsi="Calibri" w:cs="Calibri"/>
-                <w:color w:val="000000"/>
-                <w:lang w:eastAsia="pt-BR"/>
-              </w:rPr>
-              <w:t xml:space="preserve"> </w:t>
-            </w:r>
-            <w:proofErr w:type="spellStart"/>
-            <w:r>
-              <w:rPr>
-                <w:rFonts w:ascii="Calibri" w:eastAsia="Times New Roman" w:hAnsi="Calibri" w:cs="Calibri"/>
-                <w:color w:val="000000"/>
-                <w:lang w:eastAsia="pt-BR"/>
-              </w:rPr>
-              <w:t>formulation</w:t>
-            </w:r>
-            <w:proofErr w:type="spellEnd"/>
           </w:p>
         </w:tc>
         <w:tc>
@@ -460,54 +364,8 @@
                 <w:color w:val="000000"/>
                 <w:lang w:eastAsia="pt-BR"/>
               </w:rPr>
-              <w:t xml:space="preserve">Model </w:t>
+              <w:t>Model purpose; Research questions</w:t>
             </w:r>
-            <w:proofErr w:type="spellStart"/>
-            <w:r>
-              <w:rPr>
-                <w:rFonts w:ascii="Calibri" w:eastAsia="Times New Roman" w:hAnsi="Calibri" w:cs="Calibri"/>
-                <w:color w:val="000000"/>
-                <w:lang w:eastAsia="pt-BR"/>
-              </w:rPr>
-              <w:t>purpose</w:t>
-            </w:r>
-            <w:proofErr w:type="spellEnd"/>
-            <w:r>
-              <w:rPr>
-                <w:rFonts w:ascii="Calibri" w:eastAsia="Times New Roman" w:hAnsi="Calibri" w:cs="Calibri"/>
-                <w:color w:val="000000"/>
-                <w:lang w:eastAsia="pt-BR"/>
-              </w:rPr>
-              <w:t xml:space="preserve">; </w:t>
-            </w:r>
-            <w:proofErr w:type="spellStart"/>
-            <w:r>
-              <w:rPr>
-                <w:rFonts w:ascii="Calibri" w:eastAsia="Times New Roman" w:hAnsi="Calibri" w:cs="Calibri"/>
-                <w:color w:val="000000"/>
-                <w:lang w:eastAsia="pt-BR"/>
-              </w:rPr>
-              <w:t>Research</w:t>
-            </w:r>
-            <w:proofErr w:type="spellEnd"/>
-            <w:r>
-              <w:rPr>
-                <w:rFonts w:ascii="Calibri" w:eastAsia="Times New Roman" w:hAnsi="Calibri" w:cs="Calibri"/>
-                <w:color w:val="000000"/>
-                <w:lang w:eastAsia="pt-BR"/>
-              </w:rPr>
-              <w:t xml:space="preserve"> </w:t>
-            </w:r>
-            <w:proofErr w:type="spellStart"/>
-            <w:r>
-              <w:rPr>
-                <w:rFonts w:ascii="Calibri" w:eastAsia="Times New Roman" w:hAnsi="Calibri" w:cs="Calibri"/>
-                <w:color w:val="000000"/>
-                <w:lang w:eastAsia="pt-BR"/>
-              </w:rPr>
-              <w:t>questions</w:t>
-            </w:r>
-            <w:proofErr w:type="spellEnd"/>
           </w:p>
         </w:tc>
       </w:tr>
@@ -545,18 +403,8 @@
                 <w:color w:val="000000"/>
                 <w:lang w:eastAsia="pt-BR"/>
               </w:rPr>
-              <w:t xml:space="preserve">2. Model </w:t>
+              <w:t>2. Model description</w:t>
             </w:r>
-            <w:proofErr w:type="spellStart"/>
-            <w:r>
-              <w:rPr>
-                <w:rFonts w:ascii="Calibri" w:eastAsia="Times New Roman" w:hAnsi="Calibri" w:cs="Calibri"/>
-                <w:color w:val="000000"/>
-                <w:lang w:eastAsia="pt-BR"/>
-              </w:rPr>
-              <w:t>description</w:t>
-            </w:r>
-            <w:proofErr w:type="spellEnd"/>
           </w:p>
         </w:tc>
         <w:tc>
@@ -588,36 +436,8 @@
                 <w:color w:val="000000"/>
                 <w:lang w:eastAsia="pt-BR"/>
               </w:rPr>
-              <w:t xml:space="preserve">Model </w:t>
+              <w:t>Model development; Design decisions</w:t>
             </w:r>
-            <w:proofErr w:type="spellStart"/>
-            <w:r>
-              <w:rPr>
-                <w:rFonts w:ascii="Calibri" w:eastAsia="Times New Roman" w:hAnsi="Calibri" w:cs="Calibri"/>
-                <w:color w:val="000000"/>
-                <w:lang w:eastAsia="pt-BR"/>
-              </w:rPr>
-              <w:t>development</w:t>
-            </w:r>
-            <w:proofErr w:type="spellEnd"/>
-            <w:r>
-              <w:rPr>
-                <w:rFonts w:ascii="Calibri" w:eastAsia="Times New Roman" w:hAnsi="Calibri" w:cs="Calibri"/>
-                <w:color w:val="000000"/>
-                <w:lang w:eastAsia="pt-BR"/>
-              </w:rPr>
-              <w:t xml:space="preserve">; Design </w:t>
-            </w:r>
-            <w:proofErr w:type="spellStart"/>
-            <w:r>
-              <w:rPr>
-                <w:rFonts w:ascii="Calibri" w:eastAsia="Times New Roman" w:hAnsi="Calibri" w:cs="Calibri"/>
-                <w:color w:val="000000"/>
-                <w:lang w:eastAsia="pt-BR"/>
-              </w:rPr>
-              <w:t>decisions</w:t>
-            </w:r>
-            <w:proofErr w:type="spellEnd"/>
           </w:p>
         </w:tc>
       </w:tr>
@@ -655,18 +475,8 @@
                 <w:color w:val="000000"/>
                 <w:lang w:eastAsia="pt-BR"/>
               </w:rPr>
-              <w:t xml:space="preserve">3. Data </w:t>
+              <w:t>3. Data evaluation</w:t>
             </w:r>
-            <w:proofErr w:type="spellStart"/>
-            <w:r>
-              <w:rPr>
-                <w:rFonts w:ascii="Calibri" w:eastAsia="Times New Roman" w:hAnsi="Calibri" w:cs="Calibri"/>
-                <w:color w:val="000000"/>
-                <w:lang w:eastAsia="pt-BR"/>
-              </w:rPr>
-              <w:t>evaluation</w:t>
-            </w:r>
-            <w:proofErr w:type="spellEnd"/>
           </w:p>
         </w:tc>
         <w:tc>
@@ -692,34 +502,14 @@
                 <w:lang w:eastAsia="pt-BR"/>
               </w:rPr>
             </w:pPr>
-            <w:proofErr w:type="spellStart"/>
             <w:r>
               <w:rPr>
                 <w:rFonts w:ascii="Calibri" w:eastAsia="Times New Roman" w:hAnsi="Calibri" w:cs="Calibri"/>
                 <w:color w:val="000000"/>
                 <w:lang w:eastAsia="pt-BR"/>
               </w:rPr>
-              <w:t>Parameterization</w:t>
+              <w:t>Parameterization; Patterns</w:t>
             </w:r>
-            <w:proofErr w:type="spellEnd"/>
-            <w:r>
-              <w:rPr>
-                <w:rFonts w:ascii="Calibri" w:eastAsia="Times New Roman" w:hAnsi="Calibri" w:cs="Calibri"/>
-                <w:color w:val="000000"/>
-                <w:lang w:eastAsia="pt-BR"/>
-              </w:rPr>
-              <w:t xml:space="preserve">; </w:t>
-            </w:r>
-            <w:proofErr w:type="spellStart"/>
-            <w:r>
-              <w:rPr>
-                <w:rFonts w:ascii="Calibri" w:eastAsia="Times New Roman" w:hAnsi="Calibri" w:cs="Calibri"/>
-                <w:color w:val="000000"/>
-                <w:lang w:eastAsia="pt-BR"/>
-              </w:rPr>
-              <w:t>Patterns</w:t>
-            </w:r>
-            <w:proofErr w:type="spellEnd"/>
           </w:p>
         </w:tc>
       </w:tr>
@@ -757,18 +547,8 @@
                 <w:color w:val="000000"/>
                 <w:lang w:eastAsia="pt-BR"/>
               </w:rPr>
-              <w:t xml:space="preserve">4. Conceptual model </w:t>
+              <w:t>4. Conceptual model evaluation</w:t>
             </w:r>
-            <w:proofErr w:type="spellStart"/>
-            <w:r>
-              <w:rPr>
-                <w:rFonts w:ascii="Calibri" w:eastAsia="Times New Roman" w:hAnsi="Calibri" w:cs="Calibri"/>
-                <w:color w:val="000000"/>
-                <w:lang w:eastAsia="pt-BR"/>
-              </w:rPr>
-              <w:t>evaluation</w:t>
-            </w:r>
-            <w:proofErr w:type="spellEnd"/>
           </w:p>
         </w:tc>
         <w:tc>
@@ -800,197 +580,7 @@
                 <w:color w:val="000000"/>
                 <w:lang w:eastAsia="pt-BR"/>
               </w:rPr>
-              <w:t xml:space="preserve">Conceptual design </w:t>
-            </w:r>
-            <w:proofErr w:type="spellStart"/>
-            <w:r>
-              <w:rPr>
-                <w:rFonts w:ascii="Calibri" w:eastAsia="Times New Roman" w:hAnsi="Calibri" w:cs="Calibri"/>
-                <w:color w:val="000000"/>
-                <w:lang w:eastAsia="pt-BR"/>
-              </w:rPr>
-              <w:t>decisions</w:t>
-            </w:r>
-            <w:proofErr w:type="spellEnd"/>
-          </w:p>
-        </w:tc>
-      </w:tr>
-      <w:tr>
-        <w:trPr>
-          <w:trHeight w:val="864"/>
-          <w:jc w:val="center"/>
-        </w:trPr>
-        <w:tc>
-          <w:tcPr>
-            <w:tcW w:w="3240" w:type="dxa"/>
-            <w:tcBorders>
-              <w:top w:val="nil"/>
-              <w:left w:val="nil"/>
-              <w:bottom w:val="nil"/>
-              <w:right w:val="nil"/>
-            </w:tcBorders>
-            <w:shd w:val="clear" w:color="auto" w:fill="auto"/>
-            <w:noWrap/>
-            <w:vAlign w:val="center"/>
-            <w:hideMark/>
-          </w:tcPr>
-          <w:p>
-            <w:pPr>
-              <w:spacing w:after="0" w:line="240" w:lineRule="auto"/>
-              <w:rPr>
-                <w:rFonts w:ascii="Calibri" w:eastAsia="Times New Roman" w:hAnsi="Calibri" w:cs="Calibri"/>
-                <w:color w:val="000000"/>
-                <w:lang w:eastAsia="pt-BR"/>
-              </w:rPr>
-            </w:pPr>
-            <w:r>
-              <w:rPr>
-                <w:rFonts w:ascii="Calibri" w:eastAsia="Times New Roman" w:hAnsi="Calibri" w:cs="Calibri"/>
-                <w:color w:val="000000"/>
-                <w:lang w:eastAsia="pt-BR"/>
-              </w:rPr>
-              <w:t xml:space="preserve">5. </w:t>
-            </w:r>
-            <w:proofErr w:type="spellStart"/>
-            <w:r>
-              <w:rPr>
-                <w:rFonts w:ascii="Calibri" w:eastAsia="Times New Roman" w:hAnsi="Calibri" w:cs="Calibri"/>
-                <w:color w:val="000000"/>
-                <w:lang w:eastAsia="pt-BR"/>
-              </w:rPr>
-              <w:t>Implementation</w:t>
-            </w:r>
-            <w:proofErr w:type="spellEnd"/>
-            <w:r>
-              <w:rPr>
-                <w:rFonts w:ascii="Calibri" w:eastAsia="Times New Roman" w:hAnsi="Calibri" w:cs="Calibri"/>
-                <w:color w:val="000000"/>
-                <w:lang w:eastAsia="pt-BR"/>
-              </w:rPr>
-              <w:t xml:space="preserve"> </w:t>
-            </w:r>
-            <w:proofErr w:type="spellStart"/>
-            <w:r>
-              <w:rPr>
-                <w:rFonts w:ascii="Calibri" w:eastAsia="Times New Roman" w:hAnsi="Calibri" w:cs="Calibri"/>
-                <w:color w:val="000000"/>
-                <w:lang w:eastAsia="pt-BR"/>
-              </w:rPr>
-              <w:t>verification</w:t>
-            </w:r>
-            <w:proofErr w:type="spellEnd"/>
-          </w:p>
-        </w:tc>
-        <w:tc>
-          <w:tcPr>
-            <w:tcW w:w="4131" w:type="dxa"/>
-            <w:tcBorders>
-              <w:top w:val="nil"/>
-              <w:left w:val="nil"/>
-              <w:bottom w:val="nil"/>
-              <w:right w:val="nil"/>
-            </w:tcBorders>
-            <w:shd w:val="clear" w:color="auto" w:fill="auto"/>
-            <w:vAlign w:val="center"/>
-            <w:hideMark/>
-          </w:tcPr>
-          <w:p>
-            <w:pPr>
-              <w:spacing w:after="0" w:line="240" w:lineRule="auto"/>
-              <w:rPr>
-                <w:rFonts w:ascii="Calibri" w:eastAsia="Times New Roman" w:hAnsi="Calibri" w:cs="Calibri"/>
-                <w:color w:val="000000"/>
-                <w:lang w:eastAsia="pt-BR"/>
-              </w:rPr>
-            </w:pPr>
-            <w:proofErr w:type="spellStart"/>
-            <w:r>
-              <w:rPr>
-                <w:rFonts w:ascii="Calibri" w:eastAsia="Times New Roman" w:hAnsi="Calibri" w:cs="Calibri"/>
-                <w:color w:val="000000"/>
-                <w:lang w:eastAsia="pt-BR"/>
-              </w:rPr>
-              <w:t>Debugging</w:t>
-            </w:r>
-            <w:proofErr w:type="spellEnd"/>
-            <w:r>
-              <w:rPr>
-                <w:rFonts w:ascii="Calibri" w:eastAsia="Times New Roman" w:hAnsi="Calibri" w:cs="Calibri"/>
-                <w:color w:val="000000"/>
-                <w:lang w:eastAsia="pt-BR"/>
-              </w:rPr>
-              <w:t xml:space="preserve"> </w:t>
-            </w:r>
-            <w:r>
-              <w:rPr>
-                <w:rFonts w:ascii="Calibri" w:eastAsia="Times New Roman" w:hAnsi="Calibri" w:cs="Calibri"/>
-                <w:color w:val="000000"/>
-                <w:lang w:eastAsia="pt-BR"/>
-              </w:rPr>
-              <w:br/>
-              <w:t xml:space="preserve">Software </w:t>
-            </w:r>
-            <w:proofErr w:type="spellStart"/>
-            <w:r>
-              <w:rPr>
-                <w:rFonts w:ascii="Calibri" w:eastAsia="Times New Roman" w:hAnsi="Calibri" w:cs="Calibri"/>
-                <w:color w:val="000000"/>
-                <w:lang w:eastAsia="pt-BR"/>
-              </w:rPr>
-              <w:t>verification</w:t>
-            </w:r>
-            <w:proofErr w:type="spellEnd"/>
-            <w:r>
-              <w:rPr>
-                <w:rFonts w:ascii="Calibri" w:eastAsia="Times New Roman" w:hAnsi="Calibri" w:cs="Calibri"/>
-                <w:color w:val="000000"/>
-                <w:lang w:eastAsia="pt-BR"/>
-              </w:rPr>
-              <w:t>/</w:t>
-            </w:r>
-            <w:proofErr w:type="spellStart"/>
-            <w:r>
-              <w:rPr>
-                <w:rFonts w:ascii="Calibri" w:eastAsia="Times New Roman" w:hAnsi="Calibri" w:cs="Calibri"/>
-                <w:color w:val="000000"/>
-                <w:lang w:eastAsia="pt-BR"/>
-              </w:rPr>
-              <w:t>Testing</w:t>
-            </w:r>
-            <w:proofErr w:type="spellEnd"/>
-            <w:r>
-              <w:rPr>
-                <w:rFonts w:ascii="Calibri" w:eastAsia="Times New Roman" w:hAnsi="Calibri" w:cs="Calibri"/>
-                <w:color w:val="000000"/>
-                <w:lang w:eastAsia="pt-BR"/>
-              </w:rPr>
-              <w:t xml:space="preserve"> </w:t>
-            </w:r>
-            <w:r>
-              <w:rPr>
-                <w:rFonts w:ascii="Calibri" w:eastAsia="Times New Roman" w:hAnsi="Calibri" w:cs="Calibri"/>
-                <w:color w:val="000000"/>
-                <w:lang w:eastAsia="pt-BR"/>
-              </w:rPr>
-              <w:br/>
-            </w:r>
-            <w:proofErr w:type="spellStart"/>
-            <w:r>
-              <w:rPr>
-                <w:rFonts w:ascii="Calibri" w:eastAsia="Times New Roman" w:hAnsi="Calibri" w:cs="Calibri"/>
-                <w:color w:val="000000"/>
-                <w:lang w:eastAsia="pt-BR"/>
-              </w:rPr>
-              <w:t>Usability</w:t>
-            </w:r>
-            <w:proofErr w:type="spellEnd"/>
-            <w:r>
-              <w:rPr>
-                <w:rFonts w:ascii="Calibri" w:eastAsia="Times New Roman" w:hAnsi="Calibri" w:cs="Calibri"/>
-                <w:color w:val="000000"/>
-                <w:lang w:eastAsia="pt-BR"/>
-              </w:rPr>
-              <w:t xml:space="preserve"> tools design</w:t>
+              <w:t>Conceptual design decisions</w:t>
             </w:r>
           </w:p>
         </w:tc>
@@ -1029,18 +619,8 @@
                 <w:color w:val="000000"/>
                 <w:lang w:eastAsia="pt-BR"/>
               </w:rPr>
-              <w:t xml:space="preserve">6. Model output </w:t>
+              <w:t>5. Implementation verification</w:t>
             </w:r>
-            <w:proofErr w:type="spellStart"/>
-            <w:r>
-              <w:rPr>
-                <w:rFonts w:ascii="Calibri" w:eastAsia="Times New Roman" w:hAnsi="Calibri" w:cs="Calibri"/>
-                <w:color w:val="000000"/>
-                <w:lang w:eastAsia="pt-BR"/>
-              </w:rPr>
-              <w:t>verification</w:t>
-            </w:r>
-            <w:proofErr w:type="spellEnd"/>
           </w:p>
         </w:tc>
         <w:tc>
@@ -1071,54 +651,8 @@
                 <w:color w:val="000000"/>
                 <w:lang w:eastAsia="pt-BR"/>
               </w:rPr>
-              <w:t xml:space="preserve">Output </w:t>
+              <w:t xml:space="preserve">Debugging </w:t>
             </w:r>
-            <w:proofErr w:type="spellStart"/>
-            <w:r>
-              <w:rPr>
-                <w:rFonts w:ascii="Calibri" w:eastAsia="Times New Roman" w:hAnsi="Calibri" w:cs="Calibri"/>
-                <w:color w:val="000000"/>
-                <w:lang w:eastAsia="pt-BR"/>
-              </w:rPr>
-              <w:t>verification</w:t>
-            </w:r>
-            <w:proofErr w:type="spellEnd"/>
-            <w:r>
-              <w:rPr>
-                <w:rFonts w:ascii="Calibri" w:eastAsia="Times New Roman" w:hAnsi="Calibri" w:cs="Calibri"/>
-                <w:color w:val="000000"/>
-                <w:lang w:eastAsia="pt-BR"/>
-              </w:rPr>
-              <w:t>/</w:t>
-            </w:r>
-            <w:proofErr w:type="spellStart"/>
-            <w:r>
-              <w:rPr>
-                <w:rFonts w:ascii="Calibri" w:eastAsia="Times New Roman" w:hAnsi="Calibri" w:cs="Calibri"/>
-                <w:color w:val="000000"/>
-                <w:lang w:eastAsia="pt-BR"/>
-              </w:rPr>
-              <w:t>Goodness</w:t>
-            </w:r>
-            <w:proofErr w:type="spellEnd"/>
-            <w:r>
-              <w:rPr>
-                <w:rFonts w:ascii="Calibri" w:eastAsia="Times New Roman" w:hAnsi="Calibri" w:cs="Calibri"/>
-                <w:color w:val="000000"/>
-                <w:lang w:eastAsia="pt-BR"/>
-              </w:rPr>
-              <w:t xml:space="preserve">- </w:t>
-            </w:r>
-            <w:proofErr w:type="spellStart"/>
-            <w:r>
-              <w:rPr>
-                <w:rFonts w:ascii="Calibri" w:eastAsia="Times New Roman" w:hAnsi="Calibri" w:cs="Calibri"/>
-                <w:color w:val="000000"/>
-                <w:lang w:eastAsia="pt-BR"/>
-              </w:rPr>
-              <w:t>of-fit</w:t>
-            </w:r>
-            <w:proofErr w:type="spellEnd"/>
             <w:r>
               <w:rPr>
                 <w:rFonts w:ascii="Calibri" w:eastAsia="Times New Roman" w:hAnsi="Calibri" w:cs="Calibri"/>
@@ -1126,78 +660,96 @@
                 <w:lang w:eastAsia="pt-BR"/>
               </w:rPr>
               <w:br/>
+              <w:t xml:space="preserve">Software verification/Testing </w:t>
             </w:r>
-            <w:proofErr w:type="spellStart"/>
             <w:r>
               <w:rPr>
                 <w:rFonts w:ascii="Calibri" w:eastAsia="Times New Roman" w:hAnsi="Calibri" w:cs="Calibri"/>
                 <w:color w:val="000000"/>
                 <w:lang w:eastAsia="pt-BR"/>
               </w:rPr>
-              <w:t>Calibration</w:t>
+              <w:br/>
+              <w:t>Usability tools design</w:t>
             </w:r>
-            <w:proofErr w:type="spellEnd"/>
+          </w:p>
+        </w:tc>
+      </w:tr>
+      <w:tr>
+        <w:trPr>
+          <w:trHeight w:val="864"/>
+          <w:jc w:val="center"/>
+        </w:trPr>
+        <w:tc>
+          <w:tcPr>
+            <w:tcW w:w="3240" w:type="dxa"/>
+            <w:tcBorders>
+              <w:top w:val="nil"/>
+              <w:left w:val="nil"/>
+              <w:bottom w:val="nil"/>
+              <w:right w:val="nil"/>
+            </w:tcBorders>
+            <w:shd w:val="clear" w:color="auto" w:fill="auto"/>
+            <w:noWrap/>
+            <w:vAlign w:val="center"/>
+            <w:hideMark/>
+          </w:tcPr>
+          <w:p>
+            <w:pPr>
+              <w:spacing w:after="0" w:line="240" w:lineRule="auto"/>
+              <w:rPr>
+                <w:rFonts w:ascii="Calibri" w:eastAsia="Times New Roman" w:hAnsi="Calibri" w:cs="Calibri"/>
+                <w:color w:val="000000"/>
+                <w:lang w:eastAsia="pt-BR"/>
+              </w:rPr>
+            </w:pPr>
             <w:r>
               <w:rPr>
                 <w:rFonts w:ascii="Calibri" w:eastAsia="Times New Roman" w:hAnsi="Calibri" w:cs="Calibri"/>
                 <w:color w:val="000000"/>
                 <w:lang w:eastAsia="pt-BR"/>
               </w:rPr>
-              <w:t xml:space="preserve">; </w:t>
+              <w:t>6. Model output verification</w:t>
             </w:r>
-            <w:proofErr w:type="spellStart"/>
+          </w:p>
+        </w:tc>
+        <w:tc>
+          <w:tcPr>
+            <w:tcW w:w="4131" w:type="dxa"/>
+            <w:tcBorders>
+              <w:top w:val="nil"/>
+              <w:left w:val="nil"/>
+              <w:bottom w:val="nil"/>
+              <w:right w:val="nil"/>
+            </w:tcBorders>
+            <w:shd w:val="clear" w:color="auto" w:fill="auto"/>
+            <w:vAlign w:val="center"/>
+            <w:hideMark/>
+          </w:tcPr>
+          <w:p>
+            <w:pPr>
+              <w:spacing w:after="0" w:line="240" w:lineRule="auto"/>
+              <w:rPr>
+                <w:rFonts w:ascii="Calibri" w:eastAsia="Times New Roman" w:hAnsi="Calibri" w:cs="Calibri"/>
+                <w:color w:val="000000"/>
+                <w:lang w:eastAsia="pt-BR"/>
+              </w:rPr>
+            </w:pPr>
             <w:r>
               <w:rPr>
                 <w:rFonts w:ascii="Calibri" w:eastAsia="Times New Roman" w:hAnsi="Calibri" w:cs="Calibri"/>
                 <w:color w:val="000000"/>
                 <w:lang w:eastAsia="pt-BR"/>
               </w:rPr>
-              <w:t>Tests</w:t>
+              <w:t>Output verification/Goodness- of-fit</w:t>
             </w:r>
-            <w:proofErr w:type="spellEnd"/>
             <w:r>
               <w:rPr>
                 <w:rFonts w:ascii="Calibri" w:eastAsia="Times New Roman" w:hAnsi="Calibri" w:cs="Calibri"/>
                 <w:color w:val="000000"/>
                 <w:lang w:eastAsia="pt-BR"/>
               </w:rPr>
-              <w:t xml:space="preserve"> </w:t>
-            </w:r>
-            <w:proofErr w:type="spellStart"/>
-            <w:r>
-              <w:rPr>
-                <w:rFonts w:ascii="Calibri" w:eastAsia="Times New Roman" w:hAnsi="Calibri" w:cs="Calibri"/>
-                <w:color w:val="000000"/>
-                <w:lang w:eastAsia="pt-BR"/>
-              </w:rPr>
-              <w:t>on</w:t>
-            </w:r>
-            <w:proofErr w:type="spellEnd"/>
-            <w:r>
-              <w:rPr>
-                <w:rFonts w:ascii="Calibri" w:eastAsia="Times New Roman" w:hAnsi="Calibri" w:cs="Calibri"/>
-                <w:color w:val="000000"/>
-                <w:lang w:eastAsia="pt-BR"/>
-              </w:rPr>
-              <w:t xml:space="preserve"> </w:t>
-            </w:r>
-            <w:proofErr w:type="spellStart"/>
-            <w:r>
-              <w:rPr>
-                <w:rFonts w:ascii="Calibri" w:eastAsia="Times New Roman" w:hAnsi="Calibri" w:cs="Calibri"/>
-                <w:color w:val="000000"/>
-                <w:lang w:eastAsia="pt-BR"/>
-              </w:rPr>
-              <w:t>environmental</w:t>
-            </w:r>
-            <w:proofErr w:type="spellEnd"/>
-            <w:r>
-              <w:rPr>
-                <w:rFonts w:ascii="Calibri" w:eastAsia="Times New Roman" w:hAnsi="Calibri" w:cs="Calibri"/>
-                <w:color w:val="000000"/>
-                <w:lang w:eastAsia="pt-BR"/>
-              </w:rPr>
-              <w:t xml:space="preserve"> drivers</w:t>
+              <w:br/>
+              <w:t>Calibration; Tests on environmental drivers</w:t>
             </w:r>
           </w:p>
         </w:tc>
@@ -1236,54 +788,8 @@
                 <w:color w:val="000000"/>
                 <w:lang w:eastAsia="pt-BR"/>
               </w:rPr>
-              <w:t xml:space="preserve">7. Model </w:t>
+              <w:t>7. Model analysis and application</w:t>
             </w:r>
-            <w:proofErr w:type="spellStart"/>
-            <w:r>
-              <w:rPr>
-                <w:rFonts w:ascii="Calibri" w:eastAsia="Times New Roman" w:hAnsi="Calibri" w:cs="Calibri"/>
-                <w:color w:val="000000"/>
-                <w:lang w:eastAsia="pt-BR"/>
-              </w:rPr>
-              <w:t>analysis</w:t>
-            </w:r>
-            <w:proofErr w:type="spellEnd"/>
-            <w:r>
-              <w:rPr>
-                <w:rFonts w:ascii="Calibri" w:eastAsia="Times New Roman" w:hAnsi="Calibri" w:cs="Calibri"/>
-                <w:color w:val="000000"/>
-                <w:lang w:eastAsia="pt-BR"/>
-              </w:rPr>
-              <w:t xml:space="preserve"> </w:t>
-            </w:r>
-            <w:proofErr w:type="spellStart"/>
-            <w:r>
-              <w:rPr>
-                <w:rFonts w:ascii="Calibri" w:eastAsia="Times New Roman" w:hAnsi="Calibri" w:cs="Calibri"/>
-                <w:color w:val="000000"/>
-                <w:lang w:eastAsia="pt-BR"/>
-              </w:rPr>
-              <w:t>and</w:t>
-            </w:r>
-            <w:proofErr w:type="spellEnd"/>
-            <w:r>
-              <w:rPr>
-                <w:rFonts w:ascii="Calibri" w:eastAsia="Times New Roman" w:hAnsi="Calibri" w:cs="Calibri"/>
-                <w:color w:val="000000"/>
-                <w:lang w:eastAsia="pt-BR"/>
-              </w:rPr>
-              <w:t xml:space="preserve"> </w:t>
-            </w:r>
-            <w:proofErr w:type="spellStart"/>
-            <w:r>
-              <w:rPr>
-                <w:rFonts w:ascii="Calibri" w:eastAsia="Times New Roman" w:hAnsi="Calibri" w:cs="Calibri"/>
-                <w:color w:val="000000"/>
-                <w:lang w:eastAsia="pt-BR"/>
-              </w:rPr>
-              <w:t>application</w:t>
-            </w:r>
-            <w:proofErr w:type="spellEnd"/>
           </w:p>
         </w:tc>
         <w:tc>
@@ -1308,70 +814,14 @@
                 <w:lang w:eastAsia="pt-BR"/>
               </w:rPr>
             </w:pPr>
-            <w:proofErr w:type="spellStart"/>
             <w:r>
               <w:rPr>
                 <w:rFonts w:ascii="Calibri" w:eastAsia="Times New Roman" w:hAnsi="Calibri" w:cs="Calibri"/>
                 <w:color w:val="000000"/>
                 <w:lang w:eastAsia="pt-BR"/>
               </w:rPr>
-              <w:t>Sensitivity</w:t>
+              <w:t>Sensitivity analysis; Uncertainty analysis</w:t>
             </w:r>
-            <w:proofErr w:type="spellEnd"/>
-            <w:r>
-              <w:rPr>
-                <w:rFonts w:ascii="Calibri" w:eastAsia="Times New Roman" w:hAnsi="Calibri" w:cs="Calibri"/>
-                <w:color w:val="000000"/>
-                <w:lang w:eastAsia="pt-BR"/>
-              </w:rPr>
-              <w:t xml:space="preserve"> </w:t>
-            </w:r>
-            <w:proofErr w:type="spellStart"/>
-            <w:r>
-              <w:rPr>
-                <w:rFonts w:ascii="Calibri" w:eastAsia="Times New Roman" w:hAnsi="Calibri" w:cs="Calibri"/>
-                <w:color w:val="000000"/>
-                <w:lang w:eastAsia="pt-BR"/>
-              </w:rPr>
-              <w:t>analysis</w:t>
-            </w:r>
-            <w:proofErr w:type="spellEnd"/>
-            <w:r>
-              <w:rPr>
-                <w:rFonts w:ascii="Calibri" w:eastAsia="Times New Roman" w:hAnsi="Calibri" w:cs="Calibri"/>
-                <w:color w:val="000000"/>
-                <w:lang w:eastAsia="pt-BR"/>
-              </w:rPr>
-              <w:t xml:space="preserve">; </w:t>
-            </w:r>
-            <w:proofErr w:type="spellStart"/>
-            <w:r>
-              <w:rPr>
-                <w:rFonts w:ascii="Calibri" w:eastAsia="Times New Roman" w:hAnsi="Calibri" w:cs="Calibri"/>
-                <w:color w:val="000000"/>
-                <w:lang w:eastAsia="pt-BR"/>
-              </w:rPr>
-              <w:t>Uncertainty</w:t>
-            </w:r>
-            <w:proofErr w:type="spellEnd"/>
-            <w:r>
-              <w:rPr>
-                <w:rFonts w:ascii="Calibri" w:eastAsia="Times New Roman" w:hAnsi="Calibri" w:cs="Calibri"/>
-                <w:color w:val="000000"/>
-                <w:lang w:eastAsia="pt-BR"/>
-              </w:rPr>
-              <w:t xml:space="preserve"> </w:t>
-            </w:r>
-            <w:proofErr w:type="spellStart"/>
-            <w:r>
-              <w:rPr>
-                <w:rFonts w:ascii="Calibri" w:eastAsia="Times New Roman" w:hAnsi="Calibri" w:cs="Calibri"/>
-                <w:color w:val="000000"/>
-                <w:lang w:eastAsia="pt-BR"/>
-              </w:rPr>
-              <w:t>analysis</w:t>
-            </w:r>
-            <w:proofErr w:type="spellEnd"/>
             <w:r>
               <w:rPr>
                 <w:rFonts w:ascii="Calibri" w:eastAsia="Times New Roman" w:hAnsi="Calibri" w:cs="Calibri"/>
@@ -1379,71 +829,8 @@
                 <w:lang w:eastAsia="pt-BR"/>
               </w:rPr>
               <w:br/>
+              <w:t>Robustness analysis; Simulation experiment</w:t>
             </w:r>
-            <w:proofErr w:type="spellStart"/>
-            <w:r>
-              <w:rPr>
-                <w:rFonts w:ascii="Calibri" w:eastAsia="Times New Roman" w:hAnsi="Calibri" w:cs="Calibri"/>
-                <w:color w:val="000000"/>
-                <w:lang w:eastAsia="pt-BR"/>
-              </w:rPr>
-              <w:t>Robustness</w:t>
-            </w:r>
-            <w:proofErr w:type="spellEnd"/>
-            <w:r>
-              <w:rPr>
-                <w:rFonts w:ascii="Calibri" w:eastAsia="Times New Roman" w:hAnsi="Calibri" w:cs="Calibri"/>
-                <w:color w:val="000000"/>
-                <w:lang w:eastAsia="pt-BR"/>
-              </w:rPr>
-              <w:t xml:space="preserve"> </w:t>
-            </w:r>
-            <w:proofErr w:type="spellStart"/>
-            <w:r>
-              <w:rPr>
-                <w:rFonts w:ascii="Calibri" w:eastAsia="Times New Roman" w:hAnsi="Calibri" w:cs="Calibri"/>
-                <w:color w:val="000000"/>
-                <w:lang w:eastAsia="pt-BR"/>
-              </w:rPr>
-              <w:t>analysis</w:t>
-            </w:r>
-            <w:proofErr w:type="spellEnd"/>
-            <w:r>
-              <w:rPr>
-                <w:rFonts w:ascii="Calibri" w:eastAsia="Times New Roman" w:hAnsi="Calibri" w:cs="Calibri"/>
-                <w:color w:val="000000"/>
-                <w:lang w:eastAsia="pt-BR"/>
-              </w:rPr>
-              <w:t xml:space="preserve">; </w:t>
-            </w:r>
-            <w:proofErr w:type="spellStart"/>
-            <w:r>
-              <w:rPr>
-                <w:rFonts w:ascii="Calibri" w:eastAsia="Times New Roman" w:hAnsi="Calibri" w:cs="Calibri"/>
-                <w:color w:val="000000"/>
-                <w:lang w:eastAsia="pt-BR"/>
-              </w:rPr>
-              <w:t>Simulation</w:t>
-            </w:r>
-            <w:proofErr w:type="spellEnd"/>
-            <w:r>
-              <w:rPr>
-                <w:rFonts w:ascii="Calibri" w:eastAsia="Times New Roman" w:hAnsi="Calibri" w:cs="Calibri"/>
-                <w:color w:val="000000"/>
-                <w:lang w:eastAsia="pt-BR"/>
-              </w:rPr>
-              <w:t xml:space="preserve"> </w:t>
-            </w:r>
-            <w:proofErr w:type="spellStart"/>
-            <w:r>
-              <w:rPr>
-                <w:rFonts w:ascii="Calibri" w:eastAsia="Times New Roman" w:hAnsi="Calibri" w:cs="Calibri"/>
-                <w:color w:val="000000"/>
-                <w:lang w:eastAsia="pt-BR"/>
-              </w:rPr>
-              <w:t>experiment</w:t>
-            </w:r>
-            <w:proofErr w:type="spellEnd"/>
           </w:p>
         </w:tc>
       </w:tr>
@@ -1481,18 +868,8 @@
                 <w:color w:val="000000"/>
                 <w:lang w:eastAsia="pt-BR"/>
               </w:rPr>
-              <w:t xml:space="preserve">8. Model output </w:t>
+              <w:t>8. Model output corroboration</w:t>
             </w:r>
-            <w:proofErr w:type="spellStart"/>
-            <w:r>
-              <w:rPr>
-                <w:rFonts w:ascii="Calibri" w:eastAsia="Times New Roman" w:hAnsi="Calibri" w:cs="Calibri"/>
-                <w:color w:val="000000"/>
-                <w:lang w:eastAsia="pt-BR"/>
-              </w:rPr>
-              <w:t>corroboration</w:t>
-            </w:r>
-            <w:proofErr w:type="spellEnd"/>
           </w:p>
         </w:tc>
         <w:tc>
@@ -1524,36 +901,8 @@
                 <w:color w:val="000000"/>
                 <w:lang w:eastAsia="pt-BR"/>
               </w:rPr>
-              <w:t xml:space="preserve">Output </w:t>
+              <w:t>Output corroboration/Validation</w:t>
             </w:r>
-            <w:proofErr w:type="spellStart"/>
-            <w:r>
-              <w:rPr>
-                <w:rFonts w:ascii="Calibri" w:eastAsia="Times New Roman" w:hAnsi="Calibri" w:cs="Calibri"/>
-                <w:color w:val="000000"/>
-                <w:lang w:eastAsia="pt-BR"/>
-              </w:rPr>
-              <w:t>corroboration</w:t>
-            </w:r>
-            <w:proofErr w:type="spellEnd"/>
-            <w:r>
-              <w:rPr>
-                <w:rFonts w:ascii="Calibri" w:eastAsia="Times New Roman" w:hAnsi="Calibri" w:cs="Calibri"/>
-                <w:color w:val="000000"/>
-                <w:lang w:eastAsia="pt-BR"/>
-              </w:rPr>
-              <w:t>/</w:t>
-            </w:r>
-            <w:proofErr w:type="spellStart"/>
-            <w:r>
-              <w:rPr>
-                <w:rFonts w:ascii="Calibri" w:eastAsia="Times New Roman" w:hAnsi="Calibri" w:cs="Calibri"/>
-                <w:color w:val="000000"/>
-                <w:lang w:eastAsia="pt-BR"/>
-              </w:rPr>
-              <w:t>Validation</w:t>
-            </w:r>
-            <w:proofErr w:type="spellEnd"/>
           </w:p>
         </w:tc>
       </w:tr>
@@ -1711,16 +1060,8 @@
         <w:rPr>
           <w:lang w:val="en-US"/>
         </w:rPr>
-        <w:t>/</w:t>
-      </w:r>
-      <w:proofErr w:type="gramStart"/>
-      <w:r>
-        <w:rPr>
-          <w:lang w:val="en-US"/>
-        </w:rPr>
-        <w:t>purpose</w:t>
-      </w:r>
-      <w:proofErr w:type="gramEnd"/>
+        <w:t>/purpose</w:t>
+      </w:r>
     </w:p>
     <w:p>
       <w:pPr>
@@ -1752,16 +1093,8 @@
         <w:rPr>
           <w:lang w:val="en-US"/>
         </w:rPr>
-        <w:t>/</w:t>
-      </w:r>
-      <w:proofErr w:type="gramStart"/>
-      <w:r>
-        <w:rPr>
-          <w:lang w:val="en-US"/>
-        </w:rPr>
-        <w:t>data</w:t>
-      </w:r>
-      <w:proofErr w:type="gramEnd"/>
+        <w:t>/data</w:t>
+      </w:r>
     </w:p>
     <w:p>
       <w:pPr>
@@ -1793,44 +1126,28 @@
         <w:rPr>
           <w:lang w:val="en-US"/>
         </w:rPr>
-        <w:t>/</w:t>
-      </w:r>
-      <w:proofErr w:type="gramStart"/>
-      <w:r>
-        <w:rPr>
-          <w:lang w:val="en-US"/>
-        </w:rPr>
-        <w:t>verification</w:t>
-      </w:r>
-      <w:proofErr w:type="gramEnd"/>
-    </w:p>
-    <w:p>
-      <w:pPr>
-        <w:rPr>
-          <w:lang w:val="en-US"/>
-        </w:rPr>
-      </w:pPr>
-    </w:p>
-    <w:p>
-      <w:pPr>
-        <w:rPr>
-          <w:lang w:val="en-US"/>
-        </w:rPr>
-      </w:pPr>
-      <w:r>
-        <w:rPr>
-          <w:lang w:val="en-US"/>
-        </w:rPr>
-        <w:t>/</w:t>
-      </w:r>
-      <w:proofErr w:type="gramStart"/>
-      <w:r>
-        <w:rPr>
-          <w:lang w:val="en-US"/>
-        </w:rPr>
-        <w:t>calibration</w:t>
-      </w:r>
-      <w:proofErr w:type="gramEnd"/>
+        <w:t>/verification</w:t>
+      </w:r>
+    </w:p>
+    <w:p>
+      <w:pPr>
+        <w:rPr>
+          <w:lang w:val="en-US"/>
+        </w:rPr>
+      </w:pPr>
+    </w:p>
+    <w:p>
+      <w:pPr>
+        <w:rPr>
+          <w:lang w:val="en-US"/>
+        </w:rPr>
+      </w:pPr>
+      <w:r>
+        <w:rPr>
+          <w:lang w:val="en-US"/>
+        </w:rPr>
+        <w:t>/calibration</w:t>
+      </w:r>
     </w:p>
     <w:p>
       <w:pPr>
@@ -1907,145 +1224,67 @@
         <w:rPr>
           <w:lang w:val="en-US"/>
         </w:rPr>
-        <w:t xml:space="preserve">btaining parameter values inversely by calibrating the model to </w:t>
-      </w:r>
-      <w:proofErr w:type="spellStart"/>
-      <w:r>
-        <w:rPr>
-          <w:lang w:val="en-US"/>
-        </w:rPr>
-        <w:t>observa</w:t>
-      </w:r>
-      <w:proofErr w:type="spellEnd"/>
-      <w:r>
-        <w:rPr>
-          <w:lang w:val="en-US"/>
-        </w:rPr>
-        <w:t xml:space="preserve">- </w:t>
-      </w:r>
-      <w:proofErr w:type="spellStart"/>
-      <w:r>
-        <w:rPr>
-          <w:lang w:val="en-US"/>
-        </w:rPr>
-        <w:t>tions</w:t>
-      </w:r>
-      <w:proofErr w:type="spellEnd"/>
-    </w:p>
-    <w:p>
-      <w:pPr>
-        <w:rPr>
-          <w:lang w:val="en-US"/>
-        </w:rPr>
-      </w:pPr>
-    </w:p>
-    <w:p>
-      <w:pPr>
-        <w:rPr>
-          <w:lang w:val="en-US"/>
-        </w:rPr>
-      </w:pPr>
-      <w:r>
-        <w:rPr>
-          <w:lang w:val="en-US"/>
-        </w:rPr>
-        <w:t>/</w:t>
-      </w:r>
-      <w:proofErr w:type="gramStart"/>
-      <w:r>
-        <w:rPr>
-          <w:lang w:val="en-US"/>
-        </w:rPr>
-        <w:t>sensitivity</w:t>
-      </w:r>
-      <w:proofErr w:type="gramEnd"/>
-      <w:r>
-        <w:rPr>
-          <w:lang w:val="en-US"/>
-        </w:rPr>
-        <w:t xml:space="preserve"> analysis</w:t>
-      </w:r>
-    </w:p>
-    <w:p>
-      <w:pPr>
-        <w:rPr>
-          <w:lang w:val="en-US"/>
-        </w:rPr>
-      </w:pPr>
-    </w:p>
-    <w:p>
-      <w:pPr>
-        <w:rPr>
-          <w:lang w:val="en-US"/>
-        </w:rPr>
-      </w:pPr>
-      <w:r>
-        <w:rPr>
-          <w:lang w:val="en-US"/>
-        </w:rPr>
-        <w:t>/</w:t>
-      </w:r>
-      <w:proofErr w:type="gramStart"/>
-      <w:r>
-        <w:rPr>
-          <w:lang w:val="en-US"/>
-        </w:rPr>
-        <w:t>sensitivity</w:t>
-      </w:r>
-      <w:proofErr w:type="gramEnd"/>
-      <w:r>
-        <w:rPr>
-          <w:lang w:val="en-US"/>
-        </w:rPr>
-        <w:t xml:space="preserve"> analysis/</w:t>
-      </w:r>
-      <w:proofErr w:type="spellStart"/>
-      <w:r>
-        <w:rPr>
-          <w:lang w:val="en-US"/>
-        </w:rPr>
-        <w:t>submodels</w:t>
-      </w:r>
-      <w:proofErr w:type="spellEnd"/>
-      <w:r>
-        <w:rPr>
-          <w:lang w:val="en-US"/>
-        </w:rPr>
-        <w:t>/energy</w:t>
-      </w:r>
-    </w:p>
-    <w:p>
-      <w:pPr>
-        <w:rPr>
-          <w:lang w:val="en-US"/>
-        </w:rPr>
-      </w:pPr>
-    </w:p>
-    <w:p>
-      <w:pPr>
-        <w:rPr>
-          <w:lang w:val="en-US"/>
-        </w:rPr>
-      </w:pPr>
-      <w:r>
-        <w:rPr>
-          <w:lang w:val="en-US"/>
-        </w:rPr>
-        <w:t>/</w:t>
-      </w:r>
-      <w:proofErr w:type="gramStart"/>
-      <w:r>
-        <w:rPr>
-          <w:lang w:val="en-US"/>
-        </w:rPr>
-        <w:t>sensitivity</w:t>
-      </w:r>
-      <w:proofErr w:type="gramEnd"/>
-      <w:r>
-        <w:rPr>
-          <w:lang w:val="en-US"/>
-        </w:rPr>
-        <w:t xml:space="preserve"> analysis/local</w:t>
+        <w:t>btaining parameter values inversely by calibrating the model to observa- tions</w:t>
+      </w:r>
+    </w:p>
+    <w:p>
+      <w:pPr>
+        <w:rPr>
+          <w:lang w:val="en-US"/>
+        </w:rPr>
+      </w:pPr>
+    </w:p>
+    <w:p>
+      <w:pPr>
+        <w:rPr>
+          <w:lang w:val="en-US"/>
+        </w:rPr>
+      </w:pPr>
+      <w:r>
+        <w:rPr>
+          <w:lang w:val="en-US"/>
+        </w:rPr>
+        <w:t>/sensitivity analysis</w:t>
+      </w:r>
+    </w:p>
+    <w:p>
+      <w:pPr>
+        <w:rPr>
+          <w:lang w:val="en-US"/>
+        </w:rPr>
+      </w:pPr>
+    </w:p>
+    <w:p>
+      <w:pPr>
+        <w:rPr>
+          <w:lang w:val="en-US"/>
+        </w:rPr>
+      </w:pPr>
+      <w:r>
+        <w:rPr>
+          <w:lang w:val="en-US"/>
+        </w:rPr>
+        <w:t>/sensitivity analysis/submodels/energy</w:t>
+      </w:r>
+    </w:p>
+    <w:p>
+      <w:pPr>
+        <w:rPr>
+          <w:lang w:val="en-US"/>
+        </w:rPr>
+      </w:pPr>
+    </w:p>
+    <w:p>
+      <w:pPr>
+        <w:rPr>
+          <w:lang w:val="en-US"/>
+        </w:rPr>
+      </w:pPr>
+      <w:r>
+        <w:rPr>
+          <w:lang w:val="en-US"/>
+        </w:rPr>
+        <w:t>/sensitivity analysis/local</w:t>
       </w:r>
     </w:p>
     <w:p>
@@ -2084,21 +1323,7 @@
         <w:rPr>
           <w:lang w:val="en-US"/>
         </w:rPr>
-        <w:t>/</w:t>
-      </w:r>
-      <w:proofErr w:type="gramStart"/>
-      <w:r>
-        <w:rPr>
-          <w:lang w:val="en-US"/>
-        </w:rPr>
-        <w:t>sensitivity</w:t>
-      </w:r>
-      <w:proofErr w:type="gramEnd"/>
-      <w:r>
-        <w:rPr>
-          <w:lang w:val="en-US"/>
-        </w:rPr>
-        <w:t xml:space="preserve"> analysis/global</w:t>
+        <w:t>/sensitivity analysis/global</w:t>
       </w:r>
     </w:p>
     <w:p>
@@ -2137,16 +1362,8 @@
         <w:rPr>
           <w:lang w:val="en-US"/>
         </w:rPr>
-        <w:t>/</w:t>
-      </w:r>
-      <w:proofErr w:type="gramStart"/>
-      <w:r>
-        <w:rPr>
-          <w:lang w:val="en-US"/>
-        </w:rPr>
-        <w:t>alternatives</w:t>
-      </w:r>
-      <w:proofErr w:type="gramEnd"/>
+        <w:t>/alternatives</w:t>
+      </w:r>
     </w:p>
     <w:p>
       <w:pPr>
@@ -2310,21 +1527,7 @@
         <w:rPr>
           <w:lang w:val="en-US"/>
         </w:rPr>
-        <w:t xml:space="preserve">, </w:t>
-      </w:r>
-      <w:proofErr w:type="gramStart"/>
-      <w:r>
-        <w:rPr>
-          <w:lang w:val="en-US"/>
-        </w:rPr>
-        <w:t>uncertain</w:t>
-      </w:r>
-      <w:proofErr w:type="gramEnd"/>
-      <w:r>
-        <w:rPr>
-          <w:lang w:val="en-US"/>
-        </w:rPr>
-        <w:t xml:space="preserve"> </w:t>
+        <w:t xml:space="preserve">, uncertain </w:t>
       </w:r>
       <w:r>
         <w:rPr>
@@ -2367,21 +1570,7 @@
         <w:rPr>
           <w:lang w:val="en-US"/>
         </w:rPr>
-        <w:t>or the BLT model: activity budget (</w:t>
-      </w:r>
-      <w:proofErr w:type="gramStart"/>
-      <w:r>
-        <w:rPr>
-          <w:lang w:val="en-US"/>
-        </w:rPr>
-        <w:t>e.g.</w:t>
-      </w:r>
-      <w:proofErr w:type="gramEnd"/>
-      <w:r>
-        <w:rPr>
-          <w:lang w:val="en-US"/>
-        </w:rPr>
-        <w:t xml:space="preserve"> time spent travelling?)</w:t>
+        <w:t>or the BLT model: activity budget (e.g. time spent travelling?)</w:t>
       </w:r>
     </w:p>
     <w:p>
@@ -2412,21 +1601,7 @@
         <w:rPr>
           <w:lang w:val="en-US"/>
         </w:rPr>
-        <w:t>Categorial gives a range of values (</w:t>
-      </w:r>
-      <w:proofErr w:type="gramStart"/>
-      <w:r>
-        <w:rPr>
-          <w:lang w:val="en-US"/>
-        </w:rPr>
-        <w:t>e.g.</w:t>
-      </w:r>
-      <w:proofErr w:type="gramEnd"/>
-      <w:r>
-        <w:rPr>
-          <w:lang w:val="en-US"/>
-        </w:rPr>
-        <w:t xml:space="preserve"> mean number of agents between 120-150), while Best-Fit Calibration gives single values (e.g. mean number of agents = 127). </w:t>
+        <w:t xml:space="preserve">Categorial gives a range of values (e.g. mean number of agents between 120-150), while Best-Fit Calibration gives single values (e.g. mean number of agents = 127). </w:t>
       </w:r>
     </w:p>
     <w:p>
@@ -2509,21 +1684,7 @@
         <w:rPr>
           <w:lang w:val="en-US"/>
         </w:rPr>
-        <w:t xml:space="preserve"> the BLT model: As I’ll only be focusing on the mean and </w:t>
-      </w:r>
-      <w:proofErr w:type="spellStart"/>
-      <w:r>
-        <w:rPr>
-          <w:lang w:val="en-US"/>
-        </w:rPr>
-        <w:t>sd</w:t>
-      </w:r>
-      <w:proofErr w:type="spellEnd"/>
-      <w:r>
-        <w:rPr>
-          <w:lang w:val="en-US"/>
-        </w:rPr>
-        <w:t xml:space="preserve"> numbers at the end of the runs, I believe I don’t need Time-Series Calibration</w:t>
+        <w:t xml:space="preserve"> the BLT model: As I’ll only be focusing on the mean and sd numbers at the end of the runs, I believe I don’t need Time-Series Calibration</w:t>
       </w:r>
     </w:p>
     <w:p>
@@ -2595,21 +1756,7 @@
         <w:rPr>
           <w:lang w:val="en-US"/>
         </w:rPr>
-        <w:t xml:space="preserve">There are kinds and kinds of variation: Calibrating variability measures (CV, </w:t>
-      </w:r>
-      <w:proofErr w:type="spellStart"/>
-      <w:r>
-        <w:rPr>
-          <w:lang w:val="en-US"/>
-        </w:rPr>
-        <w:t>sd</w:t>
-      </w:r>
-      <w:proofErr w:type="spellEnd"/>
-      <w:r>
-        <w:rPr>
-          <w:lang w:val="en-US"/>
-        </w:rPr>
-        <w:t>) should be done carefully</w:t>
+        <w:t>There are kinds and kinds of variation: Calibrating variability measures (CV, sd) should be done carefully</w:t>
       </w:r>
     </w:p>
     <w:p>
@@ -2627,21 +1774,7 @@
         <w:rPr>
           <w:lang w:val="en-US"/>
         </w:rPr>
-        <w:t xml:space="preserve">Often our data is </w:t>
-      </w:r>
-      <w:proofErr w:type="gramStart"/>
-      <w:r>
-        <w:rPr>
-          <w:lang w:val="en-US"/>
-        </w:rPr>
-        <w:t>inaccurate</w:t>
-      </w:r>
-      <w:proofErr w:type="gramEnd"/>
-      <w:r>
-        <w:rPr>
-          <w:lang w:val="en-US"/>
-        </w:rPr>
-        <w:t xml:space="preserve"> and we need to know if it is inaccurate by 10, 20 or 50%. Using uncertain data is OK and unavoidable: </w:t>
+        <w:t xml:space="preserve">Often our data is inaccurate and we need to know if it is inaccurate by 10, 20 or 50%. Using uncertain data is OK and unavoidable: </w:t>
       </w:r>
       <w:r>
         <w:rPr>
@@ -2814,49 +1947,7 @@
         <w:rPr>
           <w:lang w:val="en-US"/>
         </w:rPr>
-        <w:t xml:space="preserve">Algorithm: the mean (min and max too?) SDD, the </w:t>
-      </w:r>
-      <w:proofErr w:type="gramStart"/>
-      <w:r>
-        <w:rPr>
-          <w:lang w:val="en-US"/>
-        </w:rPr>
-        <w:t>Home</w:t>
-      </w:r>
-      <w:proofErr w:type="gramEnd"/>
-      <w:r>
-        <w:rPr>
-          <w:lang w:val="en-US"/>
-        </w:rPr>
-        <w:t xml:space="preserve"> range and Activity Budget evaluated after 30 running days and the DPL of each of these days compared to data of </w:t>
-      </w:r>
-      <w:proofErr w:type="spellStart"/>
-      <w:r>
-        <w:rPr>
-          <w:lang w:val="en-US"/>
-        </w:rPr>
-        <w:t>Guareí</w:t>
-      </w:r>
-      <w:proofErr w:type="spellEnd"/>
-      <w:r>
-        <w:rPr>
-          <w:lang w:val="en-US"/>
-        </w:rPr>
-        <w:t xml:space="preserve"> (PEMD and </w:t>
-      </w:r>
-      <w:proofErr w:type="spellStart"/>
-      <w:r>
-        <w:rPr>
-          <w:lang w:val="en-US"/>
-        </w:rPr>
-        <w:t>Suzano</w:t>
-      </w:r>
-      <w:proofErr w:type="spellEnd"/>
-      <w:r>
-        <w:rPr>
-          <w:lang w:val="en-US"/>
-        </w:rPr>
-        <w:t xml:space="preserve"> to be independent observations serving as validation?)</w:t>
+        <w:t>Algorithm: the mean (min and max too?) SDD, the Home range and Activity Budget evaluated after 30 running days and the DPL of each of these days compared to data of Guareí (PEMD and Suzano to be independent observations serving as validation?)</w:t>
       </w:r>
     </w:p>
     <w:p>
@@ -2924,21 +2015,7 @@
         <w:rPr>
           <w:lang w:val="en-US"/>
         </w:rPr>
-        <w:t xml:space="preserve">elect values for the non-calibration parameters and input data (if any) that represent the conditions (the same </w:t>
-      </w:r>
-      <w:proofErr w:type="gramStart"/>
-      <w:r>
-        <w:rPr>
-          <w:lang w:val="en-US"/>
-        </w:rPr>
-        <w:t>time period</w:t>
-      </w:r>
-      <w:proofErr w:type="gramEnd"/>
-      <w:r>
-        <w:rPr>
-          <w:lang w:val="en-US"/>
-        </w:rPr>
-        <w:t>, environment, etc.) under which calibration</w:t>
+        <w:t>elect values for the non-calibration parameters and input data (if any) that represent the conditions (the same time period, environment, etc.) under which calibration</w:t>
       </w:r>
       <w:r>
         <w:rPr>
@@ -3095,16 +2172,8 @@
         <w:rPr>
           <w:lang w:val="en-US"/>
         </w:rPr>
-        <w:t xml:space="preserve">elect all non-calibration parameters an input data from </w:t>
-      </w:r>
-      <w:proofErr w:type="spellStart"/>
-      <w:r>
-        <w:rPr>
-          <w:lang w:val="en-US"/>
-        </w:rPr>
-        <w:t>Guareí</w:t>
-      </w:r>
-      <w:proofErr w:type="spellEnd"/>
+        <w:t>elect all non-calibration parameters an input data from Guareí</w:t>
+      </w:r>
       <w:r>
         <w:rPr>
           <w:lang w:val="en-US"/>
@@ -3121,21 +2190,7 @@
         <w:rPr>
           <w:lang w:val="en-US"/>
         </w:rPr>
-        <w:t xml:space="preserve">, </w:t>
-      </w:r>
-      <w:proofErr w:type="gramStart"/>
-      <w:r>
-        <w:rPr>
-          <w:lang w:val="en-US"/>
-        </w:rPr>
-        <w:t>e.g.</w:t>
-      </w:r>
-      <w:proofErr w:type="gramEnd"/>
-      <w:r>
-        <w:rPr>
-          <w:lang w:val="en-US"/>
-        </w:rPr>
-        <w:t xml:space="preserve"> energy-from-fruit 0)</w:t>
+        <w:t>, e.g. energy-from-fruit 0)</w:t>
       </w:r>
     </w:p>
     <w:p>
@@ -3214,35 +2269,7 @@
         <w:rPr>
           <w:lang w:val="en-US"/>
         </w:rPr>
-        <w:t xml:space="preserve">Screen for errors (code, </w:t>
-      </w:r>
-      <w:proofErr w:type="spellStart"/>
-      <w:r>
-        <w:rPr>
-          <w:lang w:val="en-US"/>
-        </w:rPr>
-        <w:t>submodels</w:t>
-      </w:r>
-      <w:proofErr w:type="spellEnd"/>
-      <w:r>
-        <w:rPr>
-          <w:lang w:val="en-US"/>
-        </w:rPr>
-        <w:t xml:space="preserve">, </w:t>
-      </w:r>
-      <w:proofErr w:type="spellStart"/>
-      <w:r>
-        <w:rPr>
-          <w:lang w:val="en-US"/>
-        </w:rPr>
-        <w:t>etc</w:t>
-      </w:r>
-      <w:proofErr w:type="spellEnd"/>
-      <w:r>
-        <w:rPr>
-          <w:lang w:val="en-US"/>
-        </w:rPr>
-        <w:t>)</w:t>
+        <w:t>Screen for errors (code, submodels, etc)</w:t>
       </w:r>
     </w:p>
     <w:p>
@@ -3303,21 +2330,7 @@
         <w:rPr>
           <w:lang w:val="en-US"/>
         </w:rPr>
-        <w:t xml:space="preserve">adding stuff to it until the model can reproduce all the calibration criteria. Keep in mind the overfitting issue: it can be risky to try too hard to make the model reproduce a limited set of observations. It may make sense to revise your calibration </w:t>
-      </w:r>
-      <w:proofErr w:type="gramStart"/>
-      <w:r>
-        <w:rPr>
-          <w:lang w:val="en-US"/>
-        </w:rPr>
-        <w:t>criteria</w:t>
-      </w:r>
-      <w:proofErr w:type="gramEnd"/>
-      <w:r>
-        <w:rPr>
-          <w:lang w:val="en-US"/>
-        </w:rPr>
-        <w:t xml:space="preserve"> so they are not as restrictive. If you choose not to revise the model to make it fit more of the calibration criteria, simply document your calibration results and the extent to which the model does not meet some criteria under your “best” parameter values, and your decision not to revise the model. Then, when you use the model to solve problems, keep in mind which results are less certain as indicated by the calibration experiment.</w:t>
+        <w:t>adding stuff to it until the model can reproduce all the calibration criteria. Keep in mind the overfitting issue: it can be risky to try too hard to make the model reproduce a limited set of observations. It may make sense to revise your calibration criteria so they are not as restrictive. If you choose not to revise the model to make it fit more of the calibration criteria, simply document your calibration results and the extent to which the model does not meet some criteria under your “best” parameter values, and your decision not to revise the model. Then, when you use the model to solve problems, keep in mind which results are less certain as indicated by the calibration experiment.</w:t>
       </w:r>
     </w:p>
     <w:p>
@@ -3387,15 +2400,379 @@
     <w:p>
       <w:pPr>
         <w:rPr>
-          <w:lang w:val="en-US"/>
-        </w:rPr>
-      </w:pPr>
-      <w:r>
-        <w:rPr>
+          <w:u w:val="single"/>
+          <w:lang w:val="en-US"/>
+        </w:rPr>
+      </w:pPr>
+      <w:r>
+        <w:rPr>
+          <w:u w:val="single"/>
           <w:lang w:val="en-US"/>
         </w:rPr>
         <w:t>Left to fix/decide:</w:t>
       </w:r>
+    </w:p>
+    <w:p>
+      <w:pPr>
+        <w:rPr>
+          <w:lang w:val="en-US"/>
+        </w:rPr>
+      </w:pPr>
+    </w:p>
+    <w:p>
+      <w:pPr>
+        <w:rPr>
+          <w:lang w:val="en-US"/>
+        </w:rPr>
+      </w:pPr>
+      <w:r>
+        <w:rPr>
+          <w:lang w:val="en-US"/>
+        </w:rPr>
+        <w:br w:type="page"/>
+      </w:r>
+    </w:p>
+    <w:p>
+      <w:pPr>
+        <w:jc w:val="center"/>
+        <w:rPr>
+          <w:b/>
+          <w:bCs/>
+          <w:u w:val="single"/>
+          <w:lang w:val="en-US"/>
+        </w:rPr>
+      </w:pPr>
+      <w:r>
+        <w:rPr>
+          <w:b/>
+          <w:bCs/>
+          <w:u w:val="single"/>
+          <w:lang w:val="en-US"/>
+        </w:rPr>
+        <w:lastRenderedPageBreak/>
+        <w:t>5. Implementation verification [?]</w:t>
+      </w:r>
+    </w:p>
+    <w:p>
+      <w:pPr>
+        <w:rPr>
+          <w:lang w:val="en-US"/>
+        </w:rPr>
+      </w:pPr>
+      <w:r>
+        <w:rPr>
+          <w:lang w:val="en-US"/>
+        </w:rPr>
+        <w:t>/extensions/gis</w:t>
+      </w:r>
+    </w:p>
+    <w:p>
+      <w:pPr>
+        <w:rPr>
+          <w:lang w:val="en-US"/>
+        </w:rPr>
+      </w:pPr>
+      <w:r>
+        <w:rPr>
+          <w:lang w:val="en-US"/>
+        </w:rPr>
+        <w:t>Got the code of nlrx running for Mayara’s model.</w:t>
+      </w:r>
+      <w:r>
+        <w:rPr>
+          <w:lang w:val="en-US"/>
+        </w:rPr>
+        <w:t xml:space="preserve"> Problem: It is generating one file for each day, thus it dumps everything in github</w:t>
+      </w:r>
+    </w:p>
+    <w:p>
+      <w:pPr>
+        <w:rPr>
+          <w:lang w:val="en-US"/>
+        </w:rPr>
+      </w:pPr>
+      <w:r>
+        <w:rPr>
+          <w:lang w:val="en-US"/>
+        </w:rPr>
+        <w:t xml:space="preserve">Files and code: </w:t>
+      </w:r>
+      <w:hyperlink r:id="rId11" w:history="1">
+        <w:r>
+          <w:rPr>
+            <w:rStyle w:val="Hyperlink"/>
+            <w:lang w:val="en-US"/>
+          </w:rPr>
+          <w:t>path</w:t>
+        </w:r>
+      </w:hyperlink>
+    </w:p>
+    <w:p>
+      <w:pPr>
+        <w:rPr>
+          <w:lang w:val="en-US"/>
+        </w:rPr>
+      </w:pPr>
+      <w:r>
+        <w:rPr>
+          <w:lang w:val="en-US"/>
+        </w:rPr>
+        <w:t xml:space="preserve">Script: </w:t>
+      </w:r>
+      <w:r>
+        <w:rPr>
+          <w:lang w:val="en-US"/>
+        </w:rPr>
+        <w:t>00_start-nlrx</w:t>
+      </w:r>
+      <w:r>
+        <w:rPr>
+          <w:lang w:val="en-US"/>
+        </w:rPr>
+        <w:t>.R</w:t>
+      </w:r>
+    </w:p>
+    <w:p>
+      <w:pPr>
+        <w:rPr>
+          <w:u w:val="single"/>
+          <w:lang w:val="en-US"/>
+        </w:rPr>
+      </w:pPr>
+      <w:r>
+        <w:rPr>
+          <w:u w:val="single"/>
+          <w:lang w:val="en-US"/>
+        </w:rPr>
+        <w:t>Left to fix/decide:</w:t>
+      </w:r>
+    </w:p>
+    <w:p>
+      <w:pPr>
+        <w:pStyle w:val="PargrafodaLista"/>
+        <w:numPr>
+          <w:ilvl w:val="0"/>
+          <w:numId w:val="3"/>
+        </w:numPr>
+        <w:rPr>
+          <w:lang w:val="en-US"/>
+        </w:rPr>
+      </w:pPr>
+      <w:r>
+        <w:rPr>
+          <w:lang w:val="en-US"/>
+        </w:rPr>
+        <w:t>If I’m keeping model output as external files</w:t>
+      </w:r>
+    </w:p>
+    <w:p>
+      <w:pPr>
+        <w:rPr>
+          <w:lang w:val="en-US"/>
+        </w:rPr>
+      </w:pPr>
+    </w:p>
+    <w:p>
+      <w:pPr>
+        <w:rPr>
+          <w:lang w:val="en-US"/>
+        </w:rPr>
+      </w:pPr>
+      <w:r>
+        <w:rPr>
+          <w:lang w:val="en-US"/>
+        </w:rPr>
+        <w:t>/extensions/gis</w:t>
+      </w:r>
+    </w:p>
+    <w:p>
+      <w:pPr>
+        <w:rPr>
+          <w:lang w:val="en-US"/>
+        </w:rPr>
+      </w:pPr>
+      <w:r>
+        <w:rPr>
+          <w:b/>
+          <w:bCs/>
+          <w:lang w:val="en-US"/>
+        </w:rPr>
+        <w:t>Feb 2</w:t>
+      </w:r>
+      <w:r>
+        <w:rPr>
+          <w:b/>
+          <w:bCs/>
+          <w:vertAlign w:val="superscript"/>
+          <w:lang w:val="en-US"/>
+        </w:rPr>
+        <w:t>nd</w:t>
+      </w:r>
+      <w:r>
+        <w:rPr>
+          <w:b/>
+          <w:bCs/>
+          <w:lang w:val="en-US"/>
+        </w:rPr>
+        <w:t xml:space="preserve"> 2022</w:t>
+      </w:r>
+    </w:p>
+    <w:p>
+      <w:pPr>
+        <w:rPr>
+          <w:lang w:val="en-US"/>
+        </w:rPr>
+      </w:pPr>
+      <w:r>
+        <w:rPr>
+          <w:lang w:val="en-US"/>
+        </w:rPr>
+        <w:t xml:space="preserve">Debugged shapefiles of the three areas (Guareí, Suzano and Taquara) to initialize with a chooser and and if condition. </w:t>
+      </w:r>
+    </w:p>
+    <w:p>
+      <w:pPr>
+        <w:rPr>
+          <w:lang w:val="en-US"/>
+        </w:rPr>
+      </w:pPr>
+      <w:r>
+        <w:rPr>
+          <w:lang w:val="en-US"/>
+        </w:rPr>
+        <w:t xml:space="preserve">Files and code: </w:t>
+      </w:r>
+      <w:hyperlink r:id="rId12" w:history="1">
+        <w:r>
+          <w:rPr>
+            <w:rStyle w:val="Hyperlink"/>
+            <w:lang w:val="en-US"/>
+          </w:rPr>
+          <w:t>path</w:t>
+        </w:r>
+      </w:hyperlink>
+    </w:p>
+    <w:p>
+      <w:pPr>
+        <w:rPr>
+          <w:lang w:val="en-US"/>
+        </w:rPr>
+      </w:pPr>
+      <w:r>
+        <w:rPr>
+          <w:lang w:val="en-US"/>
+        </w:rPr>
+        <w:t>Included a procedure to check if turtles are inside the shapefile: ‘</w:t>
+      </w:r>
+      <w:r>
+        <w:rPr>
+          <w:lang w:val="en-US"/>
+        </w:rPr>
+        <w:t>check-agent-in-fragment</w:t>
+      </w:r>
+      <w:r>
+        <w:rPr>
+          <w:lang w:val="en-US"/>
+        </w:rPr>
+        <w:t>’</w:t>
+      </w:r>
+    </w:p>
+    <w:p>
+      <w:pPr>
+        <w:rPr>
+          <w:lang w:val="en-US"/>
+        </w:rPr>
+      </w:pPr>
+      <w:r>
+        <w:rPr>
+          <w:lang w:val="en-US"/>
+        </w:rPr>
+        <w:t>Tried looking how to scale the different locations. Didn’t find anything.</w:t>
+      </w:r>
+    </w:p>
+    <w:p>
+      <w:pPr>
+        <w:rPr>
+          <w:lang w:val="en-US"/>
+        </w:rPr>
+      </w:pPr>
+    </w:p>
+    <w:p>
+      <w:pPr>
+        <w:rPr>
+          <w:u w:val="single"/>
+          <w:lang w:val="en-US"/>
+        </w:rPr>
+      </w:pPr>
+      <w:r>
+        <w:rPr>
+          <w:u w:val="single"/>
+          <w:lang w:val="en-US"/>
+        </w:rPr>
+        <w:t>Left to fix/decide:</w:t>
+      </w:r>
+    </w:p>
+    <w:p>
+      <w:pPr>
+        <w:pStyle w:val="PargrafodaLista"/>
+        <w:numPr>
+          <w:ilvl w:val="0"/>
+          <w:numId w:val="3"/>
+        </w:numPr>
+        <w:rPr>
+          <w:lang w:val="en-US"/>
+        </w:rPr>
+      </w:pPr>
+      <w:r>
+        <w:rPr>
+          <w:lang w:val="en-US"/>
+        </w:rPr>
+        <w:t xml:space="preserve">Better .shp files to NetLogo </w:t>
+      </w:r>
+      <w:r>
+        <w:rPr>
+          <w:lang w:val="en-US"/>
+        </w:rPr>
+        <w:t>(</w:t>
+      </w:r>
+      <w:r>
+        <w:rPr>
+          <w:lang w:val="en-US"/>
+        </w:rPr>
+        <w:t xml:space="preserve">for Suzano and </w:t>
+      </w:r>
+      <w:r>
+        <w:rPr>
+          <w:lang w:val="en-US"/>
+        </w:rPr>
+        <w:t>Taquara</w:t>
+      </w:r>
+      <w:r>
+        <w:rPr>
+          <w:lang w:val="en-US"/>
+        </w:rPr>
+        <w:t xml:space="preserve">, </w:t>
+      </w:r>
+      <w:r>
+        <w:rPr>
+          <w:lang w:val="en-US"/>
+        </w:rPr>
+        <w:t>too big)</w:t>
+      </w:r>
+    </w:p>
+    <w:p>
+      <w:pPr>
+        <w:rPr>
+          <w:lang w:val="en-US"/>
+        </w:rPr>
+      </w:pPr>
+    </w:p>
+    <w:p>
+      <w:pPr>
+        <w:rPr>
+          <w:lang w:val="en-US"/>
+        </w:rPr>
+      </w:pPr>
     </w:p>
     <w:sectPr>
       <w:pgSz w:w="11906" w:h="16838"/>
@@ -3409,7 +2786,7 @@
 
 <file path=word/comments.xml><?xml version="1.0" encoding="utf-8"?>
 <w:comments xmlns:wpc="http://schemas.microsoft.com/office/word/2010/wordprocessingCanvas" xmlns:cx="http://schemas.microsoft.com/office/drawing/2014/chartex" xmlns:cx1="http://schemas.microsoft.com/office/drawing/2015/9/8/chartex" xmlns:cx2="http://schemas.microsoft.com/office/drawing/2015/10/21/chartex" xmlns:cx3="http://schemas.microsoft.com/office/drawing/2016/5/9/chartex" xmlns:cx4="http://schemas.microsoft.com/office/drawing/2016/5/10/chartex" xmlns:cx5="http://schemas.microsoft.com/office/drawing/2016/5/11/chartex" xmlns:cx6="http://schemas.microsoft.com/office/drawing/2016/5/12/chartex" xmlns:cx7="http://schemas.microsoft.com/office/drawing/2016/5/13/chartex" xmlns:cx8="http://schemas.microsoft.com/office/drawing/2016/5/14/chartex" xmlns:mc="http://schemas.openxmlformats.org/markup-compatibility/2006" xmlns:aink="http://schemas.microsoft.com/office/drawing/2016/ink" xmlns:am3d="http://schemas.microsoft.com/office/drawing/2017/model3d" xmlns:o="urn:schemas-microsoft-com:office:office" xmlns:r="http://schemas.openxmlformats.org/officeDocument/2006/relationships" xmlns:m="http://schemas.openxmlformats.org/officeDocument/2006/math" xmlns:v="urn:schemas-microsoft-com:vml" xmlns:wp14="http://schemas.microsoft.com/office/word/2010/wordprocessingDrawing" xmlns:wp="http://schemas.openxmlformats.org/drawingml/2006/wordprocessingDrawing" xmlns:w10="urn:schemas-microsoft-com:office:word" xmlns:w="http://schemas.openxmlformats.org/wordprocessingml/2006/main" xmlns:w14="http://schemas.microsoft.com/office/word/2010/wordml" xmlns:w15="http://schemas.microsoft.com/office/word/2012/wordml" xmlns:w16cex="http://schemas.microsoft.com/office/word/2018/wordml/cex" xmlns:w16cid="http://schemas.microsoft.com/office/word/2016/wordml/cid" xmlns:w16="http://schemas.microsoft.com/office/word/2018/wordml" xmlns:w16sdtdh="http://schemas.microsoft.com/office/word/2020/wordml/sdtdatahash" xmlns:w16se="http://schemas.microsoft.com/office/word/2015/wordml/symex" xmlns:wpg="http://schemas.microsoft.com/office/word/2010/wordprocessingGroup" xmlns:wpi="http://schemas.microsoft.com/office/word/2010/wordprocessingInk" xmlns:wne="http://schemas.microsoft.com/office/word/2006/wordml" xmlns:wps="http://schemas.microsoft.com/office/word/2010/wordprocessingShape" mc:Ignorable="w14 w15 w16se w16cid w16 w16cex w16sdtdh wp14">
-  <w:comment w:id="0" w:author="Luiz Felipe Antunes Branco" w:date="2022-01-17T16:15:00Z" w:initials="LFAB">
+  <w:comment w:id="0" w:author="Luiz Felipe Antunes Branco" w:date="2022-01-17T20:15:00Z" w:initials="LFAB">
     <w:p>
       <w:pPr>
         <w:pStyle w:val="Textodecomentrio"/>
@@ -3421,71 +2798,10 @@
         <w:annotationRef/>
       </w:r>
       <w:r>
-        <w:t xml:space="preserve">Always </w:t>
-      </w:r>
-      <w:proofErr w:type="spellStart"/>
-      <w:r>
-        <w:t>check</w:t>
-      </w:r>
-      <w:proofErr w:type="spellEnd"/>
-      <w:r>
-        <w:t xml:space="preserve"> (</w:t>
-      </w:r>
-      <w:proofErr w:type="spellStart"/>
-      <w:r>
-        <w:t>at</w:t>
-      </w:r>
-      <w:proofErr w:type="spellEnd"/>
-      <w:r>
-        <w:t xml:space="preserve"> </w:t>
-      </w:r>
-      <w:proofErr w:type="spellStart"/>
-      <w:r>
-        <w:t>the</w:t>
-      </w:r>
-      <w:proofErr w:type="spellEnd"/>
-      <w:r>
-        <w:t xml:space="preserve"> </w:t>
-      </w:r>
-      <w:proofErr w:type="spellStart"/>
-      <w:r>
-        <w:t>end</w:t>
-      </w:r>
-      <w:proofErr w:type="spellEnd"/>
-      <w:r>
-        <w:t xml:space="preserve"> </w:t>
-      </w:r>
-      <w:proofErr w:type="spellStart"/>
-      <w:r>
-        <w:t>of</w:t>
-      </w:r>
-      <w:proofErr w:type="spellEnd"/>
-      <w:r>
-        <w:t xml:space="preserve"> </w:t>
-      </w:r>
-      <w:proofErr w:type="spellStart"/>
-      <w:r>
-        <w:t>each</w:t>
-      </w:r>
-      <w:proofErr w:type="spellEnd"/>
-      <w:r>
-        <w:t xml:space="preserve"> </w:t>
-      </w:r>
-      <w:proofErr w:type="spellStart"/>
-      <w:r>
-        <w:t>topic</w:t>
-      </w:r>
-      <w:proofErr w:type="spellEnd"/>
-      <w:r>
-        <w:t>/</w:t>
-      </w:r>
-      <w:proofErr w:type="spellStart"/>
-      <w:r>
-        <w:t>day</w:t>
-      </w:r>
-      <w:proofErr w:type="spellEnd"/>
-      <w:r>
-        <w:t>):</w:t>
+        <w:t>Always check</w:t>
+      </w:r>
+      <w:r>
+        <w:t xml:space="preserve"> (at the end of each topic/day):</w:t>
       </w:r>
       <w:r>
         <w:br/>
@@ -3533,7 +2849,7 @@
       </w:pPr>
     </w:p>
   </w:comment>
-  <w:comment w:id="1" w:author="Luiz Felipe Antunes Branco" w:date="2021-07-26T22:19:00Z" w:initials="LFAB">
+  <w:comment w:id="1" w:author="Luiz Felipe Antunes Branco" w:date="2021-07-27T03:19:00Z" w:initials="LFAB">
     <w:p>
       <w:pPr>
         <w:pStyle w:val="Textodecomentrio"/>
@@ -3557,35 +2873,7 @@
         <w:rPr>
           <w:lang w:val="en-US"/>
         </w:rPr>
-        <w:t xml:space="preserve">Notebooks do not necessarily have the structure of TRACE documents but most often follow a </w:t>
-      </w:r>
-      <w:proofErr w:type="spellStart"/>
-      <w:r>
-        <w:rPr>
-          <w:lang w:val="en-US"/>
-        </w:rPr>
-        <w:t>chronologi</w:t>
-      </w:r>
-      <w:proofErr w:type="spellEnd"/>
-      <w:r>
-        <w:rPr>
-          <w:lang w:val="en-US"/>
-        </w:rPr>
-        <w:t xml:space="preserve">- </w:t>
-      </w:r>
-      <w:proofErr w:type="spellStart"/>
-      <w:r>
-        <w:rPr>
-          <w:lang w:val="en-US"/>
-        </w:rPr>
-        <w:t>cal</w:t>
-      </w:r>
-      <w:proofErr w:type="spellEnd"/>
-      <w:r>
-        <w:rPr>
-          <w:lang w:val="en-US"/>
-        </w:rPr>
-        <w:t xml:space="preserve"> order, with each entry identified by its date and a label following TRACE terminology.</w:t>
+        <w:t>Notebooks do not necessarily have the structure of TRACE documents but most often follow a chronologi- cal order, with each entry identified by its date and a label following TRACE terminology.</w:t>
       </w:r>
       <w:r>
         <w:rPr>
@@ -3615,61 +2903,11 @@
         </w:rPr>
         <w:t>“</w:t>
       </w:r>
-      <w:proofErr w:type="spellStart"/>
-      <w:r>
-        <w:rPr>
-          <w:lang w:val="en-US"/>
-        </w:rPr>
-        <w:t>Schmolke</w:t>
-      </w:r>
-      <w:proofErr w:type="spellEnd"/>
-      <w:r>
-        <w:rPr>
-          <w:lang w:val="en-US"/>
-        </w:rPr>
-        <w:t xml:space="preserve"> et al. (2010) therefore suggested linking TRACE documentation to keeping modelling notebooks. Such notebooks have direct benefits to the </w:t>
-      </w:r>
-      <w:proofErr w:type="spellStart"/>
-      <w:r>
-        <w:rPr>
-          <w:lang w:val="en-US"/>
-        </w:rPr>
-        <w:t>modeller</w:t>
-      </w:r>
-      <w:proofErr w:type="spellEnd"/>
-      <w:r>
-        <w:rPr>
-          <w:lang w:val="en-US"/>
-        </w:rPr>
-        <w:t xml:space="preserve"> because they help organize and document the complex task of developing, test- </w:t>
-      </w:r>
-      <w:proofErr w:type="spellStart"/>
-      <w:r>
-        <w:rPr>
-          <w:lang w:val="en-US"/>
-        </w:rPr>
-        <w:t>ing</w:t>
-      </w:r>
-      <w:proofErr w:type="spellEnd"/>
-      <w:r>
-        <w:rPr>
-          <w:lang w:val="en-US"/>
-        </w:rPr>
-        <w:t xml:space="preserve"> and </w:t>
-      </w:r>
-      <w:proofErr w:type="spellStart"/>
-      <w:r>
-        <w:rPr>
-          <w:lang w:val="en-US"/>
-        </w:rPr>
-        <w:t>analysing</w:t>
-      </w:r>
-      <w:proofErr w:type="spellEnd"/>
-      <w:r>
-        <w:rPr>
-          <w:lang w:val="en-US"/>
-        </w:rPr>
-        <w:t xml:space="preserve"> a model. Extracting a TRACE document from a notebook requires much less effort than producing it from scratch, after model development has ended</w:t>
+      <w:r>
+        <w:rPr>
+          <w:lang w:val="en-US"/>
+        </w:rPr>
+        <w:t>Schmolke et al. (2010) therefore suggested linking TRACE documentation to keeping modelling notebooks. Such notebooks have direct benefits to the modeller because they help organize and document the complex task of developing, test- ing and analysing a model. Extracting a TRACE document from a notebook requires much less effort than producing it from scratch, after model development has ended</w:t>
       </w:r>
       <w:r>
         <w:rPr>
@@ -3743,49 +2981,7 @@
         <w:rPr>
           <w:lang w:val="en-US"/>
         </w:rPr>
-        <w:t xml:space="preserve">“This document then shows that for the purpose of the overall model, a mechanistic home range model was not essential, that no data existed for </w:t>
-      </w:r>
-      <w:proofErr w:type="spellStart"/>
-      <w:r>
-        <w:rPr>
-          <w:lang w:val="en-US"/>
-        </w:rPr>
-        <w:t>relat</w:t>
-      </w:r>
-      <w:proofErr w:type="spellEnd"/>
-      <w:r>
-        <w:rPr>
-          <w:lang w:val="en-US"/>
-        </w:rPr>
-        <w:t xml:space="preserve">- </w:t>
-      </w:r>
-      <w:proofErr w:type="spellStart"/>
-      <w:r>
-        <w:rPr>
-          <w:lang w:val="en-US"/>
-        </w:rPr>
-        <w:t>ing</w:t>
-      </w:r>
-      <w:proofErr w:type="spellEnd"/>
-      <w:r>
-        <w:rPr>
-          <w:lang w:val="en-US"/>
-        </w:rPr>
-        <w:t xml:space="preserve"> home ranges to resource availability in time and space, and that alternative simpler models created artefacts and more complex models did not improve usefulness and realism of the entire model. Reviewers, readers, and users of your model would understand that model design was not ad hoc but that the chosen design reflects the overall model purpose, data limitations, and careful selection of </w:t>
-      </w:r>
-      <w:proofErr w:type="spellStart"/>
-      <w:r>
-        <w:rPr>
-          <w:lang w:val="en-US"/>
-        </w:rPr>
-        <w:t>submodel</w:t>
-      </w:r>
-      <w:proofErr w:type="spellEnd"/>
-      <w:r>
-        <w:rPr>
-          <w:lang w:val="en-US"/>
-        </w:rPr>
-        <w:t xml:space="preserve"> structure.”</w:t>
+        <w:t>“This document then shows that for the purpose of the overall model, a mechanistic home range model was not essential, that no data existed for relat- ing home ranges to resource availability in time and space, and that alternative simpler models created artefacts and more complex models did not improve usefulness and realism of the entire model. Reviewers, readers, and users of your model would understand that model design was not ad hoc but that the chosen design reflects the overall model purpose, data limitations, and careful selection of submodel structure.”</w:t>
       </w:r>
     </w:p>
     <w:p>
@@ -3813,79 +3009,7 @@
         <w:rPr>
           <w:lang w:val="en-US"/>
         </w:rPr>
-        <w:t xml:space="preserve">If this model were just factually described in a </w:t>
-      </w:r>
-      <w:proofErr w:type="spellStart"/>
-      <w:proofErr w:type="gramStart"/>
-      <w:r>
-        <w:rPr>
-          <w:lang w:val="en-US"/>
-        </w:rPr>
-        <w:t>publication,reviewers</w:t>
-      </w:r>
-      <w:proofErr w:type="spellEnd"/>
-      <w:proofErr w:type="gramEnd"/>
-      <w:r>
-        <w:rPr>
-          <w:lang w:val="en-US"/>
-        </w:rPr>
-        <w:t xml:space="preserve">, readers, and potential users might consider the design of the home range sub-model ad hoc, unrealistic, and not good enough to make the entire population model reliable. By contrast, if each time you worked on the home range model you kept notes in the modelling notebook labelled, e.g., “home range model/purpose”, “home range model/data”, or “home range model/sensitivity anal- </w:t>
-      </w:r>
-      <w:proofErr w:type="spellStart"/>
-      <w:r>
-        <w:rPr>
-          <w:lang w:val="en-US"/>
-        </w:rPr>
-        <w:t>ysis</w:t>
-      </w:r>
-      <w:proofErr w:type="spellEnd"/>
-      <w:r>
-        <w:rPr>
-          <w:lang w:val="en-US"/>
-        </w:rPr>
-        <w:t xml:space="preserve">/alternatives”, you can easily extract relevant information from your notebook and compile it in a TRACE document. This document then shows that for the purpose of the overall model, a mechanistic home range model was not essential, that no data existed for </w:t>
-      </w:r>
-      <w:proofErr w:type="spellStart"/>
-      <w:r>
-        <w:rPr>
-          <w:lang w:val="en-US"/>
-        </w:rPr>
-        <w:t>relat</w:t>
-      </w:r>
-      <w:proofErr w:type="spellEnd"/>
-      <w:r>
-        <w:rPr>
-          <w:lang w:val="en-US"/>
-        </w:rPr>
-        <w:t xml:space="preserve">- </w:t>
-      </w:r>
-      <w:proofErr w:type="spellStart"/>
-      <w:r>
-        <w:rPr>
-          <w:lang w:val="en-US"/>
-        </w:rPr>
-        <w:t>ing</w:t>
-      </w:r>
-      <w:proofErr w:type="spellEnd"/>
-      <w:r>
-        <w:rPr>
-          <w:lang w:val="en-US"/>
-        </w:rPr>
-        <w:t xml:space="preserve"> home ranges to resource availability in time and space, and that alternative simpler models created artefacts and more com- plex models did not improve usefulness and realism of the entire model. Reviewers, readers, and users of your model would under- stand that model design was not ad hoc but that the chosen design reflects the overall model purpose, data limitations, and careful selection of </w:t>
-      </w:r>
-      <w:proofErr w:type="spellStart"/>
-      <w:r>
-        <w:rPr>
-          <w:lang w:val="en-US"/>
-        </w:rPr>
-        <w:t>submodel</w:t>
-      </w:r>
-      <w:proofErr w:type="spellEnd"/>
-      <w:r>
-        <w:rPr>
-          <w:lang w:val="en-US"/>
-        </w:rPr>
-        <w:t xml:space="preserve"> structure.</w:t>
+        <w:t>If this model were just factually described in a publication,reviewers, readers, and potential users might consider the design of the home range sub-model ad hoc, unrealistic, and not good enough to make the entire population model reliable. By contrast, if each time you worked on the home range model you kept notes in the modelling notebook labelled, e.g., “home range model/purpose”, “home range model/data”, or “home range model/sensitivity anal- ysis/alternatives”, you can easily extract relevant information from your notebook and compile it in a TRACE document. This document then shows that for the purpose of the overall model, a mechanistic home range model was not essential, that no data existed for relat- ing home ranges to resource availability in time and space, and that alternative simpler models created artefacts and more com- plex models did not improve usefulness and realism of the entire model. Reviewers, readers, and users of your model would under- stand that model design was not ad hoc but that the chosen design reflects the overall model purpose, data limitations, and careful selection of submodel structure.</w:t>
       </w:r>
       <w:r>
         <w:rPr>
@@ -4726,6 +3850,7 @@
   <w:style w:type="character" w:default="1" w:styleId="Fontepargpadro">
     <w:name w:val="Default Paragraph Font"/>
     <w:uiPriority w:val="1"/>
+    <w:semiHidden/>
     <w:unhideWhenUsed/>
   </w:style>
   <w:style w:type="table" w:default="1" w:styleId="Tabelanormal">
@@ -4848,6 +3973,18 @@
       <w:ind w:left="720"/>
       <w:contextualSpacing/>
     </w:pPr>
+  </w:style>
+  <w:style w:type="character" w:styleId="HiperlinkVisitado">
+    <w:name w:val="FollowedHyperlink"/>
+    <w:basedOn w:val="Fontepargpadro"/>
+    <w:uiPriority w:val="99"/>
+    <w:semiHidden/>
+    <w:unhideWhenUsed/>
+    <w:rsid w:val="006E765A"/>
+    <w:rPr>
+      <w:color w:val="954F72" w:themeColor="followedHyperlink"/>
+      <w:u w:val="single"/>
+    </w:rPr>
   </w:style>
 </w:styles>
 </file>

</xml_diff>

<commit_message>
Output monkeys location as only one file
</commit_message>
<xml_diff>
--- a/Documentation/TRACE_notebook_notes.docx
+++ b/Documentation/TRACE_notebook_notes.docx
@@ -2478,19 +2478,7 @@
         <w:rPr>
           <w:lang w:val="en-US"/>
         </w:rPr>
-        <w:t xml:space="preserve"> Yes, it does. Gamma distribution for step </w:t>
-      </w:r>
-      <w:r>
-        <w:rPr>
-          <w:lang w:val="en-US"/>
-        </w:rPr>
-        <w:t>lengths</w:t>
-      </w:r>
-      <w:r>
-        <w:rPr>
-          <w:lang w:val="en-US"/>
-        </w:rPr>
-        <w:t xml:space="preserve"> and von Mises distribution for turning angles.</w:t>
+        <w:t xml:space="preserve"> Yes, it does. Gamma distribution for step lengths and von Mises distribution for turning angles.</w:t>
       </w:r>
       <w:r>
         <w:rPr>
@@ -2585,1204 +2573,7 @@
     </w:p>
     <w:p>
       <w:pPr>
-        <w:jc w:val="center"/>
-        <w:rPr>
-          <w:b/>
-          <w:bCs/>
-          <w:u w:val="single"/>
-          <w:lang w:val="en-US"/>
-        </w:rPr>
-      </w:pPr>
-      <w:r>
-        <w:rPr>
-          <w:b/>
-          <w:bCs/>
-          <w:u w:val="single"/>
-          <w:lang w:val="en-US"/>
-        </w:rPr>
-        <w:t>6. Model output verification</w:t>
-      </w:r>
-      <w:r>
-        <w:rPr>
-          <w:b/>
-          <w:bCs/>
-          <w:u w:val="single"/>
-          <w:lang w:val="en-US"/>
-        </w:rPr>
-        <w:t>/calibration</w:t>
-      </w:r>
-    </w:p>
-    <w:p>
-      <w:pPr>
-        <w:rPr>
-          <w:b/>
-          <w:bCs/>
-          <w:lang w:val="en-US"/>
-        </w:rPr>
-      </w:pPr>
-      <w:r>
-        <w:rPr>
-          <w:b/>
-          <w:bCs/>
-          <w:lang w:val="en-US"/>
-        </w:rPr>
-        <w:t>Day 1 – January 14</w:t>
-      </w:r>
-      <w:r>
-        <w:rPr>
-          <w:b/>
-          <w:bCs/>
-          <w:vertAlign w:val="superscript"/>
-          <w:lang w:val="en-US"/>
-        </w:rPr>
-        <w:t>th</w:t>
-      </w:r>
-    </w:p>
-    <w:p>
-      <w:pPr>
-        <w:rPr>
-          <w:lang w:val="en-US"/>
-        </w:rPr>
-      </w:pPr>
-      <w:r>
-        <w:rPr>
-          <w:lang w:val="en-US"/>
-        </w:rPr>
-        <w:t>Six steps for making a good calibration (Railsback &amp; Grimm 2012</w:t>
-      </w:r>
-      <w:r>
-        <w:rPr>
-          <w:lang w:val="en-US"/>
-        </w:rPr>
-        <w:t xml:space="preserve"> Chap 20</w:t>
-      </w:r>
-      <w:r>
-        <w:rPr>
-          <w:lang w:val="en-US"/>
-        </w:rPr>
-        <w:t>):</w:t>
-      </w:r>
-    </w:p>
-    <w:p>
-      <w:pPr>
-        <w:pStyle w:val="PargrafodaLista"/>
-        <w:numPr>
-          <w:ilvl w:val="0"/>
-          <w:numId w:val="2"/>
-        </w:numPr>
-        <w:rPr>
-          <w:lang w:val="en-US"/>
-        </w:rPr>
-      </w:pPr>
-      <w:r>
-        <w:rPr>
-          <w:lang w:val="en-US"/>
-        </w:rPr>
-        <w:t>Identify a few good parameters</w:t>
-      </w:r>
-    </w:p>
-    <w:p>
-      <w:pPr>
-        <w:rPr>
-          <w:lang w:val="en-US"/>
-        </w:rPr>
-      </w:pPr>
-      <w:r>
-        <w:rPr>
-          <w:lang w:val="en-US"/>
-        </w:rPr>
-        <w:t>Important</w:t>
-      </w:r>
-      <w:r>
-        <w:rPr>
-          <w:lang w:val="en-US"/>
-        </w:rPr>
-        <w:t xml:space="preserve">, </w:t>
-      </w:r>
-      <w:proofErr w:type="gramStart"/>
-      <w:r>
-        <w:rPr>
-          <w:lang w:val="en-US"/>
-        </w:rPr>
-        <w:t>uncertain</w:t>
-      </w:r>
-      <w:proofErr w:type="gramEnd"/>
-      <w:r>
-        <w:rPr>
-          <w:lang w:val="en-US"/>
-        </w:rPr>
-        <w:t xml:space="preserve"> </w:t>
-      </w:r>
-      <w:r>
-        <w:rPr>
-          <w:lang w:val="en-US"/>
-        </w:rPr>
-        <w:t xml:space="preserve">and independent parameters. To know convincingly which parameters are important, we need sensitivity analysis. It is prudent to reconsider model calibration after this sensitivity analysis. </w:t>
-      </w:r>
-      <w:r>
-        <w:rPr>
-          <w:lang w:val="en-US"/>
-        </w:rPr>
-        <w:t>A parameter that is highly uncertain but has little effect on results should not be used for calibration</w:t>
-      </w:r>
-      <w:r>
-        <w:rPr>
-          <w:lang w:val="en-US"/>
-        </w:rPr>
-        <w:t>.</w:t>
-      </w:r>
-    </w:p>
-    <w:p>
-      <w:pPr>
-        <w:rPr>
-          <w:lang w:val="en-US"/>
-        </w:rPr>
-      </w:pPr>
-      <w:r>
-        <w:rPr>
-          <w:lang w:val="en-US"/>
-        </w:rPr>
-        <w:tab/>
-      </w:r>
-      <w:r>
-        <w:rPr>
-          <w:lang w:val="en-US"/>
-        </w:rPr>
-        <w:t>Decision f</w:t>
-      </w:r>
-      <w:r>
-        <w:rPr>
-          <w:lang w:val="en-US"/>
-        </w:rPr>
-        <w:t>or the BLT model: activity budget (</w:t>
-      </w:r>
-      <w:proofErr w:type="gramStart"/>
-      <w:r>
-        <w:rPr>
-          <w:lang w:val="en-US"/>
-        </w:rPr>
-        <w:t>e.g.</w:t>
-      </w:r>
-      <w:proofErr w:type="gramEnd"/>
-      <w:r>
-        <w:rPr>
-          <w:lang w:val="en-US"/>
-        </w:rPr>
-        <w:t xml:space="preserve"> time spent travelling?)</w:t>
-      </w:r>
-    </w:p>
-    <w:p>
-      <w:pPr>
-        <w:pStyle w:val="PargrafodaLista"/>
-        <w:numPr>
-          <w:ilvl w:val="0"/>
-          <w:numId w:val="2"/>
-        </w:numPr>
-        <w:rPr>
-          <w:lang w:val="en-US"/>
-        </w:rPr>
-      </w:pPr>
-      <w:r>
-        <w:rPr>
-          <w:lang w:val="en-US"/>
-        </w:rPr>
-        <w:t>Choose Categorical vs. Best-Fit Calibration</w:t>
-      </w:r>
-    </w:p>
-    <w:p>
-      <w:pPr>
-        <w:rPr>
-          <w:lang w:val="en-US"/>
-        </w:rPr>
-      </w:pPr>
-      <w:r>
-        <w:rPr>
-          <w:lang w:val="en-US"/>
-        </w:rPr>
-        <w:t>Categorial gives a range of values (</w:t>
-      </w:r>
-      <w:proofErr w:type="gramStart"/>
-      <w:r>
-        <w:rPr>
-          <w:lang w:val="en-US"/>
-        </w:rPr>
-        <w:t>e.g.</w:t>
-      </w:r>
-      <w:proofErr w:type="gramEnd"/>
-      <w:r>
-        <w:rPr>
-          <w:lang w:val="en-US"/>
-        </w:rPr>
-        <w:t xml:space="preserve"> mean number of agents between 120-150), while Best-Fit Calibration gives single values (e.g. mean number of agents = 127). </w:t>
-      </w:r>
-    </w:p>
-    <w:p>
-      <w:pPr>
-        <w:rPr>
-          <w:lang w:val="en-US"/>
-        </w:rPr>
-      </w:pPr>
-      <w:r>
-        <w:rPr>
-          <w:lang w:val="en-US"/>
-        </w:rPr>
-        <w:tab/>
-        <w:t>Decision for</w:t>
-      </w:r>
-      <w:r>
-        <w:rPr>
-          <w:lang w:val="en-US"/>
-        </w:rPr>
-        <w:t xml:space="preserve"> the BLT model: Categorical seems the best option</w:t>
-      </w:r>
-    </w:p>
-    <w:p>
-      <w:pPr>
-        <w:pStyle w:val="PargrafodaLista"/>
-        <w:numPr>
-          <w:ilvl w:val="0"/>
-          <w:numId w:val="2"/>
-        </w:numPr>
-        <w:rPr>
-          <w:lang w:val="en-US"/>
-        </w:rPr>
-      </w:pPr>
-      <w:r>
-        <w:rPr>
-          <w:lang w:val="en-US"/>
-        </w:rPr>
-        <w:lastRenderedPageBreak/>
-        <w:t>Decide Whether and How to Use Time-Series Calibration</w:t>
-      </w:r>
-    </w:p>
-    <w:p>
-      <w:pPr>
-        <w:rPr>
-          <w:lang w:val="en-US"/>
-        </w:rPr>
-      </w:pPr>
-      <w:r>
-        <w:rPr>
-          <w:lang w:val="en-US"/>
-        </w:rPr>
-        <w:t>“</w:t>
-      </w:r>
-      <w:r>
-        <w:rPr>
-          <w:lang w:val="en-US"/>
-        </w:rPr>
-        <w:t>If our model's purpose includes representing how results change over time (e.g., how long does it take the system to recover from some perturbation? How is the system affected by changes in its environment over time?), then it usually does make sense to use time-series calibration. But some ABMs (e.g., the woodhoopoe model of section 19.4.3) are intended to explain long-term average conditions, so they intentionally do not contain all the processes that cause the real system to change over time and use no input data to represent how the agents’ environment changes over time. In such cases, time-series calibration may not be useful or necessary.</w:t>
-      </w:r>
-      <w:r>
-        <w:rPr>
-          <w:lang w:val="en-US"/>
-        </w:rPr>
-        <w:t>”</w:t>
-      </w:r>
-    </w:p>
-    <w:p>
-      <w:pPr>
-        <w:ind w:left="708"/>
-        <w:rPr>
-          <w:lang w:val="en-US"/>
-        </w:rPr>
-      </w:pPr>
-      <w:r>
-        <w:rPr>
-          <w:lang w:val="en-US"/>
-        </w:rPr>
-        <w:t>Decision for</w:t>
-      </w:r>
-      <w:r>
-        <w:rPr>
-          <w:lang w:val="en-US"/>
-        </w:rPr>
-        <w:t xml:space="preserve"> the BLT model: As I’ll only be focusing on the mean and </w:t>
-      </w:r>
-      <w:proofErr w:type="spellStart"/>
-      <w:r>
-        <w:rPr>
-          <w:lang w:val="en-US"/>
-        </w:rPr>
-        <w:t>sd</w:t>
-      </w:r>
-      <w:proofErr w:type="spellEnd"/>
-      <w:r>
-        <w:rPr>
-          <w:lang w:val="en-US"/>
-        </w:rPr>
-        <w:t xml:space="preserve"> numbers at the end of the runs, I believe I don’t need Time-Series Calibration</w:t>
-      </w:r>
-    </w:p>
-    <w:p>
-      <w:pPr>
-        <w:pStyle w:val="PargrafodaLista"/>
-        <w:numPr>
-          <w:ilvl w:val="0"/>
-          <w:numId w:val="2"/>
-        </w:numPr>
-        <w:rPr>
-          <w:lang w:val="en-US"/>
-        </w:rPr>
-      </w:pPr>
-      <w:r>
-        <w:rPr>
-          <w:lang w:val="en-US"/>
-        </w:rPr>
-        <w:t>Identify Calibration Criteria</w:t>
-      </w:r>
-    </w:p>
-    <w:p>
-      <w:pPr>
-        <w:pStyle w:val="PargrafodaLista"/>
-        <w:numPr>
-          <w:ilvl w:val="0"/>
-          <w:numId w:val="3"/>
-        </w:numPr>
-        <w:rPr>
-          <w:lang w:val="en-US"/>
-        </w:rPr>
-      </w:pPr>
-      <w:r>
-        <w:rPr>
-          <w:lang w:val="en-US"/>
-        </w:rPr>
-        <w:t>Calibrate the model against all interested patterns</w:t>
-      </w:r>
-    </w:p>
-    <w:p>
-      <w:pPr>
-        <w:pStyle w:val="PargrafodaLista"/>
-        <w:numPr>
-          <w:ilvl w:val="0"/>
-          <w:numId w:val="3"/>
-        </w:numPr>
-        <w:rPr>
-          <w:lang w:val="en-US"/>
-        </w:rPr>
-      </w:pPr>
-      <w:r>
-        <w:rPr>
-          <w:lang w:val="en-US"/>
-        </w:rPr>
-        <w:t>Of apples and oranges: the observations need to match the same time and space scale</w:t>
-      </w:r>
-    </w:p>
-    <w:p>
-      <w:pPr>
-        <w:pStyle w:val="PargrafodaLista"/>
-        <w:numPr>
-          <w:ilvl w:val="0"/>
-          <w:numId w:val="3"/>
-        </w:numPr>
-        <w:rPr>
-          <w:lang w:val="en-US"/>
-        </w:rPr>
-      </w:pPr>
-      <w:r>
-        <w:rPr>
-          <w:lang w:val="en-US"/>
-        </w:rPr>
-        <w:t xml:space="preserve">There are kinds and kinds of variation: Calibrating variability measures (CV, </w:t>
-      </w:r>
-      <w:proofErr w:type="spellStart"/>
-      <w:r>
-        <w:rPr>
-          <w:lang w:val="en-US"/>
-        </w:rPr>
-        <w:t>sd</w:t>
-      </w:r>
-      <w:proofErr w:type="spellEnd"/>
-      <w:r>
-        <w:rPr>
-          <w:lang w:val="en-US"/>
-        </w:rPr>
-        <w:t>) should be done carefully</w:t>
-      </w:r>
-    </w:p>
-    <w:p>
-      <w:pPr>
-        <w:pStyle w:val="PargrafodaLista"/>
-        <w:numPr>
-          <w:ilvl w:val="0"/>
-          <w:numId w:val="3"/>
-        </w:numPr>
-        <w:rPr>
-          <w:lang w:val="en-US"/>
-        </w:rPr>
-      </w:pPr>
-      <w:r>
-        <w:rPr>
-          <w:lang w:val="en-US"/>
-        </w:rPr>
-        <w:t xml:space="preserve">Often our data is </w:t>
-      </w:r>
-      <w:proofErr w:type="gramStart"/>
-      <w:r>
-        <w:rPr>
-          <w:lang w:val="en-US"/>
-        </w:rPr>
-        <w:t>inaccurate</w:t>
-      </w:r>
-      <w:proofErr w:type="gramEnd"/>
-      <w:r>
-        <w:rPr>
-          <w:lang w:val="en-US"/>
-        </w:rPr>
-        <w:t xml:space="preserve"> and we need to know if it is inaccurate by 10, 20 or 50%. Using uncertain data is OK and unavoidable: </w:t>
-      </w:r>
-      <w:r>
-        <w:rPr>
-          <w:lang w:val="en-US"/>
-        </w:rPr>
-        <w:t>when the calibration patterns are more uncertain, we don't worry so much about matching them exactly, and we recognize that calibrated parameter values are less certain. But we need to have at least some idea how accurate or certain the observations are, so we know how much information they really contain</w:t>
-      </w:r>
-    </w:p>
-    <w:p>
-      <w:pPr>
-        <w:pStyle w:val="PargrafodaLista"/>
-        <w:numPr>
-          <w:ilvl w:val="0"/>
-          <w:numId w:val="3"/>
-        </w:numPr>
-        <w:rPr>
-          <w:lang w:val="en-US"/>
-        </w:rPr>
-      </w:pPr>
-      <w:r>
-        <w:rPr>
-          <w:lang w:val="en-US"/>
-        </w:rPr>
-        <w:t xml:space="preserve">We must specify how we will compare the observed patterns to model results. </w:t>
-      </w:r>
-      <w:r>
-        <w:rPr>
-          <w:lang w:val="en-US"/>
-        </w:rPr>
-        <w:t>Of particular concern is how to calibrate several different kinds of model results at once: if we want to calibrate a model to reproduce the number, size, and wealth of agents, how do we decide between a set of parameters that reproduces number and wealth well but not size, and a parameter set that reproduces size and wealth well but not the number of agents?</w:t>
-      </w:r>
-    </w:p>
-    <w:p>
-      <w:pPr>
-        <w:pStyle w:val="PargrafodaLista"/>
-        <w:numPr>
-          <w:ilvl w:val="0"/>
-          <w:numId w:val="3"/>
-        </w:numPr>
-        <w:rPr>
-          <w:lang w:val="en-US"/>
-        </w:rPr>
-      </w:pPr>
-      <w:r>
-        <w:rPr>
-          <w:lang w:val="en-US"/>
-        </w:rPr>
-        <w:t>At the end of this step of defining calibration criteria, we should have a</w:t>
-      </w:r>
-      <w:r>
-        <w:rPr>
-          <w:lang w:val="en-US"/>
-        </w:rPr>
-        <w:t xml:space="preserve"> </w:t>
-      </w:r>
-      <w:r>
-        <w:rPr>
-          <w:lang w:val="en-US"/>
-        </w:rPr>
-        <w:t>specific algorithm for quantifying how well a set of model results reproduces the selected observations</w:t>
-      </w:r>
-    </w:p>
-    <w:p>
-      <w:pPr>
-        <w:ind w:left="360"/>
-        <w:rPr>
-          <w:lang w:val="en-US"/>
-        </w:rPr>
-      </w:pPr>
-    </w:p>
-    <w:p>
-      <w:pPr>
-        <w:rPr>
-          <w:lang w:val="en-US"/>
-        </w:rPr>
-      </w:pPr>
-      <w:r>
-        <w:rPr>
-          <w:lang w:val="en-US"/>
-        </w:rPr>
-        <w:tab/>
-        <w:t>Decision for</w:t>
-      </w:r>
-      <w:r>
-        <w:rPr>
-          <w:lang w:val="en-US"/>
-        </w:rPr>
-        <w:t xml:space="preserve"> the</w:t>
-      </w:r>
-      <w:r>
-        <w:rPr>
-          <w:lang w:val="en-US"/>
-        </w:rPr>
-        <w:t xml:space="preserve"> BLT Model: </w:t>
-      </w:r>
-    </w:p>
-    <w:p>
-      <w:pPr>
-        <w:pStyle w:val="PargrafodaLista"/>
-        <w:numPr>
-          <w:ilvl w:val="0"/>
-          <w:numId w:val="3"/>
-        </w:numPr>
-        <w:rPr>
-          <w:lang w:val="en-US"/>
-        </w:rPr>
-      </w:pPr>
-      <w:r>
-        <w:rPr>
-          <w:lang w:val="en-US"/>
-        </w:rPr>
-        <w:t>C</w:t>
-      </w:r>
-      <w:r>
-        <w:rPr>
-          <w:lang w:val="en-US"/>
-        </w:rPr>
-        <w:t xml:space="preserve">alibrate against SDD, </w:t>
-      </w:r>
-      <w:r>
-        <w:rPr>
-          <w:lang w:val="en-US"/>
-        </w:rPr>
-        <w:t>DPL, Home range and Activity Budget</w:t>
-      </w:r>
-      <w:r>
-        <w:rPr>
-          <w:lang w:val="en-US"/>
-        </w:rPr>
-        <w:t xml:space="preserve"> </w:t>
-      </w:r>
-    </w:p>
-    <w:p>
-      <w:pPr>
-        <w:pStyle w:val="PargrafodaLista"/>
-        <w:numPr>
-          <w:ilvl w:val="0"/>
-          <w:numId w:val="3"/>
-        </w:numPr>
-        <w:rPr>
-          <w:lang w:val="en-US"/>
-        </w:rPr>
-      </w:pPr>
-      <w:r>
-        <w:rPr>
-          <w:lang w:val="en-US"/>
-        </w:rPr>
-        <w:t xml:space="preserve">(In order of importance) prioritize </w:t>
-      </w:r>
-      <w:r>
-        <w:rPr>
-          <w:lang w:val="en-US"/>
-        </w:rPr>
-        <w:t>SDD, DPL, Home range and Activity Budget</w:t>
-      </w:r>
-    </w:p>
-    <w:p>
-      <w:pPr>
-        <w:pStyle w:val="PargrafodaLista"/>
-        <w:numPr>
-          <w:ilvl w:val="0"/>
-          <w:numId w:val="3"/>
-        </w:numPr>
-        <w:rPr>
-          <w:lang w:val="en-US"/>
-        </w:rPr>
-      </w:pPr>
-      <w:r>
-        <w:rPr>
-          <w:lang w:val="en-US"/>
-        </w:rPr>
-        <w:t xml:space="preserve">Algorithm: the mean (min and max too?) SDD, the </w:t>
-      </w:r>
-      <w:proofErr w:type="gramStart"/>
-      <w:r>
-        <w:rPr>
-          <w:lang w:val="en-US"/>
-        </w:rPr>
-        <w:t>Home</w:t>
-      </w:r>
-      <w:proofErr w:type="gramEnd"/>
-      <w:r>
-        <w:rPr>
-          <w:lang w:val="en-US"/>
-        </w:rPr>
-        <w:t xml:space="preserve"> range and Activity Budget evaluated after 30 running days and the DPL of each of these days compared to data of </w:t>
-      </w:r>
-      <w:proofErr w:type="spellStart"/>
-      <w:r>
-        <w:rPr>
-          <w:lang w:val="en-US"/>
-        </w:rPr>
-        <w:t>Guareí</w:t>
-      </w:r>
-      <w:proofErr w:type="spellEnd"/>
-      <w:r>
-        <w:rPr>
-          <w:lang w:val="en-US"/>
-        </w:rPr>
-        <w:t xml:space="preserve"> (PEMD and </w:t>
-      </w:r>
-      <w:proofErr w:type="spellStart"/>
-      <w:r>
-        <w:rPr>
-          <w:lang w:val="en-US"/>
-        </w:rPr>
-        <w:t>Suzano</w:t>
-      </w:r>
-      <w:proofErr w:type="spellEnd"/>
-      <w:r>
-        <w:rPr>
-          <w:lang w:val="en-US"/>
-        </w:rPr>
-        <w:t xml:space="preserve"> to be independent observations serving as validation?)</w:t>
-      </w:r>
-    </w:p>
-    <w:p>
-      <w:pPr>
-        <w:rPr>
-          <w:lang w:val="en-US"/>
-        </w:rPr>
-      </w:pPr>
-    </w:p>
-    <w:p>
-      <w:pPr>
-        <w:pStyle w:val="PargrafodaLista"/>
-        <w:numPr>
-          <w:ilvl w:val="0"/>
-          <w:numId w:val="2"/>
-        </w:numPr>
-        <w:rPr>
-          <w:lang w:val="en-US"/>
-        </w:rPr>
-      </w:pPr>
-      <w:r>
-        <w:rPr>
-          <w:lang w:val="en-US"/>
-        </w:rPr>
-        <w:t>Design and Conduct Simulation Experiments</w:t>
-      </w:r>
-    </w:p>
-    <w:p>
-      <w:pPr>
-        <w:rPr>
-          <w:lang w:val="en-US"/>
-        </w:rPr>
-      </w:pPr>
-      <w:r>
-        <w:rPr>
-          <w:lang w:val="en-US"/>
-        </w:rPr>
-        <w:t>This calibration experiment executes the model many times, using combinations of values over the feasible range of all parameters. The results of this experiment will tell us what ranges of parameter values produce results that meet the calibration criteria</w:t>
-      </w:r>
-      <w:r>
-        <w:rPr>
-          <w:lang w:val="en-US"/>
-        </w:rPr>
-        <w:t>. Steps:</w:t>
-      </w:r>
-    </w:p>
-    <w:p>
-      <w:pPr>
-        <w:pStyle w:val="PargrafodaLista"/>
-        <w:numPr>
-          <w:ilvl w:val="0"/>
-          <w:numId w:val="3"/>
-        </w:numPr>
-        <w:rPr>
-          <w:lang w:val="en-US"/>
-        </w:rPr>
-      </w:pPr>
-      <w:r>
-        <w:rPr>
-          <w:lang w:val="en-US"/>
-        </w:rPr>
-        <w:lastRenderedPageBreak/>
-        <w:t>S</w:t>
-      </w:r>
-      <w:r>
-        <w:rPr>
-          <w:lang w:val="en-US"/>
-        </w:rPr>
-        <w:t xml:space="preserve">elect values for the non-calibration parameters and input data (if any) that represent the conditions (the same </w:t>
-      </w:r>
-      <w:proofErr w:type="gramStart"/>
-      <w:r>
-        <w:rPr>
-          <w:lang w:val="en-US"/>
-        </w:rPr>
-        <w:t>time period</w:t>
-      </w:r>
-      <w:proofErr w:type="gramEnd"/>
-      <w:r>
-        <w:rPr>
-          <w:lang w:val="en-US"/>
-        </w:rPr>
-        <w:t>, environment, etc.) under which calibration</w:t>
-      </w:r>
-      <w:r>
-        <w:rPr>
-          <w:lang w:val="en-US"/>
-        </w:rPr>
-        <w:t xml:space="preserve"> </w:t>
-      </w:r>
-      <w:r>
-        <w:rPr>
-          <w:lang w:val="en-US"/>
-        </w:rPr>
-        <w:t>patterns were observed.</w:t>
-      </w:r>
-    </w:p>
-    <w:p>
-      <w:pPr>
-        <w:pStyle w:val="PargrafodaLista"/>
-        <w:numPr>
-          <w:ilvl w:val="0"/>
-          <w:numId w:val="3"/>
-        </w:numPr>
-        <w:rPr>
-          <w:lang w:val="en-US"/>
-        </w:rPr>
-      </w:pPr>
-      <w:r>
-        <w:rPr>
-          <w:lang w:val="en-US"/>
-        </w:rPr>
-        <w:t xml:space="preserve">Define </w:t>
-      </w:r>
-      <w:r>
-        <w:rPr>
-          <w:i/>
-          <w:iCs/>
-          <w:lang w:val="en-US"/>
-        </w:rPr>
-        <w:t>parameter space</w:t>
-      </w:r>
-      <w:r>
-        <w:rPr>
-          <w:lang w:val="en-US"/>
-        </w:rPr>
-        <w:t xml:space="preserve"> (</w:t>
-      </w:r>
-      <w:r>
-        <w:rPr>
-          <w:lang w:val="en-US"/>
-        </w:rPr>
-        <w:t>It is usually good to include values that bound the range of feasibility</w:t>
-      </w:r>
-      <w:r>
-        <w:rPr>
-          <w:lang w:val="en-US"/>
-        </w:rPr>
-        <w:t>)</w:t>
-      </w:r>
-      <w:r>
-        <w:rPr>
-          <w:lang w:val="en-US"/>
-        </w:rPr>
-        <w:t xml:space="preserve"> (see </w:t>
-      </w:r>
-      <w:r>
-        <w:rPr>
-          <w:lang w:val="en-US"/>
-        </w:rPr>
-        <w:t>Figure 20.3</w:t>
-      </w:r>
-      <w:r>
-        <w:rPr>
-          <w:lang w:val="en-US"/>
-        </w:rPr>
-        <w:t>)</w:t>
-      </w:r>
-    </w:p>
-    <w:p>
-      <w:pPr>
-        <w:pStyle w:val="PargrafodaLista"/>
-        <w:numPr>
-          <w:ilvl w:val="0"/>
-          <w:numId w:val="3"/>
-        </w:numPr>
-        <w:rPr>
-          <w:lang w:val="en-US"/>
-        </w:rPr>
-      </w:pPr>
-      <w:r>
-        <w:rPr>
-          <w:lang w:val="en-US"/>
-        </w:rPr>
-        <w:t xml:space="preserve">If the model is stochastic, analyze means seems right, but plot </w:t>
-      </w:r>
-      <w:r>
-        <w:rPr>
-          <w:lang w:val="en-US"/>
-        </w:rPr>
-        <w:t>model results against parameter values</w:t>
-      </w:r>
-      <w:r>
-        <w:rPr>
-          <w:lang w:val="en-US"/>
-        </w:rPr>
-        <w:t xml:space="preserve"> [? p. 357]</w:t>
-      </w:r>
-    </w:p>
-    <w:p>
-      <w:pPr>
-        <w:ind w:left="360"/>
-        <w:rPr>
-          <w:lang w:val="en-US"/>
-        </w:rPr>
-      </w:pPr>
-    </w:p>
-    <w:p>
-      <w:pPr>
-        <w:ind w:firstLine="360"/>
-        <w:rPr>
-          <w:lang w:val="en-US"/>
-        </w:rPr>
-      </w:pPr>
-      <w:r>
-        <w:rPr>
-          <w:lang w:val="en-US"/>
-        </w:rPr>
-        <w:tab/>
-        <w:t>Decision for</w:t>
-      </w:r>
-      <w:r>
-        <w:rPr>
-          <w:lang w:val="en-US"/>
-        </w:rPr>
-        <w:t xml:space="preserve"> the BLT model: </w:t>
-      </w:r>
-    </w:p>
-    <w:p>
-      <w:pPr>
-        <w:pStyle w:val="PargrafodaLista"/>
-        <w:numPr>
-          <w:ilvl w:val="0"/>
-          <w:numId w:val="3"/>
-        </w:numPr>
-        <w:rPr>
-          <w:lang w:val="en-US"/>
-        </w:rPr>
-      </w:pPr>
-      <w:r>
-        <w:rPr>
-          <w:lang w:val="en-US"/>
-        </w:rPr>
-        <w:t>S</w:t>
-      </w:r>
-      <w:r>
-        <w:rPr>
-          <w:lang w:val="en-US"/>
-        </w:rPr>
-        <w:t xml:space="preserve">elect all non-calibration parameters an input data from </w:t>
-      </w:r>
-      <w:proofErr w:type="spellStart"/>
-      <w:r>
-        <w:rPr>
-          <w:lang w:val="en-US"/>
-        </w:rPr>
-        <w:t>Guareí</w:t>
-      </w:r>
-      <w:proofErr w:type="spellEnd"/>
-      <w:r>
-        <w:rPr>
-          <w:lang w:val="en-US"/>
-        </w:rPr>
-        <w:t xml:space="preserve"> (using </w:t>
-      </w:r>
-      <w:r>
-        <w:rPr>
-          <w:lang w:val="en-US"/>
-        </w:rPr>
-        <w:t>values that bound the range of feasibility</w:t>
-      </w:r>
-      <w:r>
-        <w:rPr>
-          <w:lang w:val="en-US"/>
-        </w:rPr>
-        <w:t xml:space="preserve">, </w:t>
-      </w:r>
-      <w:proofErr w:type="gramStart"/>
-      <w:r>
-        <w:rPr>
-          <w:lang w:val="en-US"/>
-        </w:rPr>
-        <w:t>e.g.</w:t>
-      </w:r>
-      <w:proofErr w:type="gramEnd"/>
-      <w:r>
-        <w:rPr>
-          <w:lang w:val="en-US"/>
-        </w:rPr>
-        <w:t xml:space="preserve"> energy-from-fruit 0)</w:t>
-      </w:r>
-    </w:p>
-    <w:p>
-      <w:pPr>
-        <w:rPr>
-          <w:lang w:val="en-US"/>
-        </w:rPr>
-      </w:pPr>
-    </w:p>
-    <w:p>
-      <w:pPr>
-        <w:pStyle w:val="PargrafodaLista"/>
-        <w:numPr>
-          <w:ilvl w:val="0"/>
-          <w:numId w:val="2"/>
-        </w:numPr>
-        <w:rPr>
-          <w:lang w:val="en-US"/>
-        </w:rPr>
-      </w:pPr>
-      <w:r>
-        <w:rPr>
-          <w:lang w:val="en-US"/>
-        </w:rPr>
-        <w:t xml:space="preserve"> Analyze Calibration Experiment Results</w:t>
-      </w:r>
-    </w:p>
-    <w:p>
-      <w:pPr>
-        <w:pStyle w:val="PargrafodaLista"/>
-        <w:numPr>
-          <w:ilvl w:val="0"/>
-          <w:numId w:val="3"/>
-        </w:numPr>
-        <w:rPr>
-          <w:lang w:val="en-US"/>
-        </w:rPr>
-      </w:pPr>
-      <w:r>
-        <w:rPr>
-          <w:lang w:val="en-US"/>
-        </w:rPr>
-        <w:t>If your ABM does meet all the calibration criteria for one or more combinations of parameter values, then you can in fact complete this step and move on to the kinds of analysis we address in part IV</w:t>
-      </w:r>
-    </w:p>
-    <w:p>
-      <w:pPr>
-        <w:pStyle w:val="PargrafodaLista"/>
-        <w:numPr>
-          <w:ilvl w:val="0"/>
-          <w:numId w:val="3"/>
-        </w:numPr>
-        <w:rPr>
-          <w:lang w:val="en-US"/>
-        </w:rPr>
-      </w:pPr>
-      <w:r>
-        <w:rPr>
-          <w:lang w:val="en-US"/>
-        </w:rPr>
-        <w:t>What should you do if you cannot meet all the calibration criteria at once?</w:t>
-      </w:r>
-    </w:p>
-    <w:p>
-      <w:pPr>
-        <w:pStyle w:val="PargrafodaLista"/>
-        <w:numPr>
-          <w:ilvl w:val="0"/>
-          <w:numId w:val="4"/>
-        </w:numPr>
-        <w:rPr>
-          <w:lang w:val="en-US"/>
-        </w:rPr>
-      </w:pPr>
-      <w:r>
-        <w:rPr>
-          <w:lang w:val="en-US"/>
-        </w:rPr>
-        <w:t xml:space="preserve">Screen for errors (code, </w:t>
-      </w:r>
-      <w:proofErr w:type="spellStart"/>
-      <w:r>
-        <w:rPr>
-          <w:lang w:val="en-US"/>
-        </w:rPr>
-        <w:t>submodels</w:t>
-      </w:r>
-      <w:proofErr w:type="spellEnd"/>
-      <w:r>
-        <w:rPr>
-          <w:lang w:val="en-US"/>
-        </w:rPr>
-        <w:t xml:space="preserve">, </w:t>
-      </w:r>
-      <w:proofErr w:type="spellStart"/>
-      <w:r>
-        <w:rPr>
-          <w:lang w:val="en-US"/>
-        </w:rPr>
-        <w:t>etc</w:t>
-      </w:r>
-      <w:proofErr w:type="spellEnd"/>
-      <w:r>
-        <w:rPr>
-          <w:lang w:val="en-US"/>
-        </w:rPr>
-        <w:t>)</w:t>
-      </w:r>
-    </w:p>
-    <w:p>
-      <w:pPr>
-        <w:pStyle w:val="PargrafodaLista"/>
-        <w:numPr>
-          <w:ilvl w:val="0"/>
-          <w:numId w:val="4"/>
-        </w:numPr>
-        <w:rPr>
-          <w:lang w:val="en-US"/>
-        </w:rPr>
-      </w:pPr>
-      <w:r>
-        <w:rPr>
-          <w:lang w:val="en-US"/>
-        </w:rPr>
-        <w:t>If there isn’t any error, your model is too simple or too simple in the wrong ways</w:t>
-      </w:r>
-      <w:r>
-        <w:rPr>
-          <w:lang w:val="en-US"/>
-        </w:rPr>
-        <w:t>, to reproduce the observed patterns you chose as calibration criteria. You could consider going back to the theory development stage and seeing if you can reproduce the observed patterns you chose as calibration criteria. You could consider going back to the theory development stage and seeing if you can improve the traits for agent behavior, and you could consider adding processes or behaviors that were left out the first time. But keep in mind that there are costs to adding complexity to your model, especially if it is not very clear what change needs to be made.</w:t>
-      </w:r>
-    </w:p>
-    <w:p>
-      <w:pPr>
-        <w:pStyle w:val="PargrafodaLista"/>
-        <w:numPr>
-          <w:ilvl w:val="0"/>
-          <w:numId w:val="4"/>
-        </w:numPr>
-        <w:rPr>
-          <w:lang w:val="en-US"/>
-        </w:rPr>
-      </w:pPr>
-      <w:r>
-        <w:rPr>
-          <w:lang w:val="en-US"/>
-        </w:rPr>
-        <w:t>[Alternatively] It is very common for good modelers to keep their model simple instead of</w:t>
-      </w:r>
-      <w:r>
-        <w:rPr>
-          <w:lang w:val="en-US"/>
-        </w:rPr>
-        <w:t xml:space="preserve"> </w:t>
-      </w:r>
-      <w:r>
-        <w:rPr>
-          <w:lang w:val="en-US"/>
-        </w:rPr>
-        <w:t xml:space="preserve">adding stuff to it until the model can reproduce all the calibration criteria. Keep in mind the overfitting issue: it can be risky to try too hard to make the model reproduce a limited set of observations. It may make sense to revise your calibration </w:t>
-      </w:r>
-      <w:proofErr w:type="gramStart"/>
-      <w:r>
-        <w:rPr>
-          <w:lang w:val="en-US"/>
-        </w:rPr>
-        <w:t>criteria</w:t>
-      </w:r>
-      <w:proofErr w:type="gramEnd"/>
-      <w:r>
-        <w:rPr>
-          <w:lang w:val="en-US"/>
-        </w:rPr>
-        <w:t xml:space="preserve"> so they are not as restrictive. If you choose not to revise the model to make it fit more of the calibration criteria, simply document your calibration results and the extent to which the model does not meet some criteria under your “best” parameter values, and your decision not to revise the model. Then, when you use the model to solve problems, keep in mind which results are less certain as indicated by the calibration experiment.</w:t>
-      </w:r>
-    </w:p>
-    <w:p>
-      <w:pPr>
-        <w:rPr>
-          <w:lang w:val="en-US"/>
-        </w:rPr>
-      </w:pPr>
-    </w:p>
-    <w:p>
-      <w:pPr>
-        <w:ind w:left="708"/>
-        <w:rPr>
-          <w:lang w:val="en-US"/>
-        </w:rPr>
-      </w:pPr>
-      <w:r>
-        <w:rPr>
-          <w:lang w:val="en-US"/>
-        </w:rPr>
-        <w:t>Decision for</w:t>
-      </w:r>
-      <w:r>
-        <w:rPr>
-          <w:lang w:val="en-US"/>
-        </w:rPr>
-        <w:t xml:space="preserve"> the BLT Model: I can’t make any decision right now, but the comment 3) seems very important. I’ll probably proceed if I find a set of values that meet the first </w:t>
-      </w:r>
-      <w:r>
-        <w:rPr>
-          <w:lang w:val="en-US"/>
-        </w:rPr>
-        <w:t>2</w:t>
-      </w:r>
-      <w:r>
-        <w:rPr>
-          <w:lang w:val="en-US"/>
-        </w:rPr>
-        <w:t xml:space="preserve"> variables (SDD, DPL</w:t>
-      </w:r>
-      <w:r>
-        <w:rPr>
-          <w:lang w:val="en-US"/>
-        </w:rPr>
-        <w:t xml:space="preserve">), </w:t>
-      </w:r>
-      <w:r>
-        <w:rPr>
-          <w:lang w:val="en-US"/>
-        </w:rPr>
-        <w:t>an</w:t>
-      </w:r>
-      <w:r>
-        <w:rPr>
-          <w:lang w:val="en-US"/>
-        </w:rPr>
-        <w:t>d then Home Range size (not core home range as it is mostly not stable throughout time)</w:t>
-      </w:r>
-    </w:p>
-    <w:p>
-      <w:pPr>
-        <w:rPr>
-          <w:lang w:val="en-US"/>
-        </w:rPr>
-      </w:pPr>
-    </w:p>
-    <w:p>
-      <w:pPr>
-        <w:rPr>
-          <w:u w:val="single"/>
-          <w:lang w:val="en-US"/>
-        </w:rPr>
-      </w:pPr>
-      <w:r>
-        <w:rPr>
-          <w:u w:val="single"/>
-          <w:lang w:val="en-US"/>
-        </w:rPr>
-        <w:lastRenderedPageBreak/>
-        <w:t>Left to fix/decide:</w:t>
-      </w:r>
-    </w:p>
-    <w:p>
-      <w:pPr>
+        <w:ind w:firstLine="708"/>
         <w:rPr>
           <w:lang w:val="en-US"/>
         </w:rPr>
@@ -4304,6 +3095,1192 @@
         </w:rPr>
         <w:t>too big)</w:t>
       </w:r>
+    </w:p>
+    <w:p>
+      <w:pPr>
+        <w:rPr>
+          <w:lang w:val="en-US"/>
+        </w:rPr>
+      </w:pPr>
+    </w:p>
+    <w:p>
+      <w:pPr>
+        <w:rPr>
+          <w:lang w:val="en-US"/>
+        </w:rPr>
+      </w:pPr>
+    </w:p>
+    <w:p>
+      <w:pPr>
+        <w:rPr>
+          <w:lang w:val="en-US"/>
+        </w:rPr>
+      </w:pPr>
+    </w:p>
+    <w:p>
+      <w:pPr>
+        <w:rPr>
+          <w:lang w:val="en-US"/>
+        </w:rPr>
+      </w:pPr>
+    </w:p>
+    <w:p>
+      <w:pPr>
+        <w:rPr>
+          <w:lang w:val="en-US"/>
+        </w:rPr>
+      </w:pPr>
+    </w:p>
+    <w:p>
+      <w:pPr>
+        <w:rPr>
+          <w:lang w:val="en-US"/>
+        </w:rPr>
+      </w:pPr>
+    </w:p>
+    <w:p>
+      <w:pPr>
+        <w:rPr>
+          <w:lang w:val="en-US"/>
+        </w:rPr>
+      </w:pPr>
+    </w:p>
+    <w:p>
+      <w:pPr>
+        <w:rPr>
+          <w:lang w:val="en-US"/>
+        </w:rPr>
+      </w:pPr>
+    </w:p>
+    <w:p>
+      <w:pPr>
+        <w:rPr>
+          <w:lang w:val="en-US"/>
+        </w:rPr>
+      </w:pPr>
+    </w:p>
+    <w:p>
+      <w:pPr>
+        <w:rPr>
+          <w:lang w:val="en-US"/>
+        </w:rPr>
+      </w:pPr>
+      <w:r>
+        <w:rPr>
+          <w:lang w:val="en-US"/>
+        </w:rPr>
+        <w:br w:type="page"/>
+      </w:r>
+    </w:p>
+    <w:p>
+      <w:pPr>
+        <w:jc w:val="center"/>
+        <w:rPr>
+          <w:b/>
+          <w:bCs/>
+          <w:u w:val="single"/>
+          <w:lang w:val="en-US"/>
+        </w:rPr>
+      </w:pPr>
+      <w:r>
+        <w:rPr>
+          <w:b/>
+          <w:bCs/>
+          <w:u w:val="single"/>
+          <w:lang w:val="en-US"/>
+        </w:rPr>
+        <w:lastRenderedPageBreak/>
+        <w:t>6. Model output verification/calibration</w:t>
+      </w:r>
+    </w:p>
+    <w:p>
+      <w:pPr>
+        <w:rPr>
+          <w:b/>
+          <w:bCs/>
+          <w:lang w:val="en-US"/>
+        </w:rPr>
+      </w:pPr>
+      <w:r>
+        <w:rPr>
+          <w:b/>
+          <w:bCs/>
+          <w:lang w:val="en-US"/>
+        </w:rPr>
+        <w:t>Day 1 – January 14</w:t>
+      </w:r>
+      <w:r>
+        <w:rPr>
+          <w:b/>
+          <w:bCs/>
+          <w:vertAlign w:val="superscript"/>
+          <w:lang w:val="en-US"/>
+        </w:rPr>
+        <w:t>th</w:t>
+      </w:r>
+    </w:p>
+    <w:p>
+      <w:pPr>
+        <w:rPr>
+          <w:lang w:val="en-US"/>
+        </w:rPr>
+      </w:pPr>
+      <w:r>
+        <w:rPr>
+          <w:lang w:val="en-US"/>
+        </w:rPr>
+        <w:t>Six steps for making a good calibration (Railsback &amp; Grimm 2012 Chap 20):</w:t>
+      </w:r>
+    </w:p>
+    <w:p>
+      <w:pPr>
+        <w:pStyle w:val="PargrafodaLista"/>
+        <w:numPr>
+          <w:ilvl w:val="0"/>
+          <w:numId w:val="2"/>
+        </w:numPr>
+        <w:rPr>
+          <w:lang w:val="en-US"/>
+        </w:rPr>
+      </w:pPr>
+      <w:r>
+        <w:rPr>
+          <w:lang w:val="en-US"/>
+        </w:rPr>
+        <w:t>Identify a few good parameters</w:t>
+      </w:r>
+    </w:p>
+    <w:p>
+      <w:pPr>
+        <w:rPr>
+          <w:lang w:val="en-US"/>
+        </w:rPr>
+      </w:pPr>
+      <w:r>
+        <w:rPr>
+          <w:lang w:val="en-US"/>
+        </w:rPr>
+        <w:t xml:space="preserve">Important, </w:t>
+      </w:r>
+      <w:proofErr w:type="gramStart"/>
+      <w:r>
+        <w:rPr>
+          <w:lang w:val="en-US"/>
+        </w:rPr>
+        <w:t>uncertain</w:t>
+      </w:r>
+      <w:proofErr w:type="gramEnd"/>
+      <w:r>
+        <w:rPr>
+          <w:lang w:val="en-US"/>
+        </w:rPr>
+        <w:t xml:space="preserve"> and independent parameters. To know convincingly which parameters are important, we need sensitivity analysis. It is prudent to reconsider model calibration after this sensitivity analysis. </w:t>
+      </w:r>
+      <w:r>
+        <w:rPr>
+          <w:lang w:val="en-US"/>
+        </w:rPr>
+        <w:t>A parameter that is highly uncertain but has little effect on results should not be used for calibration</w:t>
+      </w:r>
+      <w:r>
+        <w:rPr>
+          <w:lang w:val="en-US"/>
+        </w:rPr>
+        <w:t>.</w:t>
+      </w:r>
+    </w:p>
+    <w:p>
+      <w:pPr>
+        <w:rPr>
+          <w:lang w:val="en-US"/>
+        </w:rPr>
+      </w:pPr>
+      <w:r>
+        <w:rPr>
+          <w:lang w:val="en-US"/>
+        </w:rPr>
+        <w:tab/>
+        <w:t>Decision for the BLT model: activity budget (</w:t>
+      </w:r>
+      <w:proofErr w:type="gramStart"/>
+      <w:r>
+        <w:rPr>
+          <w:lang w:val="en-US"/>
+        </w:rPr>
+        <w:t>e.g.</w:t>
+      </w:r>
+      <w:proofErr w:type="gramEnd"/>
+      <w:r>
+        <w:rPr>
+          <w:lang w:val="en-US"/>
+        </w:rPr>
+        <w:t xml:space="preserve"> time spent travelling?)</w:t>
+      </w:r>
+    </w:p>
+    <w:p>
+      <w:pPr>
+        <w:pStyle w:val="PargrafodaLista"/>
+        <w:numPr>
+          <w:ilvl w:val="0"/>
+          <w:numId w:val="2"/>
+        </w:numPr>
+        <w:rPr>
+          <w:lang w:val="en-US"/>
+        </w:rPr>
+      </w:pPr>
+      <w:r>
+        <w:rPr>
+          <w:lang w:val="en-US"/>
+        </w:rPr>
+        <w:t>Choose Categorical vs. Best-Fit Calibration</w:t>
+      </w:r>
+    </w:p>
+    <w:p>
+      <w:pPr>
+        <w:rPr>
+          <w:lang w:val="en-US"/>
+        </w:rPr>
+      </w:pPr>
+      <w:r>
+        <w:rPr>
+          <w:lang w:val="en-US"/>
+        </w:rPr>
+        <w:t>Categorial gives a range of values (</w:t>
+      </w:r>
+      <w:proofErr w:type="gramStart"/>
+      <w:r>
+        <w:rPr>
+          <w:lang w:val="en-US"/>
+        </w:rPr>
+        <w:t>e.g.</w:t>
+      </w:r>
+      <w:proofErr w:type="gramEnd"/>
+      <w:r>
+        <w:rPr>
+          <w:lang w:val="en-US"/>
+        </w:rPr>
+        <w:t xml:space="preserve"> mean number of agents between 120-150), while Best-Fit Calibration gives single values (e.g. mean number of agents = 127). </w:t>
+      </w:r>
+    </w:p>
+    <w:p>
+      <w:pPr>
+        <w:rPr>
+          <w:lang w:val="en-US"/>
+        </w:rPr>
+      </w:pPr>
+      <w:r>
+        <w:rPr>
+          <w:lang w:val="en-US"/>
+        </w:rPr>
+        <w:tab/>
+        <w:t>Decision for the BLT model: Categorical seems the best option</w:t>
+      </w:r>
+    </w:p>
+    <w:p>
+      <w:pPr>
+        <w:pStyle w:val="PargrafodaLista"/>
+        <w:numPr>
+          <w:ilvl w:val="0"/>
+          <w:numId w:val="2"/>
+        </w:numPr>
+        <w:rPr>
+          <w:lang w:val="en-US"/>
+        </w:rPr>
+      </w:pPr>
+      <w:r>
+        <w:rPr>
+          <w:lang w:val="en-US"/>
+        </w:rPr>
+        <w:t>Decide Whether and How to Use Time-Series Calibration</w:t>
+      </w:r>
+    </w:p>
+    <w:p>
+      <w:pPr>
+        <w:rPr>
+          <w:lang w:val="en-US"/>
+        </w:rPr>
+      </w:pPr>
+      <w:r>
+        <w:rPr>
+          <w:lang w:val="en-US"/>
+        </w:rPr>
+        <w:t>“</w:t>
+      </w:r>
+      <w:r>
+        <w:rPr>
+          <w:lang w:val="en-US"/>
+        </w:rPr>
+        <w:t>If our model's purpose includes representing how results change over time (e.g., how long does it take the system to recover from some perturbation? How is the system affected by changes in its environment over time?), then it usually does make sense to use time-series calibration. But some ABMs (e.g., the woodhoopoe model of section 19.4.3) are intended to explain long-term average conditions, so they intentionally do not contain all the processes that cause the real system to change over time and use no input data to represent how the agents’ environment changes over time. In such cases, time-series calibration may not be useful or necessary.</w:t>
+      </w:r>
+      <w:r>
+        <w:rPr>
+          <w:lang w:val="en-US"/>
+        </w:rPr>
+        <w:t>”</w:t>
+      </w:r>
+    </w:p>
+    <w:p>
+      <w:pPr>
+        <w:ind w:left="708"/>
+        <w:rPr>
+          <w:lang w:val="en-US"/>
+        </w:rPr>
+      </w:pPr>
+      <w:r>
+        <w:rPr>
+          <w:lang w:val="en-US"/>
+        </w:rPr>
+        <w:t xml:space="preserve">Decision for the BLT model: As I’ll only be focusing on the mean and </w:t>
+      </w:r>
+      <w:proofErr w:type="spellStart"/>
+      <w:r>
+        <w:rPr>
+          <w:lang w:val="en-US"/>
+        </w:rPr>
+        <w:t>sd</w:t>
+      </w:r>
+      <w:proofErr w:type="spellEnd"/>
+      <w:r>
+        <w:rPr>
+          <w:lang w:val="en-US"/>
+        </w:rPr>
+        <w:t xml:space="preserve"> numbers at the end of the runs, I believe I don’t need Time-Series Calibration</w:t>
+      </w:r>
+    </w:p>
+    <w:p>
+      <w:pPr>
+        <w:pStyle w:val="PargrafodaLista"/>
+        <w:numPr>
+          <w:ilvl w:val="0"/>
+          <w:numId w:val="2"/>
+        </w:numPr>
+        <w:rPr>
+          <w:lang w:val="en-US"/>
+        </w:rPr>
+      </w:pPr>
+      <w:r>
+        <w:rPr>
+          <w:lang w:val="en-US"/>
+        </w:rPr>
+        <w:t>Identify Calibration Criteria</w:t>
+      </w:r>
+    </w:p>
+    <w:p>
+      <w:pPr>
+        <w:pStyle w:val="PargrafodaLista"/>
+        <w:numPr>
+          <w:ilvl w:val="0"/>
+          <w:numId w:val="3"/>
+        </w:numPr>
+        <w:rPr>
+          <w:lang w:val="en-US"/>
+        </w:rPr>
+      </w:pPr>
+      <w:r>
+        <w:rPr>
+          <w:lang w:val="en-US"/>
+        </w:rPr>
+        <w:t>Calibrate the model against all interested patterns</w:t>
+      </w:r>
+    </w:p>
+    <w:p>
+      <w:pPr>
+        <w:pStyle w:val="PargrafodaLista"/>
+        <w:numPr>
+          <w:ilvl w:val="0"/>
+          <w:numId w:val="3"/>
+        </w:numPr>
+        <w:rPr>
+          <w:lang w:val="en-US"/>
+        </w:rPr>
+      </w:pPr>
+      <w:r>
+        <w:rPr>
+          <w:lang w:val="en-US"/>
+        </w:rPr>
+        <w:t>Of apples and oranges: the observations need to match the same time and space scale</w:t>
+      </w:r>
+    </w:p>
+    <w:p>
+      <w:pPr>
+        <w:pStyle w:val="PargrafodaLista"/>
+        <w:numPr>
+          <w:ilvl w:val="0"/>
+          <w:numId w:val="3"/>
+        </w:numPr>
+        <w:rPr>
+          <w:lang w:val="en-US"/>
+        </w:rPr>
+      </w:pPr>
+      <w:r>
+        <w:rPr>
+          <w:lang w:val="en-US"/>
+        </w:rPr>
+        <w:t xml:space="preserve">There are kinds and kinds of variation: Calibrating variability measures (CV, </w:t>
+      </w:r>
+      <w:proofErr w:type="spellStart"/>
+      <w:r>
+        <w:rPr>
+          <w:lang w:val="en-US"/>
+        </w:rPr>
+        <w:t>sd</w:t>
+      </w:r>
+      <w:proofErr w:type="spellEnd"/>
+      <w:r>
+        <w:rPr>
+          <w:lang w:val="en-US"/>
+        </w:rPr>
+        <w:t>) should be done carefully</w:t>
+      </w:r>
+    </w:p>
+    <w:p>
+      <w:pPr>
+        <w:pStyle w:val="PargrafodaLista"/>
+        <w:numPr>
+          <w:ilvl w:val="0"/>
+          <w:numId w:val="3"/>
+        </w:numPr>
+        <w:rPr>
+          <w:lang w:val="en-US"/>
+        </w:rPr>
+      </w:pPr>
+      <w:r>
+        <w:rPr>
+          <w:lang w:val="en-US"/>
+        </w:rPr>
+        <w:t xml:space="preserve">Often our data is </w:t>
+      </w:r>
+      <w:proofErr w:type="gramStart"/>
+      <w:r>
+        <w:rPr>
+          <w:lang w:val="en-US"/>
+        </w:rPr>
+        <w:t>inaccurate</w:t>
+      </w:r>
+      <w:proofErr w:type="gramEnd"/>
+      <w:r>
+        <w:rPr>
+          <w:lang w:val="en-US"/>
+        </w:rPr>
+        <w:t xml:space="preserve"> and we need to know if it is inaccurate by 10, 20 or 50%. Using uncertain data is OK and unavoidable: </w:t>
+      </w:r>
+      <w:r>
+        <w:rPr>
+          <w:lang w:val="en-US"/>
+        </w:rPr>
+        <w:t>when the calibration patterns are more uncertain, we don't worry so much about matching them exactly, and we recognize that calibrated parameter values are less certain. But we need to have at least some idea how accurate or certain the observations are, so we know how much information they really contain</w:t>
+      </w:r>
+    </w:p>
+    <w:p>
+      <w:pPr>
+        <w:pStyle w:val="PargrafodaLista"/>
+        <w:numPr>
+          <w:ilvl w:val="0"/>
+          <w:numId w:val="3"/>
+        </w:numPr>
+        <w:rPr>
+          <w:lang w:val="en-US"/>
+        </w:rPr>
+      </w:pPr>
+      <w:r>
+        <w:rPr>
+          <w:lang w:val="en-US"/>
+        </w:rPr>
+        <w:t xml:space="preserve">We must specify how we will compare the observed patterns to model results. </w:t>
+      </w:r>
+      <w:r>
+        <w:rPr>
+          <w:lang w:val="en-US"/>
+        </w:rPr>
+        <w:t>Of particular concern is how to calibrate several different kinds of model results at once: if we want to calibrate a model to reproduce the number, size, and wealth of agents, how do we decide between a set of parameters that reproduces number and wealth well but not size, and a parameter set that reproduces size and wealth well but not the number of agents?</w:t>
+      </w:r>
+    </w:p>
+    <w:p>
+      <w:pPr>
+        <w:pStyle w:val="PargrafodaLista"/>
+        <w:numPr>
+          <w:ilvl w:val="0"/>
+          <w:numId w:val="3"/>
+        </w:numPr>
+        <w:rPr>
+          <w:lang w:val="en-US"/>
+        </w:rPr>
+      </w:pPr>
+      <w:r>
+        <w:rPr>
+          <w:lang w:val="en-US"/>
+        </w:rPr>
+        <w:lastRenderedPageBreak/>
+        <w:t>At the end of this step of defining calibration criteria, we should have a</w:t>
+      </w:r>
+      <w:r>
+        <w:rPr>
+          <w:lang w:val="en-US"/>
+        </w:rPr>
+        <w:t xml:space="preserve"> </w:t>
+      </w:r>
+      <w:r>
+        <w:rPr>
+          <w:lang w:val="en-US"/>
+        </w:rPr>
+        <w:t>specific algorithm for quantifying how well a set of model results reproduces the selected observations</w:t>
+      </w:r>
+    </w:p>
+    <w:p>
+      <w:pPr>
+        <w:ind w:left="360"/>
+        <w:rPr>
+          <w:lang w:val="en-US"/>
+        </w:rPr>
+      </w:pPr>
+    </w:p>
+    <w:p>
+      <w:pPr>
+        <w:rPr>
+          <w:lang w:val="en-US"/>
+        </w:rPr>
+      </w:pPr>
+      <w:r>
+        <w:rPr>
+          <w:lang w:val="en-US"/>
+        </w:rPr>
+        <w:tab/>
+        <w:t xml:space="preserve">Decision for the BLT Model: </w:t>
+      </w:r>
+    </w:p>
+    <w:p>
+      <w:pPr>
+        <w:pStyle w:val="PargrafodaLista"/>
+        <w:numPr>
+          <w:ilvl w:val="0"/>
+          <w:numId w:val="3"/>
+        </w:numPr>
+        <w:rPr>
+          <w:lang w:val="en-US"/>
+        </w:rPr>
+      </w:pPr>
+      <w:r>
+        <w:rPr>
+          <w:lang w:val="en-US"/>
+        </w:rPr>
+        <w:t>C</w:t>
+      </w:r>
+      <w:r>
+        <w:rPr>
+          <w:lang w:val="en-US"/>
+        </w:rPr>
+        <w:t>alibrate against SDD, DPL, Home range and Activity Budget</w:t>
+      </w:r>
+      <w:r>
+        <w:rPr>
+          <w:lang w:val="en-US"/>
+        </w:rPr>
+        <w:t xml:space="preserve"> </w:t>
+      </w:r>
+    </w:p>
+    <w:p>
+      <w:pPr>
+        <w:pStyle w:val="PargrafodaLista"/>
+        <w:numPr>
+          <w:ilvl w:val="0"/>
+          <w:numId w:val="3"/>
+        </w:numPr>
+        <w:rPr>
+          <w:lang w:val="en-US"/>
+        </w:rPr>
+      </w:pPr>
+      <w:r>
+        <w:rPr>
+          <w:lang w:val="en-US"/>
+        </w:rPr>
+        <w:t xml:space="preserve">(In order of importance) prioritize </w:t>
+      </w:r>
+      <w:r>
+        <w:rPr>
+          <w:lang w:val="en-US"/>
+        </w:rPr>
+        <w:t>SDD, DPL, Home range and Activity Budget</w:t>
+      </w:r>
+    </w:p>
+    <w:p>
+      <w:pPr>
+        <w:pStyle w:val="PargrafodaLista"/>
+        <w:numPr>
+          <w:ilvl w:val="0"/>
+          <w:numId w:val="3"/>
+        </w:numPr>
+        <w:rPr>
+          <w:lang w:val="en-US"/>
+        </w:rPr>
+      </w:pPr>
+      <w:r>
+        <w:rPr>
+          <w:lang w:val="en-US"/>
+        </w:rPr>
+        <w:t xml:space="preserve">Algorithm: the mean (min and max too?) SDD, the </w:t>
+      </w:r>
+      <w:proofErr w:type="gramStart"/>
+      <w:r>
+        <w:rPr>
+          <w:lang w:val="en-US"/>
+        </w:rPr>
+        <w:t>Home</w:t>
+      </w:r>
+      <w:proofErr w:type="gramEnd"/>
+      <w:r>
+        <w:rPr>
+          <w:lang w:val="en-US"/>
+        </w:rPr>
+        <w:t xml:space="preserve"> range and Activity Budget evaluated after 30 running days and the DPL of each of these days compared to data of </w:t>
+      </w:r>
+      <w:proofErr w:type="spellStart"/>
+      <w:r>
+        <w:rPr>
+          <w:lang w:val="en-US"/>
+        </w:rPr>
+        <w:t>Guareí</w:t>
+      </w:r>
+      <w:proofErr w:type="spellEnd"/>
+      <w:r>
+        <w:rPr>
+          <w:lang w:val="en-US"/>
+        </w:rPr>
+        <w:t xml:space="preserve"> (PEMD and </w:t>
+      </w:r>
+      <w:proofErr w:type="spellStart"/>
+      <w:r>
+        <w:rPr>
+          <w:lang w:val="en-US"/>
+        </w:rPr>
+        <w:t>Suzano</w:t>
+      </w:r>
+      <w:proofErr w:type="spellEnd"/>
+      <w:r>
+        <w:rPr>
+          <w:lang w:val="en-US"/>
+        </w:rPr>
+        <w:t xml:space="preserve"> to be independent observations serving as validation?)</w:t>
+      </w:r>
+    </w:p>
+    <w:p>
+      <w:pPr>
+        <w:rPr>
+          <w:lang w:val="en-US"/>
+        </w:rPr>
+      </w:pPr>
+    </w:p>
+    <w:p>
+      <w:pPr>
+        <w:pStyle w:val="PargrafodaLista"/>
+        <w:numPr>
+          <w:ilvl w:val="0"/>
+          <w:numId w:val="2"/>
+        </w:numPr>
+        <w:rPr>
+          <w:lang w:val="en-US"/>
+        </w:rPr>
+      </w:pPr>
+      <w:r>
+        <w:rPr>
+          <w:lang w:val="en-US"/>
+        </w:rPr>
+        <w:t>Design and Conduct Simulation Experiments</w:t>
+      </w:r>
+    </w:p>
+    <w:p>
+      <w:pPr>
+        <w:rPr>
+          <w:lang w:val="en-US"/>
+        </w:rPr>
+      </w:pPr>
+      <w:r>
+        <w:rPr>
+          <w:lang w:val="en-US"/>
+        </w:rPr>
+        <w:t>This calibration experiment executes the model many times, using combinations of values over the feasible range of all parameters. The results of this experiment will tell us what ranges of parameter values produce results that meet the calibration criteria</w:t>
+      </w:r>
+      <w:r>
+        <w:rPr>
+          <w:lang w:val="en-US"/>
+        </w:rPr>
+        <w:t>. Steps:</w:t>
+      </w:r>
+    </w:p>
+    <w:p>
+      <w:pPr>
+        <w:pStyle w:val="PargrafodaLista"/>
+        <w:numPr>
+          <w:ilvl w:val="0"/>
+          <w:numId w:val="3"/>
+        </w:numPr>
+        <w:rPr>
+          <w:lang w:val="en-US"/>
+        </w:rPr>
+      </w:pPr>
+      <w:r>
+        <w:rPr>
+          <w:lang w:val="en-US"/>
+        </w:rPr>
+        <w:t>S</w:t>
+      </w:r>
+      <w:r>
+        <w:rPr>
+          <w:lang w:val="en-US"/>
+        </w:rPr>
+        <w:t xml:space="preserve">elect values for the non-calibration parameters and input data (if any) that represent the conditions (the same </w:t>
+      </w:r>
+      <w:proofErr w:type="gramStart"/>
+      <w:r>
+        <w:rPr>
+          <w:lang w:val="en-US"/>
+        </w:rPr>
+        <w:t>time period</w:t>
+      </w:r>
+      <w:proofErr w:type="gramEnd"/>
+      <w:r>
+        <w:rPr>
+          <w:lang w:val="en-US"/>
+        </w:rPr>
+        <w:t>, environment, etc.) under which calibration</w:t>
+      </w:r>
+      <w:r>
+        <w:rPr>
+          <w:lang w:val="en-US"/>
+        </w:rPr>
+        <w:t xml:space="preserve"> </w:t>
+      </w:r>
+      <w:r>
+        <w:rPr>
+          <w:lang w:val="en-US"/>
+        </w:rPr>
+        <w:t>patterns were observed.</w:t>
+      </w:r>
+    </w:p>
+    <w:p>
+      <w:pPr>
+        <w:pStyle w:val="PargrafodaLista"/>
+        <w:numPr>
+          <w:ilvl w:val="0"/>
+          <w:numId w:val="3"/>
+        </w:numPr>
+        <w:rPr>
+          <w:lang w:val="en-US"/>
+        </w:rPr>
+      </w:pPr>
+      <w:r>
+        <w:rPr>
+          <w:lang w:val="en-US"/>
+        </w:rPr>
+        <w:t xml:space="preserve">Define </w:t>
+      </w:r>
+      <w:r>
+        <w:rPr>
+          <w:i/>
+          <w:iCs/>
+          <w:lang w:val="en-US"/>
+        </w:rPr>
+        <w:t>parameter space</w:t>
+      </w:r>
+      <w:r>
+        <w:rPr>
+          <w:lang w:val="en-US"/>
+        </w:rPr>
+        <w:t xml:space="preserve"> (</w:t>
+      </w:r>
+      <w:r>
+        <w:rPr>
+          <w:lang w:val="en-US"/>
+        </w:rPr>
+        <w:t>It is usually good to include values that bound the range of feasibility</w:t>
+      </w:r>
+      <w:r>
+        <w:rPr>
+          <w:lang w:val="en-US"/>
+        </w:rPr>
+        <w:t xml:space="preserve">) (see </w:t>
+      </w:r>
+      <w:r>
+        <w:rPr>
+          <w:lang w:val="en-US"/>
+        </w:rPr>
+        <w:t>Figure 20.3</w:t>
+      </w:r>
+      <w:r>
+        <w:rPr>
+          <w:lang w:val="en-US"/>
+        </w:rPr>
+        <w:t>)</w:t>
+      </w:r>
+    </w:p>
+    <w:p>
+      <w:pPr>
+        <w:pStyle w:val="PargrafodaLista"/>
+        <w:numPr>
+          <w:ilvl w:val="0"/>
+          <w:numId w:val="3"/>
+        </w:numPr>
+        <w:rPr>
+          <w:lang w:val="en-US"/>
+        </w:rPr>
+      </w:pPr>
+      <w:r>
+        <w:rPr>
+          <w:lang w:val="en-US"/>
+        </w:rPr>
+        <w:t xml:space="preserve">If the model is stochastic, analyze means seems right, but plot </w:t>
+      </w:r>
+      <w:r>
+        <w:rPr>
+          <w:lang w:val="en-US"/>
+        </w:rPr>
+        <w:t>model results against parameter values</w:t>
+      </w:r>
+      <w:r>
+        <w:rPr>
+          <w:lang w:val="en-US"/>
+        </w:rPr>
+        <w:t xml:space="preserve"> [? p. 357]</w:t>
+      </w:r>
+    </w:p>
+    <w:p>
+      <w:pPr>
+        <w:ind w:left="360"/>
+        <w:rPr>
+          <w:lang w:val="en-US"/>
+        </w:rPr>
+      </w:pPr>
+    </w:p>
+    <w:p>
+      <w:pPr>
+        <w:ind w:firstLine="360"/>
+        <w:rPr>
+          <w:lang w:val="en-US"/>
+        </w:rPr>
+      </w:pPr>
+      <w:r>
+        <w:rPr>
+          <w:lang w:val="en-US"/>
+        </w:rPr>
+        <w:tab/>
+        <w:t xml:space="preserve">Decision for the BLT model: </w:t>
+      </w:r>
+    </w:p>
+    <w:p>
+      <w:pPr>
+        <w:pStyle w:val="PargrafodaLista"/>
+        <w:numPr>
+          <w:ilvl w:val="0"/>
+          <w:numId w:val="3"/>
+        </w:numPr>
+        <w:rPr>
+          <w:lang w:val="en-US"/>
+        </w:rPr>
+      </w:pPr>
+      <w:r>
+        <w:rPr>
+          <w:lang w:val="en-US"/>
+        </w:rPr>
+        <w:t>S</w:t>
+      </w:r>
+      <w:r>
+        <w:rPr>
+          <w:lang w:val="en-US"/>
+        </w:rPr>
+        <w:t xml:space="preserve">elect all non-calibration parameters an input data from </w:t>
+      </w:r>
+      <w:proofErr w:type="spellStart"/>
+      <w:r>
+        <w:rPr>
+          <w:lang w:val="en-US"/>
+        </w:rPr>
+        <w:t>Guareí</w:t>
+      </w:r>
+      <w:proofErr w:type="spellEnd"/>
+      <w:r>
+        <w:rPr>
+          <w:lang w:val="en-US"/>
+        </w:rPr>
+        <w:t xml:space="preserve"> (using </w:t>
+      </w:r>
+      <w:r>
+        <w:rPr>
+          <w:lang w:val="en-US"/>
+        </w:rPr>
+        <w:t>values that bound the range of feasibility</w:t>
+      </w:r>
+      <w:r>
+        <w:rPr>
+          <w:lang w:val="en-US"/>
+        </w:rPr>
+        <w:t xml:space="preserve">, </w:t>
+      </w:r>
+      <w:proofErr w:type="gramStart"/>
+      <w:r>
+        <w:rPr>
+          <w:lang w:val="en-US"/>
+        </w:rPr>
+        <w:t>e.g.</w:t>
+      </w:r>
+      <w:proofErr w:type="gramEnd"/>
+      <w:r>
+        <w:rPr>
+          <w:lang w:val="en-US"/>
+        </w:rPr>
+        <w:t xml:space="preserve"> energy-from-fruit 0)</w:t>
+      </w:r>
+    </w:p>
+    <w:p>
+      <w:pPr>
+        <w:rPr>
+          <w:lang w:val="en-US"/>
+        </w:rPr>
+      </w:pPr>
+    </w:p>
+    <w:p>
+      <w:pPr>
+        <w:pStyle w:val="PargrafodaLista"/>
+        <w:numPr>
+          <w:ilvl w:val="0"/>
+          <w:numId w:val="2"/>
+        </w:numPr>
+        <w:rPr>
+          <w:lang w:val="en-US"/>
+        </w:rPr>
+      </w:pPr>
+      <w:r>
+        <w:rPr>
+          <w:lang w:val="en-US"/>
+        </w:rPr>
+        <w:t xml:space="preserve"> Analyze Calibration Experiment Results</w:t>
+      </w:r>
+    </w:p>
+    <w:p>
+      <w:pPr>
+        <w:pStyle w:val="PargrafodaLista"/>
+        <w:numPr>
+          <w:ilvl w:val="0"/>
+          <w:numId w:val="3"/>
+        </w:numPr>
+        <w:rPr>
+          <w:lang w:val="en-US"/>
+        </w:rPr>
+      </w:pPr>
+      <w:r>
+        <w:rPr>
+          <w:lang w:val="en-US"/>
+        </w:rPr>
+        <w:t>If your ABM does meet all the calibration criteria for one or more combinations of parameter values, then you can in fact complete this step and move on to the kinds of analysis we address in part IV</w:t>
+      </w:r>
+    </w:p>
+    <w:p>
+      <w:pPr>
+        <w:pStyle w:val="PargrafodaLista"/>
+        <w:numPr>
+          <w:ilvl w:val="0"/>
+          <w:numId w:val="3"/>
+        </w:numPr>
+        <w:rPr>
+          <w:lang w:val="en-US"/>
+        </w:rPr>
+      </w:pPr>
+      <w:r>
+        <w:rPr>
+          <w:lang w:val="en-US"/>
+        </w:rPr>
+        <w:t>What should you do if you cannot meet all the calibration criteria at once?</w:t>
+      </w:r>
+    </w:p>
+    <w:p>
+      <w:pPr>
+        <w:pStyle w:val="PargrafodaLista"/>
+        <w:numPr>
+          <w:ilvl w:val="0"/>
+          <w:numId w:val="4"/>
+        </w:numPr>
+        <w:rPr>
+          <w:lang w:val="en-US"/>
+        </w:rPr>
+      </w:pPr>
+      <w:r>
+        <w:rPr>
+          <w:lang w:val="en-US"/>
+        </w:rPr>
+        <w:t xml:space="preserve">Screen for errors (code, </w:t>
+      </w:r>
+      <w:proofErr w:type="spellStart"/>
+      <w:r>
+        <w:rPr>
+          <w:lang w:val="en-US"/>
+        </w:rPr>
+        <w:t>submodels</w:t>
+      </w:r>
+      <w:proofErr w:type="spellEnd"/>
+      <w:r>
+        <w:rPr>
+          <w:lang w:val="en-US"/>
+        </w:rPr>
+        <w:t xml:space="preserve">, </w:t>
+      </w:r>
+      <w:proofErr w:type="spellStart"/>
+      <w:r>
+        <w:rPr>
+          <w:lang w:val="en-US"/>
+        </w:rPr>
+        <w:t>etc</w:t>
+      </w:r>
+      <w:proofErr w:type="spellEnd"/>
+      <w:r>
+        <w:rPr>
+          <w:lang w:val="en-US"/>
+        </w:rPr>
+        <w:t>)</w:t>
+      </w:r>
+    </w:p>
+    <w:p>
+      <w:pPr>
+        <w:pStyle w:val="PargrafodaLista"/>
+        <w:numPr>
+          <w:ilvl w:val="0"/>
+          <w:numId w:val="4"/>
+        </w:numPr>
+        <w:rPr>
+          <w:lang w:val="en-US"/>
+        </w:rPr>
+      </w:pPr>
+      <w:r>
+        <w:rPr>
+          <w:lang w:val="en-US"/>
+        </w:rPr>
+        <w:t>If there isn’t any error, your model is too simple or too simple in the wrong ways</w:t>
+      </w:r>
+      <w:r>
+        <w:rPr>
+          <w:lang w:val="en-US"/>
+        </w:rPr>
+        <w:t xml:space="preserve">, to reproduce the observed patterns you chose as calibration criteria. You could consider going back to the theory development stage and seeing if you can reproduce the observed patterns you chose as calibration criteria. You could consider going back to the theory development stage and seeing if you can improve the traits for agent behavior, and you could consider adding processes or behaviors that were left out the first time. But keep in mind that there are costs to </w:t>
+      </w:r>
+      <w:r>
+        <w:rPr>
+          <w:lang w:val="en-US"/>
+        </w:rPr>
+        <w:lastRenderedPageBreak/>
+        <w:t>adding complexity to your model, especially if it is not very clear what change needs to be made.</w:t>
+      </w:r>
+    </w:p>
+    <w:p>
+      <w:pPr>
+        <w:pStyle w:val="PargrafodaLista"/>
+        <w:numPr>
+          <w:ilvl w:val="0"/>
+          <w:numId w:val="4"/>
+        </w:numPr>
+        <w:rPr>
+          <w:lang w:val="en-US"/>
+        </w:rPr>
+      </w:pPr>
+      <w:r>
+        <w:rPr>
+          <w:lang w:val="en-US"/>
+        </w:rPr>
+        <w:t>[Alternatively] It is very common for good modelers to keep their model simple instead of</w:t>
+      </w:r>
+      <w:r>
+        <w:rPr>
+          <w:lang w:val="en-US"/>
+        </w:rPr>
+        <w:t xml:space="preserve"> </w:t>
+      </w:r>
+      <w:r>
+        <w:rPr>
+          <w:lang w:val="en-US"/>
+        </w:rPr>
+        <w:t xml:space="preserve">adding stuff to it until the model can reproduce all the calibration criteria. Keep in mind the overfitting issue: it can be risky to try too hard to make the model reproduce a limited set of observations. It may make sense to revise your calibration </w:t>
+      </w:r>
+      <w:proofErr w:type="gramStart"/>
+      <w:r>
+        <w:rPr>
+          <w:lang w:val="en-US"/>
+        </w:rPr>
+        <w:t>criteria</w:t>
+      </w:r>
+      <w:proofErr w:type="gramEnd"/>
+      <w:r>
+        <w:rPr>
+          <w:lang w:val="en-US"/>
+        </w:rPr>
+        <w:t xml:space="preserve"> so they are not as restrictive. If you choose not to revise the model to make it fit more of the calibration criteria, simply document your calibration results and the extent to which the model does not meet some criteria under your “best” parameter values, and your decision not to revise the model. Then, when you use the model to solve problems, keep in mind which results are less certain as indicated by the calibration experiment.</w:t>
+      </w:r>
+    </w:p>
+    <w:p>
+      <w:pPr>
+        <w:rPr>
+          <w:lang w:val="en-US"/>
+        </w:rPr>
+      </w:pPr>
+    </w:p>
+    <w:p>
+      <w:pPr>
+        <w:ind w:left="708"/>
+        <w:rPr>
+          <w:lang w:val="en-US"/>
+        </w:rPr>
+      </w:pPr>
+      <w:r>
+        <w:rPr>
+          <w:lang w:val="en-US"/>
+        </w:rPr>
+        <w:t>Decision for the BLT Model: I can’t make any decision right now, but the comment 3) seems very important. I’ll probably proceed if I find a set of values that meet the first 2 variables (SDD, DPL), and then Home Range size (not core home range as it is mostly not stable throughout time)</w:t>
+      </w:r>
+    </w:p>
+    <w:p>
+      <w:pPr>
+        <w:rPr>
+          <w:lang w:val="en-US"/>
+        </w:rPr>
+      </w:pPr>
+    </w:p>
+    <w:p>
+      <w:pPr>
+        <w:rPr>
+          <w:u w:val="single"/>
+          <w:lang w:val="en-US"/>
+        </w:rPr>
+      </w:pPr>
+      <w:r>
+        <w:rPr>
+          <w:u w:val="single"/>
+          <w:lang w:val="en-US"/>
+        </w:rPr>
+        <w:t>Left to fix/decide:</w:t>
+      </w:r>
+    </w:p>
+    <w:p>
+      <w:pPr>
+        <w:rPr>
+          <w:lang w:val="en-US"/>
+        </w:rPr>
+      </w:pPr>
+    </w:p>
+    <w:p>
+      <w:pPr>
+        <w:rPr>
+          <w:lang w:val="en-US"/>
+        </w:rPr>
+      </w:pPr>
+    </w:p>
+    <w:p>
+      <w:pPr>
+        <w:rPr>
+          <w:lang w:val="en-US"/>
+        </w:rPr>
+      </w:pPr>
+    </w:p>
+    <w:p>
+      <w:pPr>
+        <w:rPr>
+          <w:lang w:val="en-US"/>
+        </w:rPr>
+      </w:pPr>
     </w:p>
     <w:p>
       <w:pPr>

</xml_diff>

<commit_message>
nlrx not working properly
</commit_message>
<xml_diff>
--- a/Documentation/TRACE_notebook_notes.docx
+++ b/Documentation/TRACE_notebook_notes.docx
@@ -1711,16 +1711,8 @@
         <w:rPr>
           <w:lang w:val="en-US"/>
         </w:rPr>
-        <w:t>/</w:t>
-      </w:r>
-      <w:proofErr w:type="gramStart"/>
-      <w:r>
-        <w:rPr>
-          <w:lang w:val="en-US"/>
-        </w:rPr>
-        <w:t>purpose</w:t>
-      </w:r>
-      <w:proofErr w:type="gramEnd"/>
+        <w:t>/purpose</w:t>
+      </w:r>
     </w:p>
     <w:p>
       <w:pPr>
@@ -1752,16 +1744,8 @@
         <w:rPr>
           <w:lang w:val="en-US"/>
         </w:rPr>
-        <w:t>/</w:t>
-      </w:r>
-      <w:proofErr w:type="gramStart"/>
-      <w:r>
-        <w:rPr>
-          <w:lang w:val="en-US"/>
-        </w:rPr>
-        <w:t>data</w:t>
-      </w:r>
-      <w:proofErr w:type="gramEnd"/>
+        <w:t>/data</w:t>
+      </w:r>
     </w:p>
     <w:p>
       <w:pPr>
@@ -1793,44 +1777,28 @@
         <w:rPr>
           <w:lang w:val="en-US"/>
         </w:rPr>
-        <w:t>/</w:t>
-      </w:r>
-      <w:proofErr w:type="gramStart"/>
-      <w:r>
-        <w:rPr>
-          <w:lang w:val="en-US"/>
-        </w:rPr>
-        <w:t>verification</w:t>
-      </w:r>
-      <w:proofErr w:type="gramEnd"/>
-    </w:p>
-    <w:p>
-      <w:pPr>
-        <w:rPr>
-          <w:lang w:val="en-US"/>
-        </w:rPr>
-      </w:pPr>
-    </w:p>
-    <w:p>
-      <w:pPr>
-        <w:rPr>
-          <w:lang w:val="en-US"/>
-        </w:rPr>
-      </w:pPr>
-      <w:r>
-        <w:rPr>
-          <w:lang w:val="en-US"/>
-        </w:rPr>
-        <w:t>/</w:t>
-      </w:r>
-      <w:proofErr w:type="gramStart"/>
-      <w:r>
-        <w:rPr>
-          <w:lang w:val="en-US"/>
-        </w:rPr>
-        <w:t>calibration</w:t>
-      </w:r>
-      <w:proofErr w:type="gramEnd"/>
+        <w:t>/verification</w:t>
+      </w:r>
+    </w:p>
+    <w:p>
+      <w:pPr>
+        <w:rPr>
+          <w:lang w:val="en-US"/>
+        </w:rPr>
+      </w:pPr>
+    </w:p>
+    <w:p>
+      <w:pPr>
+        <w:rPr>
+          <w:lang w:val="en-US"/>
+        </w:rPr>
+      </w:pPr>
+      <w:r>
+        <w:rPr>
+          <w:lang w:val="en-US"/>
+        </w:rPr>
+        <w:t>/calibration</w:t>
+      </w:r>
     </w:p>
     <w:p>
       <w:pPr>
@@ -1949,55 +1917,27 @@
         <w:rPr>
           <w:lang w:val="en-US"/>
         </w:rPr>
-        <w:t>/</w:t>
-      </w:r>
-      <w:proofErr w:type="gramStart"/>
-      <w:r>
-        <w:rPr>
-          <w:lang w:val="en-US"/>
-        </w:rPr>
-        <w:t>sensitivity</w:t>
-      </w:r>
-      <w:proofErr w:type="gramEnd"/>
-      <w:r>
-        <w:rPr>
-          <w:lang w:val="en-US"/>
-        </w:rPr>
-        <w:t xml:space="preserve"> analysis</w:t>
-      </w:r>
-    </w:p>
-    <w:p>
-      <w:pPr>
-        <w:rPr>
-          <w:lang w:val="en-US"/>
-        </w:rPr>
-      </w:pPr>
-    </w:p>
-    <w:p>
-      <w:pPr>
-        <w:rPr>
-          <w:lang w:val="en-US"/>
-        </w:rPr>
-      </w:pPr>
-      <w:r>
-        <w:rPr>
-          <w:lang w:val="en-US"/>
-        </w:rPr>
-        <w:t>/</w:t>
-      </w:r>
-      <w:proofErr w:type="gramStart"/>
-      <w:r>
-        <w:rPr>
-          <w:lang w:val="en-US"/>
-        </w:rPr>
-        <w:t>sensitivity</w:t>
-      </w:r>
-      <w:proofErr w:type="gramEnd"/>
-      <w:r>
-        <w:rPr>
-          <w:lang w:val="en-US"/>
-        </w:rPr>
-        <w:t xml:space="preserve"> analysis/</w:t>
+        <w:t>/sensitivity analysis</w:t>
+      </w:r>
+    </w:p>
+    <w:p>
+      <w:pPr>
+        <w:rPr>
+          <w:lang w:val="en-US"/>
+        </w:rPr>
+      </w:pPr>
+    </w:p>
+    <w:p>
+      <w:pPr>
+        <w:rPr>
+          <w:lang w:val="en-US"/>
+        </w:rPr>
+      </w:pPr>
+      <w:r>
+        <w:rPr>
+          <w:lang w:val="en-US"/>
+        </w:rPr>
+        <w:t>/sensitivity analysis/</w:t>
       </w:r>
       <w:proofErr w:type="spellStart"/>
       <w:r>
@@ -2031,21 +1971,7 @@
         <w:rPr>
           <w:lang w:val="en-US"/>
         </w:rPr>
-        <w:t>/</w:t>
-      </w:r>
-      <w:proofErr w:type="gramStart"/>
-      <w:r>
-        <w:rPr>
-          <w:lang w:val="en-US"/>
-        </w:rPr>
-        <w:t>sensitivity</w:t>
-      </w:r>
-      <w:proofErr w:type="gramEnd"/>
-      <w:r>
-        <w:rPr>
-          <w:lang w:val="en-US"/>
-        </w:rPr>
-        <w:t xml:space="preserve"> analysis/local</w:t>
+        <w:t>/sensitivity analysis/local</w:t>
       </w:r>
     </w:p>
     <w:p>
@@ -2084,21 +2010,7 @@
         <w:rPr>
           <w:lang w:val="en-US"/>
         </w:rPr>
-        <w:t>/</w:t>
-      </w:r>
-      <w:proofErr w:type="gramStart"/>
-      <w:r>
-        <w:rPr>
-          <w:lang w:val="en-US"/>
-        </w:rPr>
-        <w:t>sensitivity</w:t>
-      </w:r>
-      <w:proofErr w:type="gramEnd"/>
-      <w:r>
-        <w:rPr>
-          <w:lang w:val="en-US"/>
-        </w:rPr>
-        <w:t xml:space="preserve"> analysis/global</w:t>
+        <w:t>/sensitivity analysis/global</w:t>
       </w:r>
     </w:p>
     <w:p>
@@ -2137,16 +2049,8 @@
         <w:rPr>
           <w:lang w:val="en-US"/>
         </w:rPr>
-        <w:t>/</w:t>
-      </w:r>
-      <w:proofErr w:type="gramStart"/>
-      <w:r>
-        <w:rPr>
-          <w:lang w:val="en-US"/>
-        </w:rPr>
-        <w:t>alternatives</w:t>
-      </w:r>
-      <w:proofErr w:type="gramEnd"/>
+        <w:t>/alternatives</w:t>
+      </w:r>
     </w:p>
     <w:p>
       <w:pPr>
@@ -2261,21 +2165,7 @@
         <w:rPr>
           <w:lang w:val="en-US"/>
         </w:rPr>
-        <w:t xml:space="preserve">Discussion with Ronald about implementing turning angles and step lengths. We realized we need to check the empirical data a little bit further </w:t>
-      </w:r>
-      <w:proofErr w:type="gramStart"/>
-      <w:r>
-        <w:rPr>
-          <w:lang w:val="en-US"/>
-        </w:rPr>
-        <w:t>in order to</w:t>
-      </w:r>
-      <w:proofErr w:type="gramEnd"/>
-      <w:r>
-        <w:rPr>
-          <w:lang w:val="en-US"/>
-        </w:rPr>
-        <w:t xml:space="preserve"> implement a rule based on </w:t>
+        <w:t xml:space="preserve">Discussion with Ronald about implementing turning angles and step lengths. We realized we need to check the empirical data a little bit further in order to implement a rule based on </w:t>
       </w:r>
       <w:proofErr w:type="spellStart"/>
       <w:r>
@@ -2406,21 +2296,7 @@
         <w:rPr>
           <w:lang w:val="en-US"/>
         </w:rPr>
-        <w:t xml:space="preserve"> </w:t>
-      </w:r>
-      <w:proofErr w:type="gramStart"/>
-      <w:r>
-        <w:rPr>
-          <w:lang w:val="en-US"/>
-        </w:rPr>
-        <w:t>used also</w:t>
-      </w:r>
-      <w:proofErr w:type="gramEnd"/>
-      <w:r>
-        <w:rPr>
-          <w:lang w:val="en-US"/>
-        </w:rPr>
-        <w:t xml:space="preserve"> a gamma distribution to step lengths.</w:t>
+        <w:t xml:space="preserve"> used also a gamma distribution to step lengths.</w:t>
       </w:r>
       <w:r>
         <w:rPr>
@@ -2446,16 +2322,8 @@
         <w:rPr>
           <w:lang w:val="en-US"/>
         </w:rPr>
-        <w:t xml:space="preserve">. 1 needs model </w:t>
-      </w:r>
-      <w:proofErr w:type="gramStart"/>
-      <w:r>
-        <w:rPr>
-          <w:lang w:val="en-US"/>
-        </w:rPr>
-        <w:t>parameters</w:t>
-      </w:r>
-      <w:proofErr w:type="gramEnd"/>
+        <w:t>. 1 needs model parameters</w:t>
+      </w:r>
       <w:r>
         <w:rPr>
           <w:lang w:val="en-US"/>
@@ -2512,7 +2380,19 @@
         <w:rPr>
           <w:lang w:val="en-US"/>
         </w:rPr>
-        <w:t xml:space="preserve">After meeting with Ronald on 13:30 we decided to </w:t>
+        <w:t xml:space="preserve">After meeting with Ronald </w:t>
+      </w:r>
+      <w:r>
+        <w:rPr>
+          <w:lang w:val="en-US"/>
+        </w:rPr>
+        <w:t>at</w:t>
+      </w:r>
+      <w:r>
+        <w:rPr>
+          <w:lang w:val="en-US"/>
+        </w:rPr>
+        <w:t xml:space="preserve"> 13:30 we decided to </w:t>
       </w:r>
       <w:r>
         <w:rPr>
@@ -2573,82 +2453,131 @@
     </w:p>
     <w:p>
       <w:pPr>
-        <w:ind w:firstLine="708"/>
-        <w:rPr>
-          <w:lang w:val="en-US"/>
-        </w:rPr>
-      </w:pPr>
-    </w:p>
-    <w:p>
-      <w:pPr>
-        <w:rPr>
-          <w:lang w:val="en-US"/>
-        </w:rPr>
-      </w:pPr>
-      <w:r>
-        <w:rPr>
-          <w:lang w:val="en-US"/>
-        </w:rPr>
-        <w:br w:type="page"/>
-      </w:r>
-    </w:p>
-    <w:p>
-      <w:pPr>
-        <w:jc w:val="center"/>
+        <w:rPr>
+          <w:lang w:val="en-US"/>
+        </w:rPr>
+      </w:pPr>
+      <w:r>
         <w:rPr>
           <w:b/>
           <w:bCs/>
-          <w:u w:val="single"/>
-          <w:lang w:val="en-US"/>
-        </w:rPr>
-      </w:pPr>
+          <w:lang w:val="en-US"/>
+        </w:rPr>
+        <w:t>February 09</w:t>
+      </w:r>
       <w:r>
         <w:rPr>
           <w:b/>
           <w:bCs/>
-          <w:u w:val="single"/>
-          <w:lang w:val="en-US"/>
-        </w:rPr>
-        <w:lastRenderedPageBreak/>
-        <w:t>5. Implementation verification [?]</w:t>
-      </w:r>
-    </w:p>
-    <w:p>
-      <w:pPr>
-        <w:rPr>
-          <w:lang w:val="en-US"/>
-        </w:rPr>
-      </w:pPr>
-      <w:r>
-        <w:rPr>
-          <w:lang w:val="en-US"/>
-        </w:rPr>
-        <w:t>/extensions/</w:t>
+          <w:vertAlign w:val="superscript"/>
+          <w:lang w:val="en-US"/>
+        </w:rPr>
+        <w:t>th</w:t>
+      </w:r>
+      <w:r>
+        <w:rPr>
+          <w:b/>
+          <w:bCs/>
+          <w:lang w:val="en-US"/>
+        </w:rPr>
+        <w:t xml:space="preserve"> 2022</w:t>
+      </w:r>
+    </w:p>
+    <w:p>
+      <w:pPr>
+        <w:rPr>
+          <w:i/>
+          <w:iCs/>
+          <w:lang w:val="en-US"/>
+        </w:rPr>
+      </w:pPr>
+      <w:r>
+        <w:rPr>
+          <w:i/>
+          <w:iCs/>
+          <w:lang w:val="en-US"/>
+        </w:rPr>
+        <w:t xml:space="preserve">Keywords: </w:t>
+      </w:r>
+      <w:r>
+        <w:rPr>
+          <w:i/>
+          <w:iCs/>
+          <w:lang w:val="en-US"/>
+        </w:rPr>
+        <w:t xml:space="preserve">Model </w:t>
       </w:r>
       <w:proofErr w:type="spellStart"/>
       <w:r>
         <w:rPr>
-          <w:lang w:val="en-US"/>
-        </w:rPr>
-        <w:t>gis</w:t>
+          <w:i/>
+          <w:iCs/>
+          <w:lang w:val="en-US"/>
+        </w:rPr>
+        <w:t>development</w:t>
       </w:r>
       <w:proofErr w:type="spellEnd"/>
-    </w:p>
-    <w:p>
-      <w:pPr>
-        <w:rPr>
-          <w:lang w:val="en-US"/>
-        </w:rPr>
-      </w:pPr>
-      <w:r>
-        <w:rPr>
-          <w:lang w:val="en-US"/>
-        </w:rPr>
-        <w:t xml:space="preserve">Got the code of </w:t>
+      <w:r>
+        <w:rPr>
+          <w:i/>
+          <w:iCs/>
+          <w:lang w:val="en-US"/>
+        </w:rPr>
+        <w:t xml:space="preserve">; Design </w:t>
       </w:r>
       <w:proofErr w:type="spellStart"/>
       <w:r>
         <w:rPr>
+          <w:i/>
+          <w:iCs/>
+          <w:lang w:val="en-US"/>
+        </w:rPr>
+        <w:t>decisions</w:t>
+      </w:r>
+      <w:proofErr w:type="spellEnd"/>
+    </w:p>
+    <w:p>
+      <w:pPr>
+        <w:rPr>
+          <w:lang w:val="en-US"/>
+        </w:rPr>
+      </w:pPr>
+      <w:r>
+        <w:rPr>
+          <w:lang w:val="en-US"/>
+        </w:rPr>
+        <w:tab/>
+        <w:t>From Feb 07</w:t>
+      </w:r>
+      <w:r>
+        <w:rPr>
+          <w:lang w:val="en-US"/>
+        </w:rPr>
+        <w:t>th</w:t>
+      </w:r>
+      <w:r>
+        <w:rPr>
+          <w:lang w:val="en-US"/>
+        </w:rPr>
+        <w:t xml:space="preserve"> to now I’ve been troubleshooting </w:t>
+      </w:r>
+      <w:proofErr w:type="spellStart"/>
+      <w:r>
+        <w:rPr>
+          <w:lang w:val="en-US"/>
+        </w:rPr>
+        <w:t>Mayara’s</w:t>
+      </w:r>
+      <w:proofErr w:type="spellEnd"/>
+      <w:r>
+        <w:rPr>
+          <w:lang w:val="en-US"/>
+        </w:rPr>
+        <w:t xml:space="preserve"> code to match with the </w:t>
+      </w:r>
+      <w:proofErr w:type="spellStart"/>
+      <w:r>
+        <w:rPr>
           <w:lang w:val="en-US"/>
         </w:rPr>
         <w:t>nlrx</w:t>
@@ -2658,62 +2587,89 @@
         <w:rPr>
           <w:lang w:val="en-US"/>
         </w:rPr>
-        <w:t xml:space="preserve"> running for </w:t>
+        <w:t xml:space="preserve"> workflow. Two problems have risen:</w:t>
+      </w:r>
+    </w:p>
+    <w:p>
+      <w:pPr>
+        <w:pStyle w:val="PargrafodaLista"/>
+        <w:numPr>
+          <w:ilvl w:val="0"/>
+          <w:numId w:val="5"/>
+        </w:numPr>
+        <w:rPr>
+          <w:lang w:val="en-US"/>
+        </w:rPr>
+      </w:pPr>
+      <w:r>
+        <w:rPr>
+          <w:lang w:val="en-US"/>
+        </w:rPr>
+        <w:t>M</w:t>
+      </w:r>
+      <w:r>
+        <w:rPr>
+          <w:lang w:val="en-US"/>
+        </w:rPr>
+        <w:t xml:space="preserve">odel output with </w:t>
       </w:r>
       <w:proofErr w:type="spellStart"/>
       <w:r>
         <w:rPr>
           <w:lang w:val="en-US"/>
         </w:rPr>
-        <w:t>Mayara’s</w:t>
+        <w:t>nlrx</w:t>
       </w:r>
       <w:proofErr w:type="spellEnd"/>
       <w:r>
         <w:rPr>
           <w:lang w:val="en-US"/>
         </w:rPr>
-        <w:t xml:space="preserve"> model.</w:t>
-      </w:r>
-      <w:r>
-        <w:rPr>
-          <w:lang w:val="en-US"/>
-        </w:rPr>
-        <w:t xml:space="preserve"> Problem: It is generating one file for each </w:t>
-      </w:r>
-      <w:proofErr w:type="gramStart"/>
-      <w:r>
-        <w:rPr>
-          <w:lang w:val="en-US"/>
-        </w:rPr>
-        <w:t>day,</w:t>
-      </w:r>
-      <w:proofErr w:type="gramEnd"/>
-      <w:r>
-        <w:rPr>
-          <w:lang w:val="en-US"/>
-        </w:rPr>
-        <w:t xml:space="preserve"> thus it dumps everything in </w:t>
+        <w:t xml:space="preserve"> to set workflow with R</w:t>
+      </w:r>
+      <w:r>
+        <w:rPr>
+          <w:lang w:val="en-US"/>
+        </w:rPr>
+        <w:t xml:space="preserve">: even though it works with the Wolf-Sheep model, when I try with the BLT model, the px and </w:t>
       </w:r>
       <w:proofErr w:type="spellStart"/>
       <w:r>
         <w:rPr>
           <w:lang w:val="en-US"/>
         </w:rPr>
-        <w:t>github</w:t>
+        <w:t>py</w:t>
       </w:r>
       <w:proofErr w:type="spellEnd"/>
-    </w:p>
-    <w:p>
-      <w:pPr>
-        <w:rPr>
-          <w:lang w:val="en-US"/>
-        </w:rPr>
-      </w:pPr>
-      <w:r>
-        <w:rPr>
-          <w:lang w:val="en-US"/>
-        </w:rPr>
-        <w:t xml:space="preserve">Files and code: </w:t>
+      <w:r>
+        <w:rPr>
+          <w:lang w:val="en-US"/>
+        </w:rPr>
+        <w:t xml:space="preserve"> positions of the simulations don’t come out with </w:t>
+      </w:r>
+      <w:proofErr w:type="spellStart"/>
+      <w:r>
+        <w:rPr>
+          <w:b/>
+          <w:bCs/>
+          <w:lang w:val="en-US"/>
+        </w:rPr>
+        <w:t>unnest_simoutput</w:t>
+      </w:r>
+      <w:proofErr w:type="spellEnd"/>
+      <w:r>
+        <w:rPr>
+          <w:b/>
+          <w:bCs/>
+          <w:lang w:val="en-US"/>
+        </w:rPr>
+        <w:t>()</w:t>
+      </w:r>
+      <w:r>
+        <w:rPr>
+          <w:lang w:val="en-US"/>
+        </w:rPr>
+        <w:t xml:space="preserve"> function. Alternatively, </w:t>
       </w:r>
       <w:hyperlink r:id="rId12" w:history="1">
         <w:r>
@@ -2721,64 +2677,122 @@
             <w:rStyle w:val="Hyperlink"/>
             <w:lang w:val="en-US"/>
           </w:rPr>
-          <w:t>path</w:t>
+          <w:t xml:space="preserve">the </w:t>
+        </w:r>
+        <w:proofErr w:type="spellStart"/>
+        <w:r>
+          <w:rPr>
+            <w:rStyle w:val="Hyperlink"/>
+            <w:lang w:val="en-US"/>
+          </w:rPr>
+          <w:t>nlrx</w:t>
+        </w:r>
+        <w:proofErr w:type="spellEnd"/>
+        <w:r>
+          <w:rPr>
+            <w:rStyle w:val="Hyperlink"/>
+            <w:lang w:val="en-US"/>
+          </w:rPr>
+          <w:t xml:space="preserve"> vignette </w:t>
+        </w:r>
+        <w:r>
+          <w:rPr>
+            <w:rStyle w:val="Hyperlink"/>
+            <w:lang w:val="en-US"/>
+          </w:rPr>
+          <w:t xml:space="preserve">(see Step 3) </w:t>
+        </w:r>
+        <w:r>
+          <w:rPr>
+            <w:rStyle w:val="Hyperlink"/>
+            <w:lang w:val="en-US"/>
+          </w:rPr>
+          <w:t xml:space="preserve">explaining how to take </w:t>
+        </w:r>
+        <w:r>
+          <w:rPr>
+            <w:rStyle w:val="Hyperlink"/>
+            <w:lang w:val="en-US"/>
+          </w:rPr>
+          <w:t xml:space="preserve">manual </w:t>
+        </w:r>
+        <w:r>
+          <w:rPr>
+            <w:rStyle w:val="Hyperlink"/>
+            <w:lang w:val="en-US"/>
+          </w:rPr>
+          <w:t>output</w:t>
         </w:r>
       </w:hyperlink>
-    </w:p>
-    <w:p>
-      <w:pPr>
-        <w:rPr>
-          <w:lang w:val="en-US"/>
-        </w:rPr>
-      </w:pPr>
-      <w:r>
-        <w:rPr>
-          <w:lang w:val="en-US"/>
-        </w:rPr>
-        <w:t xml:space="preserve">Script: </w:t>
-      </w:r>
-      <w:r>
-        <w:rPr>
-          <w:lang w:val="en-US"/>
-        </w:rPr>
-        <w:t>00_start-</w:t>
-      </w:r>
-      <w:proofErr w:type="gramStart"/>
+      <w:r>
+        <w:rPr>
+          <w:lang w:val="en-US"/>
+        </w:rPr>
+        <w:t xml:space="preserve"> and relate to the </w:t>
+      </w:r>
+      <w:proofErr w:type="spellStart"/>
       <w:r>
         <w:rPr>
           <w:lang w:val="en-US"/>
         </w:rPr>
         <w:t>nlrx</w:t>
       </w:r>
-      <w:r>
-        <w:rPr>
-          <w:lang w:val="en-US"/>
-        </w:rPr>
-        <w:t>.R</w:t>
-      </w:r>
-      <w:proofErr w:type="gramEnd"/>
-    </w:p>
-    <w:p>
-      <w:pPr>
-        <w:rPr>
-          <w:u w:val="single"/>
-          <w:lang w:val="en-US"/>
-        </w:rPr>
-      </w:pPr>
-      <w:r>
-        <w:rPr>
-          <w:u w:val="single"/>
-          <w:lang w:val="en-US"/>
-        </w:rPr>
-        <w:t>Left to fix/decide:</w:t>
-      </w:r>
+      <w:proofErr w:type="spellEnd"/>
+      <w:r>
+        <w:rPr>
+          <w:lang w:val="en-US"/>
+        </w:rPr>
+        <w:t xml:space="preserve"> object </w:t>
+      </w:r>
+      <w:r>
+        <w:rPr>
+          <w:lang w:val="en-US"/>
+        </w:rPr>
+        <w:t xml:space="preserve">requires a reporter in </w:t>
+      </w:r>
+      <w:proofErr w:type="spellStart"/>
+      <w:r>
+        <w:rPr>
+          <w:lang w:val="en-US"/>
+        </w:rPr>
+        <w:t>NetLogo</w:t>
+      </w:r>
+      <w:proofErr w:type="spellEnd"/>
+      <w:r>
+        <w:rPr>
+          <w:lang w:val="en-US"/>
+        </w:rPr>
+        <w:t xml:space="preserve"> code, but when I insert it as a global, </w:t>
+      </w:r>
+      <w:proofErr w:type="spellStart"/>
+      <w:r>
+        <w:rPr>
+          <w:lang w:val="en-US"/>
+        </w:rPr>
+        <w:t>NetLogo</w:t>
+      </w:r>
+      <w:proofErr w:type="spellEnd"/>
+      <w:r>
+        <w:rPr>
+          <w:lang w:val="en-US"/>
+        </w:rPr>
+        <w:t xml:space="preserve"> gives me an error saying I should define it.</w:t>
+      </w:r>
+    </w:p>
+    <w:p>
+      <w:pPr>
+        <w:pStyle w:val="PargrafodaLista"/>
+        <w:rPr>
+          <w:lang w:val="en-US"/>
+        </w:rPr>
+      </w:pPr>
     </w:p>
     <w:p>
       <w:pPr>
         <w:pStyle w:val="PargrafodaLista"/>
         <w:numPr>
           <w:ilvl w:val="0"/>
-          <w:numId w:val="3"/>
+          <w:numId w:val="5"/>
         </w:numPr>
         <w:rPr>
           <w:lang w:val="en-US"/>
@@ -2788,139 +2802,324 @@
         <w:rPr>
           <w:lang w:val="en-US"/>
         </w:rPr>
-        <w:t>If I’m keeping model output as external files</w:t>
-      </w:r>
-    </w:p>
-    <w:p>
-      <w:pPr>
-        <w:rPr>
-          <w:lang w:val="en-US"/>
-        </w:rPr>
-      </w:pPr>
-    </w:p>
-    <w:p>
-      <w:pPr>
-        <w:rPr>
-          <w:lang w:val="en-US"/>
-        </w:rPr>
-      </w:pPr>
-      <w:r>
-        <w:rPr>
-          <w:lang w:val="en-US"/>
-        </w:rPr>
-        <w:t>/extensions/</w:t>
-      </w:r>
-      <w:proofErr w:type="spellStart"/>
-      <w:r>
-        <w:rPr>
-          <w:lang w:val="en-US"/>
-        </w:rPr>
-        <w:t>gis</w:t>
-      </w:r>
-      <w:proofErr w:type="spellEnd"/>
-    </w:p>
-    <w:p>
-      <w:pPr>
-        <w:rPr>
-          <w:lang w:val="en-US"/>
-        </w:rPr>
-      </w:pPr>
+        <w:t>to-sleeping-trees procedure does not work</w:t>
+      </w:r>
+      <w:r>
+        <w:rPr>
+          <w:lang w:val="en-US"/>
+        </w:rPr>
+        <w:t xml:space="preserve"> when using the code for empirical sleeping trees. Thus I’ve created a </w:t>
+      </w:r>
+      <w:r>
+        <w:rPr>
+          <w:lang w:val="en-US"/>
+        </w:rPr>
+        <w:t xml:space="preserve">Chooser </w:t>
+      </w:r>
       <w:r>
         <w:rPr>
           <w:b/>
           <w:bCs/>
           <w:lang w:val="en-US"/>
         </w:rPr>
-        <w:t>Feb 2</w:t>
+        <w:t>“sleeping-trees-scenario”</w:t>
+      </w:r>
+      <w:r>
+        <w:rPr>
+          <w:lang w:val="en-US"/>
+        </w:rPr>
+        <w:t xml:space="preserve"> of whether simulated sleeping and resting trees are used or not (</w:t>
+      </w:r>
+      <w:r>
+        <w:rPr>
+          <w:lang w:val="en-US"/>
+        </w:rPr>
+        <w:t xml:space="preserve">but </w:t>
+      </w:r>
+      <w:r>
+        <w:rPr>
+          <w:lang w:val="en-US"/>
+        </w:rPr>
+        <w:t>only the code for simulated sleeping/resting trees work -&gt; check</w:t>
       </w:r>
       <w:r>
         <w:rPr>
           <w:b/>
           <w:bCs/>
-          <w:vertAlign w:val="superscript"/>
-          <w:lang w:val="en-US"/>
-        </w:rPr>
-        <w:t>nd</w:t>
-      </w:r>
-      <w:proofErr w:type="gramStart"/>
+          <w:lang w:val="en-US"/>
+        </w:rPr>
+        <w:t xml:space="preserve"> to-sleeping-trees</w:t>
+      </w:r>
+      <w:r>
+        <w:rPr>
+          <w:lang w:val="en-US"/>
+        </w:rPr>
+        <w:t xml:space="preserve"> and </w:t>
+      </w:r>
       <w:r>
         <w:rPr>
           <w:b/>
           <w:bCs/>
           <w:lang w:val="en-US"/>
         </w:rPr>
-        <w:t xml:space="preserve"> 2022</w:t>
-      </w:r>
-      <w:proofErr w:type="gramEnd"/>
-    </w:p>
-    <w:p>
-      <w:pPr>
-        <w:rPr>
-          <w:lang w:val="en-US"/>
-        </w:rPr>
-      </w:pPr>
-      <w:r>
-        <w:rPr>
-          <w:lang w:val="en-US"/>
-        </w:rPr>
-        <w:t>Debugged shapefiles of the three areas (</w:t>
+        <w:t>search-sleeping</w:t>
+      </w:r>
+      <w:r>
+        <w:rPr>
+          <w:lang w:val="en-US"/>
+        </w:rPr>
+        <w:t xml:space="preserve"> procedure and sleeping-trees-here object is unused)</w:t>
+      </w:r>
+    </w:p>
+    <w:p>
+      <w:pPr>
+        <w:pStyle w:val="PargrafodaLista"/>
+        <w:rPr>
+          <w:lang w:val="en-US"/>
+        </w:rPr>
+      </w:pPr>
+    </w:p>
+    <w:p>
+      <w:pPr>
+        <w:ind w:left="360"/>
+        <w:rPr>
+          <w:lang w:val="en-US"/>
+        </w:rPr>
+      </w:pPr>
+      <w:r>
+        <w:rPr>
+          <w:lang w:val="en-US"/>
+        </w:rPr>
+        <w:t xml:space="preserve">I also </w:t>
+      </w:r>
+      <w:r>
+        <w:rPr>
+          <w:lang w:val="en-US"/>
+        </w:rPr>
+        <w:t xml:space="preserve">did the following: </w:t>
+      </w:r>
+    </w:p>
+    <w:p>
+      <w:pPr>
+        <w:pStyle w:val="PargrafodaLista"/>
+        <w:numPr>
+          <w:ilvl w:val="0"/>
+          <w:numId w:val="7"/>
+        </w:numPr>
+        <w:rPr>
+          <w:lang w:val="en-US"/>
+        </w:rPr>
+      </w:pPr>
+      <w:r>
+        <w:rPr>
+          <w:lang w:val="en-US"/>
+        </w:rPr>
+        <w:t xml:space="preserve">settled a </w:t>
+      </w:r>
+      <w:r>
+        <w:rPr>
+          <w:b/>
+          <w:bCs/>
+          <w:lang w:val="en-US"/>
+        </w:rPr>
+        <w:t>“tree-scenario”</w:t>
+      </w:r>
+      <w:r>
+        <w:rPr>
+          <w:lang w:val="en-US"/>
+        </w:rPr>
+        <w:t xml:space="preserve"> Chooser for selecting which .</w:t>
       </w:r>
       <w:proofErr w:type="spellStart"/>
       <w:r>
         <w:rPr>
           <w:lang w:val="en-US"/>
         </w:rPr>
-        <w:t>Guareí</w:t>
+        <w:t>shp</w:t>
       </w:r>
       <w:proofErr w:type="spellEnd"/>
       <w:r>
         <w:rPr>
           <w:lang w:val="en-US"/>
         </w:rPr>
-        <w:t xml:space="preserve">, </w:t>
+        <w:t xml:space="preserve"> with feeding trees was being used as input;</w:t>
+      </w:r>
+    </w:p>
+    <w:p>
+      <w:pPr>
+        <w:pStyle w:val="PargrafodaLista"/>
+        <w:numPr>
+          <w:ilvl w:val="0"/>
+          <w:numId w:val="7"/>
+        </w:numPr>
+        <w:rPr>
+          <w:lang w:val="en-US"/>
+        </w:rPr>
+      </w:pPr>
+      <w:r>
+        <w:rPr>
+          <w:lang w:val="en-US"/>
+        </w:rPr>
+        <w:t xml:space="preserve">settled an </w:t>
+      </w:r>
+      <w:r>
+        <w:rPr>
+          <w:lang w:val="en-US"/>
+        </w:rPr>
+        <w:t>/</w:t>
       </w:r>
       <w:proofErr w:type="spellStart"/>
       <w:r>
         <w:rPr>
           <w:lang w:val="en-US"/>
         </w:rPr>
-        <w:t>Suzano</w:t>
+        <w:t>tempdir</w:t>
       </w:r>
       <w:proofErr w:type="spellEnd"/>
       <w:r>
         <w:rPr>
           <w:lang w:val="en-US"/>
         </w:rPr>
-        <w:t xml:space="preserve"> and </w:t>
+        <w:t xml:space="preserve"> directory </w:t>
+      </w:r>
+      <w:r>
+        <w:rPr>
+          <w:lang w:val="en-US"/>
+        </w:rPr>
+        <w:t>in model interface</w:t>
+      </w:r>
+      <w:r>
+        <w:rPr>
+          <w:lang w:val="en-US"/>
+        </w:rPr>
+        <w:t>.</w:t>
+      </w:r>
+    </w:p>
+    <w:p>
+      <w:pPr>
+        <w:ind w:firstLine="708"/>
+        <w:rPr>
+          <w:lang w:val="en-US"/>
+        </w:rPr>
+      </w:pPr>
+    </w:p>
+    <w:p>
+      <w:pPr>
+        <w:ind w:firstLine="708"/>
+        <w:rPr>
+          <w:lang w:val="en-US"/>
+        </w:rPr>
+      </w:pPr>
+    </w:p>
+    <w:p>
+      <w:pPr>
+        <w:rPr>
+          <w:lang w:val="en-US"/>
+        </w:rPr>
+      </w:pPr>
+      <w:r>
+        <w:rPr>
+          <w:lang w:val="en-US"/>
+        </w:rPr>
+        <w:br w:type="page"/>
+      </w:r>
+    </w:p>
+    <w:p>
+      <w:pPr>
+        <w:jc w:val="center"/>
+        <w:rPr>
+          <w:b/>
+          <w:bCs/>
+          <w:u w:val="single"/>
+          <w:lang w:val="en-US"/>
+        </w:rPr>
+      </w:pPr>
+      <w:r>
+        <w:rPr>
+          <w:b/>
+          <w:bCs/>
+          <w:u w:val="single"/>
+          <w:lang w:val="en-US"/>
+        </w:rPr>
+        <w:lastRenderedPageBreak/>
+        <w:t>5. Implementation verification [?]</w:t>
+      </w:r>
+    </w:p>
+    <w:p>
+      <w:pPr>
+        <w:rPr>
+          <w:lang w:val="en-US"/>
+        </w:rPr>
+      </w:pPr>
+      <w:r>
+        <w:rPr>
+          <w:lang w:val="en-US"/>
+        </w:rPr>
+        <w:t>/extensions/</w:t>
       </w:r>
       <w:proofErr w:type="spellStart"/>
       <w:r>
         <w:rPr>
           <w:lang w:val="en-US"/>
         </w:rPr>
-        <w:t>Taquara</w:t>
+        <w:t>gis</w:t>
       </w:r>
       <w:proofErr w:type="spellEnd"/>
-      <w:r>
-        <w:rPr>
-          <w:lang w:val="en-US"/>
-        </w:rPr>
-        <w:t xml:space="preserve">) to initialize with a chooser and </w:t>
+    </w:p>
+    <w:p>
+      <w:pPr>
+        <w:rPr>
+          <w:lang w:val="en-US"/>
+        </w:rPr>
+      </w:pPr>
+      <w:r>
+        <w:rPr>
+          <w:lang w:val="en-US"/>
+        </w:rPr>
+        <w:t xml:space="preserve">Got the code of </w:t>
       </w:r>
       <w:proofErr w:type="spellStart"/>
       <w:r>
         <w:rPr>
           <w:lang w:val="en-US"/>
         </w:rPr>
-        <w:t>and</w:t>
+        <w:t>nlrx</w:t>
       </w:r>
       <w:proofErr w:type="spellEnd"/>
       <w:r>
         <w:rPr>
           <w:lang w:val="en-US"/>
         </w:rPr>
-        <w:t xml:space="preserve"> if condition. </w:t>
-      </w:r>
+        <w:t xml:space="preserve"> running for </w:t>
+      </w:r>
+      <w:proofErr w:type="spellStart"/>
+      <w:r>
+        <w:rPr>
+          <w:lang w:val="en-US"/>
+        </w:rPr>
+        <w:t>Mayara’s</w:t>
+      </w:r>
+      <w:proofErr w:type="spellEnd"/>
+      <w:r>
+        <w:rPr>
+          <w:lang w:val="en-US"/>
+        </w:rPr>
+        <w:t xml:space="preserve"> model.</w:t>
+      </w:r>
+      <w:r>
+        <w:rPr>
+          <w:lang w:val="en-US"/>
+        </w:rPr>
+        <w:t xml:space="preserve"> Problem: It is generating one file for each day, thus it dumps everything in </w:t>
+      </w:r>
+      <w:proofErr w:type="spellStart"/>
+      <w:r>
+        <w:rPr>
+          <w:lang w:val="en-US"/>
+        </w:rPr>
+        <w:t>github</w:t>
+      </w:r>
+      <w:proofErr w:type="spellEnd"/>
     </w:p>
     <w:p>
       <w:pPr>
@@ -2954,40 +3153,20 @@
         <w:rPr>
           <w:lang w:val="en-US"/>
         </w:rPr>
-        <w:t>Included a procedure to check if turtles are inside the shapefile: ‘</w:t>
-      </w:r>
-      <w:r>
-        <w:rPr>
-          <w:lang w:val="en-US"/>
-        </w:rPr>
-        <w:t>check-agent-in-fragment</w:t>
-      </w:r>
-      <w:r>
-        <w:rPr>
-          <w:lang w:val="en-US"/>
-        </w:rPr>
-        <w:t>’</w:t>
-      </w:r>
-    </w:p>
-    <w:p>
-      <w:pPr>
-        <w:rPr>
-          <w:lang w:val="en-US"/>
-        </w:rPr>
-      </w:pPr>
-      <w:r>
-        <w:rPr>
-          <w:lang w:val="en-US"/>
-        </w:rPr>
-        <w:t>Tried looking how to scale the different locations. Didn’t find anything.</w:t>
-      </w:r>
-    </w:p>
-    <w:p>
-      <w:pPr>
-        <w:rPr>
-          <w:lang w:val="en-US"/>
-        </w:rPr>
-      </w:pPr>
+        <w:t xml:space="preserve">Script: </w:t>
+      </w:r>
+      <w:r>
+        <w:rPr>
+          <w:lang w:val="en-US"/>
+        </w:rPr>
+        <w:t>00_start-nlrx</w:t>
+      </w:r>
+      <w:r>
+        <w:rPr>
+          <w:lang w:val="en-US"/>
+        </w:rPr>
+        <w:t>.R</w:t>
+      </w:r>
     </w:p>
     <w:p>
       <w:pPr>
@@ -3019,6 +3198,235 @@
         <w:rPr>
           <w:lang w:val="en-US"/>
         </w:rPr>
+        <w:t>If I’m keeping model output as external files</w:t>
+      </w:r>
+    </w:p>
+    <w:p>
+      <w:pPr>
+        <w:rPr>
+          <w:lang w:val="en-US"/>
+        </w:rPr>
+      </w:pPr>
+    </w:p>
+    <w:p>
+      <w:pPr>
+        <w:rPr>
+          <w:lang w:val="en-US"/>
+        </w:rPr>
+      </w:pPr>
+      <w:r>
+        <w:rPr>
+          <w:lang w:val="en-US"/>
+        </w:rPr>
+        <w:t>/extensions/</w:t>
+      </w:r>
+      <w:proofErr w:type="spellStart"/>
+      <w:r>
+        <w:rPr>
+          <w:lang w:val="en-US"/>
+        </w:rPr>
+        <w:t>gis</w:t>
+      </w:r>
+      <w:proofErr w:type="spellEnd"/>
+    </w:p>
+    <w:p>
+      <w:pPr>
+        <w:rPr>
+          <w:lang w:val="en-US"/>
+        </w:rPr>
+      </w:pPr>
+      <w:r>
+        <w:rPr>
+          <w:b/>
+          <w:bCs/>
+          <w:lang w:val="en-US"/>
+        </w:rPr>
+        <w:t>Feb 2</w:t>
+      </w:r>
+      <w:r>
+        <w:rPr>
+          <w:b/>
+          <w:bCs/>
+          <w:vertAlign w:val="superscript"/>
+          <w:lang w:val="en-US"/>
+        </w:rPr>
+        <w:t>nd</w:t>
+      </w:r>
+      <w:r>
+        <w:rPr>
+          <w:b/>
+          <w:bCs/>
+          <w:lang w:val="en-US"/>
+        </w:rPr>
+        <w:t xml:space="preserve"> 2022</w:t>
+      </w:r>
+    </w:p>
+    <w:p>
+      <w:pPr>
+        <w:rPr>
+          <w:lang w:val="en-US"/>
+        </w:rPr>
+      </w:pPr>
+      <w:r>
+        <w:rPr>
+          <w:lang w:val="en-US"/>
+        </w:rPr>
+        <w:t>Debugged shapefiles of the three areas (</w:t>
+      </w:r>
+      <w:proofErr w:type="spellStart"/>
+      <w:r>
+        <w:rPr>
+          <w:lang w:val="en-US"/>
+        </w:rPr>
+        <w:t>Guareí</w:t>
+      </w:r>
+      <w:proofErr w:type="spellEnd"/>
+      <w:r>
+        <w:rPr>
+          <w:lang w:val="en-US"/>
+        </w:rPr>
+        <w:t xml:space="preserve">, </w:t>
+      </w:r>
+      <w:proofErr w:type="spellStart"/>
+      <w:r>
+        <w:rPr>
+          <w:lang w:val="en-US"/>
+        </w:rPr>
+        <w:t>Suzano</w:t>
+      </w:r>
+      <w:proofErr w:type="spellEnd"/>
+      <w:r>
+        <w:rPr>
+          <w:lang w:val="en-US"/>
+        </w:rPr>
+        <w:t xml:space="preserve"> and </w:t>
+      </w:r>
+      <w:proofErr w:type="spellStart"/>
+      <w:r>
+        <w:rPr>
+          <w:lang w:val="en-US"/>
+        </w:rPr>
+        <w:t>Taquara</w:t>
+      </w:r>
+      <w:proofErr w:type="spellEnd"/>
+      <w:r>
+        <w:rPr>
+          <w:lang w:val="en-US"/>
+        </w:rPr>
+        <w:t xml:space="preserve">) to initialize with a chooser and </w:t>
+      </w:r>
+      <w:proofErr w:type="spellStart"/>
+      <w:r>
+        <w:rPr>
+          <w:lang w:val="en-US"/>
+        </w:rPr>
+        <w:t>and</w:t>
+      </w:r>
+      <w:proofErr w:type="spellEnd"/>
+      <w:r>
+        <w:rPr>
+          <w:lang w:val="en-US"/>
+        </w:rPr>
+        <w:t xml:space="preserve"> if condition. </w:t>
+      </w:r>
+    </w:p>
+    <w:p>
+      <w:pPr>
+        <w:rPr>
+          <w:lang w:val="en-US"/>
+        </w:rPr>
+      </w:pPr>
+      <w:r>
+        <w:rPr>
+          <w:lang w:val="en-US"/>
+        </w:rPr>
+        <w:t xml:space="preserve">Files and code: </w:t>
+      </w:r>
+      <w:hyperlink r:id="rId14" w:history="1">
+        <w:r>
+          <w:rPr>
+            <w:rStyle w:val="Hyperlink"/>
+            <w:lang w:val="en-US"/>
+          </w:rPr>
+          <w:t>path</w:t>
+        </w:r>
+      </w:hyperlink>
+    </w:p>
+    <w:p>
+      <w:pPr>
+        <w:rPr>
+          <w:lang w:val="en-US"/>
+        </w:rPr>
+      </w:pPr>
+      <w:r>
+        <w:rPr>
+          <w:lang w:val="en-US"/>
+        </w:rPr>
+        <w:t>Included a procedure to check if turtles are inside the shapefile: ‘</w:t>
+      </w:r>
+      <w:r>
+        <w:rPr>
+          <w:lang w:val="en-US"/>
+        </w:rPr>
+        <w:t>check-agent-in-fragment</w:t>
+      </w:r>
+      <w:r>
+        <w:rPr>
+          <w:lang w:val="en-US"/>
+        </w:rPr>
+        <w:t>’</w:t>
+      </w:r>
+    </w:p>
+    <w:p>
+      <w:pPr>
+        <w:rPr>
+          <w:lang w:val="en-US"/>
+        </w:rPr>
+      </w:pPr>
+      <w:r>
+        <w:rPr>
+          <w:lang w:val="en-US"/>
+        </w:rPr>
+        <w:t>Tried looking how to scale the different locations. Didn’t find anything.</w:t>
+      </w:r>
+    </w:p>
+    <w:p>
+      <w:pPr>
+        <w:rPr>
+          <w:lang w:val="en-US"/>
+        </w:rPr>
+      </w:pPr>
+    </w:p>
+    <w:p>
+      <w:pPr>
+        <w:rPr>
+          <w:u w:val="single"/>
+          <w:lang w:val="en-US"/>
+        </w:rPr>
+      </w:pPr>
+      <w:r>
+        <w:rPr>
+          <w:u w:val="single"/>
+          <w:lang w:val="en-US"/>
+        </w:rPr>
+        <w:t>Left to fix/decide:</w:t>
+      </w:r>
+    </w:p>
+    <w:p>
+      <w:pPr>
+        <w:pStyle w:val="PargrafodaLista"/>
+        <w:numPr>
+          <w:ilvl w:val="0"/>
+          <w:numId w:val="3"/>
+        </w:numPr>
+        <w:rPr>
+          <w:lang w:val="en-US"/>
+        </w:rPr>
+      </w:pPr>
+      <w:r>
+        <w:rPr>
+          <w:lang w:val="en-US"/>
+        </w:rPr>
         <w:t>Better .</w:t>
       </w:r>
       <w:proofErr w:type="spellStart"/>
@@ -3260,21 +3668,7 @@
         <w:rPr>
           <w:lang w:val="en-US"/>
         </w:rPr>
-        <w:t xml:space="preserve">Important, </w:t>
-      </w:r>
-      <w:proofErr w:type="gramStart"/>
-      <w:r>
-        <w:rPr>
-          <w:lang w:val="en-US"/>
-        </w:rPr>
-        <w:t>uncertain</w:t>
-      </w:r>
-      <w:proofErr w:type="gramEnd"/>
-      <w:r>
-        <w:rPr>
-          <w:lang w:val="en-US"/>
-        </w:rPr>
-        <w:t xml:space="preserve"> and independent parameters. To know convincingly which parameters are important, we need sensitivity analysis. It is prudent to reconsider model calibration after this sensitivity analysis. </w:t>
+        <w:t xml:space="preserve">Important, uncertain and independent parameters. To know convincingly which parameters are important, we need sensitivity analysis. It is prudent to reconsider model calibration after this sensitivity analysis. </w:t>
       </w:r>
       <w:r>
         <w:rPr>
@@ -3300,21 +3694,7 @@
           <w:lang w:val="en-US"/>
         </w:rPr>
         <w:tab/>
-        <w:t>Decision for the BLT model: activity budget (</w:t>
-      </w:r>
-      <w:proofErr w:type="gramStart"/>
-      <w:r>
-        <w:rPr>
-          <w:lang w:val="en-US"/>
-        </w:rPr>
-        <w:t>e.g.</w:t>
-      </w:r>
-      <w:proofErr w:type="gramEnd"/>
-      <w:r>
-        <w:rPr>
-          <w:lang w:val="en-US"/>
-        </w:rPr>
-        <w:t xml:space="preserve"> time spent travelling?)</w:t>
+        <w:t>Decision for the BLT model: activity budget (e.g. time spent travelling?)</w:t>
       </w:r>
     </w:p>
     <w:p>
@@ -3345,21 +3725,7 @@
         <w:rPr>
           <w:lang w:val="en-US"/>
         </w:rPr>
-        <w:t>Categorial gives a range of values (</w:t>
-      </w:r>
-      <w:proofErr w:type="gramStart"/>
-      <w:r>
-        <w:rPr>
-          <w:lang w:val="en-US"/>
-        </w:rPr>
-        <w:t>e.g.</w:t>
-      </w:r>
-      <w:proofErr w:type="gramEnd"/>
-      <w:r>
-        <w:rPr>
-          <w:lang w:val="en-US"/>
-        </w:rPr>
-        <w:t xml:space="preserve"> mean number of agents between 120-150), while Best-Fit Calibration gives single values (e.g. mean number of agents = 127). </w:t>
+        <w:t xml:space="preserve">Categorial gives a range of values (e.g. mean number of agents between 120-150), while Best-Fit Calibration gives single values (e.g. mean number of agents = 127). </w:t>
       </w:r>
     </w:p>
     <w:p>
@@ -3548,21 +3914,7 @@
         <w:rPr>
           <w:lang w:val="en-US"/>
         </w:rPr>
-        <w:t xml:space="preserve">Often our data is </w:t>
-      </w:r>
-      <w:proofErr w:type="gramStart"/>
-      <w:r>
-        <w:rPr>
-          <w:lang w:val="en-US"/>
-        </w:rPr>
-        <w:t>inaccurate</w:t>
-      </w:r>
-      <w:proofErr w:type="gramEnd"/>
-      <w:r>
-        <w:rPr>
-          <w:lang w:val="en-US"/>
-        </w:rPr>
-        <w:t xml:space="preserve"> and we need to know if it is inaccurate by 10, 20 or 50%. Using uncertain data is OK and unavoidable: </w:t>
+        <w:t xml:space="preserve">Often our data is inaccurate and we need to know if it is inaccurate by 10, 20 or 50%. Using uncertain data is OK and unavoidable: </w:t>
       </w:r>
       <w:r>
         <w:rPr>
@@ -3717,21 +4069,7 @@
         <w:rPr>
           <w:lang w:val="en-US"/>
         </w:rPr>
-        <w:t xml:space="preserve">Algorithm: the mean (min and max too?) SDD, the </w:t>
-      </w:r>
-      <w:proofErr w:type="gramStart"/>
-      <w:r>
-        <w:rPr>
-          <w:lang w:val="en-US"/>
-        </w:rPr>
-        <w:t>Home</w:t>
-      </w:r>
-      <w:proofErr w:type="gramEnd"/>
-      <w:r>
-        <w:rPr>
-          <w:lang w:val="en-US"/>
-        </w:rPr>
-        <w:t xml:space="preserve"> range and Activity Budget evaluated after 30 running days and the DPL of each of these days compared to data of </w:t>
+        <w:t xml:space="preserve">Algorithm: the mean (min and max too?) SDD, the Home range and Activity Budget evaluated after 30 running days and the DPL of each of these days compared to data of </w:t>
       </w:r>
       <w:proofErr w:type="spellStart"/>
       <w:r>
@@ -3827,21 +4165,7 @@
         <w:rPr>
           <w:lang w:val="en-US"/>
         </w:rPr>
-        <w:t xml:space="preserve">elect values for the non-calibration parameters and input data (if any) that represent the conditions (the same </w:t>
-      </w:r>
-      <w:proofErr w:type="gramStart"/>
-      <w:r>
-        <w:rPr>
-          <w:lang w:val="en-US"/>
-        </w:rPr>
-        <w:t>time period</w:t>
-      </w:r>
-      <w:proofErr w:type="gramEnd"/>
-      <w:r>
-        <w:rPr>
-          <w:lang w:val="en-US"/>
-        </w:rPr>
-        <w:t>, environment, etc.) under which calibration</w:t>
+        <w:t>elect values for the non-calibration parameters and input data (if any) that represent the conditions (the same time period, environment, etc.) under which calibration</w:t>
       </w:r>
       <w:r>
         <w:rPr>
@@ -4012,21 +4336,7 @@
         <w:rPr>
           <w:lang w:val="en-US"/>
         </w:rPr>
-        <w:t xml:space="preserve">, </w:t>
-      </w:r>
-      <w:proofErr w:type="gramStart"/>
-      <w:r>
-        <w:rPr>
-          <w:lang w:val="en-US"/>
-        </w:rPr>
-        <w:t>e.g.</w:t>
-      </w:r>
-      <w:proofErr w:type="gramEnd"/>
-      <w:r>
-        <w:rPr>
-          <w:lang w:val="en-US"/>
-        </w:rPr>
-        <w:t xml:space="preserve"> energy-from-fruit 0)</w:t>
+        <w:t>, e.g. energy-from-fruit 0)</w:t>
       </w:r>
     </w:p>
     <w:p>
@@ -4194,21 +4504,7 @@
         <w:rPr>
           <w:lang w:val="en-US"/>
         </w:rPr>
-        <w:t xml:space="preserve">adding stuff to it until the model can reproduce all the calibration criteria. Keep in mind the overfitting issue: it can be risky to try too hard to make the model reproduce a limited set of observations. It may make sense to revise your calibration </w:t>
-      </w:r>
-      <w:proofErr w:type="gramStart"/>
-      <w:r>
-        <w:rPr>
-          <w:lang w:val="en-US"/>
-        </w:rPr>
-        <w:t>criteria</w:t>
-      </w:r>
-      <w:proofErr w:type="gramEnd"/>
-      <w:r>
-        <w:rPr>
-          <w:lang w:val="en-US"/>
-        </w:rPr>
-        <w:t xml:space="preserve"> so they are not as restrictive. If you choose not to revise the model to make it fit more of the calibration criteria, simply document your calibration results and the extent to which the model does not meet some criteria under your “best” parameter values, and your decision not to revise the model. Then, when you use the model to solve problems, keep in mind which results are less certain as indicated by the calibration experiment.</w:t>
+        <w:t>adding stuff to it until the model can reproduce all the calibration criteria. Keep in mind the overfitting issue: it can be risky to try too hard to make the model reproduce a limited set of observations. It may make sense to revise your calibration criteria so they are not as restrictive. If you choose not to revise the model to make it fit more of the calibration criteria, simply document your calibration results and the extent to which the model does not meet some criteria under your “best” parameter values, and your decision not to revise the model. Then, when you use the model to solve problems, keep in mind which results are less certain as indicated by the calibration experiment.</w:t>
       </w:r>
     </w:p>
     <w:p>
@@ -4715,7 +5011,6 @@
         <w:t xml:space="preserve">If this model were just factually described in a </w:t>
       </w:r>
       <w:proofErr w:type="spellStart"/>
-      <w:proofErr w:type="gramStart"/>
       <w:r>
         <w:rPr>
           <w:lang w:val="en-US"/>
@@ -4723,7 +5018,6 @@
         <w:t>publication,reviewers</w:t>
       </w:r>
       <w:proofErr w:type="spellEnd"/>
-      <w:proofErr w:type="gramEnd"/>
       <w:r>
         <w:rPr>
           <w:lang w:val="en-US"/>
@@ -5112,13 +5406,126 @@
     </w:lvl>
   </w:abstractNum>
   <w:abstractNum w:abstractNumId="3" w15:restartNumberingAfterBreak="0">
-    <w:nsid w:val="70897C03"/>
+    <w:nsid w:val="296A702A"/>
     <w:multiLevelType w:val="hybridMultilevel"/>
-    <w:tmpl w:val="368CFCE6"/>
-    <w:lvl w:ilvl="0" w:tplc="0416000F">
+    <w:tmpl w:val="FCB41B82"/>
+    <w:lvl w:ilvl="0" w:tplc="1694863A">
+      <w:start w:val="1"/>
+      <w:numFmt w:val="bullet"/>
+      <w:lvlText w:val="-"/>
+      <w:lvlJc w:val="left"/>
+      <w:pPr>
+        <w:ind w:left="720" w:hanging="360"/>
+      </w:pPr>
+      <w:rPr>
+        <w:rFonts w:ascii="Calibri" w:eastAsiaTheme="minorHAnsi" w:hAnsi="Calibri" w:cs="Calibri" w:hint="default"/>
+      </w:rPr>
+    </w:lvl>
+    <w:lvl w:ilvl="1" w:tplc="04160003" w:tentative="1">
+      <w:start w:val="1"/>
+      <w:numFmt w:val="bullet"/>
+      <w:lvlText w:val="o"/>
+      <w:lvlJc w:val="left"/>
+      <w:pPr>
+        <w:ind w:left="1440" w:hanging="360"/>
+      </w:pPr>
+      <w:rPr>
+        <w:rFonts w:ascii="Courier New" w:hAnsi="Courier New" w:cs="Courier New" w:hint="default"/>
+      </w:rPr>
+    </w:lvl>
+    <w:lvl w:ilvl="2" w:tplc="04160005" w:tentative="1">
+      <w:start w:val="1"/>
+      <w:numFmt w:val="bullet"/>
+      <w:lvlText w:val=""/>
+      <w:lvlJc w:val="left"/>
+      <w:pPr>
+        <w:ind w:left="2160" w:hanging="360"/>
+      </w:pPr>
+      <w:rPr>
+        <w:rFonts w:ascii="Wingdings" w:hAnsi="Wingdings" w:hint="default"/>
+      </w:rPr>
+    </w:lvl>
+    <w:lvl w:ilvl="3" w:tplc="04160001" w:tentative="1">
+      <w:start w:val="1"/>
+      <w:numFmt w:val="bullet"/>
+      <w:lvlText w:val=""/>
+      <w:lvlJc w:val="left"/>
+      <w:pPr>
+        <w:ind w:left="2880" w:hanging="360"/>
+      </w:pPr>
+      <w:rPr>
+        <w:rFonts w:ascii="Symbol" w:hAnsi="Symbol" w:hint="default"/>
+      </w:rPr>
+    </w:lvl>
+    <w:lvl w:ilvl="4" w:tplc="04160003" w:tentative="1">
+      <w:start w:val="1"/>
+      <w:numFmt w:val="bullet"/>
+      <w:lvlText w:val="o"/>
+      <w:lvlJc w:val="left"/>
+      <w:pPr>
+        <w:ind w:left="3600" w:hanging="360"/>
+      </w:pPr>
+      <w:rPr>
+        <w:rFonts w:ascii="Courier New" w:hAnsi="Courier New" w:cs="Courier New" w:hint="default"/>
+      </w:rPr>
+    </w:lvl>
+    <w:lvl w:ilvl="5" w:tplc="04160005" w:tentative="1">
+      <w:start w:val="1"/>
+      <w:numFmt w:val="bullet"/>
+      <w:lvlText w:val=""/>
+      <w:lvlJc w:val="left"/>
+      <w:pPr>
+        <w:ind w:left="4320" w:hanging="360"/>
+      </w:pPr>
+      <w:rPr>
+        <w:rFonts w:ascii="Wingdings" w:hAnsi="Wingdings" w:hint="default"/>
+      </w:rPr>
+    </w:lvl>
+    <w:lvl w:ilvl="6" w:tplc="04160001" w:tentative="1">
+      <w:start w:val="1"/>
+      <w:numFmt w:val="bullet"/>
+      <w:lvlText w:val=""/>
+      <w:lvlJc w:val="left"/>
+      <w:pPr>
+        <w:ind w:left="5040" w:hanging="360"/>
+      </w:pPr>
+      <w:rPr>
+        <w:rFonts w:ascii="Symbol" w:hAnsi="Symbol" w:hint="default"/>
+      </w:rPr>
+    </w:lvl>
+    <w:lvl w:ilvl="7" w:tplc="04160003" w:tentative="1">
+      <w:start w:val="1"/>
+      <w:numFmt w:val="bullet"/>
+      <w:lvlText w:val="o"/>
+      <w:lvlJc w:val="left"/>
+      <w:pPr>
+        <w:ind w:left="5760" w:hanging="360"/>
+      </w:pPr>
+      <w:rPr>
+        <w:rFonts w:ascii="Courier New" w:hAnsi="Courier New" w:cs="Courier New" w:hint="default"/>
+      </w:rPr>
+    </w:lvl>
+    <w:lvl w:ilvl="8" w:tplc="04160005" w:tentative="1">
+      <w:start w:val="1"/>
+      <w:numFmt w:val="bullet"/>
+      <w:lvlText w:val=""/>
+      <w:lvlJc w:val="left"/>
+      <w:pPr>
+        <w:ind w:left="6480" w:hanging="360"/>
+      </w:pPr>
+      <w:rPr>
+        <w:rFonts w:ascii="Wingdings" w:hAnsi="Wingdings" w:hint="default"/>
+      </w:rPr>
+    </w:lvl>
+  </w:abstractNum>
+  <w:abstractNum w:abstractNumId="4" w15:restartNumberingAfterBreak="0">
+    <w:nsid w:val="43A02443"/>
+    <w:multiLevelType w:val="hybridMultilevel"/>
+    <w:tmpl w:val="59162292"/>
+    <w:lvl w:ilvl="0" w:tplc="04160011">
       <w:start w:val="1"/>
       <w:numFmt w:val="decimal"/>
-      <w:lvlText w:val="%1."/>
+      <w:lvlText w:val="%1)"/>
       <w:lvlJc w:val="left"/>
       <w:pPr>
         <w:ind w:left="720" w:hanging="360"/>
@@ -5200,17 +5607,228 @@
       </w:pPr>
     </w:lvl>
   </w:abstractNum>
+  <w:abstractNum w:abstractNumId="5" w15:restartNumberingAfterBreak="0">
+    <w:nsid w:val="70897C03"/>
+    <w:multiLevelType w:val="hybridMultilevel"/>
+    <w:tmpl w:val="368CFCE6"/>
+    <w:lvl w:ilvl="0" w:tplc="0416000F">
+      <w:start w:val="1"/>
+      <w:numFmt w:val="decimal"/>
+      <w:lvlText w:val="%1."/>
+      <w:lvlJc w:val="left"/>
+      <w:pPr>
+        <w:ind w:left="720" w:hanging="360"/>
+      </w:pPr>
+      <w:rPr>
+        <w:rFonts w:hint="default"/>
+      </w:rPr>
+    </w:lvl>
+    <w:lvl w:ilvl="1" w:tplc="04160019" w:tentative="1">
+      <w:start w:val="1"/>
+      <w:numFmt w:val="lowerLetter"/>
+      <w:lvlText w:val="%2."/>
+      <w:lvlJc w:val="left"/>
+      <w:pPr>
+        <w:ind w:left="1440" w:hanging="360"/>
+      </w:pPr>
+    </w:lvl>
+    <w:lvl w:ilvl="2" w:tplc="0416001B" w:tentative="1">
+      <w:start w:val="1"/>
+      <w:numFmt w:val="lowerRoman"/>
+      <w:lvlText w:val="%3."/>
+      <w:lvlJc w:val="right"/>
+      <w:pPr>
+        <w:ind w:left="2160" w:hanging="180"/>
+      </w:pPr>
+    </w:lvl>
+    <w:lvl w:ilvl="3" w:tplc="0416000F" w:tentative="1">
+      <w:start w:val="1"/>
+      <w:numFmt w:val="decimal"/>
+      <w:lvlText w:val="%4."/>
+      <w:lvlJc w:val="left"/>
+      <w:pPr>
+        <w:ind w:left="2880" w:hanging="360"/>
+      </w:pPr>
+    </w:lvl>
+    <w:lvl w:ilvl="4" w:tplc="04160019" w:tentative="1">
+      <w:start w:val="1"/>
+      <w:numFmt w:val="lowerLetter"/>
+      <w:lvlText w:val="%5."/>
+      <w:lvlJc w:val="left"/>
+      <w:pPr>
+        <w:ind w:left="3600" w:hanging="360"/>
+      </w:pPr>
+    </w:lvl>
+    <w:lvl w:ilvl="5" w:tplc="0416001B" w:tentative="1">
+      <w:start w:val="1"/>
+      <w:numFmt w:val="lowerRoman"/>
+      <w:lvlText w:val="%6."/>
+      <w:lvlJc w:val="right"/>
+      <w:pPr>
+        <w:ind w:left="4320" w:hanging="180"/>
+      </w:pPr>
+    </w:lvl>
+    <w:lvl w:ilvl="6" w:tplc="0416000F" w:tentative="1">
+      <w:start w:val="1"/>
+      <w:numFmt w:val="decimal"/>
+      <w:lvlText w:val="%7."/>
+      <w:lvlJc w:val="left"/>
+      <w:pPr>
+        <w:ind w:left="5040" w:hanging="360"/>
+      </w:pPr>
+    </w:lvl>
+    <w:lvl w:ilvl="7" w:tplc="04160019" w:tentative="1">
+      <w:start w:val="1"/>
+      <w:numFmt w:val="lowerLetter"/>
+      <w:lvlText w:val="%8."/>
+      <w:lvlJc w:val="left"/>
+      <w:pPr>
+        <w:ind w:left="5760" w:hanging="360"/>
+      </w:pPr>
+    </w:lvl>
+    <w:lvl w:ilvl="8" w:tplc="0416001B" w:tentative="1">
+      <w:start w:val="1"/>
+      <w:numFmt w:val="lowerRoman"/>
+      <w:lvlText w:val="%9."/>
+      <w:lvlJc w:val="right"/>
+      <w:pPr>
+        <w:ind w:left="6480" w:hanging="180"/>
+      </w:pPr>
+    </w:lvl>
+  </w:abstractNum>
+  <w:abstractNum w:abstractNumId="6" w15:restartNumberingAfterBreak="0">
+    <w:nsid w:val="74496A11"/>
+    <w:multiLevelType w:val="hybridMultilevel"/>
+    <w:tmpl w:val="8868A24C"/>
+    <w:lvl w:ilvl="0" w:tplc="E3E4228A">
+      <w:start w:val="2"/>
+      <w:numFmt w:val="bullet"/>
+      <w:lvlText w:val="-"/>
+      <w:lvlJc w:val="left"/>
+      <w:pPr>
+        <w:ind w:left="1080" w:hanging="360"/>
+      </w:pPr>
+      <w:rPr>
+        <w:rFonts w:ascii="Calibri" w:eastAsiaTheme="minorHAnsi" w:hAnsi="Calibri" w:cs="Calibri" w:hint="default"/>
+      </w:rPr>
+    </w:lvl>
+    <w:lvl w:ilvl="1" w:tplc="04160003" w:tentative="1">
+      <w:start w:val="1"/>
+      <w:numFmt w:val="bullet"/>
+      <w:lvlText w:val="o"/>
+      <w:lvlJc w:val="left"/>
+      <w:pPr>
+        <w:ind w:left="1800" w:hanging="360"/>
+      </w:pPr>
+      <w:rPr>
+        <w:rFonts w:ascii="Courier New" w:hAnsi="Courier New" w:cs="Courier New" w:hint="default"/>
+      </w:rPr>
+    </w:lvl>
+    <w:lvl w:ilvl="2" w:tplc="04160005" w:tentative="1">
+      <w:start w:val="1"/>
+      <w:numFmt w:val="bullet"/>
+      <w:lvlText w:val=""/>
+      <w:lvlJc w:val="left"/>
+      <w:pPr>
+        <w:ind w:left="2520" w:hanging="360"/>
+      </w:pPr>
+      <w:rPr>
+        <w:rFonts w:ascii="Wingdings" w:hAnsi="Wingdings" w:hint="default"/>
+      </w:rPr>
+    </w:lvl>
+    <w:lvl w:ilvl="3" w:tplc="04160001" w:tentative="1">
+      <w:start w:val="1"/>
+      <w:numFmt w:val="bullet"/>
+      <w:lvlText w:val=""/>
+      <w:lvlJc w:val="left"/>
+      <w:pPr>
+        <w:ind w:left="3240" w:hanging="360"/>
+      </w:pPr>
+      <w:rPr>
+        <w:rFonts w:ascii="Symbol" w:hAnsi="Symbol" w:hint="default"/>
+      </w:rPr>
+    </w:lvl>
+    <w:lvl w:ilvl="4" w:tplc="04160003" w:tentative="1">
+      <w:start w:val="1"/>
+      <w:numFmt w:val="bullet"/>
+      <w:lvlText w:val="o"/>
+      <w:lvlJc w:val="left"/>
+      <w:pPr>
+        <w:ind w:left="3960" w:hanging="360"/>
+      </w:pPr>
+      <w:rPr>
+        <w:rFonts w:ascii="Courier New" w:hAnsi="Courier New" w:cs="Courier New" w:hint="default"/>
+      </w:rPr>
+    </w:lvl>
+    <w:lvl w:ilvl="5" w:tplc="04160005" w:tentative="1">
+      <w:start w:val="1"/>
+      <w:numFmt w:val="bullet"/>
+      <w:lvlText w:val=""/>
+      <w:lvlJc w:val="left"/>
+      <w:pPr>
+        <w:ind w:left="4680" w:hanging="360"/>
+      </w:pPr>
+      <w:rPr>
+        <w:rFonts w:ascii="Wingdings" w:hAnsi="Wingdings" w:hint="default"/>
+      </w:rPr>
+    </w:lvl>
+    <w:lvl w:ilvl="6" w:tplc="04160001" w:tentative="1">
+      <w:start w:val="1"/>
+      <w:numFmt w:val="bullet"/>
+      <w:lvlText w:val=""/>
+      <w:lvlJc w:val="left"/>
+      <w:pPr>
+        <w:ind w:left="5400" w:hanging="360"/>
+      </w:pPr>
+      <w:rPr>
+        <w:rFonts w:ascii="Symbol" w:hAnsi="Symbol" w:hint="default"/>
+      </w:rPr>
+    </w:lvl>
+    <w:lvl w:ilvl="7" w:tplc="04160003" w:tentative="1">
+      <w:start w:val="1"/>
+      <w:numFmt w:val="bullet"/>
+      <w:lvlText w:val="o"/>
+      <w:lvlJc w:val="left"/>
+      <w:pPr>
+        <w:ind w:left="6120" w:hanging="360"/>
+      </w:pPr>
+      <w:rPr>
+        <w:rFonts w:ascii="Courier New" w:hAnsi="Courier New" w:cs="Courier New" w:hint="default"/>
+      </w:rPr>
+    </w:lvl>
+    <w:lvl w:ilvl="8" w:tplc="04160005" w:tentative="1">
+      <w:start w:val="1"/>
+      <w:numFmt w:val="bullet"/>
+      <w:lvlText w:val=""/>
+      <w:lvlJc w:val="left"/>
+      <w:pPr>
+        <w:ind w:left="6840" w:hanging="360"/>
+      </w:pPr>
+      <w:rPr>
+        <w:rFonts w:ascii="Wingdings" w:hAnsi="Wingdings" w:hint="default"/>
+      </w:rPr>
+    </w:lvl>
+  </w:abstractNum>
   <w:num w:numId="1">
     <w:abstractNumId w:val="1"/>
   </w:num>
   <w:num w:numId="2">
-    <w:abstractNumId w:val="3"/>
+    <w:abstractNumId w:val="5"/>
   </w:num>
   <w:num w:numId="3">
     <w:abstractNumId w:val="2"/>
   </w:num>
   <w:num w:numId="4">
     <w:abstractNumId w:val="0"/>
+  </w:num>
+  <w:num w:numId="5">
+    <w:abstractNumId w:val="4"/>
+  </w:num>
+  <w:num w:numId="6">
+    <w:abstractNumId w:val="3"/>
+  </w:num>
+  <w:num w:numId="7">
+    <w:abstractNumId w:val="6"/>
   </w:num>
 </w:numbering>
 </file>

</xml_diff>

<commit_message>
nlrx workflow working; too many runs though
</commit_message>
<xml_diff>
--- a/Documentation/TRACE_notebook_notes.docx
+++ b/Documentation/TRACE_notebook_notes.docx
@@ -254,64 +254,8 @@
                 <w:color w:val="000000"/>
                 <w:lang w:eastAsia="pt-BR"/>
               </w:rPr>
-              <w:t xml:space="preserve">TRACE </w:t>
+              <w:t>TRACE element/MN entry tag</w:t>
             </w:r>
-            <w:proofErr w:type="spellStart"/>
-            <w:r>
-              <w:rPr>
-                <w:rFonts w:ascii="Calibri" w:eastAsia="Times New Roman" w:hAnsi="Calibri" w:cs="Calibri"/>
-                <w:b/>
-                <w:bCs/>
-                <w:color w:val="000000"/>
-                <w:lang w:eastAsia="pt-BR"/>
-              </w:rPr>
-              <w:t>element</w:t>
-            </w:r>
-            <w:proofErr w:type="spellEnd"/>
-            <w:r>
-              <w:rPr>
-                <w:rFonts w:ascii="Calibri" w:eastAsia="Times New Roman" w:hAnsi="Calibri" w:cs="Calibri"/>
-                <w:b/>
-                <w:bCs/>
-                <w:color w:val="000000"/>
-                <w:lang w:eastAsia="pt-BR"/>
-              </w:rPr>
-              <w:t xml:space="preserve">/MN </w:t>
-            </w:r>
-            <w:proofErr w:type="spellStart"/>
-            <w:r>
-              <w:rPr>
-                <w:rFonts w:ascii="Calibri" w:eastAsia="Times New Roman" w:hAnsi="Calibri" w:cs="Calibri"/>
-                <w:b/>
-                <w:bCs/>
-                <w:color w:val="000000"/>
-                <w:lang w:eastAsia="pt-BR"/>
-              </w:rPr>
-              <w:t>entry</w:t>
-            </w:r>
-            <w:proofErr w:type="spellEnd"/>
-            <w:r>
-              <w:rPr>
-                <w:rFonts w:ascii="Calibri" w:eastAsia="Times New Roman" w:hAnsi="Calibri" w:cs="Calibri"/>
-                <w:b/>
-                <w:bCs/>
-                <w:color w:val="000000"/>
-                <w:lang w:eastAsia="pt-BR"/>
-              </w:rPr>
-              <w:t xml:space="preserve"> </w:t>
-            </w:r>
-            <w:proofErr w:type="spellStart"/>
-            <w:r>
-              <w:rPr>
-                <w:rFonts w:ascii="Calibri" w:eastAsia="Times New Roman" w:hAnsi="Calibri" w:cs="Calibri"/>
-                <w:b/>
-                <w:bCs/>
-                <w:color w:val="000000"/>
-                <w:lang w:eastAsia="pt-BR"/>
-              </w:rPr>
-              <w:t>tag</w:t>
-            </w:r>
-            <w:proofErr w:type="spellEnd"/>
           </w:p>
         </w:tc>
         <w:tc>
@@ -348,20 +292,8 @@
                 <w:color w:val="000000"/>
                 <w:lang w:eastAsia="pt-BR"/>
               </w:rPr>
-              <w:t xml:space="preserve">MN </w:t>
+              <w:t>MN keyword</w:t>
             </w:r>
-            <w:proofErr w:type="spellStart"/>
-            <w:r>
-              <w:rPr>
-                <w:rFonts w:ascii="Calibri" w:eastAsia="Times New Roman" w:hAnsi="Calibri" w:cs="Calibri"/>
-                <w:b/>
-                <w:bCs/>
-                <w:color w:val="000000"/>
-                <w:lang w:eastAsia="pt-BR"/>
-              </w:rPr>
-              <w:t>keyword</w:t>
-            </w:r>
-            <w:proofErr w:type="spellEnd"/>
           </w:p>
         </w:tc>
       </w:tr>
@@ -399,36 +331,8 @@
                 <w:color w:val="000000"/>
                 <w:lang w:eastAsia="pt-BR"/>
               </w:rPr>
-              <w:t xml:space="preserve">1. </w:t>
+              <w:t>1. Problem formulation</w:t>
             </w:r>
-            <w:proofErr w:type="spellStart"/>
-            <w:r>
-              <w:rPr>
-                <w:rFonts w:ascii="Calibri" w:eastAsia="Times New Roman" w:hAnsi="Calibri" w:cs="Calibri"/>
-                <w:color w:val="000000"/>
-                <w:lang w:eastAsia="pt-BR"/>
-              </w:rPr>
-              <w:t>Problem</w:t>
-            </w:r>
-            <w:proofErr w:type="spellEnd"/>
-            <w:r>
-              <w:rPr>
-                <w:rFonts w:ascii="Calibri" w:eastAsia="Times New Roman" w:hAnsi="Calibri" w:cs="Calibri"/>
-                <w:color w:val="000000"/>
-                <w:lang w:eastAsia="pt-BR"/>
-              </w:rPr>
-              <w:t xml:space="preserve"> </w:t>
-            </w:r>
-            <w:proofErr w:type="spellStart"/>
-            <w:r>
-              <w:rPr>
-                <w:rFonts w:ascii="Calibri" w:eastAsia="Times New Roman" w:hAnsi="Calibri" w:cs="Calibri"/>
-                <w:color w:val="000000"/>
-                <w:lang w:eastAsia="pt-BR"/>
-              </w:rPr>
-              <w:t>formulation</w:t>
-            </w:r>
-            <w:proofErr w:type="spellEnd"/>
           </w:p>
         </w:tc>
         <w:tc>
@@ -460,54 +364,8 @@
                 <w:color w:val="000000"/>
                 <w:lang w:eastAsia="pt-BR"/>
               </w:rPr>
-              <w:t xml:space="preserve">Model </w:t>
+              <w:t>Model purpose; Research questions</w:t>
             </w:r>
-            <w:proofErr w:type="spellStart"/>
-            <w:r>
-              <w:rPr>
-                <w:rFonts w:ascii="Calibri" w:eastAsia="Times New Roman" w:hAnsi="Calibri" w:cs="Calibri"/>
-                <w:color w:val="000000"/>
-                <w:lang w:eastAsia="pt-BR"/>
-              </w:rPr>
-              <w:t>purpose</w:t>
-            </w:r>
-            <w:proofErr w:type="spellEnd"/>
-            <w:r>
-              <w:rPr>
-                <w:rFonts w:ascii="Calibri" w:eastAsia="Times New Roman" w:hAnsi="Calibri" w:cs="Calibri"/>
-                <w:color w:val="000000"/>
-                <w:lang w:eastAsia="pt-BR"/>
-              </w:rPr>
-              <w:t xml:space="preserve">; </w:t>
-            </w:r>
-            <w:proofErr w:type="spellStart"/>
-            <w:r>
-              <w:rPr>
-                <w:rFonts w:ascii="Calibri" w:eastAsia="Times New Roman" w:hAnsi="Calibri" w:cs="Calibri"/>
-                <w:color w:val="000000"/>
-                <w:lang w:eastAsia="pt-BR"/>
-              </w:rPr>
-              <w:t>Research</w:t>
-            </w:r>
-            <w:proofErr w:type="spellEnd"/>
-            <w:r>
-              <w:rPr>
-                <w:rFonts w:ascii="Calibri" w:eastAsia="Times New Roman" w:hAnsi="Calibri" w:cs="Calibri"/>
-                <w:color w:val="000000"/>
-                <w:lang w:eastAsia="pt-BR"/>
-              </w:rPr>
-              <w:t xml:space="preserve"> </w:t>
-            </w:r>
-            <w:proofErr w:type="spellStart"/>
-            <w:r>
-              <w:rPr>
-                <w:rFonts w:ascii="Calibri" w:eastAsia="Times New Roman" w:hAnsi="Calibri" w:cs="Calibri"/>
-                <w:color w:val="000000"/>
-                <w:lang w:eastAsia="pt-BR"/>
-              </w:rPr>
-              <w:t>questions</w:t>
-            </w:r>
-            <w:proofErr w:type="spellEnd"/>
           </w:p>
         </w:tc>
       </w:tr>
@@ -545,18 +403,8 @@
                 <w:color w:val="000000"/>
                 <w:lang w:eastAsia="pt-BR"/>
               </w:rPr>
-              <w:t xml:space="preserve">2. Model </w:t>
+              <w:t>2. Model description</w:t>
             </w:r>
-            <w:proofErr w:type="spellStart"/>
-            <w:r>
-              <w:rPr>
-                <w:rFonts w:ascii="Calibri" w:eastAsia="Times New Roman" w:hAnsi="Calibri" w:cs="Calibri"/>
-                <w:color w:val="000000"/>
-                <w:lang w:eastAsia="pt-BR"/>
-              </w:rPr>
-              <w:t>description</w:t>
-            </w:r>
-            <w:proofErr w:type="spellEnd"/>
           </w:p>
         </w:tc>
         <w:tc>
@@ -588,36 +436,8 @@
                 <w:color w:val="000000"/>
                 <w:lang w:eastAsia="pt-BR"/>
               </w:rPr>
-              <w:t xml:space="preserve">Model </w:t>
+              <w:t>Model development; Design decisions</w:t>
             </w:r>
-            <w:proofErr w:type="spellStart"/>
-            <w:r>
-              <w:rPr>
-                <w:rFonts w:ascii="Calibri" w:eastAsia="Times New Roman" w:hAnsi="Calibri" w:cs="Calibri"/>
-                <w:color w:val="000000"/>
-                <w:lang w:eastAsia="pt-BR"/>
-              </w:rPr>
-              <w:t>development</w:t>
-            </w:r>
-            <w:proofErr w:type="spellEnd"/>
-            <w:r>
-              <w:rPr>
-                <w:rFonts w:ascii="Calibri" w:eastAsia="Times New Roman" w:hAnsi="Calibri" w:cs="Calibri"/>
-                <w:color w:val="000000"/>
-                <w:lang w:eastAsia="pt-BR"/>
-              </w:rPr>
-              <w:t xml:space="preserve">; Design </w:t>
-            </w:r>
-            <w:proofErr w:type="spellStart"/>
-            <w:r>
-              <w:rPr>
-                <w:rFonts w:ascii="Calibri" w:eastAsia="Times New Roman" w:hAnsi="Calibri" w:cs="Calibri"/>
-                <w:color w:val="000000"/>
-                <w:lang w:eastAsia="pt-BR"/>
-              </w:rPr>
-              <w:t>decisions</w:t>
-            </w:r>
-            <w:proofErr w:type="spellEnd"/>
           </w:p>
         </w:tc>
       </w:tr>
@@ -655,18 +475,8 @@
                 <w:color w:val="000000"/>
                 <w:lang w:eastAsia="pt-BR"/>
               </w:rPr>
-              <w:t xml:space="preserve">3. Data </w:t>
+              <w:t>3. Data evaluation</w:t>
             </w:r>
-            <w:proofErr w:type="spellStart"/>
-            <w:r>
-              <w:rPr>
-                <w:rFonts w:ascii="Calibri" w:eastAsia="Times New Roman" w:hAnsi="Calibri" w:cs="Calibri"/>
-                <w:color w:val="000000"/>
-                <w:lang w:eastAsia="pt-BR"/>
-              </w:rPr>
-              <w:t>evaluation</w:t>
-            </w:r>
-            <w:proofErr w:type="spellEnd"/>
           </w:p>
         </w:tc>
         <w:tc>
@@ -692,34 +502,14 @@
                 <w:lang w:eastAsia="pt-BR"/>
               </w:rPr>
             </w:pPr>
-            <w:proofErr w:type="spellStart"/>
             <w:r>
               <w:rPr>
                 <w:rFonts w:ascii="Calibri" w:eastAsia="Times New Roman" w:hAnsi="Calibri" w:cs="Calibri"/>
                 <w:color w:val="000000"/>
                 <w:lang w:eastAsia="pt-BR"/>
               </w:rPr>
-              <w:t>Parameterization</w:t>
+              <w:t>Parameterization; Patterns</w:t>
             </w:r>
-            <w:proofErr w:type="spellEnd"/>
-            <w:r>
-              <w:rPr>
-                <w:rFonts w:ascii="Calibri" w:eastAsia="Times New Roman" w:hAnsi="Calibri" w:cs="Calibri"/>
-                <w:color w:val="000000"/>
-                <w:lang w:eastAsia="pt-BR"/>
-              </w:rPr>
-              <w:t xml:space="preserve">; </w:t>
-            </w:r>
-            <w:proofErr w:type="spellStart"/>
-            <w:r>
-              <w:rPr>
-                <w:rFonts w:ascii="Calibri" w:eastAsia="Times New Roman" w:hAnsi="Calibri" w:cs="Calibri"/>
-                <w:color w:val="000000"/>
-                <w:lang w:eastAsia="pt-BR"/>
-              </w:rPr>
-              <w:t>Patterns</w:t>
-            </w:r>
-            <w:proofErr w:type="spellEnd"/>
           </w:p>
         </w:tc>
       </w:tr>
@@ -757,18 +547,8 @@
                 <w:color w:val="000000"/>
                 <w:lang w:eastAsia="pt-BR"/>
               </w:rPr>
-              <w:t xml:space="preserve">4. Conceptual model </w:t>
+              <w:t>4. Conceptual model evaluation</w:t>
             </w:r>
-            <w:proofErr w:type="spellStart"/>
-            <w:r>
-              <w:rPr>
-                <w:rFonts w:ascii="Calibri" w:eastAsia="Times New Roman" w:hAnsi="Calibri" w:cs="Calibri"/>
-                <w:color w:val="000000"/>
-                <w:lang w:eastAsia="pt-BR"/>
-              </w:rPr>
-              <w:t>evaluation</w:t>
-            </w:r>
-            <w:proofErr w:type="spellEnd"/>
           </w:p>
         </w:tc>
         <w:tc>
@@ -800,197 +580,7 @@
                 <w:color w:val="000000"/>
                 <w:lang w:eastAsia="pt-BR"/>
               </w:rPr>
-              <w:t xml:space="preserve">Conceptual design </w:t>
-            </w:r>
-            <w:proofErr w:type="spellStart"/>
-            <w:r>
-              <w:rPr>
-                <w:rFonts w:ascii="Calibri" w:eastAsia="Times New Roman" w:hAnsi="Calibri" w:cs="Calibri"/>
-                <w:color w:val="000000"/>
-                <w:lang w:eastAsia="pt-BR"/>
-              </w:rPr>
-              <w:t>decisions</w:t>
-            </w:r>
-            <w:proofErr w:type="spellEnd"/>
-          </w:p>
-        </w:tc>
-      </w:tr>
-      <w:tr>
-        <w:trPr>
-          <w:trHeight w:val="864"/>
-          <w:jc w:val="center"/>
-        </w:trPr>
-        <w:tc>
-          <w:tcPr>
-            <w:tcW w:w="3240" w:type="dxa"/>
-            <w:tcBorders>
-              <w:top w:val="nil"/>
-              <w:left w:val="nil"/>
-              <w:bottom w:val="nil"/>
-              <w:right w:val="nil"/>
-            </w:tcBorders>
-            <w:shd w:val="clear" w:color="auto" w:fill="auto"/>
-            <w:noWrap/>
-            <w:vAlign w:val="center"/>
-            <w:hideMark/>
-          </w:tcPr>
-          <w:p>
-            <w:pPr>
-              <w:spacing w:after="0" w:line="240" w:lineRule="auto"/>
-              <w:rPr>
-                <w:rFonts w:ascii="Calibri" w:eastAsia="Times New Roman" w:hAnsi="Calibri" w:cs="Calibri"/>
-                <w:color w:val="000000"/>
-                <w:lang w:eastAsia="pt-BR"/>
-              </w:rPr>
-            </w:pPr>
-            <w:r>
-              <w:rPr>
-                <w:rFonts w:ascii="Calibri" w:eastAsia="Times New Roman" w:hAnsi="Calibri" w:cs="Calibri"/>
-                <w:color w:val="000000"/>
-                <w:lang w:eastAsia="pt-BR"/>
-              </w:rPr>
-              <w:t xml:space="preserve">5. </w:t>
-            </w:r>
-            <w:proofErr w:type="spellStart"/>
-            <w:r>
-              <w:rPr>
-                <w:rFonts w:ascii="Calibri" w:eastAsia="Times New Roman" w:hAnsi="Calibri" w:cs="Calibri"/>
-                <w:color w:val="000000"/>
-                <w:lang w:eastAsia="pt-BR"/>
-              </w:rPr>
-              <w:t>Implementation</w:t>
-            </w:r>
-            <w:proofErr w:type="spellEnd"/>
-            <w:r>
-              <w:rPr>
-                <w:rFonts w:ascii="Calibri" w:eastAsia="Times New Roman" w:hAnsi="Calibri" w:cs="Calibri"/>
-                <w:color w:val="000000"/>
-                <w:lang w:eastAsia="pt-BR"/>
-              </w:rPr>
-              <w:t xml:space="preserve"> </w:t>
-            </w:r>
-            <w:proofErr w:type="spellStart"/>
-            <w:r>
-              <w:rPr>
-                <w:rFonts w:ascii="Calibri" w:eastAsia="Times New Roman" w:hAnsi="Calibri" w:cs="Calibri"/>
-                <w:color w:val="000000"/>
-                <w:lang w:eastAsia="pt-BR"/>
-              </w:rPr>
-              <w:t>verification</w:t>
-            </w:r>
-            <w:proofErr w:type="spellEnd"/>
-          </w:p>
-        </w:tc>
-        <w:tc>
-          <w:tcPr>
-            <w:tcW w:w="4131" w:type="dxa"/>
-            <w:tcBorders>
-              <w:top w:val="nil"/>
-              <w:left w:val="nil"/>
-              <w:bottom w:val="nil"/>
-              <w:right w:val="nil"/>
-            </w:tcBorders>
-            <w:shd w:val="clear" w:color="auto" w:fill="auto"/>
-            <w:vAlign w:val="center"/>
-            <w:hideMark/>
-          </w:tcPr>
-          <w:p>
-            <w:pPr>
-              <w:spacing w:after="0" w:line="240" w:lineRule="auto"/>
-              <w:rPr>
-                <w:rFonts w:ascii="Calibri" w:eastAsia="Times New Roman" w:hAnsi="Calibri" w:cs="Calibri"/>
-                <w:color w:val="000000"/>
-                <w:lang w:eastAsia="pt-BR"/>
-              </w:rPr>
-            </w:pPr>
-            <w:proofErr w:type="spellStart"/>
-            <w:r>
-              <w:rPr>
-                <w:rFonts w:ascii="Calibri" w:eastAsia="Times New Roman" w:hAnsi="Calibri" w:cs="Calibri"/>
-                <w:color w:val="000000"/>
-                <w:lang w:eastAsia="pt-BR"/>
-              </w:rPr>
-              <w:t>Debugging</w:t>
-            </w:r>
-            <w:proofErr w:type="spellEnd"/>
-            <w:r>
-              <w:rPr>
-                <w:rFonts w:ascii="Calibri" w:eastAsia="Times New Roman" w:hAnsi="Calibri" w:cs="Calibri"/>
-                <w:color w:val="000000"/>
-                <w:lang w:eastAsia="pt-BR"/>
-              </w:rPr>
-              <w:t xml:space="preserve"> </w:t>
-            </w:r>
-            <w:r>
-              <w:rPr>
-                <w:rFonts w:ascii="Calibri" w:eastAsia="Times New Roman" w:hAnsi="Calibri" w:cs="Calibri"/>
-                <w:color w:val="000000"/>
-                <w:lang w:eastAsia="pt-BR"/>
-              </w:rPr>
-              <w:br/>
-              <w:t xml:space="preserve">Software </w:t>
-            </w:r>
-            <w:proofErr w:type="spellStart"/>
-            <w:r>
-              <w:rPr>
-                <w:rFonts w:ascii="Calibri" w:eastAsia="Times New Roman" w:hAnsi="Calibri" w:cs="Calibri"/>
-                <w:color w:val="000000"/>
-                <w:lang w:eastAsia="pt-BR"/>
-              </w:rPr>
-              <w:t>verification</w:t>
-            </w:r>
-            <w:proofErr w:type="spellEnd"/>
-            <w:r>
-              <w:rPr>
-                <w:rFonts w:ascii="Calibri" w:eastAsia="Times New Roman" w:hAnsi="Calibri" w:cs="Calibri"/>
-                <w:color w:val="000000"/>
-                <w:lang w:eastAsia="pt-BR"/>
-              </w:rPr>
-              <w:t>/</w:t>
-            </w:r>
-            <w:proofErr w:type="spellStart"/>
-            <w:r>
-              <w:rPr>
-                <w:rFonts w:ascii="Calibri" w:eastAsia="Times New Roman" w:hAnsi="Calibri" w:cs="Calibri"/>
-                <w:color w:val="000000"/>
-                <w:lang w:eastAsia="pt-BR"/>
-              </w:rPr>
-              <w:t>Testing</w:t>
-            </w:r>
-            <w:proofErr w:type="spellEnd"/>
-            <w:r>
-              <w:rPr>
-                <w:rFonts w:ascii="Calibri" w:eastAsia="Times New Roman" w:hAnsi="Calibri" w:cs="Calibri"/>
-                <w:color w:val="000000"/>
-                <w:lang w:eastAsia="pt-BR"/>
-              </w:rPr>
-              <w:t xml:space="preserve"> </w:t>
-            </w:r>
-            <w:r>
-              <w:rPr>
-                <w:rFonts w:ascii="Calibri" w:eastAsia="Times New Roman" w:hAnsi="Calibri" w:cs="Calibri"/>
-                <w:color w:val="000000"/>
-                <w:lang w:eastAsia="pt-BR"/>
-              </w:rPr>
-              <w:br/>
-            </w:r>
-            <w:proofErr w:type="spellStart"/>
-            <w:r>
-              <w:rPr>
-                <w:rFonts w:ascii="Calibri" w:eastAsia="Times New Roman" w:hAnsi="Calibri" w:cs="Calibri"/>
-                <w:color w:val="000000"/>
-                <w:lang w:eastAsia="pt-BR"/>
-              </w:rPr>
-              <w:t>Usability</w:t>
-            </w:r>
-            <w:proofErr w:type="spellEnd"/>
-            <w:r>
-              <w:rPr>
-                <w:rFonts w:ascii="Calibri" w:eastAsia="Times New Roman" w:hAnsi="Calibri" w:cs="Calibri"/>
-                <w:color w:val="000000"/>
-                <w:lang w:eastAsia="pt-BR"/>
-              </w:rPr>
-              <w:t xml:space="preserve"> tools design</w:t>
+              <w:t>Conceptual design decisions</w:t>
             </w:r>
           </w:p>
         </w:tc>
@@ -1029,18 +619,8 @@
                 <w:color w:val="000000"/>
                 <w:lang w:eastAsia="pt-BR"/>
               </w:rPr>
-              <w:t xml:space="preserve">6. Model output </w:t>
+              <w:t>5. Implementation verification</w:t>
             </w:r>
-            <w:proofErr w:type="spellStart"/>
-            <w:r>
-              <w:rPr>
-                <w:rFonts w:ascii="Calibri" w:eastAsia="Times New Roman" w:hAnsi="Calibri" w:cs="Calibri"/>
-                <w:color w:val="000000"/>
-                <w:lang w:eastAsia="pt-BR"/>
-              </w:rPr>
-              <w:t>verification</w:t>
-            </w:r>
-            <w:proofErr w:type="spellEnd"/>
           </w:p>
         </w:tc>
         <w:tc>
@@ -1071,54 +651,8 @@
                 <w:color w:val="000000"/>
                 <w:lang w:eastAsia="pt-BR"/>
               </w:rPr>
-              <w:t xml:space="preserve">Output </w:t>
+              <w:t xml:space="preserve">Debugging </w:t>
             </w:r>
-            <w:proofErr w:type="spellStart"/>
-            <w:r>
-              <w:rPr>
-                <w:rFonts w:ascii="Calibri" w:eastAsia="Times New Roman" w:hAnsi="Calibri" w:cs="Calibri"/>
-                <w:color w:val="000000"/>
-                <w:lang w:eastAsia="pt-BR"/>
-              </w:rPr>
-              <w:t>verification</w:t>
-            </w:r>
-            <w:proofErr w:type="spellEnd"/>
-            <w:r>
-              <w:rPr>
-                <w:rFonts w:ascii="Calibri" w:eastAsia="Times New Roman" w:hAnsi="Calibri" w:cs="Calibri"/>
-                <w:color w:val="000000"/>
-                <w:lang w:eastAsia="pt-BR"/>
-              </w:rPr>
-              <w:t>/</w:t>
-            </w:r>
-            <w:proofErr w:type="spellStart"/>
-            <w:r>
-              <w:rPr>
-                <w:rFonts w:ascii="Calibri" w:eastAsia="Times New Roman" w:hAnsi="Calibri" w:cs="Calibri"/>
-                <w:color w:val="000000"/>
-                <w:lang w:eastAsia="pt-BR"/>
-              </w:rPr>
-              <w:t>Goodness</w:t>
-            </w:r>
-            <w:proofErr w:type="spellEnd"/>
-            <w:r>
-              <w:rPr>
-                <w:rFonts w:ascii="Calibri" w:eastAsia="Times New Roman" w:hAnsi="Calibri" w:cs="Calibri"/>
-                <w:color w:val="000000"/>
-                <w:lang w:eastAsia="pt-BR"/>
-              </w:rPr>
-              <w:t xml:space="preserve">- </w:t>
-            </w:r>
-            <w:proofErr w:type="spellStart"/>
-            <w:r>
-              <w:rPr>
-                <w:rFonts w:ascii="Calibri" w:eastAsia="Times New Roman" w:hAnsi="Calibri" w:cs="Calibri"/>
-                <w:color w:val="000000"/>
-                <w:lang w:eastAsia="pt-BR"/>
-              </w:rPr>
-              <w:t>of-fit</w:t>
-            </w:r>
-            <w:proofErr w:type="spellEnd"/>
             <w:r>
               <w:rPr>
                 <w:rFonts w:ascii="Calibri" w:eastAsia="Times New Roman" w:hAnsi="Calibri" w:cs="Calibri"/>
@@ -1126,78 +660,96 @@
                 <w:lang w:eastAsia="pt-BR"/>
               </w:rPr>
               <w:br/>
+              <w:t xml:space="preserve">Software verification/Testing </w:t>
             </w:r>
-            <w:proofErr w:type="spellStart"/>
             <w:r>
               <w:rPr>
                 <w:rFonts w:ascii="Calibri" w:eastAsia="Times New Roman" w:hAnsi="Calibri" w:cs="Calibri"/>
                 <w:color w:val="000000"/>
                 <w:lang w:eastAsia="pt-BR"/>
               </w:rPr>
-              <w:t>Calibration</w:t>
+              <w:br/>
+              <w:t>Usability tools design</w:t>
             </w:r>
-            <w:proofErr w:type="spellEnd"/>
+          </w:p>
+        </w:tc>
+      </w:tr>
+      <w:tr>
+        <w:trPr>
+          <w:trHeight w:val="864"/>
+          <w:jc w:val="center"/>
+        </w:trPr>
+        <w:tc>
+          <w:tcPr>
+            <w:tcW w:w="3240" w:type="dxa"/>
+            <w:tcBorders>
+              <w:top w:val="nil"/>
+              <w:left w:val="nil"/>
+              <w:bottom w:val="nil"/>
+              <w:right w:val="nil"/>
+            </w:tcBorders>
+            <w:shd w:val="clear" w:color="auto" w:fill="auto"/>
+            <w:noWrap/>
+            <w:vAlign w:val="center"/>
+            <w:hideMark/>
+          </w:tcPr>
+          <w:p>
+            <w:pPr>
+              <w:spacing w:after="0" w:line="240" w:lineRule="auto"/>
+              <w:rPr>
+                <w:rFonts w:ascii="Calibri" w:eastAsia="Times New Roman" w:hAnsi="Calibri" w:cs="Calibri"/>
+                <w:color w:val="000000"/>
+                <w:lang w:eastAsia="pt-BR"/>
+              </w:rPr>
+            </w:pPr>
             <w:r>
               <w:rPr>
                 <w:rFonts w:ascii="Calibri" w:eastAsia="Times New Roman" w:hAnsi="Calibri" w:cs="Calibri"/>
                 <w:color w:val="000000"/>
                 <w:lang w:eastAsia="pt-BR"/>
               </w:rPr>
-              <w:t xml:space="preserve">; </w:t>
+              <w:t>6. Model output verification</w:t>
             </w:r>
-            <w:proofErr w:type="spellStart"/>
+          </w:p>
+        </w:tc>
+        <w:tc>
+          <w:tcPr>
+            <w:tcW w:w="4131" w:type="dxa"/>
+            <w:tcBorders>
+              <w:top w:val="nil"/>
+              <w:left w:val="nil"/>
+              <w:bottom w:val="nil"/>
+              <w:right w:val="nil"/>
+            </w:tcBorders>
+            <w:shd w:val="clear" w:color="auto" w:fill="auto"/>
+            <w:vAlign w:val="center"/>
+            <w:hideMark/>
+          </w:tcPr>
+          <w:p>
+            <w:pPr>
+              <w:spacing w:after="0" w:line="240" w:lineRule="auto"/>
+              <w:rPr>
+                <w:rFonts w:ascii="Calibri" w:eastAsia="Times New Roman" w:hAnsi="Calibri" w:cs="Calibri"/>
+                <w:color w:val="000000"/>
+                <w:lang w:eastAsia="pt-BR"/>
+              </w:rPr>
+            </w:pPr>
             <w:r>
               <w:rPr>
                 <w:rFonts w:ascii="Calibri" w:eastAsia="Times New Roman" w:hAnsi="Calibri" w:cs="Calibri"/>
                 <w:color w:val="000000"/>
                 <w:lang w:eastAsia="pt-BR"/>
               </w:rPr>
-              <w:t>Tests</w:t>
+              <w:t>Output verification/Goodness- of-fit</w:t>
             </w:r>
-            <w:proofErr w:type="spellEnd"/>
             <w:r>
               <w:rPr>
                 <w:rFonts w:ascii="Calibri" w:eastAsia="Times New Roman" w:hAnsi="Calibri" w:cs="Calibri"/>
                 <w:color w:val="000000"/>
                 <w:lang w:eastAsia="pt-BR"/>
               </w:rPr>
-              <w:t xml:space="preserve"> </w:t>
-            </w:r>
-            <w:proofErr w:type="spellStart"/>
-            <w:r>
-              <w:rPr>
-                <w:rFonts w:ascii="Calibri" w:eastAsia="Times New Roman" w:hAnsi="Calibri" w:cs="Calibri"/>
-                <w:color w:val="000000"/>
-                <w:lang w:eastAsia="pt-BR"/>
-              </w:rPr>
-              <w:t>on</w:t>
-            </w:r>
-            <w:proofErr w:type="spellEnd"/>
-            <w:r>
-              <w:rPr>
-                <w:rFonts w:ascii="Calibri" w:eastAsia="Times New Roman" w:hAnsi="Calibri" w:cs="Calibri"/>
-                <w:color w:val="000000"/>
-                <w:lang w:eastAsia="pt-BR"/>
-              </w:rPr>
-              <w:t xml:space="preserve"> </w:t>
-            </w:r>
-            <w:proofErr w:type="spellStart"/>
-            <w:r>
-              <w:rPr>
-                <w:rFonts w:ascii="Calibri" w:eastAsia="Times New Roman" w:hAnsi="Calibri" w:cs="Calibri"/>
-                <w:color w:val="000000"/>
-                <w:lang w:eastAsia="pt-BR"/>
-              </w:rPr>
-              <w:t>environmental</w:t>
-            </w:r>
-            <w:proofErr w:type="spellEnd"/>
-            <w:r>
-              <w:rPr>
-                <w:rFonts w:ascii="Calibri" w:eastAsia="Times New Roman" w:hAnsi="Calibri" w:cs="Calibri"/>
-                <w:color w:val="000000"/>
-                <w:lang w:eastAsia="pt-BR"/>
-              </w:rPr>
-              <w:t xml:space="preserve"> drivers</w:t>
+              <w:br/>
+              <w:t>Calibration; Tests on environmental drivers</w:t>
             </w:r>
           </w:p>
         </w:tc>
@@ -1236,54 +788,8 @@
                 <w:color w:val="000000"/>
                 <w:lang w:eastAsia="pt-BR"/>
               </w:rPr>
-              <w:t xml:space="preserve">7. Model </w:t>
+              <w:t>7. Model analysis and application</w:t>
             </w:r>
-            <w:proofErr w:type="spellStart"/>
-            <w:r>
-              <w:rPr>
-                <w:rFonts w:ascii="Calibri" w:eastAsia="Times New Roman" w:hAnsi="Calibri" w:cs="Calibri"/>
-                <w:color w:val="000000"/>
-                <w:lang w:eastAsia="pt-BR"/>
-              </w:rPr>
-              <w:t>analysis</w:t>
-            </w:r>
-            <w:proofErr w:type="spellEnd"/>
-            <w:r>
-              <w:rPr>
-                <w:rFonts w:ascii="Calibri" w:eastAsia="Times New Roman" w:hAnsi="Calibri" w:cs="Calibri"/>
-                <w:color w:val="000000"/>
-                <w:lang w:eastAsia="pt-BR"/>
-              </w:rPr>
-              <w:t xml:space="preserve"> </w:t>
-            </w:r>
-            <w:proofErr w:type="spellStart"/>
-            <w:r>
-              <w:rPr>
-                <w:rFonts w:ascii="Calibri" w:eastAsia="Times New Roman" w:hAnsi="Calibri" w:cs="Calibri"/>
-                <w:color w:val="000000"/>
-                <w:lang w:eastAsia="pt-BR"/>
-              </w:rPr>
-              <w:t>and</w:t>
-            </w:r>
-            <w:proofErr w:type="spellEnd"/>
-            <w:r>
-              <w:rPr>
-                <w:rFonts w:ascii="Calibri" w:eastAsia="Times New Roman" w:hAnsi="Calibri" w:cs="Calibri"/>
-                <w:color w:val="000000"/>
-                <w:lang w:eastAsia="pt-BR"/>
-              </w:rPr>
-              <w:t xml:space="preserve"> </w:t>
-            </w:r>
-            <w:proofErr w:type="spellStart"/>
-            <w:r>
-              <w:rPr>
-                <w:rFonts w:ascii="Calibri" w:eastAsia="Times New Roman" w:hAnsi="Calibri" w:cs="Calibri"/>
-                <w:color w:val="000000"/>
-                <w:lang w:eastAsia="pt-BR"/>
-              </w:rPr>
-              <w:t>application</w:t>
-            </w:r>
-            <w:proofErr w:type="spellEnd"/>
           </w:p>
         </w:tc>
         <w:tc>
@@ -1308,70 +814,14 @@
                 <w:lang w:eastAsia="pt-BR"/>
               </w:rPr>
             </w:pPr>
-            <w:proofErr w:type="spellStart"/>
             <w:r>
               <w:rPr>
                 <w:rFonts w:ascii="Calibri" w:eastAsia="Times New Roman" w:hAnsi="Calibri" w:cs="Calibri"/>
                 <w:color w:val="000000"/>
                 <w:lang w:eastAsia="pt-BR"/>
               </w:rPr>
-              <w:t>Sensitivity</w:t>
+              <w:t>Sensitivity analysis; Uncertainty analysis</w:t>
             </w:r>
-            <w:proofErr w:type="spellEnd"/>
-            <w:r>
-              <w:rPr>
-                <w:rFonts w:ascii="Calibri" w:eastAsia="Times New Roman" w:hAnsi="Calibri" w:cs="Calibri"/>
-                <w:color w:val="000000"/>
-                <w:lang w:eastAsia="pt-BR"/>
-              </w:rPr>
-              <w:t xml:space="preserve"> </w:t>
-            </w:r>
-            <w:proofErr w:type="spellStart"/>
-            <w:r>
-              <w:rPr>
-                <w:rFonts w:ascii="Calibri" w:eastAsia="Times New Roman" w:hAnsi="Calibri" w:cs="Calibri"/>
-                <w:color w:val="000000"/>
-                <w:lang w:eastAsia="pt-BR"/>
-              </w:rPr>
-              <w:t>analysis</w:t>
-            </w:r>
-            <w:proofErr w:type="spellEnd"/>
-            <w:r>
-              <w:rPr>
-                <w:rFonts w:ascii="Calibri" w:eastAsia="Times New Roman" w:hAnsi="Calibri" w:cs="Calibri"/>
-                <w:color w:val="000000"/>
-                <w:lang w:eastAsia="pt-BR"/>
-              </w:rPr>
-              <w:t xml:space="preserve">; </w:t>
-            </w:r>
-            <w:proofErr w:type="spellStart"/>
-            <w:r>
-              <w:rPr>
-                <w:rFonts w:ascii="Calibri" w:eastAsia="Times New Roman" w:hAnsi="Calibri" w:cs="Calibri"/>
-                <w:color w:val="000000"/>
-                <w:lang w:eastAsia="pt-BR"/>
-              </w:rPr>
-              <w:t>Uncertainty</w:t>
-            </w:r>
-            <w:proofErr w:type="spellEnd"/>
-            <w:r>
-              <w:rPr>
-                <w:rFonts w:ascii="Calibri" w:eastAsia="Times New Roman" w:hAnsi="Calibri" w:cs="Calibri"/>
-                <w:color w:val="000000"/>
-                <w:lang w:eastAsia="pt-BR"/>
-              </w:rPr>
-              <w:t xml:space="preserve"> </w:t>
-            </w:r>
-            <w:proofErr w:type="spellStart"/>
-            <w:r>
-              <w:rPr>
-                <w:rFonts w:ascii="Calibri" w:eastAsia="Times New Roman" w:hAnsi="Calibri" w:cs="Calibri"/>
-                <w:color w:val="000000"/>
-                <w:lang w:eastAsia="pt-BR"/>
-              </w:rPr>
-              <w:t>analysis</w:t>
-            </w:r>
-            <w:proofErr w:type="spellEnd"/>
             <w:r>
               <w:rPr>
                 <w:rFonts w:ascii="Calibri" w:eastAsia="Times New Roman" w:hAnsi="Calibri" w:cs="Calibri"/>
@@ -1379,71 +829,8 @@
                 <w:lang w:eastAsia="pt-BR"/>
               </w:rPr>
               <w:br/>
+              <w:t>Robustness analysis; Simulation experiment</w:t>
             </w:r>
-            <w:proofErr w:type="spellStart"/>
-            <w:r>
-              <w:rPr>
-                <w:rFonts w:ascii="Calibri" w:eastAsia="Times New Roman" w:hAnsi="Calibri" w:cs="Calibri"/>
-                <w:color w:val="000000"/>
-                <w:lang w:eastAsia="pt-BR"/>
-              </w:rPr>
-              <w:t>Robustness</w:t>
-            </w:r>
-            <w:proofErr w:type="spellEnd"/>
-            <w:r>
-              <w:rPr>
-                <w:rFonts w:ascii="Calibri" w:eastAsia="Times New Roman" w:hAnsi="Calibri" w:cs="Calibri"/>
-                <w:color w:val="000000"/>
-                <w:lang w:eastAsia="pt-BR"/>
-              </w:rPr>
-              <w:t xml:space="preserve"> </w:t>
-            </w:r>
-            <w:proofErr w:type="spellStart"/>
-            <w:r>
-              <w:rPr>
-                <w:rFonts w:ascii="Calibri" w:eastAsia="Times New Roman" w:hAnsi="Calibri" w:cs="Calibri"/>
-                <w:color w:val="000000"/>
-                <w:lang w:eastAsia="pt-BR"/>
-              </w:rPr>
-              <w:t>analysis</w:t>
-            </w:r>
-            <w:proofErr w:type="spellEnd"/>
-            <w:r>
-              <w:rPr>
-                <w:rFonts w:ascii="Calibri" w:eastAsia="Times New Roman" w:hAnsi="Calibri" w:cs="Calibri"/>
-                <w:color w:val="000000"/>
-                <w:lang w:eastAsia="pt-BR"/>
-              </w:rPr>
-              <w:t xml:space="preserve">; </w:t>
-            </w:r>
-            <w:proofErr w:type="spellStart"/>
-            <w:r>
-              <w:rPr>
-                <w:rFonts w:ascii="Calibri" w:eastAsia="Times New Roman" w:hAnsi="Calibri" w:cs="Calibri"/>
-                <w:color w:val="000000"/>
-                <w:lang w:eastAsia="pt-BR"/>
-              </w:rPr>
-              <w:t>Simulation</w:t>
-            </w:r>
-            <w:proofErr w:type="spellEnd"/>
-            <w:r>
-              <w:rPr>
-                <w:rFonts w:ascii="Calibri" w:eastAsia="Times New Roman" w:hAnsi="Calibri" w:cs="Calibri"/>
-                <w:color w:val="000000"/>
-                <w:lang w:eastAsia="pt-BR"/>
-              </w:rPr>
-              <w:t xml:space="preserve"> </w:t>
-            </w:r>
-            <w:proofErr w:type="spellStart"/>
-            <w:r>
-              <w:rPr>
-                <w:rFonts w:ascii="Calibri" w:eastAsia="Times New Roman" w:hAnsi="Calibri" w:cs="Calibri"/>
-                <w:color w:val="000000"/>
-                <w:lang w:eastAsia="pt-BR"/>
-              </w:rPr>
-              <w:t>experiment</w:t>
-            </w:r>
-            <w:proofErr w:type="spellEnd"/>
           </w:p>
         </w:tc>
       </w:tr>
@@ -1481,18 +868,8 @@
                 <w:color w:val="000000"/>
                 <w:lang w:eastAsia="pt-BR"/>
               </w:rPr>
-              <w:t xml:space="preserve">8. Model output </w:t>
+              <w:t>8. Model output corroboration</w:t>
             </w:r>
-            <w:proofErr w:type="spellStart"/>
-            <w:r>
-              <w:rPr>
-                <w:rFonts w:ascii="Calibri" w:eastAsia="Times New Roman" w:hAnsi="Calibri" w:cs="Calibri"/>
-                <w:color w:val="000000"/>
-                <w:lang w:eastAsia="pt-BR"/>
-              </w:rPr>
-              <w:t>corroboration</w:t>
-            </w:r>
-            <w:proofErr w:type="spellEnd"/>
           </w:p>
         </w:tc>
         <w:tc>
@@ -1524,36 +901,8 @@
                 <w:color w:val="000000"/>
                 <w:lang w:eastAsia="pt-BR"/>
               </w:rPr>
-              <w:t xml:space="preserve">Output </w:t>
+              <w:t>Output corroboration/Validation</w:t>
             </w:r>
-            <w:proofErr w:type="spellStart"/>
-            <w:r>
-              <w:rPr>
-                <w:rFonts w:ascii="Calibri" w:eastAsia="Times New Roman" w:hAnsi="Calibri" w:cs="Calibri"/>
-                <w:color w:val="000000"/>
-                <w:lang w:eastAsia="pt-BR"/>
-              </w:rPr>
-              <w:t>corroboration</w:t>
-            </w:r>
-            <w:proofErr w:type="spellEnd"/>
-            <w:r>
-              <w:rPr>
-                <w:rFonts w:ascii="Calibri" w:eastAsia="Times New Roman" w:hAnsi="Calibri" w:cs="Calibri"/>
-                <w:color w:val="000000"/>
-                <w:lang w:eastAsia="pt-BR"/>
-              </w:rPr>
-              <w:t>/</w:t>
-            </w:r>
-            <w:proofErr w:type="spellStart"/>
-            <w:r>
-              <w:rPr>
-                <w:rFonts w:ascii="Calibri" w:eastAsia="Times New Roman" w:hAnsi="Calibri" w:cs="Calibri"/>
-                <w:color w:val="000000"/>
-                <w:lang w:eastAsia="pt-BR"/>
-              </w:rPr>
-              <w:t>Validation</w:t>
-            </w:r>
-            <w:proofErr w:type="spellEnd"/>
           </w:p>
         </w:tc>
       </w:tr>
@@ -1875,30 +1224,8 @@
         <w:rPr>
           <w:lang w:val="en-US"/>
         </w:rPr>
-        <w:t xml:space="preserve">btaining parameter values inversely by calibrating the model to </w:t>
-      </w:r>
-      <w:proofErr w:type="spellStart"/>
-      <w:r>
-        <w:rPr>
-          <w:lang w:val="en-US"/>
-        </w:rPr>
-        <w:t>observa</w:t>
-      </w:r>
-      <w:proofErr w:type="spellEnd"/>
-      <w:r>
-        <w:rPr>
-          <w:lang w:val="en-US"/>
-        </w:rPr>
-        <w:t xml:space="preserve">- </w:t>
-      </w:r>
-      <w:proofErr w:type="spellStart"/>
-      <w:r>
-        <w:rPr>
-          <w:lang w:val="en-US"/>
-        </w:rPr>
-        <w:t>tions</w:t>
-      </w:r>
-      <w:proofErr w:type="spellEnd"/>
+        <w:t>btaining parameter values inversely by calibrating the model to observa- tions</w:t>
+      </w:r>
     </w:p>
     <w:p>
       <w:pPr>
@@ -1937,21 +1264,7 @@
         <w:rPr>
           <w:lang w:val="en-US"/>
         </w:rPr>
-        <w:t>/sensitivity analysis/</w:t>
-      </w:r>
-      <w:proofErr w:type="spellStart"/>
-      <w:r>
-        <w:rPr>
-          <w:lang w:val="en-US"/>
-        </w:rPr>
-        <w:t>submodels</w:t>
-      </w:r>
-      <w:proofErr w:type="spellEnd"/>
-      <w:r>
-        <w:rPr>
-          <w:lang w:val="en-US"/>
-        </w:rPr>
-        <w:t>/energy</w:t>
+        <w:t>/sensitivity analysis/submodels/energy</w:t>
       </w:r>
     </w:p>
     <w:p>
@@ -2165,21 +1478,7 @@
         <w:rPr>
           <w:lang w:val="en-US"/>
         </w:rPr>
-        <w:t xml:space="preserve">Discussion with Ronald about implementing turning angles and step lengths. We realized we need to check the empirical data a little bit further in order to implement a rule based on </w:t>
-      </w:r>
-      <w:proofErr w:type="spellStart"/>
-      <w:r>
-        <w:rPr>
-          <w:lang w:val="en-US"/>
-        </w:rPr>
-        <w:t>sl</w:t>
-      </w:r>
-      <w:proofErr w:type="spellEnd"/>
-      <w:r>
-        <w:rPr>
-          <w:lang w:val="en-US"/>
-        </w:rPr>
-        <w:t xml:space="preserve"> and ta in the model. I decided to check in </w:t>
+        <w:t xml:space="preserve">Discussion with Ronald about implementing turning angles and step lengths. We realized we need to check the empirical data a little bit further in order to implement a rule based on sl and ta in the model. I decided to check in </w:t>
       </w:r>
       <w:hyperlink r:id="rId11" w:history="1">
         <w:r>
@@ -2218,35 +1517,7 @@
         <w:rPr>
           <w:lang w:val="en-US"/>
         </w:rPr>
-        <w:t xml:space="preserve">with von Mises distribution base on </w:t>
-      </w:r>
-      <w:proofErr w:type="spellStart"/>
-      <w:r>
-        <w:rPr>
-          <w:lang w:val="en-US"/>
-        </w:rPr>
-        <w:t>rvm</w:t>
-      </w:r>
-      <w:proofErr w:type="spellEnd"/>
-      <w:r>
-        <w:rPr>
-          <w:lang w:val="en-US"/>
-        </w:rPr>
-        <w:t>-function from {</w:t>
-      </w:r>
-      <w:proofErr w:type="spellStart"/>
-      <w:r>
-        <w:rPr>
-          <w:lang w:val="en-US"/>
-        </w:rPr>
-        <w:t>CircStats</w:t>
-      </w:r>
-      <w:proofErr w:type="spellEnd"/>
-      <w:r>
-        <w:rPr>
-          <w:lang w:val="en-US"/>
-        </w:rPr>
-        <w:t>} package</w:t>
+        <w:t>with von Mises distribution base on rvm-function from {CircStats} package</w:t>
       </w:r>
       <w:r>
         <w:rPr>
@@ -2260,19 +1531,11 @@
         </w:rPr>
         <w:t xml:space="preserve"> Other two papers did similar implementations (Raghunathan et al 2020 and </w:t>
       </w:r>
-      <w:proofErr w:type="spellStart"/>
-      <w:r>
-        <w:rPr>
-          <w:lang w:val="en-US"/>
-        </w:rPr>
-        <w:t>Gazagne</w:t>
-      </w:r>
-      <w:proofErr w:type="spellEnd"/>
-      <w:r>
-        <w:rPr>
-          <w:lang w:val="en-US"/>
-        </w:rPr>
-        <w:t xml:space="preserve"> et al 2020) with </w:t>
+      <w:r>
+        <w:rPr>
+          <w:lang w:val="en-US"/>
+        </w:rPr>
+        <w:t xml:space="preserve">Gazagne et al 2020) with </w:t>
       </w:r>
       <w:r>
         <w:rPr>
@@ -2308,21 +1571,7 @@
         <w:rPr>
           <w:lang w:val="en-US"/>
         </w:rPr>
-        <w:t xml:space="preserve">Check if the </w:t>
-      </w:r>
-      <w:proofErr w:type="spellStart"/>
-      <w:r>
-        <w:rPr>
-          <w:lang w:val="en-US"/>
-        </w:rPr>
-        <w:t>impl</w:t>
-      </w:r>
-      <w:proofErr w:type="spellEnd"/>
-      <w:r>
-        <w:rPr>
-          <w:lang w:val="en-US"/>
-        </w:rPr>
-        <w:t>. 1 needs model parameters</w:t>
+        <w:t>Check if the impl. 1 needs model parameters</w:t>
       </w:r>
       <w:r>
         <w:rPr>
@@ -2398,49 +1647,7 @@
         <w:rPr>
           <w:lang w:val="en-US"/>
         </w:rPr>
-        <w:t xml:space="preserve">first have the </w:t>
-      </w:r>
-      <w:proofErr w:type="spellStart"/>
-      <w:r>
-        <w:rPr>
-          <w:lang w:val="en-US"/>
-        </w:rPr>
-        <w:t>nlrx</w:t>
-      </w:r>
-      <w:proofErr w:type="spellEnd"/>
-      <w:r>
-        <w:rPr>
-          <w:lang w:val="en-US"/>
-        </w:rPr>
-        <w:t xml:space="preserve"> workflow (to check results after running experiments) ready before making an implementation. Most importantly, we discussed more about step length/turning angles relation, I showed him the results from the ATBC and </w:t>
-      </w:r>
-      <w:proofErr w:type="spellStart"/>
-      <w:r>
-        <w:rPr>
-          <w:lang w:val="en-US"/>
-        </w:rPr>
-        <w:t>runned</w:t>
-      </w:r>
-      <w:proofErr w:type="spellEnd"/>
-      <w:r>
-        <w:rPr>
-          <w:lang w:val="en-US"/>
-        </w:rPr>
-        <w:t xml:space="preserve"> </w:t>
-      </w:r>
-      <w:proofErr w:type="spellStart"/>
-      <w:r>
-        <w:rPr>
-          <w:lang w:val="en-US"/>
-        </w:rPr>
-        <w:t>emptyspace</w:t>
-      </w:r>
-      <w:proofErr w:type="spellEnd"/>
-      <w:r>
-        <w:rPr>
-          <w:lang w:val="en-US"/>
-        </w:rPr>
-        <w:t xml:space="preserve"> analysis, explaining again the idea of taking time windows of resources and clumping measurements to make the home range emerge together with a DPL and Path Twisting based on a random point process specifying the tree aggregation. For last, I explained to him why I didn’t believe tamarins were going after resources and cited the mechanistic home range/central place forager hypothesis.</w:t>
+        <w:t>first have the nlrx workflow (to check results after running experiments) ready before making an implementation. Most importantly, we discussed more about step length/turning angles relation, I showed him the results from the ATBC and runned emptyspace analysis, explaining again the idea of taking time windows of resources and clumping measurements to make the home range emerge together with a DPL and Path Twisting based on a random point process specifying the tree aggregation. For last, I explained to him why I didn’t believe tamarins were going after resources and cited the mechanistic home range/central place forager hypothesis.</w:t>
       </w:r>
     </w:p>
     <w:p>
@@ -2497,44 +1704,8 @@
           <w:iCs/>
           <w:lang w:val="en-US"/>
         </w:rPr>
-        <w:t xml:space="preserve">Keywords: </w:t>
-      </w:r>
-      <w:r>
-        <w:rPr>
-          <w:i/>
-          <w:iCs/>
-          <w:lang w:val="en-US"/>
-        </w:rPr>
-        <w:t xml:space="preserve">Model </w:t>
-      </w:r>
-      <w:proofErr w:type="spellStart"/>
-      <w:r>
-        <w:rPr>
-          <w:i/>
-          <w:iCs/>
-          <w:lang w:val="en-US"/>
-        </w:rPr>
-        <w:t>development</w:t>
-      </w:r>
-      <w:proofErr w:type="spellEnd"/>
-      <w:r>
-        <w:rPr>
-          <w:i/>
-          <w:iCs/>
-          <w:lang w:val="en-US"/>
-        </w:rPr>
-        <w:t xml:space="preserve">; Design </w:t>
-      </w:r>
-      <w:proofErr w:type="spellStart"/>
-      <w:r>
-        <w:rPr>
-          <w:i/>
-          <w:iCs/>
-          <w:lang w:val="en-US"/>
-        </w:rPr>
-        <w:t>decisions</w:t>
-      </w:r>
-      <w:proofErr w:type="spellEnd"/>
+        <w:t>Keywords: Model development; Design decisions</w:t>
+      </w:r>
     </w:p>
     <w:p>
       <w:pPr>
@@ -2559,35 +1730,7 @@
         <w:rPr>
           <w:lang w:val="en-US"/>
         </w:rPr>
-        <w:t xml:space="preserve"> to now I’ve been troubleshooting </w:t>
-      </w:r>
-      <w:proofErr w:type="spellStart"/>
-      <w:r>
-        <w:rPr>
-          <w:lang w:val="en-US"/>
-        </w:rPr>
-        <w:t>Mayara’s</w:t>
-      </w:r>
-      <w:proofErr w:type="spellEnd"/>
-      <w:r>
-        <w:rPr>
-          <w:lang w:val="en-US"/>
-        </w:rPr>
-        <w:t xml:space="preserve"> code to match with the </w:t>
-      </w:r>
-      <w:proofErr w:type="spellStart"/>
-      <w:r>
-        <w:rPr>
-          <w:lang w:val="en-US"/>
-        </w:rPr>
-        <w:t>nlrx</w:t>
-      </w:r>
-      <w:proofErr w:type="spellEnd"/>
-      <w:r>
-        <w:rPr>
-          <w:lang w:val="en-US"/>
-        </w:rPr>
-        <w:t xml:space="preserve"> workflow. Two problems have risen:</w:t>
+        <w:t xml:space="preserve"> to now I’ve been troubleshooting Mayara’s code to match with the nlrx workflow. Two problems have risen:</w:t>
       </w:r>
     </w:p>
     <w:p>
@@ -2611,16 +1754,8 @@
         <w:rPr>
           <w:lang w:val="en-US"/>
         </w:rPr>
-        <w:t xml:space="preserve">odel output with </w:t>
-      </w:r>
-      <w:proofErr w:type="spellStart"/>
-      <w:r>
-        <w:rPr>
-          <w:lang w:val="en-US"/>
-        </w:rPr>
-        <w:t>nlrx</w:t>
-      </w:r>
-      <w:proofErr w:type="spellEnd"/>
+        <w:t>odel output with nlrx</w:t>
+      </w:r>
       <w:r>
         <w:rPr>
           <w:lang w:val="en-US"/>
@@ -2631,39 +1766,15 @@
         <w:rPr>
           <w:lang w:val="en-US"/>
         </w:rPr>
-        <w:t xml:space="preserve">: even though it works with the Wolf-Sheep model, when I try with the BLT model, the px and </w:t>
-      </w:r>
-      <w:proofErr w:type="spellStart"/>
-      <w:r>
-        <w:rPr>
-          <w:lang w:val="en-US"/>
-        </w:rPr>
-        <w:t>py</w:t>
-      </w:r>
-      <w:proofErr w:type="spellEnd"/>
-      <w:r>
-        <w:rPr>
-          <w:lang w:val="en-US"/>
-        </w:rPr>
-        <w:t xml:space="preserve"> positions of the simulations don’t come out with </w:t>
-      </w:r>
-      <w:proofErr w:type="spellStart"/>
+        <w:t xml:space="preserve">: even though it works with the Wolf-Sheep model, when I try with the BLT model, the px and py positions of the simulations don’t come out with </w:t>
+      </w:r>
       <w:r>
         <w:rPr>
           <w:b/>
           <w:bCs/>
           <w:lang w:val="en-US"/>
         </w:rPr>
-        <w:t>unnest_simoutput</w:t>
-      </w:r>
-      <w:proofErr w:type="spellEnd"/>
-      <w:r>
-        <w:rPr>
-          <w:b/>
-          <w:bCs/>
-          <w:lang w:val="en-US"/>
-        </w:rPr>
-        <w:t>()</w:t>
+        <w:t>unnest_simoutput()</w:t>
       </w:r>
       <w:r>
         <w:rPr>
@@ -2677,23 +1788,7 @@
             <w:rStyle w:val="Hyperlink"/>
             <w:lang w:val="en-US"/>
           </w:rPr>
-          <w:t xml:space="preserve">the </w:t>
-        </w:r>
-        <w:proofErr w:type="spellStart"/>
-        <w:r>
-          <w:rPr>
-            <w:rStyle w:val="Hyperlink"/>
-            <w:lang w:val="en-US"/>
-          </w:rPr>
-          <w:t>nlrx</w:t>
-        </w:r>
-        <w:proofErr w:type="spellEnd"/>
-        <w:r>
-          <w:rPr>
-            <w:rStyle w:val="Hyperlink"/>
-            <w:lang w:val="en-US"/>
-          </w:rPr>
-          <w:t xml:space="preserve"> vignette </w:t>
+          <w:t xml:space="preserve">the nlrx vignette </w:t>
         </w:r>
         <w:r>
           <w:rPr>
@@ -2728,55 +1823,13 @@
         <w:rPr>
           <w:lang w:val="en-US"/>
         </w:rPr>
-        <w:t xml:space="preserve"> and relate to the </w:t>
-      </w:r>
-      <w:proofErr w:type="spellStart"/>
-      <w:r>
-        <w:rPr>
-          <w:lang w:val="en-US"/>
-        </w:rPr>
-        <w:t>nlrx</w:t>
-      </w:r>
-      <w:proofErr w:type="spellEnd"/>
-      <w:r>
-        <w:rPr>
-          <w:lang w:val="en-US"/>
-        </w:rPr>
-        <w:t xml:space="preserve"> object </w:t>
-      </w:r>
-      <w:r>
-        <w:rPr>
-          <w:lang w:val="en-US"/>
-        </w:rPr>
-        <w:t xml:space="preserve">requires a reporter in </w:t>
-      </w:r>
-      <w:proofErr w:type="spellStart"/>
-      <w:r>
-        <w:rPr>
-          <w:lang w:val="en-US"/>
-        </w:rPr>
-        <w:t>NetLogo</w:t>
-      </w:r>
-      <w:proofErr w:type="spellEnd"/>
-      <w:r>
-        <w:rPr>
-          <w:lang w:val="en-US"/>
-        </w:rPr>
-        <w:t xml:space="preserve"> code, but when I insert it as a global, </w:t>
-      </w:r>
-      <w:proofErr w:type="spellStart"/>
-      <w:r>
-        <w:rPr>
-          <w:lang w:val="en-US"/>
-        </w:rPr>
-        <w:t>NetLogo</w:t>
-      </w:r>
-      <w:proofErr w:type="spellEnd"/>
-      <w:r>
-        <w:rPr>
-          <w:lang w:val="en-US"/>
-        </w:rPr>
-        <w:t xml:space="preserve"> gives me an error saying I should define it.</w:t>
+        <w:t xml:space="preserve"> and relate to the nlrx object </w:t>
+      </w:r>
+      <w:r>
+        <w:rPr>
+          <w:lang w:val="en-US"/>
+        </w:rPr>
+        <w:t>requires a reporter in NetLogo code, but when I insert it as a global, NetLogo gives me an error saying I should define it.</w:t>
       </w:r>
     </w:p>
     <w:p>
@@ -2808,13 +1861,7 @@
         <w:rPr>
           <w:lang w:val="en-US"/>
         </w:rPr>
-        <w:t xml:space="preserve"> when using the code for empirical sleeping trees. Thus I’ve created a </w:t>
-      </w:r>
-      <w:r>
-        <w:rPr>
-          <w:lang w:val="en-US"/>
-        </w:rPr>
-        <w:t xml:space="preserve">Chooser </w:t>
+        <w:t xml:space="preserve"> when using the code for empirical sleeping trees. Thus I’ve created a Chooser </w:t>
       </w:r>
       <w:r>
         <w:rPr>
@@ -2828,19 +1875,7 @@
         <w:rPr>
           <w:lang w:val="en-US"/>
         </w:rPr>
-        <w:t xml:space="preserve"> of whether simulated sleeping and resting trees are used or not (</w:t>
-      </w:r>
-      <w:r>
-        <w:rPr>
-          <w:lang w:val="en-US"/>
-        </w:rPr>
-        <w:t xml:space="preserve">but </w:t>
-      </w:r>
-      <w:r>
-        <w:rPr>
-          <w:lang w:val="en-US"/>
-        </w:rPr>
-        <w:t>only the code for simulated sleeping/resting trees work -&gt; check</w:t>
+        <w:t xml:space="preserve"> of whether simulated sleeping and resting trees are used or not (but only the code for simulated sleeping/resting trees work -&gt; check</w:t>
       </w:r>
       <w:r>
         <w:rPr>
@@ -2928,21 +1963,7 @@
         <w:rPr>
           <w:lang w:val="en-US"/>
         </w:rPr>
-        <w:t xml:space="preserve"> Chooser for selecting which .</w:t>
-      </w:r>
-      <w:proofErr w:type="spellStart"/>
-      <w:r>
-        <w:rPr>
-          <w:lang w:val="en-US"/>
-        </w:rPr>
-        <w:t>shp</w:t>
-      </w:r>
-      <w:proofErr w:type="spellEnd"/>
-      <w:r>
-        <w:rPr>
-          <w:lang w:val="en-US"/>
-        </w:rPr>
-        <w:t xml:space="preserve"> with feeding trees was being used as input;</w:t>
+        <w:t xml:space="preserve"> Chooser for selecting which .shp with feeding trees was being used as input;</w:t>
       </w:r>
     </w:p>
     <w:p>
@@ -2968,19 +1989,17 @@
         </w:rPr>
         <w:t>/</w:t>
       </w:r>
-      <w:proofErr w:type="spellStart"/>
-      <w:r>
-        <w:rPr>
-          <w:lang w:val="en-US"/>
-        </w:rPr>
-        <w:t>tempdir</w:t>
-      </w:r>
-      <w:proofErr w:type="spellEnd"/>
-      <w:r>
-        <w:rPr>
-          <w:lang w:val="en-US"/>
-        </w:rPr>
-        <w:t xml:space="preserve"> directory </w:t>
+      <w:r>
+        <w:rPr>
+          <w:lang w:val="en-US"/>
+        </w:rPr>
+        <w:t xml:space="preserve">runtime </w:t>
+      </w:r>
+      <w:r>
+        <w:rPr>
+          <w:lang w:val="en-US"/>
+        </w:rPr>
+        <w:t xml:space="preserve">directory </w:t>
       </w:r>
       <w:r>
         <w:rPr>
@@ -2997,15 +2016,1748 @@
     </w:p>
     <w:p>
       <w:pPr>
-        <w:ind w:firstLine="708"/>
-        <w:rPr>
-          <w:lang w:val="en-US"/>
-        </w:rPr>
-      </w:pPr>
-    </w:p>
-    <w:p>
-      <w:pPr>
-        <w:ind w:firstLine="708"/>
+        <w:rPr>
+          <w:lang w:val="en-US"/>
+        </w:rPr>
+      </w:pPr>
+    </w:p>
+    <w:p>
+      <w:pPr>
+        <w:rPr>
+          <w:b/>
+          <w:bCs/>
+          <w:lang w:val="en-US"/>
+        </w:rPr>
+      </w:pPr>
+      <w:r>
+        <w:rPr>
+          <w:b/>
+          <w:bCs/>
+          <w:lang w:val="en-US"/>
+        </w:rPr>
+        <w:t>February 15</w:t>
+      </w:r>
+      <w:r>
+        <w:rPr>
+          <w:b/>
+          <w:bCs/>
+          <w:vertAlign w:val="superscript"/>
+          <w:lang w:val="en-US"/>
+        </w:rPr>
+        <w:t>th</w:t>
+      </w:r>
+      <w:r>
+        <w:rPr>
+          <w:b/>
+          <w:bCs/>
+          <w:lang w:val="en-US"/>
+        </w:rPr>
+        <w:t xml:space="preserve"> 2022</w:t>
+      </w:r>
+    </w:p>
+    <w:p>
+      <w:pPr>
+        <w:rPr>
+          <w:lang w:val="en-US"/>
+        </w:rPr>
+      </w:pPr>
+      <w:r>
+        <w:rPr>
+          <w:lang w:val="en-US"/>
+        </w:rPr>
+        <w:tab/>
+        <w:t>On the Feb 09</w:t>
+      </w:r>
+      <w:r>
+        <w:rPr>
+          <w:vertAlign w:val="superscript"/>
+          <w:lang w:val="en-US"/>
+        </w:rPr>
+        <w:t>th</w:t>
+      </w:r>
+      <w:r>
+        <w:rPr>
+          <w:lang w:val="en-US"/>
+        </w:rPr>
+        <w:t xml:space="preserve"> I started receiving this “</w:t>
+      </w:r>
+      <w:r>
+        <w:rPr>
+          <w:lang w:val="en-US"/>
+        </w:rPr>
+        <w:t>Exception in thread "main"</w:t>
+      </w:r>
+      <w:r>
+        <w:rPr>
+          <w:lang w:val="en-US"/>
+        </w:rPr>
+        <w:t xml:space="preserve"> </w:t>
+      </w:r>
+      <w:r>
+        <w:rPr>
+          <w:lang w:val="en-US"/>
+        </w:rPr>
+        <w:t>java.lang.IllegalStateException: unknown NetLogo version: NetLogo 6.2.0</w:t>
+      </w:r>
+      <w:r>
+        <w:rPr>
+          <w:lang w:val="en-US"/>
+        </w:rPr>
+        <w:t>”. Ronald and I tried setting a stop condition because sometimes the model would run without stopping. Then I had to leave, and Ronald tried debugging the nlrx code. He was able to run the Mayara’s (the version he had) model, but mine was giving the following error together with same thread:</w:t>
+      </w:r>
+    </w:p>
+    <w:p>
+      <w:pPr>
+        <w:spacing w:after="0"/>
+        <w:rPr>
+          <w:sz w:val="18"/>
+          <w:szCs w:val="18"/>
+          <w:lang w:val="en-US"/>
+        </w:rPr>
+      </w:pPr>
+      <w:r>
+        <w:rPr>
+          <w:sz w:val="18"/>
+          <w:szCs w:val="18"/>
+          <w:lang w:val="en-US"/>
+        </w:rPr>
+        <w:t xml:space="preserve">Exception in thread "main" Expected a literal value. at position 0 in </w:t>
+      </w:r>
+    </w:p>
+    <w:p>
+      <w:pPr>
+        <w:spacing w:after="0"/>
+        <w:rPr>
+          <w:sz w:val="18"/>
+          <w:szCs w:val="18"/>
+          <w:lang w:val="en-US"/>
+        </w:rPr>
+      </w:pPr>
+      <w:r>
+        <w:rPr>
+          <w:sz w:val="18"/>
+          <w:szCs w:val="18"/>
+          <w:lang w:val="en-US"/>
+        </w:rPr>
+        <w:tab/>
+        <w:t>at org.nlogo.core.Fail$.exception(Fail.scala:27)</w:t>
+      </w:r>
+    </w:p>
+    <w:p>
+      <w:pPr>
+        <w:spacing w:after="0"/>
+        <w:rPr>
+          <w:sz w:val="18"/>
+          <w:szCs w:val="18"/>
+          <w:lang w:val="en-US"/>
+        </w:rPr>
+      </w:pPr>
+      <w:r>
+        <w:rPr>
+          <w:sz w:val="18"/>
+          <w:szCs w:val="18"/>
+          <w:lang w:val="en-US"/>
+        </w:rPr>
+        <w:tab/>
+        <w:t>at org.nlogo.core.Fail$.exception(Fail.scala:25)</w:t>
+      </w:r>
+    </w:p>
+    <w:p>
+      <w:pPr>
+        <w:spacing w:after="0"/>
+        <w:rPr>
+          <w:sz w:val="18"/>
+          <w:szCs w:val="18"/>
+          <w:lang w:val="en-US"/>
+        </w:rPr>
+      </w:pPr>
+      <w:r>
+        <w:rPr>
+          <w:sz w:val="18"/>
+          <w:szCs w:val="18"/>
+          <w:lang w:val="en-US"/>
+        </w:rPr>
+        <w:tab/>
+        <w:t>at org.nlogo.core.Fail$.exception(Fail.scala:23)</w:t>
+      </w:r>
+    </w:p>
+    <w:p>
+      <w:pPr>
+        <w:spacing w:after="0"/>
+        <w:rPr>
+          <w:sz w:val="18"/>
+          <w:szCs w:val="18"/>
+          <w:lang w:val="en-US"/>
+        </w:rPr>
+      </w:pPr>
+      <w:r>
+        <w:rPr>
+          <w:sz w:val="18"/>
+          <w:szCs w:val="18"/>
+          <w:lang w:val="en-US"/>
+        </w:rPr>
+        <w:tab/>
+        <w:t>at org.nlogo.parse.LiteralParser.readLiteralPrefix(LiteralParser.scala:83)</w:t>
+      </w:r>
+    </w:p>
+    <w:p>
+      <w:pPr>
+        <w:spacing w:after="0"/>
+        <w:rPr>
+          <w:sz w:val="18"/>
+          <w:szCs w:val="18"/>
+          <w:lang w:val="en-US"/>
+        </w:rPr>
+      </w:pPr>
+      <w:r>
+        <w:rPr>
+          <w:sz w:val="18"/>
+          <w:szCs w:val="18"/>
+          <w:lang w:val="en-US"/>
+        </w:rPr>
+        <w:tab/>
+        <w:t>at org.nlogo.parse.LiteralParser.getLiteralValue(LiteralParser.scala:33)</w:t>
+      </w:r>
+    </w:p>
+    <w:p>
+      <w:pPr>
+        <w:spacing w:after="0"/>
+        <w:rPr>
+          <w:sz w:val="18"/>
+          <w:szCs w:val="18"/>
+          <w:lang w:val="en-US"/>
+        </w:rPr>
+      </w:pPr>
+      <w:r>
+        <w:rPr>
+          <w:sz w:val="18"/>
+          <w:szCs w:val="18"/>
+          <w:lang w:val="en-US"/>
+        </w:rPr>
+        <w:tab/>
+        <w:t>at org.nlogo.parse.CompilerUtilities$.$anonfun$readFromString$3(CompilerUtilities.scala:22)</w:t>
+      </w:r>
+    </w:p>
+    <w:p>
+      <w:pPr>
+        <w:spacing w:after="0"/>
+        <w:rPr>
+          <w:sz w:val="18"/>
+          <w:szCs w:val="18"/>
+          <w:lang w:val="en-US"/>
+        </w:rPr>
+      </w:pPr>
+      <w:r>
+        <w:rPr>
+          <w:sz w:val="18"/>
+          <w:szCs w:val="18"/>
+          <w:lang w:val="en-US"/>
+        </w:rPr>
+        <w:tab/>
+        <w:t>at org.nlogo.parse.CompilerUtilities$.$anonfun$numberOrElse$1(CompilerUtilities.scala:37)</w:t>
+      </w:r>
+    </w:p>
+    <w:p>
+      <w:pPr>
+        <w:spacing w:after="0"/>
+        <w:rPr>
+          <w:sz w:val="18"/>
+          <w:szCs w:val="18"/>
+          <w:lang w:val="en-US"/>
+        </w:rPr>
+      </w:pPr>
+      <w:r>
+        <w:rPr>
+          <w:sz w:val="18"/>
+          <w:szCs w:val="18"/>
+          <w:lang w:val="en-US"/>
+        </w:rPr>
+        <w:tab/>
+        <w:t>at scala.util.Either$RightProjection.getOrElse(Either.scala:665)</w:t>
+      </w:r>
+    </w:p>
+    <w:p>
+      <w:pPr>
+        <w:spacing w:after="0"/>
+        <w:rPr>
+          <w:sz w:val="18"/>
+          <w:szCs w:val="18"/>
+          <w:lang w:val="en-US"/>
+        </w:rPr>
+      </w:pPr>
+      <w:r>
+        <w:rPr>
+          <w:sz w:val="18"/>
+          <w:szCs w:val="18"/>
+          <w:lang w:val="en-US"/>
+        </w:rPr>
+        <w:tab/>
+        <w:t>at org.nlogo.parse.CompilerUtilities$.numberOrElse(CompilerUtilities.scala:36)</w:t>
+      </w:r>
+    </w:p>
+    <w:p>
+      <w:pPr>
+        <w:spacing w:after="0"/>
+        <w:rPr>
+          <w:sz w:val="18"/>
+          <w:szCs w:val="18"/>
+          <w:lang w:val="en-US"/>
+        </w:rPr>
+      </w:pPr>
+      <w:r>
+        <w:rPr>
+          <w:sz w:val="18"/>
+          <w:szCs w:val="18"/>
+          <w:lang w:val="en-US"/>
+        </w:rPr>
+        <w:tab/>
+        <w:t>at org.nlogo.parse.CompilerUtilities$.readFromString(CompilerUtilities.scala:22)</w:t>
+      </w:r>
+    </w:p>
+    <w:p>
+      <w:pPr>
+        <w:spacing w:after="0"/>
+        <w:rPr>
+          <w:sz w:val="18"/>
+          <w:szCs w:val="18"/>
+          <w:lang w:val="en-US"/>
+        </w:rPr>
+      </w:pPr>
+      <w:r>
+        <w:rPr>
+          <w:sz w:val="18"/>
+          <w:szCs w:val="18"/>
+          <w:lang w:val="en-US"/>
+        </w:rPr>
+        <w:tab/>
+        <w:t>at org.nlogo.fileformat.LabLoader.$anonfun$readProtocolElement$4(LabLoader.scala:70)</w:t>
+      </w:r>
+    </w:p>
+    <w:p>
+      <w:pPr>
+        <w:spacing w:after="0"/>
+        <w:rPr>
+          <w:sz w:val="18"/>
+          <w:szCs w:val="18"/>
+          <w:lang w:val="en-US"/>
+        </w:rPr>
+      </w:pPr>
+      <w:r>
+        <w:rPr>
+          <w:sz w:val="18"/>
+          <w:szCs w:val="18"/>
+          <w:lang w:val="en-US"/>
+        </w:rPr>
+        <w:tab/>
+        <w:t>at scala.collection.TraversableLike$WithFilter.$anonfun$map$2(TraversableLike.scala:874)</w:t>
+      </w:r>
+    </w:p>
+    <w:p>
+      <w:pPr>
+        <w:spacing w:after="0"/>
+        <w:rPr>
+          <w:sz w:val="18"/>
+          <w:szCs w:val="18"/>
+          <w:lang w:val="en-US"/>
+        </w:rPr>
+      </w:pPr>
+      <w:r>
+        <w:rPr>
+          <w:sz w:val="18"/>
+          <w:szCs w:val="18"/>
+          <w:lang w:val="en-US"/>
+        </w:rPr>
+        <w:tab/>
+        <w:t>at scala.collection.Iterator.foreach(Iterator.scala:943)</w:t>
+      </w:r>
+    </w:p>
+    <w:p>
+      <w:pPr>
+        <w:spacing w:after="0"/>
+        <w:rPr>
+          <w:sz w:val="18"/>
+          <w:szCs w:val="18"/>
+          <w:lang w:val="en-US"/>
+        </w:rPr>
+      </w:pPr>
+      <w:r>
+        <w:rPr>
+          <w:sz w:val="18"/>
+          <w:szCs w:val="18"/>
+          <w:lang w:val="en-US"/>
+        </w:rPr>
+        <w:tab/>
+        <w:t>at scala.collection.Iterator.foreach$(Iterator.scala:943)</w:t>
+      </w:r>
+    </w:p>
+    <w:p>
+      <w:pPr>
+        <w:spacing w:after="0"/>
+        <w:rPr>
+          <w:sz w:val="18"/>
+          <w:szCs w:val="18"/>
+          <w:lang w:val="en-US"/>
+        </w:rPr>
+      </w:pPr>
+      <w:r>
+        <w:rPr>
+          <w:sz w:val="18"/>
+          <w:szCs w:val="18"/>
+          <w:lang w:val="en-US"/>
+        </w:rPr>
+        <w:tab/>
+        <w:t>at scala.collection.AbstractIterator.foreach(Iterator.scala:1431)</w:t>
+      </w:r>
+    </w:p>
+    <w:p>
+      <w:pPr>
+        <w:spacing w:after="0"/>
+        <w:rPr>
+          <w:sz w:val="18"/>
+          <w:szCs w:val="18"/>
+          <w:lang w:val="en-US"/>
+        </w:rPr>
+      </w:pPr>
+      <w:r>
+        <w:rPr>
+          <w:sz w:val="18"/>
+          <w:szCs w:val="18"/>
+          <w:lang w:val="en-US"/>
+        </w:rPr>
+        <w:tab/>
+        <w:t>at scala.collection.IterableLike.foreach(IterableLike.scala:74)</w:t>
+      </w:r>
+    </w:p>
+    <w:p>
+      <w:pPr>
+        <w:spacing w:after="0"/>
+        <w:rPr>
+          <w:sz w:val="18"/>
+          <w:szCs w:val="18"/>
+          <w:lang w:val="en-US"/>
+        </w:rPr>
+      </w:pPr>
+      <w:r>
+        <w:rPr>
+          <w:sz w:val="18"/>
+          <w:szCs w:val="18"/>
+          <w:lang w:val="en-US"/>
+        </w:rPr>
+        <w:tab/>
+        <w:t>at scala.collection.IterableLike.foreach$(IterableLike.scala:73)</w:t>
+      </w:r>
+    </w:p>
+    <w:p>
+      <w:pPr>
+        <w:spacing w:after="0"/>
+        <w:rPr>
+          <w:sz w:val="18"/>
+          <w:szCs w:val="18"/>
+          <w:lang w:val="en-US"/>
+        </w:rPr>
+      </w:pPr>
+      <w:r>
+        <w:rPr>
+          <w:sz w:val="18"/>
+          <w:szCs w:val="18"/>
+          <w:lang w:val="en-US"/>
+        </w:rPr>
+        <w:tab/>
+        <w:t>at scala.collection.AbstractIterable.foreach(Iterable.scala:56)</w:t>
+      </w:r>
+    </w:p>
+    <w:p>
+      <w:pPr>
+        <w:spacing w:after="0"/>
+        <w:rPr>
+          <w:sz w:val="18"/>
+          <w:szCs w:val="18"/>
+          <w:lang w:val="en-US"/>
+        </w:rPr>
+      </w:pPr>
+      <w:r>
+        <w:rPr>
+          <w:sz w:val="18"/>
+          <w:szCs w:val="18"/>
+          <w:lang w:val="en-US"/>
+        </w:rPr>
+        <w:tab/>
+        <w:t>at scala.collection.TraversableLike$WithFilter.map(TraversableLike.scala:873)</w:t>
+      </w:r>
+    </w:p>
+    <w:p>
+      <w:pPr>
+        <w:spacing w:after="0"/>
+        <w:rPr>
+          <w:sz w:val="18"/>
+          <w:szCs w:val="18"/>
+          <w:lang w:val="en-US"/>
+        </w:rPr>
+      </w:pPr>
+      <w:r>
+        <w:rPr>
+          <w:sz w:val="18"/>
+          <w:szCs w:val="18"/>
+          <w:lang w:val="en-US"/>
+        </w:rPr>
+        <w:tab/>
+        <w:t>at org.nlogo.fileformat.LabLoader.readEnumeratedValueSetElement$1(LabLoader.scala:66)</w:t>
+      </w:r>
+    </w:p>
+    <w:p>
+      <w:pPr>
+        <w:spacing w:after="0"/>
+        <w:rPr>
+          <w:sz w:val="18"/>
+          <w:szCs w:val="18"/>
+          <w:lang w:val="en-US"/>
+        </w:rPr>
+      </w:pPr>
+      <w:r>
+        <w:rPr>
+          <w:sz w:val="18"/>
+          <w:szCs w:val="18"/>
+          <w:lang w:val="en-US"/>
+        </w:rPr>
+        <w:tab/>
+        <w:t>at org.nlogo.fileformat.LabLoader.$anonfun$readProtocolElement$5(LabLoader.scala:77)</w:t>
+      </w:r>
+    </w:p>
+    <w:p>
+      <w:pPr>
+        <w:spacing w:after="0"/>
+        <w:rPr>
+          <w:sz w:val="18"/>
+          <w:szCs w:val="18"/>
+          <w:lang w:val="en-US"/>
+        </w:rPr>
+      </w:pPr>
+      <w:r>
+        <w:rPr>
+          <w:sz w:val="18"/>
+          <w:szCs w:val="18"/>
+          <w:lang w:val="en-US"/>
+        </w:rPr>
+        <w:tab/>
+        <w:t>at scala.collection.immutable.List.flatMap(List.scala:366)</w:t>
+      </w:r>
+    </w:p>
+    <w:p>
+      <w:pPr>
+        <w:spacing w:after="0"/>
+        <w:rPr>
+          <w:sz w:val="18"/>
+          <w:szCs w:val="18"/>
+          <w:lang w:val="en-US"/>
+        </w:rPr>
+      </w:pPr>
+      <w:r>
+        <w:rPr>
+          <w:sz w:val="18"/>
+          <w:szCs w:val="18"/>
+          <w:lang w:val="en-US"/>
+        </w:rPr>
+        <w:tab/>
+        <w:t>at org.nlogo.fileformat.LabLoader.valueSets$1(LabLoader.scala:74)</w:t>
+      </w:r>
+    </w:p>
+    <w:p>
+      <w:pPr>
+        <w:spacing w:after="0"/>
+        <w:rPr>
+          <w:sz w:val="18"/>
+          <w:szCs w:val="18"/>
+          <w:lang w:val="en-US"/>
+        </w:rPr>
+      </w:pPr>
+      <w:r>
+        <w:rPr>
+          <w:sz w:val="18"/>
+          <w:szCs w:val="18"/>
+          <w:lang w:val="en-US"/>
+        </w:rPr>
+        <w:tab/>
+        <w:t>at org.nlogo.fileformat.LabLoader.readProtocolElement(LabLoader.scala:94)</w:t>
+      </w:r>
+    </w:p>
+    <w:p>
+      <w:pPr>
+        <w:spacing w:after="0"/>
+        <w:rPr>
+          <w:sz w:val="18"/>
+          <w:szCs w:val="18"/>
+          <w:lang w:val="en-US"/>
+        </w:rPr>
+      </w:pPr>
+      <w:r>
+        <w:rPr>
+          <w:sz w:val="18"/>
+          <w:szCs w:val="18"/>
+          <w:lang w:val="en-US"/>
+        </w:rPr>
+        <w:tab/>
+        <w:t>at org.nlogo.fileformat.LabLoader.$anonfun$apply$1(LabLoader.scala:45)</w:t>
+      </w:r>
+    </w:p>
+    <w:p>
+      <w:pPr>
+        <w:spacing w:after="0"/>
+        <w:rPr>
+          <w:sz w:val="18"/>
+          <w:szCs w:val="18"/>
+          <w:lang w:val="en-US"/>
+        </w:rPr>
+      </w:pPr>
+      <w:r>
+        <w:rPr>
+          <w:sz w:val="18"/>
+          <w:szCs w:val="18"/>
+          <w:lang w:val="en-US"/>
+        </w:rPr>
+        <w:tab/>
+        <w:t>at scala.collection.immutable.List.map(List.scala:293)</w:t>
+      </w:r>
+    </w:p>
+    <w:p>
+      <w:pPr>
+        <w:spacing w:after="0"/>
+        <w:rPr>
+          <w:sz w:val="18"/>
+          <w:szCs w:val="18"/>
+          <w:lang w:val="en-US"/>
+        </w:rPr>
+      </w:pPr>
+      <w:r>
+        <w:rPr>
+          <w:sz w:val="18"/>
+          <w:szCs w:val="18"/>
+          <w:lang w:val="en-US"/>
+        </w:rPr>
+        <w:tab/>
+        <w:t>at org.nlogo.fileformat.LabLoader.apply(LabLoader.scala:45)</w:t>
+      </w:r>
+    </w:p>
+    <w:p>
+      <w:pPr>
+        <w:spacing w:after="0"/>
+        <w:rPr>
+          <w:sz w:val="18"/>
+          <w:szCs w:val="18"/>
+          <w:lang w:val="en-US"/>
+        </w:rPr>
+      </w:pPr>
+      <w:r>
+        <w:rPr>
+          <w:sz w:val="18"/>
+          <w:szCs w:val="18"/>
+          <w:lang w:val="en-US"/>
+        </w:rPr>
+        <w:tab/>
+        <w:t>at org.nlogo.fileformat.LabLoader.apply(LabLoader.scala:30)</w:t>
+      </w:r>
+    </w:p>
+    <w:p>
+      <w:pPr>
+        <w:spacing w:after="0"/>
+        <w:rPr>
+          <w:sz w:val="18"/>
+          <w:szCs w:val="18"/>
+          <w:lang w:val="en-US"/>
+        </w:rPr>
+      </w:pPr>
+      <w:r>
+        <w:rPr>
+          <w:sz w:val="18"/>
+          <w:szCs w:val="18"/>
+          <w:lang w:val="en-US"/>
+        </w:rPr>
+        <w:tab/>
+        <w:t>at org.nlogo.fileformat.LabFormat.load(NLogoLabFormat.scala:37)</w:t>
+      </w:r>
+    </w:p>
+    <w:p>
+      <w:pPr>
+        <w:spacing w:after="0"/>
+        <w:rPr>
+          <w:sz w:val="18"/>
+          <w:szCs w:val="18"/>
+          <w:lang w:val="en-US"/>
+        </w:rPr>
+      </w:pPr>
+      <w:r>
+        <w:rPr>
+          <w:sz w:val="18"/>
+          <w:szCs w:val="18"/>
+          <w:lang w:val="en-US"/>
+        </w:rPr>
+        <w:tab/>
+        <w:t>at org.nlogo.fileformat.LabFormat.load$(NLogoLabFormat.scala:35)</w:t>
+      </w:r>
+    </w:p>
+    <w:p>
+      <w:pPr>
+        <w:spacing w:after="0"/>
+        <w:rPr>
+          <w:sz w:val="18"/>
+          <w:szCs w:val="18"/>
+          <w:lang w:val="en-US"/>
+        </w:rPr>
+      </w:pPr>
+      <w:r>
+        <w:rPr>
+          <w:sz w:val="18"/>
+          <w:szCs w:val="18"/>
+          <w:lang w:val="en-US"/>
+        </w:rPr>
+        <w:tab/>
+        <w:t>at org.nlogo.fileformat.NLogoLabFormat.load(NLogoLabFormat.scala:40)</w:t>
+      </w:r>
+    </w:p>
+    <w:p>
+      <w:pPr>
+        <w:spacing w:after="0"/>
+        <w:rPr>
+          <w:sz w:val="18"/>
+          <w:szCs w:val="18"/>
+          <w:lang w:val="en-US"/>
+        </w:rPr>
+      </w:pPr>
+      <w:r>
+        <w:rPr>
+          <w:sz w:val="18"/>
+          <w:szCs w:val="18"/>
+          <w:lang w:val="en-US"/>
+        </w:rPr>
+        <w:tab/>
+        <w:t>at</w:t>
+      </w:r>
+      <w:r>
+        <w:rPr>
+          <w:sz w:val="18"/>
+          <w:szCs w:val="18"/>
+          <w:lang w:val="en-US"/>
+        </w:rPr>
+        <w:t xml:space="preserve"> </w:t>
+      </w:r>
+      <w:r>
+        <w:rPr>
+          <w:sz w:val="18"/>
+          <w:szCs w:val="18"/>
+          <w:lang w:val="en-US"/>
+        </w:rPr>
+        <w:t>org.nlogo.headless.BehaviorSpaceCoordinator$.$anonfun$selectProtocol$1(BehaviorSpaceCoordinator.scala:34)</w:t>
+      </w:r>
+    </w:p>
+    <w:p>
+      <w:pPr>
+        <w:spacing w:after="0"/>
+        <w:rPr>
+          <w:sz w:val="18"/>
+          <w:szCs w:val="18"/>
+          <w:lang w:val="en-US"/>
+        </w:rPr>
+      </w:pPr>
+      <w:r>
+        <w:rPr>
+          <w:sz w:val="18"/>
+          <w:szCs w:val="18"/>
+          <w:lang w:val="en-US"/>
+        </w:rPr>
+        <w:tab/>
+        <w:t>at scala.Option.map(Option.scala:230)</w:t>
+      </w:r>
+    </w:p>
+    <w:p>
+      <w:pPr>
+        <w:spacing w:after="0"/>
+        <w:rPr>
+          <w:sz w:val="18"/>
+          <w:szCs w:val="18"/>
+          <w:lang w:val="en-US"/>
+        </w:rPr>
+      </w:pPr>
+      <w:r>
+        <w:rPr>
+          <w:sz w:val="18"/>
+          <w:szCs w:val="18"/>
+          <w:lang w:val="en-US"/>
+        </w:rPr>
+        <w:tab/>
+        <w:t>at org.nlogo.headless.BehaviorSpaceCoordinator$.selectProtocol(BehaviorSpaceCoordinator.scala:32)</w:t>
+      </w:r>
+    </w:p>
+    <w:p>
+      <w:pPr>
+        <w:spacing w:after="0"/>
+        <w:rPr>
+          <w:sz w:val="18"/>
+          <w:szCs w:val="18"/>
+          <w:lang w:val="en-US"/>
+        </w:rPr>
+      </w:pPr>
+      <w:r>
+        <w:rPr>
+          <w:sz w:val="18"/>
+          <w:szCs w:val="18"/>
+          <w:lang w:val="en-US"/>
+        </w:rPr>
+        <w:tab/>
+        <w:t>at org.nlogo.headless.Main$.runExperiment(Main.scala:23)</w:t>
+      </w:r>
+    </w:p>
+    <w:p>
+      <w:pPr>
+        <w:spacing w:after="0"/>
+        <w:rPr>
+          <w:sz w:val="18"/>
+          <w:szCs w:val="18"/>
+          <w:lang w:val="en-US"/>
+        </w:rPr>
+      </w:pPr>
+      <w:r>
+        <w:rPr>
+          <w:sz w:val="18"/>
+          <w:szCs w:val="18"/>
+          <w:lang w:val="en-US"/>
+        </w:rPr>
+        <w:tab/>
+        <w:t>at org.nlogo.headless.Main$.$anonfun$main$1(Main.scala:12)</w:t>
+      </w:r>
+    </w:p>
+    <w:p>
+      <w:pPr>
+        <w:spacing w:after="0"/>
+        <w:rPr>
+          <w:sz w:val="18"/>
+          <w:szCs w:val="18"/>
+          <w:lang w:val="en-US"/>
+        </w:rPr>
+      </w:pPr>
+      <w:r>
+        <w:rPr>
+          <w:sz w:val="18"/>
+          <w:szCs w:val="18"/>
+          <w:lang w:val="en-US"/>
+        </w:rPr>
+        <w:tab/>
+        <w:t>at org.nlogo.headless.Main$.$anonfun$main$1$adapted(Main.scala:12)</w:t>
+      </w:r>
+    </w:p>
+    <w:p>
+      <w:pPr>
+        <w:spacing w:after="0"/>
+        <w:rPr>
+          <w:sz w:val="18"/>
+          <w:szCs w:val="18"/>
+          <w:lang w:val="en-US"/>
+        </w:rPr>
+      </w:pPr>
+      <w:r>
+        <w:rPr>
+          <w:sz w:val="18"/>
+          <w:szCs w:val="18"/>
+          <w:lang w:val="en-US"/>
+        </w:rPr>
+        <w:tab/>
+        <w:t>at scala.Option.foreach(Option.scala:407)</w:t>
+      </w:r>
+    </w:p>
+    <w:p>
+      <w:pPr>
+        <w:spacing w:after="0"/>
+        <w:rPr>
+          <w:sz w:val="18"/>
+          <w:szCs w:val="18"/>
+          <w:lang w:val="en-US"/>
+        </w:rPr>
+      </w:pPr>
+      <w:r>
+        <w:rPr>
+          <w:sz w:val="18"/>
+          <w:szCs w:val="18"/>
+          <w:lang w:val="en-US"/>
+        </w:rPr>
+        <w:lastRenderedPageBreak/>
+        <w:tab/>
+        <w:t>at org.nlogo.headless.Main$.main(Main.scala:12)</w:t>
+      </w:r>
+    </w:p>
+    <w:p>
+      <w:pPr>
+        <w:spacing w:after="0"/>
+        <w:rPr>
+          <w:sz w:val="18"/>
+          <w:szCs w:val="18"/>
+          <w:lang w:val="en-US"/>
+        </w:rPr>
+      </w:pPr>
+      <w:r>
+        <w:rPr>
+          <w:sz w:val="18"/>
+          <w:szCs w:val="18"/>
+          <w:lang w:val="en-US"/>
+        </w:rPr>
+        <w:tab/>
+        <w:t>at org.nlogo.headless.Main.main(Main.scala)</w:t>
+      </w:r>
+    </w:p>
+    <w:p>
+      <w:pPr>
+        <w:spacing w:after="0"/>
+        <w:rPr>
+          <w:b/>
+          <w:bCs/>
+          <w:sz w:val="18"/>
+          <w:szCs w:val="18"/>
+          <w:lang w:val="en-US"/>
+        </w:rPr>
+      </w:pPr>
+      <w:r>
+        <w:rPr>
+          <w:b/>
+          <w:bCs/>
+          <w:sz w:val="18"/>
+          <w:szCs w:val="18"/>
+          <w:lang w:val="en-US"/>
+        </w:rPr>
+        <w:t xml:space="preserve">Error in util_gather_results(nl, outfile, seed, siminputrow) : </w:t>
+      </w:r>
+    </w:p>
+    <w:p>
+      <w:pPr>
+        <w:spacing w:after="0"/>
+        <w:rPr>
+          <w:b/>
+          <w:bCs/>
+          <w:sz w:val="18"/>
+          <w:szCs w:val="18"/>
+          <w:lang w:val="en-US"/>
+        </w:rPr>
+      </w:pPr>
+      <w:r>
+        <w:rPr>
+          <w:b/>
+          <w:bCs/>
+          <w:sz w:val="18"/>
+          <w:szCs w:val="18"/>
+          <w:lang w:val="en-US"/>
+        </w:rPr>
+        <w:t xml:space="preserve">  Output file is empty - simulation aborted due to a runtime error!</w:t>
+      </w:r>
+    </w:p>
+    <w:p>
+      <w:pPr>
+        <w:spacing w:after="0"/>
+        <w:rPr>
+          <w:sz w:val="18"/>
+          <w:szCs w:val="18"/>
+          <w:lang w:val="en-US"/>
+        </w:rPr>
+      </w:pPr>
+      <w:r>
+        <w:rPr>
+          <w:b/>
+          <w:bCs/>
+          <w:sz w:val="18"/>
+          <w:szCs w:val="18"/>
+          <w:lang w:val="en-US"/>
+        </w:rPr>
+        <w:t xml:space="preserve">         Make sure that parameter value definitions of the experiment are valid and the model code is running properly!</w:t>
+      </w:r>
+    </w:p>
+    <w:p>
+      <w:pPr>
+        <w:rPr>
+          <w:lang w:val="en-US"/>
+        </w:rPr>
+      </w:pPr>
+    </w:p>
+    <w:p>
+      <w:pPr>
+        <w:rPr>
+          <w:lang w:val="en-US"/>
+        </w:rPr>
+      </w:pPr>
+      <w:r>
+        <w:rPr>
+          <w:lang w:val="en-US"/>
+        </w:rPr>
+        <w:t>So I went to the model (BLT_model_developm.nlogo) which I did the last implementations and realized that the model was breaking (running eternally) sometimes it was initiated. Then I checked the go, move-monkeys, run_days and next_day procedure. I did the following:</w:t>
+      </w:r>
+    </w:p>
+    <w:p>
+      <w:pPr>
+        <w:pStyle w:val="PargrafodaLista"/>
+        <w:numPr>
+          <w:ilvl w:val="0"/>
+          <w:numId w:val="8"/>
+        </w:numPr>
+        <w:rPr>
+          <w:lang w:val="en-US"/>
+        </w:rPr>
+      </w:pPr>
+      <w:r>
+        <w:rPr>
+          <w:lang w:val="en-US"/>
+        </w:rPr>
+        <w:t>go: nothing</w:t>
+      </w:r>
+    </w:p>
+    <w:p>
+      <w:pPr>
+        <w:pStyle w:val="PargrafodaLista"/>
+        <w:numPr>
+          <w:ilvl w:val="0"/>
+          <w:numId w:val="8"/>
+        </w:numPr>
+        <w:rPr>
+          <w:lang w:val="en-US"/>
+        </w:rPr>
+      </w:pPr>
+      <w:r>
+        <w:rPr>
+          <w:lang w:val="en-US"/>
+        </w:rPr>
+        <w:t>move-monkeys: moved in the “</w:t>
+      </w:r>
+      <w:r>
+        <w:rPr>
+          <w:lang w:val="en-US"/>
+        </w:rPr>
+        <w:t>timestep &gt; simulation-time</w:t>
+      </w:r>
+      <w:r>
+        <w:rPr>
+          <w:lang w:val="en-US"/>
+        </w:rPr>
+        <w:t xml:space="preserve">” condition from the to go procedure and broke the multiple ifelses with the </w:t>
+      </w:r>
+      <w:r>
+        <w:rPr>
+          <w:lang w:val="en-US"/>
+        </w:rPr>
+        <w:t>‘</w:t>
+      </w:r>
+      <w:r>
+        <w:rPr>
+          <w:lang w:val="en-US"/>
+        </w:rPr>
+        <w:t>if timestep &lt; simulation-time</w:t>
+      </w:r>
+      <w:r>
+        <w:rPr>
+          <w:lang w:val="en-US"/>
+        </w:rPr>
+        <w:t>’. I also took out from the setup the ‘</w:t>
+      </w:r>
+      <w:r>
+        <w:rPr>
+          <w:lang w:val="en-US"/>
+        </w:rPr>
+        <w:t>if timestep = simulation-time</w:t>
+      </w:r>
+      <w:r>
+        <w:rPr>
+          <w:lang w:val="en-US"/>
+        </w:rPr>
+        <w:t>’ condiditon (it was before the move-monkeys) and included it in the move-monkeys procedure</w:t>
+      </w:r>
+    </w:p>
+    <w:p>
+      <w:pPr>
+        <w:pStyle w:val="PargrafodaLista"/>
+        <w:numPr>
+          <w:ilvl w:val="0"/>
+          <w:numId w:val="8"/>
+        </w:numPr>
+        <w:rPr>
+          <w:lang w:val="en-US"/>
+        </w:rPr>
+      </w:pPr>
+      <w:r>
+        <w:rPr>
+          <w:lang w:val="en-US"/>
+        </w:rPr>
+        <w:t>run_days: blocked the output code</w:t>
+      </w:r>
+    </w:p>
+    <w:p>
+      <w:pPr>
+        <w:pStyle w:val="PargrafodaLista"/>
+        <w:numPr>
+          <w:ilvl w:val="0"/>
+          <w:numId w:val="8"/>
+        </w:numPr>
+        <w:rPr>
+          <w:lang w:val="en-US"/>
+        </w:rPr>
+      </w:pPr>
+      <w:r>
+        <w:rPr>
+          <w:lang w:val="en-US"/>
+        </w:rPr>
+        <w:t>next_day: added a stop condition: if day &gt; no_days [  stop</w:t>
+      </w:r>
+      <w:r>
+        <w:rPr>
+          <w:lang w:val="en-US"/>
+        </w:rPr>
+        <w:t xml:space="preserve"> </w:t>
+      </w:r>
+      <w:r>
+        <w:rPr>
+          <w:lang w:val="en-US"/>
+        </w:rPr>
+        <w:t xml:space="preserve"> ]</w:t>
+      </w:r>
+    </w:p>
+    <w:p>
+      <w:pPr>
+        <w:pStyle w:val="PargrafodaLista"/>
+        <w:numPr>
+          <w:ilvl w:val="0"/>
+          <w:numId w:val="8"/>
+        </w:numPr>
+        <w:rPr>
+          <w:lang w:val="en-US"/>
+        </w:rPr>
+      </w:pPr>
+      <w:r>
+        <w:rPr>
+          <w:lang w:val="en-US"/>
+        </w:rPr>
+        <w:t>commented out all the output procedures</w:t>
+      </w:r>
+    </w:p>
+    <w:p>
+      <w:pPr>
+        <w:rPr>
+          <w:lang w:val="en-US"/>
+        </w:rPr>
+      </w:pPr>
+      <w:r>
+        <w:rPr>
+          <w:lang w:val="en-US"/>
+        </w:rPr>
+        <w:t>The model was not breaking anymore but it still didn’t work out in the nlrx.</w:t>
+      </w:r>
+    </w:p>
+    <w:p>
+      <w:pPr>
+        <w:rPr>
+          <w:lang w:val="en-US"/>
+        </w:rPr>
+      </w:pPr>
+      <w:r>
+        <w:rPr>
+          <w:lang w:val="en-US"/>
+        </w:rPr>
+        <w:t xml:space="preserve">After one or two hours trying to debug it (BLT_model_developm-debug.nlogo), I assessed </w:t>
+      </w:r>
+      <w:hyperlink r:id="rId13" w:history="1">
+        <w:r>
+          <w:rPr>
+            <w:rStyle w:val="Hyperlink"/>
+            <w:lang w:val="en-US"/>
+          </w:rPr>
+          <w:t>this issue in nlrx</w:t>
+        </w:r>
+      </w:hyperlink>
+      <w:r>
+        <w:rPr>
+          <w:lang w:val="en-US"/>
+        </w:rPr>
+        <w:t xml:space="preserve"> and realized that the categorical variables should have a double quote like this:</w:t>
+      </w:r>
+    </w:p>
+    <w:p>
+      <w:pPr>
+        <w:rPr>
+          <w:lang w:val="en-US"/>
+        </w:rPr>
+      </w:pPr>
+      <w:r>
+        <w:rPr>
+          <w:lang w:val="en-US"/>
+        </w:rPr>
+        <w:t>constants = list(</w:t>
+      </w:r>
+      <w:r>
+        <w:rPr>
+          <w:lang w:val="en-US"/>
+        </w:rPr>
+        <w:t xml:space="preserve"> </w:t>
+      </w:r>
+      <w:r>
+        <w:rPr>
+          <w:lang w:val="en-US"/>
+        </w:rPr>
+        <w:t>'tree-scenario' = "\"trees_all_2\"",</w:t>
+      </w:r>
+      <w:r>
+        <w:rPr>
+          <w:lang w:val="en-US"/>
+        </w:rPr>
+        <w:br/>
+        <w:t xml:space="preserve">                             </w:t>
+      </w:r>
+      <w:r>
+        <w:rPr>
+          <w:lang w:val="en-US"/>
+        </w:rPr>
+        <w:t>'sleeping-trees-scenario' = "\"simulated\""</w:t>
+      </w:r>
+      <w:r>
+        <w:rPr>
+          <w:lang w:val="en-US"/>
+        </w:rPr>
+        <w:t xml:space="preserve"> )</w:t>
+      </w:r>
+    </w:p>
+    <w:p>
+      <w:pPr>
+        <w:rPr>
+          <w:lang w:val="en-US"/>
+        </w:rPr>
+      </w:pPr>
+      <w:r>
+        <w:rPr>
+          <w:lang w:val="en-US"/>
+        </w:rPr>
+        <w:t>Now the problem is: I still can’t take pxcor and pycox coordinates. Maybe because I was doing one run with only a simple design? But how, if the tamarin run for days and 108 steps per day in different pxcor and pycor?</w:t>
+      </w:r>
+      <w:r>
+        <w:rPr>
+          <w:lang w:val="en-US"/>
+        </w:rPr>
+        <w:t xml:space="preserve"> The solution I found was setting up the number of runs in nlrx (and also in the model interface) to 1, and then specifying more runs in “repetitions” on the @experiment design</w:t>
+      </w:r>
+    </w:p>
+    <w:p>
+      <w:pPr>
+        <w:rPr>
+          <w:lang w:val="en-US"/>
+        </w:rPr>
+      </w:pPr>
+      <w:r>
+        <w:rPr>
+          <w:lang w:val="en-US"/>
+        </w:rPr>
+        <w:t>Milles et al 2020 model had an export-view function linked to an interrupter which allowed him to export the view of the run when it ended. I implemented it in a separate model (</w:t>
+      </w:r>
+      <w:r>
+        <w:rPr>
+          <w:lang w:val="en-US"/>
+        </w:rPr>
+        <w:t>BLT_model_2022-developm_issue-print-final-landscape</w:t>
+      </w:r>
+      <w:r>
+        <w:rPr>
+          <w:lang w:val="en-US"/>
+        </w:rPr>
+        <w:t>.nlogo) but I was not able to see the tracks tamarins did. I let it like that for now.</w:t>
+      </w:r>
+    </w:p>
+    <w:p>
+      <w:pPr>
+        <w:rPr>
+          <w:lang w:val="en-US"/>
+        </w:rPr>
+      </w:pPr>
+      <w:r>
+        <w:rPr>
+          <w:lang w:val="en-US"/>
+        </w:rPr>
+        <w:t>Fiquei de fazer o cabeçalho dos arquivos output (que nem em Milles et al 2020) e de lembrar que diabos é aquele número no início de cada arquivo (o Ronald tinha descoberto já).</w:t>
+      </w:r>
+    </w:p>
+    <w:p>
+      <w:pPr>
+        <w:rPr>
+          <w:lang w:val="en-US"/>
+        </w:rPr>
+      </w:pPr>
+      <w:r>
+        <w:rPr>
+          <w:lang w:val="en-US"/>
+        </w:rPr>
+        <w:t xml:space="preserve">By the start of the </w:t>
+      </w:r>
+      <w:r>
+        <w:rPr>
+          <w:lang w:val="en-US"/>
+        </w:rPr>
+        <w:t>night,</w:t>
+      </w:r>
+      <w:r>
+        <w:rPr>
+          <w:lang w:val="en-US"/>
+        </w:rPr>
+        <w:t xml:space="preserve"> I reassessed the move-monkeys code related to routine (the one I changed the ifelse condition in timestep &lt; simulation time) and when I </w:t>
+      </w:r>
+      <w:r>
+        <w:rPr>
+          <w:lang w:val="en-US"/>
+        </w:rPr>
+        <w:t xml:space="preserve">used </w:t>
+      </w:r>
+      <w:r>
+        <w:rPr>
+          <w:lang w:val="en-US"/>
+        </w:rPr>
+        <w:t xml:space="preserve">the same code as Mayara I had a model break (infinite running). I could not understand what it </w:t>
+      </w:r>
+      <w:r>
+        <w:rPr>
+          <w:lang w:val="en-US"/>
+        </w:rPr>
+        <w:t>was,</w:t>
+      </w:r>
+      <w:r>
+        <w:rPr>
+          <w:lang w:val="en-US"/>
+        </w:rPr>
+        <w:t xml:space="preserve"> but I think there lacks a stop condition.</w:t>
+      </w:r>
+    </w:p>
+    <w:p>
+      <w:pPr>
+        <w:rPr>
+          <w:lang w:val="en-US"/>
+        </w:rPr>
+      </w:pPr>
+      <w:r>
+        <w:rPr>
+          <w:lang w:val="en-US"/>
+        </w:rPr>
+        <w:t>I have also noticed that the tamarin was moving much less than I was used to see in the model, but it might be because I’m restricting the no_days.</w:t>
+      </w:r>
+      <w:r>
+        <w:rPr>
+          <w:lang w:val="en-US"/>
+        </w:rPr>
+        <w:t xml:space="preserve"> -&gt; Nope. It was because I had commented out the ‘let n random 100’ argument from the ‘</w:t>
+      </w:r>
+      <w:r>
+        <w:rPr>
+          <w:lang w:val="en-US"/>
+        </w:rPr>
+        <w:t>search-sleeping-tree</w:t>
+      </w:r>
+      <w:r>
+        <w:rPr>
+          <w:lang w:val="en-US"/>
+        </w:rPr>
+        <w:t>’ procedure. This is basically what moves tamarins.</w:t>
+      </w:r>
+    </w:p>
+    <w:p>
+      <w:pPr>
+        <w:rPr>
+          <w:u w:val="single"/>
+          <w:lang w:val="en-US"/>
+        </w:rPr>
+      </w:pPr>
+      <w:r>
+        <w:rPr>
+          <w:u w:val="single"/>
+          <w:lang w:val="en-US"/>
+        </w:rPr>
+        <w:lastRenderedPageBreak/>
+        <w:t>Left to fix/decide:</w:t>
+      </w:r>
+    </w:p>
+    <w:p>
+      <w:pPr>
+        <w:pStyle w:val="PargrafodaLista"/>
+        <w:numPr>
+          <w:ilvl w:val="0"/>
+          <w:numId w:val="7"/>
+        </w:numPr>
+        <w:rPr>
+          <w:lang w:val="en-US"/>
+        </w:rPr>
+      </w:pPr>
+      <w:r>
+        <w:rPr>
+          <w:lang w:val="en-US"/>
+        </w:rPr>
+        <w:t xml:space="preserve">(SOLVED) </w:t>
+      </w:r>
+      <w:r>
+        <w:rPr>
+          <w:lang w:val="en-US"/>
+        </w:rPr>
+        <w:t>Why the output of seeds and sleeping, resting and feeding trees text files contain information only for the last ran day even though the Mayara model works perfectly</w:t>
+      </w:r>
+      <w:r>
+        <w:rPr>
+          <w:lang w:val="en-US"/>
+        </w:rPr>
+        <w:t>.</w:t>
+      </w:r>
+    </w:p>
+    <w:p>
+      <w:pPr>
+        <w:rPr>
+          <w:lang w:val="en-US"/>
+        </w:rPr>
+      </w:pPr>
+    </w:p>
+    <w:p>
+      <w:pPr>
+        <w:rPr>
+          <w:lang w:val="en-US"/>
+        </w:rPr>
+      </w:pPr>
+      <w:r>
+        <w:rPr>
+          <w:b/>
+          <w:bCs/>
+          <w:lang w:val="en-US"/>
+        </w:rPr>
+        <w:t>February 16</w:t>
+      </w:r>
+      <w:r>
+        <w:rPr>
+          <w:b/>
+          <w:bCs/>
+          <w:vertAlign w:val="superscript"/>
+          <w:lang w:val="en-US"/>
+        </w:rPr>
+        <w:t>th</w:t>
+      </w:r>
+    </w:p>
+    <w:p>
+      <w:pPr>
+        <w:rPr>
+          <w:lang w:val="en-US"/>
+        </w:rPr>
+      </w:pPr>
+      <w:r>
+        <w:rPr>
+          <w:lang w:val="en-US"/>
+        </w:rPr>
+        <w:tab/>
+        <w:t>I have realized that Mayara’s model does not output seed and trees location by day. The problem was that I had copied the code ‘</w:t>
+      </w:r>
+      <w:r>
+        <w:rPr>
+          <w:lang w:val="en-US"/>
+        </w:rPr>
+        <w:t>file-write day</w:t>
+      </w:r>
+      <w:r>
+        <w:rPr>
+          <w:lang w:val="en-US"/>
+        </w:rPr>
+        <w:t>’ and ‘</w:t>
+      </w:r>
+      <w:r>
+        <w:rPr>
+          <w:lang w:val="en-US"/>
+        </w:rPr>
+        <w:t xml:space="preserve">file-write </w:t>
+      </w:r>
+      <w:r>
+        <w:rPr>
+          <w:lang w:val="en-US"/>
+        </w:rPr>
+        <w:t>timestep’ into the procedures ‘write-seeds’, ‘write-sleep’, ‘write-rest’ and ‘write-trees’.</w:t>
+      </w:r>
+      <w:r>
+        <w:rPr>
+          <w:lang w:val="en-US"/>
+        </w:rPr>
+        <w:t xml:space="preserve"> </w:t>
+      </w:r>
+    </w:p>
+    <w:p>
+      <w:pPr>
+        <w:rPr>
+          <w:lang w:val="en-US"/>
+        </w:rPr>
+      </w:pPr>
+      <w:r>
+        <w:rPr>
+          <w:lang w:val="en-US"/>
+        </w:rPr>
+        <w:tab/>
+        <w:t>Thus, I proceeded to add a header on each of those files</w:t>
+      </w:r>
+      <w:r>
+        <w:rPr>
+          <w:lang w:val="en-US"/>
+        </w:rPr>
+        <w:t xml:space="preserve"> and I also changed it to .csv</w:t>
+      </w:r>
+    </w:p>
+    <w:p>
+      <w:pPr>
+        <w:rPr>
+          <w:lang w:val="en-US"/>
+        </w:rPr>
+      </w:pPr>
+      <w:r>
+        <w:rPr>
+          <w:lang w:val="en-US"/>
+        </w:rPr>
+        <w:tab/>
+        <w:t>While running Mayara’s model I also realized that the simulations are faster when the locations of each day are written in a different file</w:t>
+      </w:r>
+    </w:p>
+    <w:p>
+      <w:pPr>
+        <w:rPr>
+          <w:lang w:val="en-US"/>
+        </w:rPr>
+      </w:pPr>
+      <w:r>
+        <w:rPr>
+          <w:lang w:val="en-US"/>
+        </w:rPr>
+        <w:tab/>
+        <w:t>I was succeed in extracting the pxcor and pycor from each agent by unnest_simoutput() and proceeded with the spatial plot vignette. With this plot (one run of I don’t know how many days) it was possible to visualize that the rule of creating sleeping sites is not working properly (too many sleeping sites, a lot of them in the matrix)</w:t>
+      </w:r>
+      <w:r>
+        <w:rPr>
+          <w:lang w:val="en-US"/>
+        </w:rPr>
+        <w:t>:</w:t>
+      </w:r>
+    </w:p>
+    <w:p>
+      <w:pPr>
+        <w:rPr>
+          <w:lang w:val="en-US"/>
+        </w:rPr>
+      </w:pPr>
+      <w:r>
+        <w:rPr>
+          <w:noProof/>
+        </w:rPr>
+        <w:drawing>
+          <wp:inline distT="0" distB="0" distL="0" distR="0" wp14:anchorId="6D601A6A" wp14:editId="37F4F4D2">
+            <wp:extent cx="5400040" cy="3601085"/>
+            <wp:effectExtent l="0" t="0" r="0" b="0"/>
+            <wp:docPr id="2" name="Imagem 2" descr="Tela de jogo de vídeo game&#10;&#10;Descrição gerada automaticamente com confiança média"/>
+            <wp:cNvGraphicFramePr>
+              <a:graphicFrameLocks xmlns:a="http://schemas.openxmlformats.org/drawingml/2006/main" noChangeAspect="1"/>
+            </wp:cNvGraphicFramePr>
+            <a:graphic xmlns:a="http://schemas.openxmlformats.org/drawingml/2006/main">
+              <a:graphicData uri="http://schemas.openxmlformats.org/drawingml/2006/picture">
+                <pic:pic xmlns:pic="http://schemas.openxmlformats.org/drawingml/2006/picture">
+                  <pic:nvPicPr>
+                    <pic:cNvPr id="2" name="Imagem 2" descr="Tela de jogo de vídeo game&#10;&#10;Descrição gerada automaticamente com confiança média"/>
+                    <pic:cNvPicPr>
+                      <a:picLocks noChangeAspect="1" noChangeArrowheads="1"/>
+                    </pic:cNvPicPr>
+                  </pic:nvPicPr>
+                  <pic:blipFill>
+                    <a:blip r:embed="rId14" cstate="print">
+                      <a:extLst>
+                        <a:ext uri="{28A0092B-C50C-407E-A947-70E740481C1C}">
+                          <a14:useLocalDpi xmlns:a14="http://schemas.microsoft.com/office/drawing/2010/main" val="0"/>
+                        </a:ext>
+                      </a:extLst>
+                    </a:blip>
+                    <a:srcRect/>
+                    <a:stretch>
+                      <a:fillRect/>
+                    </a:stretch>
+                  </pic:blipFill>
+                  <pic:spPr bwMode="auto">
+                    <a:xfrm>
+                      <a:off x="0" y="0"/>
+                      <a:ext cx="5400040" cy="3601085"/>
+                    </a:xfrm>
+                    <a:prstGeom prst="rect">
+                      <a:avLst/>
+                    </a:prstGeom>
+                    <a:noFill/>
+                    <a:ln>
+                      <a:noFill/>
+                    </a:ln>
+                  </pic:spPr>
+                </pic:pic>
+              </a:graphicData>
+            </a:graphic>
+          </wp:inline>
+        </w:drawing>
+      </w:r>
+    </w:p>
+    <w:p>
+      <w:pPr>
+        <w:rPr>
+          <w:u w:val="single"/>
+          <w:lang w:val="en-US"/>
+        </w:rPr>
+      </w:pPr>
+      <w:r>
+        <w:rPr>
+          <w:u w:val="single"/>
+          <w:lang w:val="en-US"/>
+        </w:rPr>
+        <w:t>Left to fix/decide:</w:t>
+      </w:r>
+    </w:p>
+    <w:p>
+      <w:pPr>
+        <w:pStyle w:val="PargrafodaLista"/>
+        <w:numPr>
+          <w:ilvl w:val="0"/>
+          <w:numId w:val="7"/>
+        </w:numPr>
+        <w:rPr>
+          <w:lang w:val="en-US"/>
+        </w:rPr>
+      </w:pPr>
+      <w:r>
+        <w:rPr>
+          <w:lang w:val="en-US"/>
+        </w:rPr>
+        <w:t>Check if using different files for each day of monkey locations increase velocity of the model run</w:t>
+      </w:r>
+    </w:p>
+    <w:p>
+      <w:pPr>
+        <w:pStyle w:val="PargrafodaLista"/>
+        <w:numPr>
+          <w:ilvl w:val="0"/>
+          <w:numId w:val="7"/>
+        </w:numPr>
+        <w:rPr>
+          <w:lang w:val="en-US"/>
+        </w:rPr>
+      </w:pPr>
+      <w:r>
+        <w:rPr>
+          <w:lang w:val="en-US"/>
+        </w:rPr>
+        <w:t>go/run_days/next_day procedures have two stop conditions. I think this is breaking the execution from nlrx</w:t>
+      </w:r>
+    </w:p>
+    <w:p>
+      <w:pPr>
+        <w:pStyle w:val="PargrafodaLista"/>
+        <w:numPr>
+          <w:ilvl w:val="0"/>
+          <w:numId w:val="7"/>
+        </w:numPr>
+        <w:rPr>
+          <w:lang w:val="en-US"/>
+        </w:rPr>
+      </w:pPr>
+      <w:r>
+        <w:rPr>
+          <w:lang w:val="en-US"/>
+        </w:rPr>
+        <w:t>include day in the nlrx simoutput</w:t>
+      </w:r>
+    </w:p>
+    <w:p>
+      <w:pPr>
+        <w:pStyle w:val="PargrafodaLista"/>
+        <w:numPr>
+          <w:ilvl w:val="0"/>
+          <w:numId w:val="7"/>
+        </w:numPr>
+        <w:rPr>
+          <w:lang w:val="en-US"/>
+        </w:rPr>
+      </w:pPr>
+      <w:r>
+        <w:rPr>
+          <w:lang w:val="en-US"/>
+        </w:rPr>
+        <w:lastRenderedPageBreak/>
+        <w:t xml:space="preserve">gif animation and sequential plots not working: </w:t>
+      </w:r>
+      <w:r>
+        <w:rPr>
+          <w:lang w:val="en-US"/>
+        </w:rPr>
+        <w:t>try to include a</w:t>
+      </w:r>
+      <w:r>
+        <w:rPr>
+          <w:lang w:val="en-US"/>
+        </w:rPr>
+        <w:t xml:space="preserve">n </w:t>
+      </w:r>
+      <w:r>
+        <w:rPr>
+          <w:lang w:val="en-US"/>
+        </w:rPr>
+        <w:t>informative unique variable for each run (seed-number is not informative at all)</w:t>
+      </w:r>
+      <w:r>
+        <w:rPr>
+          <w:lang w:val="en-US"/>
+        </w:rPr>
+        <w:t xml:space="preserve"> -&gt; patches explodindo</w:t>
+      </w:r>
+    </w:p>
+    <w:p>
+      <w:pPr>
+        <w:pStyle w:val="PargrafodaLista"/>
+        <w:numPr>
+          <w:ilvl w:val="0"/>
+          <w:numId w:val="7"/>
+        </w:numPr>
+        <w:rPr>
+          <w:lang w:val="en-US"/>
+        </w:rPr>
+      </w:pPr>
+      <w:r>
+        <w:rPr>
+          <w:lang w:val="en-US"/>
+        </w:rPr>
+        <w:t xml:space="preserve">Make the model run with the </w:t>
+      </w:r>
+      <w:r>
+        <w:rPr>
+          <w:lang w:val="en-US"/>
+        </w:rPr>
+        <w:t xml:space="preserve">empirical </w:t>
+      </w:r>
+      <w:r>
+        <w:rPr>
+          <w:lang w:val="en-US"/>
+        </w:rPr>
+        <w:t>sleeping sites</w:t>
+      </w:r>
+    </w:p>
+    <w:p>
+      <w:pPr>
+        <w:rPr>
+          <w:lang w:val="en-US"/>
+        </w:rPr>
+      </w:pPr>
+    </w:p>
+    <w:p>
+      <w:pPr>
+        <w:rPr>
+          <w:lang w:val="en-US"/>
+        </w:rPr>
+      </w:pPr>
+    </w:p>
+    <w:p>
+      <w:pPr>
+        <w:rPr>
+          <w:lang w:val="en-US"/>
+        </w:rPr>
+      </w:pPr>
+    </w:p>
+    <w:p>
+      <w:pPr>
+        <w:rPr>
+          <w:lang w:val="en-US"/>
+        </w:rPr>
+      </w:pPr>
+    </w:p>
+    <w:p>
+      <w:pPr>
         <w:rPr>
           <w:lang w:val="en-US"/>
         </w:rPr>
@@ -3055,71 +3807,27 @@
         <w:rPr>
           <w:lang w:val="en-US"/>
         </w:rPr>
-        <w:t>/extensions/</w:t>
-      </w:r>
-      <w:proofErr w:type="spellStart"/>
-      <w:r>
-        <w:rPr>
-          <w:lang w:val="en-US"/>
-        </w:rPr>
-        <w:t>gis</w:t>
-      </w:r>
-      <w:proofErr w:type="spellEnd"/>
-    </w:p>
-    <w:p>
-      <w:pPr>
-        <w:rPr>
-          <w:lang w:val="en-US"/>
-        </w:rPr>
-      </w:pPr>
-      <w:r>
-        <w:rPr>
-          <w:lang w:val="en-US"/>
-        </w:rPr>
-        <w:t xml:space="preserve">Got the code of </w:t>
-      </w:r>
-      <w:proofErr w:type="spellStart"/>
-      <w:r>
-        <w:rPr>
-          <w:lang w:val="en-US"/>
-        </w:rPr>
-        <w:t>nlrx</w:t>
-      </w:r>
-      <w:proofErr w:type="spellEnd"/>
-      <w:r>
-        <w:rPr>
-          <w:lang w:val="en-US"/>
-        </w:rPr>
-        <w:t xml:space="preserve"> running for </w:t>
-      </w:r>
-      <w:proofErr w:type="spellStart"/>
-      <w:r>
-        <w:rPr>
-          <w:lang w:val="en-US"/>
-        </w:rPr>
-        <w:t>Mayara’s</w:t>
-      </w:r>
-      <w:proofErr w:type="spellEnd"/>
-      <w:r>
-        <w:rPr>
-          <w:lang w:val="en-US"/>
-        </w:rPr>
-        <w:t xml:space="preserve"> model.</w:t>
-      </w:r>
-      <w:r>
-        <w:rPr>
-          <w:lang w:val="en-US"/>
-        </w:rPr>
-        <w:t xml:space="preserve"> Problem: It is generating one file for each day, thus it dumps everything in </w:t>
-      </w:r>
-      <w:proofErr w:type="spellStart"/>
-      <w:r>
-        <w:rPr>
-          <w:lang w:val="en-US"/>
-        </w:rPr>
-        <w:t>github</w:t>
-      </w:r>
-      <w:proofErr w:type="spellEnd"/>
+        <w:t>/extensions/gis</w:t>
+      </w:r>
+    </w:p>
+    <w:p>
+      <w:pPr>
+        <w:rPr>
+          <w:lang w:val="en-US"/>
+        </w:rPr>
+      </w:pPr>
+      <w:r>
+        <w:rPr>
+          <w:lang w:val="en-US"/>
+        </w:rPr>
+        <w:t>Got the code of nlrx running for Mayara’s model.</w:t>
+      </w:r>
+      <w:r>
+        <w:rPr>
+          <w:lang w:val="en-US"/>
+        </w:rPr>
+        <w:t xml:space="preserve"> Problem: It is generating one file for each day, thus it dumps everything in github</w:t>
+      </w:r>
     </w:p>
     <w:p>
       <w:pPr>
@@ -3133,7 +3841,7 @@
         </w:rPr>
         <w:t xml:space="preserve">Files and code: </w:t>
       </w:r>
-      <w:hyperlink r:id="rId13" w:history="1">
+      <w:hyperlink r:id="rId15" w:history="1">
         <w:r>
           <w:rPr>
             <w:rStyle w:val="Hyperlink"/>
@@ -3218,16 +3926,8 @@
         <w:rPr>
           <w:lang w:val="en-US"/>
         </w:rPr>
-        <w:t>/extensions/</w:t>
-      </w:r>
-      <w:proofErr w:type="spellStart"/>
-      <w:r>
-        <w:rPr>
-          <w:lang w:val="en-US"/>
-        </w:rPr>
-        <w:t>gis</w:t>
-      </w:r>
-      <w:proofErr w:type="spellEnd"/>
+        <w:t>/extensions/gis</w:t>
+      </w:r>
     </w:p>
     <w:p>
       <w:pPr>
@@ -3271,63 +3971,7 @@
         <w:rPr>
           <w:lang w:val="en-US"/>
         </w:rPr>
-        <w:t>Debugged shapefiles of the three areas (</w:t>
-      </w:r>
-      <w:proofErr w:type="spellStart"/>
-      <w:r>
-        <w:rPr>
-          <w:lang w:val="en-US"/>
-        </w:rPr>
-        <w:t>Guareí</w:t>
-      </w:r>
-      <w:proofErr w:type="spellEnd"/>
-      <w:r>
-        <w:rPr>
-          <w:lang w:val="en-US"/>
-        </w:rPr>
-        <w:t xml:space="preserve">, </w:t>
-      </w:r>
-      <w:proofErr w:type="spellStart"/>
-      <w:r>
-        <w:rPr>
-          <w:lang w:val="en-US"/>
-        </w:rPr>
-        <w:t>Suzano</w:t>
-      </w:r>
-      <w:proofErr w:type="spellEnd"/>
-      <w:r>
-        <w:rPr>
-          <w:lang w:val="en-US"/>
-        </w:rPr>
-        <w:t xml:space="preserve"> and </w:t>
-      </w:r>
-      <w:proofErr w:type="spellStart"/>
-      <w:r>
-        <w:rPr>
-          <w:lang w:val="en-US"/>
-        </w:rPr>
-        <w:t>Taquara</w:t>
-      </w:r>
-      <w:proofErr w:type="spellEnd"/>
-      <w:r>
-        <w:rPr>
-          <w:lang w:val="en-US"/>
-        </w:rPr>
-        <w:t xml:space="preserve">) to initialize with a chooser and </w:t>
-      </w:r>
-      <w:proofErr w:type="spellStart"/>
-      <w:r>
-        <w:rPr>
-          <w:lang w:val="en-US"/>
-        </w:rPr>
-        <w:t>and</w:t>
-      </w:r>
-      <w:proofErr w:type="spellEnd"/>
-      <w:r>
-        <w:rPr>
-          <w:lang w:val="en-US"/>
-        </w:rPr>
-        <w:t xml:space="preserve"> if condition. </w:t>
+        <w:t xml:space="preserve">Debugged shapefiles of the three areas (Guareí, Suzano and Taquara) to initialize with a chooser and and if condition. </w:t>
       </w:r>
     </w:p>
     <w:p>
@@ -3342,7 +3986,7 @@
         </w:rPr>
         <w:t xml:space="preserve">Files and code: </w:t>
       </w:r>
-      <w:hyperlink r:id="rId14" w:history="1">
+      <w:hyperlink r:id="rId16" w:history="1">
         <w:r>
           <w:rPr>
             <w:rStyle w:val="Hyperlink"/>
@@ -3427,35 +4071,7 @@
         <w:rPr>
           <w:lang w:val="en-US"/>
         </w:rPr>
-        <w:t>Better .</w:t>
-      </w:r>
-      <w:proofErr w:type="spellStart"/>
-      <w:r>
-        <w:rPr>
-          <w:lang w:val="en-US"/>
-        </w:rPr>
-        <w:t>shp</w:t>
-      </w:r>
-      <w:proofErr w:type="spellEnd"/>
-      <w:r>
-        <w:rPr>
-          <w:lang w:val="en-US"/>
-        </w:rPr>
-        <w:t xml:space="preserve"> files to </w:t>
-      </w:r>
-      <w:proofErr w:type="spellStart"/>
-      <w:r>
-        <w:rPr>
-          <w:lang w:val="en-US"/>
-        </w:rPr>
-        <w:t>NetLogo</w:t>
-      </w:r>
-      <w:proofErr w:type="spellEnd"/>
-      <w:r>
-        <w:rPr>
-          <w:lang w:val="en-US"/>
-        </w:rPr>
-        <w:t xml:space="preserve"> </w:t>
+        <w:t xml:space="preserve">Better .shp files to NetLogo </w:t>
       </w:r>
       <w:r>
         <w:rPr>
@@ -3467,30 +4083,14 @@
         <w:rPr>
           <w:lang w:val="en-US"/>
         </w:rPr>
-        <w:t xml:space="preserve">for </w:t>
-      </w:r>
-      <w:proofErr w:type="spellStart"/>
-      <w:r>
-        <w:rPr>
-          <w:lang w:val="en-US"/>
-        </w:rPr>
-        <w:t>Suzano</w:t>
-      </w:r>
-      <w:proofErr w:type="spellEnd"/>
-      <w:r>
-        <w:rPr>
-          <w:lang w:val="en-US"/>
-        </w:rPr>
-        <w:t xml:space="preserve"> and </w:t>
-      </w:r>
-      <w:proofErr w:type="spellStart"/>
+        <w:t xml:space="preserve">for Suzano and </w:t>
+      </w:r>
       <w:r>
         <w:rPr>
           <w:lang w:val="en-US"/>
         </w:rPr>
         <w:t>Taquara</w:t>
       </w:r>
-      <w:proofErr w:type="spellEnd"/>
       <w:r>
         <w:rPr>
           <w:lang w:val="en-US"/>
@@ -3796,21 +4396,7 @@
         <w:rPr>
           <w:lang w:val="en-US"/>
         </w:rPr>
-        <w:t xml:space="preserve">Decision for the BLT model: As I’ll only be focusing on the mean and </w:t>
-      </w:r>
-      <w:proofErr w:type="spellStart"/>
-      <w:r>
-        <w:rPr>
-          <w:lang w:val="en-US"/>
-        </w:rPr>
-        <w:t>sd</w:t>
-      </w:r>
-      <w:proofErr w:type="spellEnd"/>
-      <w:r>
-        <w:rPr>
-          <w:lang w:val="en-US"/>
-        </w:rPr>
-        <w:t xml:space="preserve"> numbers at the end of the runs, I believe I don’t need Time-Series Calibration</w:t>
+        <w:t>Decision for the BLT model: As I’ll only be focusing on the mean and sd numbers at the end of the runs, I believe I don’t need Time-Series Calibration</w:t>
       </w:r>
     </w:p>
     <w:p>
@@ -3882,21 +4468,7 @@
         <w:rPr>
           <w:lang w:val="en-US"/>
         </w:rPr>
-        <w:t xml:space="preserve">There are kinds and kinds of variation: Calibrating variability measures (CV, </w:t>
-      </w:r>
-      <w:proofErr w:type="spellStart"/>
-      <w:r>
-        <w:rPr>
-          <w:lang w:val="en-US"/>
-        </w:rPr>
-        <w:t>sd</w:t>
-      </w:r>
-      <w:proofErr w:type="spellEnd"/>
-      <w:r>
-        <w:rPr>
-          <w:lang w:val="en-US"/>
-        </w:rPr>
-        <w:t>) should be done carefully</w:t>
+        <w:t>There are kinds and kinds of variation: Calibrating variability measures (CV, sd) should be done carefully</w:t>
       </w:r>
     </w:p>
     <w:p>
@@ -4069,35 +4641,7 @@
         <w:rPr>
           <w:lang w:val="en-US"/>
         </w:rPr>
-        <w:t xml:space="preserve">Algorithm: the mean (min and max too?) SDD, the Home range and Activity Budget evaluated after 30 running days and the DPL of each of these days compared to data of </w:t>
-      </w:r>
-      <w:proofErr w:type="spellStart"/>
-      <w:r>
-        <w:rPr>
-          <w:lang w:val="en-US"/>
-        </w:rPr>
-        <w:t>Guareí</w:t>
-      </w:r>
-      <w:proofErr w:type="spellEnd"/>
-      <w:r>
-        <w:rPr>
-          <w:lang w:val="en-US"/>
-        </w:rPr>
-        <w:t xml:space="preserve"> (PEMD and </w:t>
-      </w:r>
-      <w:proofErr w:type="spellStart"/>
-      <w:r>
-        <w:rPr>
-          <w:lang w:val="en-US"/>
-        </w:rPr>
-        <w:t>Suzano</w:t>
-      </w:r>
-      <w:proofErr w:type="spellEnd"/>
-      <w:r>
-        <w:rPr>
-          <w:lang w:val="en-US"/>
-        </w:rPr>
-        <w:t xml:space="preserve"> to be independent observations serving as validation?)</w:t>
+        <w:t>Algorithm: the mean (min and max too?) SDD, the Home range and Activity Budget evaluated after 30 running days and the DPL of each of these days compared to data of Guareí (PEMD and Suzano to be independent observations serving as validation?)</w:t>
       </w:r>
     </w:p>
     <w:p>
@@ -4310,16 +4854,8 @@
         <w:rPr>
           <w:lang w:val="en-US"/>
         </w:rPr>
-        <w:t xml:space="preserve">elect all non-calibration parameters an input data from </w:t>
-      </w:r>
-      <w:proofErr w:type="spellStart"/>
-      <w:r>
-        <w:rPr>
-          <w:lang w:val="en-US"/>
-        </w:rPr>
-        <w:t>Guareí</w:t>
-      </w:r>
-      <w:proofErr w:type="spellEnd"/>
+        <w:t>elect all non-calibration parameters an input data from Guareí</w:t>
+      </w:r>
       <w:r>
         <w:rPr>
           <w:lang w:val="en-US"/>
@@ -4415,35 +4951,7 @@
         <w:rPr>
           <w:lang w:val="en-US"/>
         </w:rPr>
-        <w:t xml:space="preserve">Screen for errors (code, </w:t>
-      </w:r>
-      <w:proofErr w:type="spellStart"/>
-      <w:r>
-        <w:rPr>
-          <w:lang w:val="en-US"/>
-        </w:rPr>
-        <w:t>submodels</w:t>
-      </w:r>
-      <w:proofErr w:type="spellEnd"/>
-      <w:r>
-        <w:rPr>
-          <w:lang w:val="en-US"/>
-        </w:rPr>
-        <w:t xml:space="preserve">, </w:t>
-      </w:r>
-      <w:proofErr w:type="spellStart"/>
-      <w:r>
-        <w:rPr>
-          <w:lang w:val="en-US"/>
-        </w:rPr>
-        <w:t>etc</w:t>
-      </w:r>
-      <w:proofErr w:type="spellEnd"/>
-      <w:r>
-        <w:rPr>
-          <w:lang w:val="en-US"/>
-        </w:rPr>
-        <w:t>)</w:t>
+        <w:t>Screen for errors (code, submodels, etc)</w:t>
       </w:r>
     </w:p>
     <w:p>
@@ -4616,71 +5124,10 @@
         <w:annotationRef/>
       </w:r>
       <w:r>
-        <w:t xml:space="preserve">Always </w:t>
-      </w:r>
-      <w:proofErr w:type="spellStart"/>
-      <w:r>
-        <w:t>check</w:t>
-      </w:r>
-      <w:proofErr w:type="spellEnd"/>
-      <w:r>
-        <w:t xml:space="preserve"> (</w:t>
-      </w:r>
-      <w:proofErr w:type="spellStart"/>
-      <w:r>
-        <w:t>at</w:t>
-      </w:r>
-      <w:proofErr w:type="spellEnd"/>
-      <w:r>
-        <w:t xml:space="preserve"> </w:t>
-      </w:r>
-      <w:proofErr w:type="spellStart"/>
-      <w:r>
-        <w:t>the</w:t>
-      </w:r>
-      <w:proofErr w:type="spellEnd"/>
-      <w:r>
-        <w:t xml:space="preserve"> </w:t>
-      </w:r>
-      <w:proofErr w:type="spellStart"/>
-      <w:r>
-        <w:t>end</w:t>
-      </w:r>
-      <w:proofErr w:type="spellEnd"/>
-      <w:r>
-        <w:t xml:space="preserve"> </w:t>
-      </w:r>
-      <w:proofErr w:type="spellStart"/>
-      <w:r>
-        <w:t>of</w:t>
-      </w:r>
-      <w:proofErr w:type="spellEnd"/>
-      <w:r>
-        <w:t xml:space="preserve"> </w:t>
-      </w:r>
-      <w:proofErr w:type="spellStart"/>
-      <w:r>
-        <w:t>each</w:t>
-      </w:r>
-      <w:proofErr w:type="spellEnd"/>
-      <w:r>
-        <w:t xml:space="preserve"> </w:t>
-      </w:r>
-      <w:proofErr w:type="spellStart"/>
-      <w:r>
-        <w:t>topic</w:t>
-      </w:r>
-      <w:proofErr w:type="spellEnd"/>
-      <w:r>
-        <w:t>/</w:t>
-      </w:r>
-      <w:proofErr w:type="spellStart"/>
-      <w:r>
-        <w:t>day</w:t>
-      </w:r>
-      <w:proofErr w:type="spellEnd"/>
-      <w:r>
-        <w:t>):</w:t>
+        <w:t>Always check</w:t>
+      </w:r>
+      <w:r>
+        <w:t xml:space="preserve"> (at the end of each topic/day):</w:t>
       </w:r>
       <w:r>
         <w:br/>
@@ -4752,35 +5199,7 @@
         <w:rPr>
           <w:lang w:val="en-US"/>
         </w:rPr>
-        <w:t xml:space="preserve">Notebooks do not necessarily have the structure of TRACE documents but most often follow a </w:t>
-      </w:r>
-      <w:proofErr w:type="spellStart"/>
-      <w:r>
-        <w:rPr>
-          <w:lang w:val="en-US"/>
-        </w:rPr>
-        <w:t>chronologi</w:t>
-      </w:r>
-      <w:proofErr w:type="spellEnd"/>
-      <w:r>
-        <w:rPr>
-          <w:lang w:val="en-US"/>
-        </w:rPr>
-        <w:t xml:space="preserve">- </w:t>
-      </w:r>
-      <w:proofErr w:type="spellStart"/>
-      <w:r>
-        <w:rPr>
-          <w:lang w:val="en-US"/>
-        </w:rPr>
-        <w:t>cal</w:t>
-      </w:r>
-      <w:proofErr w:type="spellEnd"/>
-      <w:r>
-        <w:rPr>
-          <w:lang w:val="en-US"/>
-        </w:rPr>
-        <w:t xml:space="preserve"> order, with each entry identified by its date and a label following TRACE terminology.</w:t>
+        <w:t>Notebooks do not necessarily have the structure of TRACE documents but most often follow a chronologi- cal order, with each entry identified by its date and a label following TRACE terminology.</w:t>
       </w:r>
       <w:r>
         <w:rPr>
@@ -4810,61 +5229,11 @@
         </w:rPr>
         <w:t>“</w:t>
       </w:r>
-      <w:proofErr w:type="spellStart"/>
-      <w:r>
-        <w:rPr>
-          <w:lang w:val="en-US"/>
-        </w:rPr>
-        <w:t>Schmolke</w:t>
-      </w:r>
-      <w:proofErr w:type="spellEnd"/>
-      <w:r>
-        <w:rPr>
-          <w:lang w:val="en-US"/>
-        </w:rPr>
-        <w:t xml:space="preserve"> et al. (2010) therefore suggested linking TRACE documentation to keeping modelling notebooks. Such notebooks have direct benefits to the </w:t>
-      </w:r>
-      <w:proofErr w:type="spellStart"/>
-      <w:r>
-        <w:rPr>
-          <w:lang w:val="en-US"/>
-        </w:rPr>
-        <w:t>modeller</w:t>
-      </w:r>
-      <w:proofErr w:type="spellEnd"/>
-      <w:r>
-        <w:rPr>
-          <w:lang w:val="en-US"/>
-        </w:rPr>
-        <w:t xml:space="preserve"> because they help organize and document the complex task of developing, test- </w:t>
-      </w:r>
-      <w:proofErr w:type="spellStart"/>
-      <w:r>
-        <w:rPr>
-          <w:lang w:val="en-US"/>
-        </w:rPr>
-        <w:t>ing</w:t>
-      </w:r>
-      <w:proofErr w:type="spellEnd"/>
-      <w:r>
-        <w:rPr>
-          <w:lang w:val="en-US"/>
-        </w:rPr>
-        <w:t xml:space="preserve"> and </w:t>
-      </w:r>
-      <w:proofErr w:type="spellStart"/>
-      <w:r>
-        <w:rPr>
-          <w:lang w:val="en-US"/>
-        </w:rPr>
-        <w:t>analysing</w:t>
-      </w:r>
-      <w:proofErr w:type="spellEnd"/>
-      <w:r>
-        <w:rPr>
-          <w:lang w:val="en-US"/>
-        </w:rPr>
-        <w:t xml:space="preserve"> a model. Extracting a TRACE document from a notebook requires much less effort than producing it from scratch, after model development has ended</w:t>
+      <w:r>
+        <w:rPr>
+          <w:lang w:val="en-US"/>
+        </w:rPr>
+        <w:t>Schmolke et al. (2010) therefore suggested linking TRACE documentation to keeping modelling notebooks. Such notebooks have direct benefits to the modeller because they help organize and document the complex task of developing, test- ing and analysing a model. Extracting a TRACE document from a notebook requires much less effort than producing it from scratch, after model development has ended</w:t>
       </w:r>
       <w:r>
         <w:rPr>
@@ -4938,49 +5307,7 @@
         <w:rPr>
           <w:lang w:val="en-US"/>
         </w:rPr>
-        <w:t xml:space="preserve">“This document then shows that for the purpose of the overall model, a mechanistic home range model was not essential, that no data existed for </w:t>
-      </w:r>
-      <w:proofErr w:type="spellStart"/>
-      <w:r>
-        <w:rPr>
-          <w:lang w:val="en-US"/>
-        </w:rPr>
-        <w:t>relat</w:t>
-      </w:r>
-      <w:proofErr w:type="spellEnd"/>
-      <w:r>
-        <w:rPr>
-          <w:lang w:val="en-US"/>
-        </w:rPr>
-        <w:t xml:space="preserve">- </w:t>
-      </w:r>
-      <w:proofErr w:type="spellStart"/>
-      <w:r>
-        <w:rPr>
-          <w:lang w:val="en-US"/>
-        </w:rPr>
-        <w:t>ing</w:t>
-      </w:r>
-      <w:proofErr w:type="spellEnd"/>
-      <w:r>
-        <w:rPr>
-          <w:lang w:val="en-US"/>
-        </w:rPr>
-        <w:t xml:space="preserve"> home ranges to resource availability in time and space, and that alternative simpler models created artefacts and more complex models did not improve usefulness and realism of the entire model. Reviewers, readers, and users of your model would understand that model design was not ad hoc but that the chosen design reflects the overall model purpose, data limitations, and careful selection of </w:t>
-      </w:r>
-      <w:proofErr w:type="spellStart"/>
-      <w:r>
-        <w:rPr>
-          <w:lang w:val="en-US"/>
-        </w:rPr>
-        <w:t>submodel</w:t>
-      </w:r>
-      <w:proofErr w:type="spellEnd"/>
-      <w:r>
-        <w:rPr>
-          <w:lang w:val="en-US"/>
-        </w:rPr>
-        <w:t xml:space="preserve"> structure.”</w:t>
+        <w:t>“This document then shows that for the purpose of the overall model, a mechanistic home range model was not essential, that no data existed for relat- ing home ranges to resource availability in time and space, and that alternative simpler models created artefacts and more complex models did not improve usefulness and realism of the entire model. Reviewers, readers, and users of your model would understand that model design was not ad hoc but that the chosen design reflects the overall model purpose, data limitations, and careful selection of submodel structure.”</w:t>
       </w:r>
     </w:p>
     <w:p>
@@ -5008,77 +5335,7 @@
         <w:rPr>
           <w:lang w:val="en-US"/>
         </w:rPr>
-        <w:t xml:space="preserve">If this model were just factually described in a </w:t>
-      </w:r>
-      <w:proofErr w:type="spellStart"/>
-      <w:r>
-        <w:rPr>
-          <w:lang w:val="en-US"/>
-        </w:rPr>
-        <w:t>publication,reviewers</w:t>
-      </w:r>
-      <w:proofErr w:type="spellEnd"/>
-      <w:r>
-        <w:rPr>
-          <w:lang w:val="en-US"/>
-        </w:rPr>
-        <w:t xml:space="preserve">, readers, and potential users might consider the design of the home range sub-model ad hoc, unrealistic, and not good enough to make the entire population model reliable. By contrast, if each time you worked on the home range model you kept notes in the modelling notebook labelled, e.g., “home range model/purpose”, “home range model/data”, or “home range model/sensitivity anal- </w:t>
-      </w:r>
-      <w:proofErr w:type="spellStart"/>
-      <w:r>
-        <w:rPr>
-          <w:lang w:val="en-US"/>
-        </w:rPr>
-        <w:t>ysis</w:t>
-      </w:r>
-      <w:proofErr w:type="spellEnd"/>
-      <w:r>
-        <w:rPr>
-          <w:lang w:val="en-US"/>
-        </w:rPr>
-        <w:t xml:space="preserve">/alternatives”, you can easily extract relevant information from your notebook and compile it in a TRACE document. This document then shows that for the purpose of the overall model, a mechanistic home range model was not essential, that no data existed for </w:t>
-      </w:r>
-      <w:proofErr w:type="spellStart"/>
-      <w:r>
-        <w:rPr>
-          <w:lang w:val="en-US"/>
-        </w:rPr>
-        <w:t>relat</w:t>
-      </w:r>
-      <w:proofErr w:type="spellEnd"/>
-      <w:r>
-        <w:rPr>
-          <w:lang w:val="en-US"/>
-        </w:rPr>
-        <w:t xml:space="preserve">- </w:t>
-      </w:r>
-      <w:proofErr w:type="spellStart"/>
-      <w:r>
-        <w:rPr>
-          <w:lang w:val="en-US"/>
-        </w:rPr>
-        <w:t>ing</w:t>
-      </w:r>
-      <w:proofErr w:type="spellEnd"/>
-      <w:r>
-        <w:rPr>
-          <w:lang w:val="en-US"/>
-        </w:rPr>
-        <w:t xml:space="preserve"> home ranges to resource availability in time and space, and that alternative simpler models created artefacts and more com- plex models did not improve usefulness and realism of the entire model. Reviewers, readers, and users of your model would under- stand that model design was not ad hoc but that the chosen design reflects the overall model purpose, data limitations, and careful selection of </w:t>
-      </w:r>
-      <w:proofErr w:type="spellStart"/>
-      <w:r>
-        <w:rPr>
-          <w:lang w:val="en-US"/>
-        </w:rPr>
-        <w:t>submodel</w:t>
-      </w:r>
-      <w:proofErr w:type="spellEnd"/>
-      <w:r>
-        <w:rPr>
-          <w:lang w:val="en-US"/>
-        </w:rPr>
-        <w:t xml:space="preserve"> structure.</w:t>
+        <w:t>If this model were just factually described in a publication,reviewers, readers, and potential users might consider the design of the home range sub-model ad hoc, unrealistic, and not good enough to make the entire population model reliable. By contrast, if each time you worked on the home range model you kept notes in the modelling notebook labelled, e.g., “home range model/purpose”, “home range model/data”, or “home range model/sensitivity anal- ysis/alternatives”, you can easily extract relevant information from your notebook and compile it in a TRACE document. This document then shows that for the purpose of the overall model, a mechanistic home range model was not essential, that no data existed for relat- ing home ranges to resource availability in time and space, and that alternative simpler models created artefacts and more com- plex models did not improve usefulness and realism of the entire model. Reviewers, readers, and users of your model would under- stand that model design was not ad hoc but that the chosen design reflects the overall model purpose, data limitations, and careful selection of submodel structure.</w:t>
       </w:r>
       <w:r>
         <w:rPr>
@@ -5608,6 +5865,118 @@
     </w:lvl>
   </w:abstractNum>
   <w:abstractNum w:abstractNumId="5" w15:restartNumberingAfterBreak="0">
+    <w:nsid w:val="6A272BB3"/>
+    <w:multiLevelType w:val="hybridMultilevel"/>
+    <w:tmpl w:val="1532607E"/>
+    <w:lvl w:ilvl="0" w:tplc="B2529E00">
+      <w:numFmt w:val="bullet"/>
+      <w:lvlText w:val=""/>
+      <w:lvlJc w:val="left"/>
+      <w:pPr>
+        <w:ind w:left="1440" w:hanging="360"/>
+      </w:pPr>
+      <w:rPr>
+        <w:rFonts w:ascii="Symbol" w:eastAsiaTheme="minorHAnsi" w:hAnsi="Symbol" w:cstheme="minorBidi" w:hint="default"/>
+      </w:rPr>
+    </w:lvl>
+    <w:lvl w:ilvl="1" w:tplc="04160003" w:tentative="1">
+      <w:start w:val="1"/>
+      <w:numFmt w:val="bullet"/>
+      <w:lvlText w:val="o"/>
+      <w:lvlJc w:val="left"/>
+      <w:pPr>
+        <w:ind w:left="2160" w:hanging="360"/>
+      </w:pPr>
+      <w:rPr>
+        <w:rFonts w:ascii="Courier New" w:hAnsi="Courier New" w:cs="Courier New" w:hint="default"/>
+      </w:rPr>
+    </w:lvl>
+    <w:lvl w:ilvl="2" w:tplc="04160005" w:tentative="1">
+      <w:start w:val="1"/>
+      <w:numFmt w:val="bullet"/>
+      <w:lvlText w:val=""/>
+      <w:lvlJc w:val="left"/>
+      <w:pPr>
+        <w:ind w:left="2880" w:hanging="360"/>
+      </w:pPr>
+      <w:rPr>
+        <w:rFonts w:ascii="Wingdings" w:hAnsi="Wingdings" w:hint="default"/>
+      </w:rPr>
+    </w:lvl>
+    <w:lvl w:ilvl="3" w:tplc="04160001" w:tentative="1">
+      <w:start w:val="1"/>
+      <w:numFmt w:val="bullet"/>
+      <w:lvlText w:val=""/>
+      <w:lvlJc w:val="left"/>
+      <w:pPr>
+        <w:ind w:left="3600" w:hanging="360"/>
+      </w:pPr>
+      <w:rPr>
+        <w:rFonts w:ascii="Symbol" w:hAnsi="Symbol" w:hint="default"/>
+      </w:rPr>
+    </w:lvl>
+    <w:lvl w:ilvl="4" w:tplc="04160003" w:tentative="1">
+      <w:start w:val="1"/>
+      <w:numFmt w:val="bullet"/>
+      <w:lvlText w:val="o"/>
+      <w:lvlJc w:val="left"/>
+      <w:pPr>
+        <w:ind w:left="4320" w:hanging="360"/>
+      </w:pPr>
+      <w:rPr>
+        <w:rFonts w:ascii="Courier New" w:hAnsi="Courier New" w:cs="Courier New" w:hint="default"/>
+      </w:rPr>
+    </w:lvl>
+    <w:lvl w:ilvl="5" w:tplc="04160005" w:tentative="1">
+      <w:start w:val="1"/>
+      <w:numFmt w:val="bullet"/>
+      <w:lvlText w:val=""/>
+      <w:lvlJc w:val="left"/>
+      <w:pPr>
+        <w:ind w:left="5040" w:hanging="360"/>
+      </w:pPr>
+      <w:rPr>
+        <w:rFonts w:ascii="Wingdings" w:hAnsi="Wingdings" w:hint="default"/>
+      </w:rPr>
+    </w:lvl>
+    <w:lvl w:ilvl="6" w:tplc="04160001" w:tentative="1">
+      <w:start w:val="1"/>
+      <w:numFmt w:val="bullet"/>
+      <w:lvlText w:val=""/>
+      <w:lvlJc w:val="left"/>
+      <w:pPr>
+        <w:ind w:left="5760" w:hanging="360"/>
+      </w:pPr>
+      <w:rPr>
+        <w:rFonts w:ascii="Symbol" w:hAnsi="Symbol" w:hint="default"/>
+      </w:rPr>
+    </w:lvl>
+    <w:lvl w:ilvl="7" w:tplc="04160003" w:tentative="1">
+      <w:start w:val="1"/>
+      <w:numFmt w:val="bullet"/>
+      <w:lvlText w:val="o"/>
+      <w:lvlJc w:val="left"/>
+      <w:pPr>
+        <w:ind w:left="6480" w:hanging="360"/>
+      </w:pPr>
+      <w:rPr>
+        <w:rFonts w:ascii="Courier New" w:hAnsi="Courier New" w:cs="Courier New" w:hint="default"/>
+      </w:rPr>
+    </w:lvl>
+    <w:lvl w:ilvl="8" w:tplc="04160005" w:tentative="1">
+      <w:start w:val="1"/>
+      <w:numFmt w:val="bullet"/>
+      <w:lvlText w:val=""/>
+      <w:lvlJc w:val="left"/>
+      <w:pPr>
+        <w:ind w:left="7200" w:hanging="360"/>
+      </w:pPr>
+      <w:rPr>
+        <w:rFonts w:ascii="Wingdings" w:hAnsi="Wingdings" w:hint="default"/>
+      </w:rPr>
+    </w:lvl>
+  </w:abstractNum>
+  <w:abstractNum w:abstractNumId="6" w15:restartNumberingAfterBreak="0">
     <w:nsid w:val="70897C03"/>
     <w:multiLevelType w:val="hybridMultilevel"/>
     <w:tmpl w:val="368CFCE6"/>
@@ -5696,7 +6065,7 @@
       </w:pPr>
     </w:lvl>
   </w:abstractNum>
-  <w:abstractNum w:abstractNumId="6" w15:restartNumberingAfterBreak="0">
+  <w:abstractNum w:abstractNumId="7" w15:restartNumberingAfterBreak="0">
     <w:nsid w:val="74496A11"/>
     <w:multiLevelType w:val="hybridMultilevel"/>
     <w:tmpl w:val="8868A24C"/>
@@ -5813,7 +6182,7 @@
     <w:abstractNumId w:val="1"/>
   </w:num>
   <w:num w:numId="2">
-    <w:abstractNumId w:val="5"/>
+    <w:abstractNumId w:val="6"/>
   </w:num>
   <w:num w:numId="3">
     <w:abstractNumId w:val="2"/>
@@ -5828,7 +6197,10 @@
     <w:abstractNumId w:val="3"/>
   </w:num>
   <w:num w:numId="7">
-    <w:abstractNumId w:val="6"/>
+    <w:abstractNumId w:val="7"/>
+  </w:num>
+  <w:num w:numId="8">
+    <w:abstractNumId w:val="5"/>
   </w:num>
 </w:numbering>
 </file>

</xml_diff>

<commit_message>
model cleaning to GA analysis
</commit_message>
<xml_diff>
--- a/Documentation/TRACE_notebook_notes.docx
+++ b/Documentation/TRACE_notebook_notes.docx
@@ -436,7 +436,17 @@
                 <w:color w:val="000000"/>
                 <w:lang w:eastAsia="pt-BR"/>
               </w:rPr>
-              <w:t>Model development; Design decisions</w:t>
+              <w:t xml:space="preserve">Model development; </w:t>
+            </w:r>
+            <w:r>
+              <w:rPr>
+                <w:rFonts w:ascii="Calibri" w:eastAsia="Times New Roman" w:hAnsi="Calibri" w:cs="Calibri"/>
+                <w:b/>
+                <w:bCs/>
+                <w:color w:val="000000"/>
+                <w:lang w:eastAsia="pt-BR"/>
+              </w:rPr>
+              <w:t>Design decisions</w:t>
             </w:r>
           </w:p>
         </w:tc>
@@ -505,10 +515,30 @@
             <w:r>
               <w:rPr>
                 <w:rFonts w:ascii="Calibri" w:eastAsia="Times New Roman" w:hAnsi="Calibri" w:cs="Calibri"/>
+                <w:b/>
+                <w:bCs/>
                 <w:color w:val="000000"/>
                 <w:lang w:eastAsia="pt-BR"/>
               </w:rPr>
-              <w:t>Parameterization; Patterns</w:t>
+              <w:t>Parameterization</w:t>
+            </w:r>
+            <w:r>
+              <w:rPr>
+                <w:rFonts w:ascii="Calibri" w:eastAsia="Times New Roman" w:hAnsi="Calibri" w:cs="Calibri"/>
+                <w:color w:val="000000"/>
+                <w:lang w:eastAsia="pt-BR"/>
+              </w:rPr>
+              <w:t xml:space="preserve">; </w:t>
+            </w:r>
+            <w:r>
+              <w:rPr>
+                <w:rFonts w:ascii="Calibri" w:eastAsia="Times New Roman" w:hAnsi="Calibri" w:cs="Calibri"/>
+                <w:b/>
+                <w:bCs/>
+                <w:color w:val="000000"/>
+                <w:lang w:eastAsia="pt-BR"/>
+              </w:rPr>
+              <w:t>Patterns</w:t>
             </w:r>
           </w:p>
         </w:tc>
@@ -570,6 +600,8 @@
               <w:spacing w:after="0" w:line="240" w:lineRule="auto"/>
               <w:rPr>
                 <w:rFonts w:ascii="Calibri" w:eastAsia="Times New Roman" w:hAnsi="Calibri" w:cs="Calibri"/>
+                <w:b/>
+                <w:bCs/>
                 <w:color w:val="000000"/>
                 <w:lang w:eastAsia="pt-BR"/>
               </w:rPr>
@@ -577,6 +609,8 @@
             <w:r>
               <w:rPr>
                 <w:rFonts w:ascii="Calibri" w:eastAsia="Times New Roman" w:hAnsi="Calibri" w:cs="Calibri"/>
+                <w:b/>
+                <w:bCs/>
                 <w:color w:val="000000"/>
                 <w:lang w:eastAsia="pt-BR"/>
               </w:rPr>
@@ -648,10 +682,20 @@
             <w:r>
               <w:rPr>
                 <w:rFonts w:ascii="Calibri" w:eastAsia="Times New Roman" w:hAnsi="Calibri" w:cs="Calibri"/>
+                <w:b/>
+                <w:bCs/>
                 <w:color w:val="000000"/>
                 <w:lang w:eastAsia="pt-BR"/>
               </w:rPr>
-              <w:t xml:space="preserve">Debugging </w:t>
+              <w:t>Debugging</w:t>
+            </w:r>
+            <w:r>
+              <w:rPr>
+                <w:rFonts w:ascii="Calibri" w:eastAsia="Times New Roman" w:hAnsi="Calibri" w:cs="Calibri"/>
+                <w:color w:val="000000"/>
+                <w:lang w:eastAsia="pt-BR"/>
+              </w:rPr>
+              <w:t xml:space="preserve"> </w:t>
             </w:r>
             <w:r>
               <w:rPr>
@@ -749,7 +793,24 @@
                 <w:lang w:eastAsia="pt-BR"/>
               </w:rPr>
               <w:br/>
-              <w:t>Calibration; Tests on environmental drivers</w:t>
+            </w:r>
+            <w:r>
+              <w:rPr>
+                <w:rFonts w:ascii="Calibri" w:eastAsia="Times New Roman" w:hAnsi="Calibri" w:cs="Calibri"/>
+                <w:b/>
+                <w:bCs/>
+                <w:color w:val="000000"/>
+                <w:lang w:eastAsia="pt-BR"/>
+              </w:rPr>
+              <w:t>Calibration</w:t>
+            </w:r>
+            <w:r>
+              <w:rPr>
+                <w:rFonts w:ascii="Calibri" w:eastAsia="Times New Roman" w:hAnsi="Calibri" w:cs="Calibri"/>
+                <w:color w:val="000000"/>
+                <w:lang w:eastAsia="pt-BR"/>
+              </w:rPr>
+              <w:t>; Tests on environmental drivers</w:t>
             </w:r>
           </w:p>
         </w:tc>
@@ -3354,12 +3415,16 @@
     <w:p>
       <w:pPr>
         <w:rPr>
+          <w:b/>
+          <w:bCs/>
           <w:u w:val="single"/>
           <w:lang w:val="en-US"/>
         </w:rPr>
       </w:pPr>
       <w:r>
         <w:rPr>
+          <w:b/>
+          <w:bCs/>
           <w:u w:val="single"/>
           <w:lang w:val="en-US"/>
         </w:rPr>
@@ -3382,7 +3447,21 @@
         <w:rPr>
           <w:lang w:val="en-US"/>
         </w:rPr>
-        <w:t xml:space="preserve">(SOLVED) </w:t>
+        <w:t>(</w:t>
+      </w:r>
+      <w:r>
+        <w:rPr>
+          <w:b/>
+          <w:bCs/>
+          <w:lang w:val="en-US"/>
+        </w:rPr>
+        <w:t>SOLVED</w:t>
+      </w:r>
+      <w:r>
+        <w:rPr>
+          <w:lang w:val="en-US"/>
+        </w:rPr>
+        <w:t xml:space="preserve">) </w:t>
       </w:r>
       <w:r>
         <w:rPr>
@@ -3406,6 +3485,7 @@
     </w:p>
     <w:p>
       <w:pPr>
+        <w:jc w:val="center"/>
         <w:rPr>
           <w:lang w:val="en-US"/>
         </w:rPr>
@@ -3589,12 +3669,16 @@
     <w:p>
       <w:pPr>
         <w:rPr>
+          <w:b/>
+          <w:bCs/>
           <w:u w:val="single"/>
           <w:lang w:val="en-US"/>
         </w:rPr>
       </w:pPr>
       <w:r>
         <w:rPr>
+          <w:b/>
+          <w:bCs/>
           <w:u w:val="single"/>
           <w:lang w:val="en-US"/>
         </w:rPr>
@@ -3738,6 +3822,1190 @@
     <w:p>
       <w:pPr>
         <w:rPr>
+          <w:b/>
+          <w:bCs/>
+          <w:vertAlign w:val="superscript"/>
+          <w:lang w:val="en-US"/>
+        </w:rPr>
+      </w:pPr>
+      <w:r>
+        <w:rPr>
+          <w:b/>
+          <w:bCs/>
+          <w:lang w:val="en-US"/>
+        </w:rPr>
+        <w:t>March 04</w:t>
+      </w:r>
+      <w:r>
+        <w:rPr>
+          <w:b/>
+          <w:bCs/>
+          <w:vertAlign w:val="superscript"/>
+          <w:lang w:val="en-US"/>
+        </w:rPr>
+        <w:t>th</w:t>
+      </w:r>
+    </w:p>
+    <w:p>
+      <w:pPr>
+        <w:rPr>
+          <w:lang w:val="en-US"/>
+        </w:rPr>
+      </w:pPr>
+      <w:r>
+        <w:rPr>
+          <w:lang w:val="en-US"/>
+        </w:rPr>
+        <w:tab/>
+        <w:t xml:space="preserve">Me and Ronald had a meeting and a very nice discussion about: </w:t>
+      </w:r>
+    </w:p>
+    <w:p>
+      <w:pPr>
+        <w:pStyle w:val="PargrafodaLista"/>
+        <w:numPr>
+          <w:ilvl w:val="0"/>
+          <w:numId w:val="9"/>
+        </w:numPr>
+        <w:rPr>
+          <w:b/>
+          <w:bCs/>
+          <w:lang w:val="en-US"/>
+        </w:rPr>
+      </w:pPr>
+      <w:r>
+        <w:rPr>
+          <w:b/>
+          <w:bCs/>
+          <w:lang w:val="en-US"/>
+        </w:rPr>
+        <w:t>Theoretical landscapes of Tierry et al 2022</w:t>
+      </w:r>
+    </w:p>
+    <w:p>
+      <w:pPr>
+        <w:pStyle w:val="PargrafodaLista"/>
+        <w:numPr>
+          <w:ilvl w:val="0"/>
+          <w:numId w:val="7"/>
+        </w:numPr>
+        <w:rPr>
+          <w:lang w:val="en-US"/>
+        </w:rPr>
+      </w:pPr>
+      <w:r>
+        <w:rPr>
+          <w:lang w:val="en-US"/>
+        </w:rPr>
+        <w:t>We basically ignored this landscape generation because it is useful for the simulations but not for the implementations. Thus I scheduled to discuss it in other date;</w:t>
+      </w:r>
+    </w:p>
+    <w:p>
+      <w:pPr>
+        <w:pStyle w:val="PargrafodaLista"/>
+        <w:numPr>
+          <w:ilvl w:val="0"/>
+          <w:numId w:val="7"/>
+        </w:numPr>
+        <w:rPr>
+          <w:lang w:val="en-US"/>
+        </w:rPr>
+      </w:pPr>
+      <w:r>
+        <w:rPr>
+          <w:lang w:val="en-US"/>
+        </w:rPr>
+        <w:t>I wrote a ‘contact Vincenot’ task in Google Calendar to discuss about manually defining landscapes (as Vincenot itself and Tierry did).</w:t>
+      </w:r>
+    </w:p>
+    <w:p>
+      <w:pPr>
+        <w:rPr>
+          <w:lang w:val="en-US"/>
+        </w:rPr>
+      </w:pPr>
+    </w:p>
+    <w:p>
+      <w:pPr>
+        <w:rPr>
+          <w:lang w:val="en-US"/>
+        </w:rPr>
+      </w:pPr>
+      <w:r>
+        <w:rPr>
+          <w:lang w:val="en-US"/>
+        </w:rPr>
+        <w:t>Furthermore, my questions for discussion were:</w:t>
+      </w:r>
+    </w:p>
+    <w:p>
+      <w:pPr>
+        <w:rPr>
+          <w:lang w:val="en-US"/>
+        </w:rPr>
+      </w:pPr>
+      <w:r>
+        <w:rPr>
+          <w:lang w:val="en-US"/>
+        </w:rPr>
+        <w:t xml:space="preserve">- </w:t>
+      </w:r>
+      <w:r>
+        <w:rPr>
+          <w:lang w:val="en-US"/>
+        </w:rPr>
+        <w:t>Não explica se as paisagens foram feitas "na mão" (apesar de parecerem ter sido feitas)</w:t>
+      </w:r>
+    </w:p>
+    <w:p>
+      <w:pPr>
+        <w:rPr>
+          <w:lang w:val="en-US"/>
+        </w:rPr>
+      </w:pPr>
+      <w:r>
+        <w:rPr>
+          <w:lang w:val="en-US"/>
+        </w:rPr>
+        <w:t xml:space="preserve">- </w:t>
+      </w:r>
+      <w:r>
+        <w:rPr>
+          <w:lang w:val="en-US"/>
+        </w:rPr>
+        <w:t>Destaca que é modelado apenas o seed rain, sendo que seedling recruitment é outro processo: "seed dispersal patterns may not be accurate indicators of recruitment patterns (Schupp and Fuentes 1995)"</w:t>
+      </w:r>
+    </w:p>
+    <w:p>
+      <w:pPr>
+        <w:rPr>
+          <w:lang w:val="en-US"/>
+        </w:rPr>
+      </w:pPr>
+    </w:p>
+    <w:p>
+      <w:pPr>
+        <w:pStyle w:val="PargrafodaLista"/>
+        <w:numPr>
+          <w:ilvl w:val="0"/>
+          <w:numId w:val="9"/>
+        </w:numPr>
+        <w:rPr>
+          <w:b/>
+          <w:bCs/>
+          <w:lang w:val="en-US"/>
+        </w:rPr>
+      </w:pPr>
+      <w:r>
+        <w:rPr>
+          <w:b/>
+          <w:bCs/>
+          <w:lang w:val="en-US"/>
+        </w:rPr>
+        <w:t>The methods and model of memory + resource of Ranc et al 2022</w:t>
+      </w:r>
+      <w:r>
+        <w:rPr>
+          <w:b/>
+          <w:bCs/>
+          <w:lang w:val="en-US"/>
+        </w:rPr>
+        <w:t xml:space="preserve">. </w:t>
+      </w:r>
+      <w:r>
+        <w:rPr>
+          <w:lang w:val="en-US"/>
+        </w:rPr>
+        <w:t>Ronald gave the following directions and suggestions:</w:t>
+      </w:r>
+    </w:p>
+    <w:p>
+      <w:pPr>
+        <w:pStyle w:val="PargrafodaLista"/>
+        <w:numPr>
+          <w:ilvl w:val="0"/>
+          <w:numId w:val="7"/>
+        </w:numPr>
+        <w:rPr>
+          <w:lang w:val="en-US"/>
+        </w:rPr>
+      </w:pPr>
+      <w:r>
+        <w:rPr>
+          <w:lang w:val="en-US"/>
+        </w:rPr>
+        <w:t>Play around with working memory (how fast they forget trees visited)</w:t>
+      </w:r>
+    </w:p>
+    <w:p>
+      <w:pPr>
+        <w:pStyle w:val="PargrafodaLista"/>
+        <w:numPr>
+          <w:ilvl w:val="0"/>
+          <w:numId w:val="7"/>
+        </w:numPr>
+        <w:rPr>
+          <w:lang w:val="en-US"/>
+        </w:rPr>
+      </w:pPr>
+      <w:r>
+        <w:rPr>
+          <w:lang w:val="en-US"/>
+        </w:rPr>
+        <w:t xml:space="preserve">Spatial memory is fixed at the moment </w:t>
+      </w:r>
+    </w:p>
+    <w:p>
+      <w:pPr>
+        <w:pStyle w:val="PargrafodaLista"/>
+        <w:numPr>
+          <w:ilvl w:val="0"/>
+          <w:numId w:val="7"/>
+        </w:numPr>
+        <w:rPr>
+          <w:lang w:val="en-US"/>
+        </w:rPr>
+      </w:pPr>
+      <w:r>
+        <w:rPr>
+          <w:lang w:val="en-US"/>
+        </w:rPr>
+        <w:t>RSF is not so interesting for the moment</w:t>
+      </w:r>
+    </w:p>
+    <w:p>
+      <w:pPr>
+        <w:pStyle w:val="PargrafodaLista"/>
+        <w:numPr>
+          <w:ilvl w:val="0"/>
+          <w:numId w:val="7"/>
+        </w:numPr>
+        <w:rPr>
+          <w:lang w:val="en-US"/>
+        </w:rPr>
+      </w:pPr>
+      <w:r>
+        <w:rPr>
+          <w:lang w:val="en-US"/>
+        </w:rPr>
+        <w:t>GA for the energy model to maximize DPL. ONLY AFTER GA RESULTS we can change model rules/implementationss. This allows for us to say that there's something in the structure</w:t>
+      </w:r>
+    </w:p>
+    <w:p>
+      <w:pPr>
+        <w:pStyle w:val="PargrafodaLista"/>
+        <w:numPr>
+          <w:ilvl w:val="0"/>
+          <w:numId w:val="7"/>
+        </w:numPr>
+        <w:rPr>
+          <w:lang w:val="en-US"/>
+        </w:rPr>
+      </w:pPr>
+      <w:r>
+        <w:rPr>
+          <w:lang w:val="en-US"/>
+        </w:rPr>
+        <w:t>IF there is no combination of energy variables that reproduces the expected patterns (DPL, etc), we can implement other rules</w:t>
+      </w:r>
+    </w:p>
+    <w:p>
+      <w:pPr>
+        <w:pStyle w:val="PargrafodaLista"/>
+        <w:numPr>
+          <w:ilvl w:val="0"/>
+          <w:numId w:val="7"/>
+        </w:numPr>
+        <w:rPr>
+          <w:lang w:val="en-US"/>
+        </w:rPr>
+      </w:pPr>
+      <w:r>
+        <w:rPr>
+          <w:lang w:val="en-US"/>
+        </w:rPr>
+        <w:t xml:space="preserve">BUT FOR THIS I should finish the R workflow, set all variables defined manually as </w:t>
+      </w:r>
+      <w:r>
+        <w:rPr>
+          <w:lang w:val="en-US"/>
+        </w:rPr>
+        <w:t>slider</w:t>
+      </w:r>
+    </w:p>
+    <w:p>
+      <w:pPr>
+        <w:pStyle w:val="PargrafodaLista"/>
+        <w:numPr>
+          <w:ilvl w:val="0"/>
+          <w:numId w:val="7"/>
+        </w:numPr>
+        <w:rPr>
+          <w:lang w:val="en-US"/>
+        </w:rPr>
+      </w:pPr>
+      <w:r>
+        <w:rPr>
+          <w:lang w:val="en-US"/>
+        </w:rPr>
+        <w:t>Compare model diagrams (Mayara and Ronald)</w:t>
+      </w:r>
+    </w:p>
+    <w:p>
+      <w:pPr>
+        <w:rPr>
+          <w:lang w:val="en-US"/>
+        </w:rPr>
+      </w:pPr>
+    </w:p>
+    <w:p>
+      <w:pPr>
+        <w:rPr>
+          <w:lang w:val="en-US"/>
+        </w:rPr>
+      </w:pPr>
+      <w:r>
+        <w:rPr>
+          <w:lang w:val="en-US"/>
+        </w:rPr>
+        <w:t>Furthermore, my questions for discussion were:</w:t>
+      </w:r>
+    </w:p>
+    <w:p>
+      <w:pPr>
+        <w:rPr>
+          <w:lang w:val="en-US"/>
+        </w:rPr>
+      </w:pPr>
+      <w:r>
+        <w:rPr>
+          <w:lang w:val="en-US"/>
+        </w:rPr>
+        <w:t xml:space="preserve">- </w:t>
+      </w:r>
+      <w:r>
+        <w:rPr>
+          <w:lang w:val="en-US"/>
+        </w:rPr>
+        <w:t>Usa Wasserstein metric para comparar diferentes distribuições de NSD, step lenght, turning angles e number of revisits, and associated times since last visit.</w:t>
+      </w:r>
+    </w:p>
+    <w:p>
+      <w:pPr>
+        <w:rPr>
+          <w:lang w:val="en-US"/>
+        </w:rPr>
+      </w:pPr>
+      <w:r>
+        <w:rPr>
+          <w:lang w:val="en-US"/>
+        </w:rPr>
+        <w:t>R: Ronald suggested me to use other patterns (such as step length, turning angles and number of revisits), but I didn’t comment about using the Wasserstein metric</w:t>
+      </w:r>
+    </w:p>
+    <w:p>
+      <w:pPr>
+        <w:rPr>
+          <w:lang w:val="en-US"/>
+        </w:rPr>
+      </w:pPr>
+      <w:r>
+        <w:rPr>
+          <w:lang w:val="en-US"/>
+        </w:rPr>
+        <w:lastRenderedPageBreak/>
+        <w:t xml:space="preserve">- </w:t>
+      </w:r>
+      <w:r>
+        <w:rPr>
+          <w:lang w:val="en-US"/>
+        </w:rPr>
+        <w:t xml:space="preserve"> Is Fig 4 enough to say that simulations based only on resources are going to underestimate tendencies of directional movem</w:t>
+      </w:r>
+      <w:r>
+        <w:rPr>
+          <w:lang w:val="en-US"/>
+        </w:rPr>
+        <w:t>e</w:t>
+      </w:r>
+      <w:r>
+        <w:rPr>
+          <w:lang w:val="en-US"/>
+        </w:rPr>
+        <w:t>nt?</w:t>
+      </w:r>
+    </w:p>
+    <w:p>
+      <w:pPr>
+        <w:rPr>
+          <w:lang w:val="en-US"/>
+        </w:rPr>
+      </w:pPr>
+      <w:r>
+        <w:rPr>
+          <w:lang w:val="en-US"/>
+        </w:rPr>
+        <w:t>R: I didn’t ask this one</w:t>
+      </w:r>
+    </w:p>
+    <w:p>
+      <w:pPr>
+        <w:rPr>
+          <w:lang w:val="en-US"/>
+        </w:rPr>
+      </w:pPr>
+      <w:r>
+        <w:rPr>
+          <w:lang w:val="en-US"/>
+        </w:rPr>
+        <w:t xml:space="preserve">- </w:t>
+      </w:r>
+      <w:r>
+        <w:rPr>
+          <w:lang w:val="en-US"/>
+        </w:rPr>
+        <w:t>Revisitation is important -&gt; they cite Bracis et al 2015 (othr publication of the author of recurse package) but don't use the package</w:t>
+      </w:r>
+    </w:p>
+    <w:p>
+      <w:pPr>
+        <w:rPr>
+          <w:lang w:val="en-US"/>
+        </w:rPr>
+      </w:pPr>
+      <w:r>
+        <w:rPr>
+          <w:lang w:val="en-US"/>
+        </w:rPr>
+        <w:t>R: Does not matter</w:t>
+      </w:r>
+    </w:p>
+    <w:p>
+      <w:pPr>
+        <w:rPr>
+          <w:lang w:val="en-US"/>
+        </w:rPr>
+      </w:pPr>
+      <w:r>
+        <w:rPr>
+          <w:lang w:val="en-US"/>
+        </w:rPr>
+        <w:t xml:space="preserve">- </w:t>
+      </w:r>
+      <w:r>
+        <w:rPr>
+          <w:lang w:val="en-US"/>
+        </w:rPr>
+        <w:t>What would be equivalent to the deltaAIC approach they did?</w:t>
+      </w:r>
+    </w:p>
+    <w:p>
+      <w:pPr>
+        <w:rPr>
+          <w:lang w:val="en-US"/>
+        </w:rPr>
+      </w:pPr>
+      <w:r>
+        <w:rPr>
+          <w:lang w:val="en-US"/>
+        </w:rPr>
+        <w:t>R: I don’t remember what Ronald said about this</w:t>
+      </w:r>
+    </w:p>
+    <w:p>
+      <w:pPr>
+        <w:rPr>
+          <w:lang w:val="en-US"/>
+        </w:rPr>
+      </w:pPr>
+      <w:r>
+        <w:rPr>
+          <w:lang w:val="en-US"/>
+        </w:rPr>
+        <w:t xml:space="preserve">- </w:t>
+      </w:r>
+      <w:r>
+        <w:rPr>
+          <w:lang w:val="en-US"/>
+        </w:rPr>
+        <w:t>Conspecific avoidance can't be discarded from our model</w:t>
+      </w:r>
+    </w:p>
+    <w:p>
+      <w:pPr>
+        <w:rPr>
+          <w:lang w:val="en-US"/>
+        </w:rPr>
+      </w:pPr>
+      <w:r>
+        <w:rPr>
+          <w:lang w:val="en-US"/>
+        </w:rPr>
+        <w:t>R: ok</w:t>
+      </w:r>
+    </w:p>
+    <w:p>
+      <w:pPr>
+        <w:rPr>
+          <w:lang w:val="en-US"/>
+        </w:rPr>
+      </w:pPr>
+      <w:r>
+        <w:rPr>
+          <w:lang w:val="en-US"/>
+        </w:rPr>
+        <w:t xml:space="preserve">- </w:t>
+      </w:r>
+      <w:r>
+        <w:rPr>
+          <w:lang w:val="en-US"/>
+        </w:rPr>
+        <w:t xml:space="preserve">What this next paragraph helps with Parameterization 1 in terms of paramtrization/validation? "In this study, we characterised the biological drivers of fine-scale behavioural decisions through the fitting of a mechanistic movement model to empirical trajectories, and evaluated resulting predictions of space- use patterns. Although challenging, this approach is appealing because the space- use pattern itself is not fitted to data, but rather arises as an emergent property from the underlying movement process (Potts &amp; Lewis, 2014)" </w:t>
+      </w:r>
+    </w:p>
+    <w:p>
+      <w:pPr>
+        <w:rPr>
+          <w:lang w:val="en-US"/>
+        </w:rPr>
+      </w:pPr>
+      <w:r>
+        <w:rPr>
+          <w:lang w:val="en-US"/>
+        </w:rPr>
+        <w:t>R: See the first topic of Wasserstein metric</w:t>
+      </w:r>
+    </w:p>
+    <w:p>
+      <w:pPr>
+        <w:rPr>
+          <w:lang w:val="en-US"/>
+        </w:rPr>
+      </w:pPr>
+      <w:r>
+        <w:rPr>
+          <w:lang w:val="en-US"/>
+        </w:rPr>
+        <w:t xml:space="preserve">- </w:t>
+      </w:r>
+      <w:r>
+        <w:rPr>
+          <w:lang w:val="en-US"/>
+        </w:rPr>
+        <w:t>Where Resource Selection Functions/Habitat preference goes into the tamarin model? In your opinion, should it? Think about Suzano movements and also into Taquara group that uses a wet part of the home range which was not sampled</w:t>
+      </w:r>
+    </w:p>
+    <w:p>
+      <w:pPr>
+        <w:rPr>
+          <w:lang w:val="en-US"/>
+        </w:rPr>
+      </w:pPr>
+      <w:r>
+        <w:rPr>
+          <w:lang w:val="en-US"/>
+        </w:rPr>
+        <w:t xml:space="preserve">R: I showed him the cases where tamarin were using other parts of the home range but he said that </w:t>
+      </w:r>
+      <w:r>
+        <w:rPr>
+          <w:lang w:val="en-US"/>
+        </w:rPr>
+        <w:t>RSF is not so interesting for the moment</w:t>
+      </w:r>
+      <w:r>
+        <w:rPr>
+          <w:lang w:val="en-US"/>
+        </w:rPr>
+        <w:t xml:space="preserve"> </w:t>
+      </w:r>
+    </w:p>
+    <w:p>
+      <w:pPr>
+        <w:rPr>
+          <w:lang w:val="en-US"/>
+        </w:rPr>
+      </w:pPr>
+    </w:p>
+    <w:p>
+      <w:pPr>
+        <w:rPr>
+          <w:lang w:val="en-US"/>
+        </w:rPr>
+      </w:pPr>
+      <w:r>
+        <w:rPr>
+          <w:b/>
+          <w:bCs/>
+          <w:u w:val="single"/>
+          <w:lang w:val="en-US"/>
+        </w:rPr>
+        <w:t>Corol</w:t>
+      </w:r>
+      <w:r>
+        <w:rPr>
+          <w:b/>
+          <w:bCs/>
+          <w:u w:val="single"/>
+          <w:lang w:val="en-US"/>
+        </w:rPr>
+        <w:t>lary</w:t>
+      </w:r>
+      <w:r>
+        <w:rPr>
+          <w:b/>
+          <w:bCs/>
+          <w:u w:val="single"/>
+          <w:lang w:val="en-US"/>
+        </w:rPr>
+        <w:t>:</w:t>
+      </w:r>
+    </w:p>
+    <w:p>
+      <w:pPr>
+        <w:pStyle w:val="PargrafodaLista"/>
+        <w:numPr>
+          <w:ilvl w:val="0"/>
+          <w:numId w:val="7"/>
+        </w:numPr>
+        <w:rPr>
+          <w:lang w:val="en-US"/>
+        </w:rPr>
+      </w:pPr>
+      <w:r>
+        <w:rPr>
+          <w:b/>
+          <w:bCs/>
+          <w:highlight w:val="yellow"/>
+          <w:lang w:val="en-US"/>
+        </w:rPr>
+        <w:t xml:space="preserve">GA for the energy model to maximize DPL. ONLY AFTER </w:t>
+      </w:r>
+      <w:r>
+        <w:rPr>
+          <w:b/>
+          <w:bCs/>
+          <w:highlight w:val="yellow"/>
+          <w:lang w:val="en-US"/>
+        </w:rPr>
+        <w:t xml:space="preserve">GA RESULTS </w:t>
+      </w:r>
+      <w:r>
+        <w:rPr>
+          <w:b/>
+          <w:bCs/>
+          <w:highlight w:val="yellow"/>
+          <w:lang w:val="en-US"/>
+        </w:rPr>
+        <w:t>we</w:t>
+      </w:r>
+      <w:r>
+        <w:rPr>
+          <w:b/>
+          <w:bCs/>
+          <w:highlight w:val="yellow"/>
+          <w:lang w:val="en-US"/>
+        </w:rPr>
+        <w:t xml:space="preserve"> can </w:t>
+      </w:r>
+      <w:r>
+        <w:rPr>
+          <w:b/>
+          <w:bCs/>
+          <w:highlight w:val="yellow"/>
+          <w:lang w:val="en-US"/>
+        </w:rPr>
+        <w:t>change model rules/implementationss</w:t>
+      </w:r>
+      <w:r>
+        <w:rPr>
+          <w:lang w:val="en-US"/>
+        </w:rPr>
+        <w:t>. This allows for us to say that there's something in the structure</w:t>
+      </w:r>
+    </w:p>
+    <w:p>
+      <w:pPr>
+        <w:pStyle w:val="PargrafodaLista"/>
+        <w:numPr>
+          <w:ilvl w:val="0"/>
+          <w:numId w:val="7"/>
+        </w:numPr>
+        <w:rPr>
+          <w:b/>
+          <w:bCs/>
+          <w:lang w:val="en-US"/>
+        </w:rPr>
+      </w:pPr>
+      <w:r>
+        <w:rPr>
+          <w:b/>
+          <w:bCs/>
+          <w:highlight w:val="yellow"/>
+          <w:lang w:val="en-US"/>
+        </w:rPr>
+        <w:t>IF there is no combination of energy variables that reproduces the expected patterns (DPL, etc), we can implement other rules</w:t>
+      </w:r>
+    </w:p>
+    <w:p>
+      <w:pPr>
+        <w:pStyle w:val="PargrafodaLista"/>
+        <w:numPr>
+          <w:ilvl w:val="0"/>
+          <w:numId w:val="7"/>
+        </w:numPr>
+        <w:rPr>
+          <w:b/>
+          <w:bCs/>
+          <w:lang w:val="en-US"/>
+        </w:rPr>
+      </w:pPr>
+      <w:r>
+        <w:rPr>
+          <w:b/>
+          <w:bCs/>
+          <w:highlight w:val="yellow"/>
+          <w:lang w:val="en-US"/>
+        </w:rPr>
+        <w:t>BUT FOR THIS I should finish the R workflow</w:t>
+      </w:r>
+    </w:p>
+    <w:p>
+      <w:pPr>
+        <w:pStyle w:val="PargrafodaLista"/>
+        <w:numPr>
+          <w:ilvl w:val="0"/>
+          <w:numId w:val="7"/>
+        </w:numPr>
+        <w:rPr>
+          <w:lang w:val="en-US"/>
+        </w:rPr>
+      </w:pPr>
+      <w:r>
+        <w:rPr>
+          <w:b/>
+          <w:bCs/>
+          <w:highlight w:val="yellow"/>
+          <w:lang w:val="en-US"/>
+        </w:rPr>
+        <w:t>For this, s</w:t>
+      </w:r>
+      <w:r>
+        <w:rPr>
+          <w:b/>
+          <w:bCs/>
+          <w:highlight w:val="yellow"/>
+          <w:lang w:val="en-US"/>
+        </w:rPr>
+        <w:t>et all variables defined manually as choos</w:t>
+      </w:r>
+      <w:r>
+        <w:rPr>
+          <w:b/>
+          <w:bCs/>
+          <w:highlight w:val="yellow"/>
+          <w:lang w:val="en-US"/>
+        </w:rPr>
+        <w:t>e</w:t>
+      </w:r>
+      <w:r>
+        <w:rPr>
+          <w:b/>
+          <w:bCs/>
+          <w:highlight w:val="yellow"/>
+          <w:lang w:val="en-US"/>
+        </w:rPr>
+        <w:t>r</w:t>
+      </w:r>
+      <w:r>
+        <w:rPr>
+          <w:b/>
+          <w:bCs/>
+          <w:lang w:val="en-US"/>
+        </w:rPr>
+        <w:t xml:space="preserve">. </w:t>
+      </w:r>
+      <w:r>
+        <w:rPr>
+          <w:b/>
+          <w:bCs/>
+          <w:highlight w:val="yellow"/>
+          <w:lang w:val="en-US"/>
+        </w:rPr>
+        <w:t xml:space="preserve">This also includes the </w:t>
+      </w:r>
+      <w:r>
+        <w:rPr>
+          <w:b/>
+          <w:bCs/>
+          <w:highlight w:val="yellow"/>
+          <w:u w:val="single"/>
+          <w:lang w:val="en-US"/>
+        </w:rPr>
+        <w:t>timevisit</w:t>
+      </w:r>
+      <w:r>
+        <w:rPr>
+          <w:b/>
+          <w:bCs/>
+          <w:highlight w:val="yellow"/>
+          <w:lang w:val="en-US"/>
+        </w:rPr>
+        <w:t xml:space="preserve"> variables</w:t>
+      </w:r>
+      <w:r>
+        <w:rPr>
+          <w:lang w:val="en-US"/>
+        </w:rPr>
+        <w:t xml:space="preserve"> (</w:t>
+      </w:r>
+      <w:r>
+        <w:rPr>
+          <w:lang w:val="en-US"/>
+        </w:rPr>
+        <w:t xml:space="preserve">which represents </w:t>
+      </w:r>
+      <w:r>
+        <w:rPr>
+          <w:lang w:val="en-US"/>
+        </w:rPr>
+        <w:t>working memory</w:t>
+      </w:r>
+      <w:r>
+        <w:rPr>
+          <w:lang w:val="en-US"/>
+        </w:rPr>
+        <w:t xml:space="preserve">, or </w:t>
+      </w:r>
+      <w:r>
+        <w:rPr>
+          <w:lang w:val="en-US"/>
+        </w:rPr>
+        <w:t>how fast they forget trees visited)</w:t>
+      </w:r>
+    </w:p>
+    <w:p>
+      <w:pPr>
+        <w:pStyle w:val="PargrafodaLista"/>
+        <w:numPr>
+          <w:ilvl w:val="0"/>
+          <w:numId w:val="7"/>
+        </w:numPr>
+        <w:rPr>
+          <w:b/>
+          <w:bCs/>
+          <w:lang w:val="en-US"/>
+        </w:rPr>
+      </w:pPr>
+      <w:r>
+        <w:rPr>
+          <w:b/>
+          <w:bCs/>
+          <w:highlight w:val="yellow"/>
+          <w:lang w:val="en-US"/>
+        </w:rPr>
+        <w:t>Compare model diagrams (Mayara and Ronald)</w:t>
+      </w:r>
+    </w:p>
+    <w:p>
+      <w:pPr>
+        <w:ind w:left="720"/>
+        <w:rPr>
+          <w:b/>
+          <w:bCs/>
+          <w:lang w:val="en-US"/>
+        </w:rPr>
+      </w:pPr>
+    </w:p>
+    <w:p>
+      <w:pPr>
+        <w:rPr>
+          <w:lang w:val="en-US"/>
+        </w:rPr>
+      </w:pPr>
+      <w:r>
+        <w:rPr>
+          <w:lang w:val="en-US"/>
+        </w:rPr>
+        <w:t>For this, I created a new model version called “</w:t>
+      </w:r>
+      <w:r>
+        <w:rPr>
+          <w:b/>
+          <w:bCs/>
+          <w:lang w:val="en-US"/>
+        </w:rPr>
+        <w:t>BLT_model_2022-developm_ga.nlogo</w:t>
+      </w:r>
+      <w:r>
+        <w:rPr>
+          <w:lang w:val="en-US"/>
+        </w:rPr>
+        <w:t>“ from the model “</w:t>
+      </w:r>
+      <w:r>
+        <w:rPr>
+          <w:lang w:val="en-US"/>
+        </w:rPr>
+        <w:t>BLT_model_2022-developm</w:t>
+      </w:r>
+      <w:r>
+        <w:rPr>
+          <w:lang w:val="en-US"/>
+        </w:rPr>
+        <w:t>.nlogo”</w:t>
+      </w:r>
+    </w:p>
+    <w:p>
+      <w:pPr>
+        <w:rPr>
+          <w:lang w:val="en-US"/>
+        </w:rPr>
+      </w:pPr>
+    </w:p>
+    <w:p>
+      <w:pPr>
+        <w:rPr>
+          <w:lang w:val="en-US"/>
+        </w:rPr>
+      </w:pPr>
+    </w:p>
+    <w:p>
+      <w:pPr>
+        <w:rPr>
+          <w:b/>
+          <w:bCs/>
+          <w:u w:val="single"/>
+          <w:lang w:val="en-US"/>
+        </w:rPr>
+      </w:pPr>
+      <w:r>
+        <w:rPr>
+          <w:b/>
+          <w:bCs/>
+          <w:u w:val="single"/>
+          <w:lang w:val="en-US"/>
+        </w:rPr>
+        <w:t>Left to fix/decide:</w:t>
+      </w:r>
+    </w:p>
+    <w:p>
+      <w:pPr>
+        <w:pStyle w:val="PargrafodaLista"/>
+        <w:numPr>
+          <w:ilvl w:val="0"/>
+          <w:numId w:val="7"/>
+        </w:numPr>
+        <w:rPr>
+          <w:lang w:val="en-US"/>
+        </w:rPr>
+      </w:pPr>
+      <w:r>
+        <w:rPr>
+          <w:lang w:val="en-US"/>
+        </w:rPr>
+        <w:t xml:space="preserve">I’ve got an error with </w:t>
+      </w:r>
+      <w:r>
+        <w:rPr>
+          <w:lang w:val="en-US"/>
+        </w:rPr>
+        <w:t>tree_current</w:t>
+      </w:r>
+      <w:r>
+        <w:rPr>
+          <w:lang w:val="en-US"/>
+        </w:rPr>
+        <w:t>/tree_pot_list for the first time</w:t>
+      </w:r>
+      <w:r>
+        <w:rPr>
+          <w:lang w:val="en-US"/>
+        </w:rPr>
+        <w:t>:</w:t>
+      </w:r>
+    </w:p>
+    <w:p>
+      <w:pPr>
+        <w:pStyle w:val="PargrafodaLista"/>
+        <w:ind w:left="1080"/>
+        <w:jc w:val="center"/>
+        <w:rPr>
+          <w:lang w:val="en-US"/>
+        </w:rPr>
+      </w:pPr>
+      <w:r>
+        <w:rPr>
+          <w:noProof/>
+        </w:rPr>
+        <w:drawing>
+          <wp:inline distT="0" distB="0" distL="0" distR="0" wp14:anchorId="662DBBBE" wp14:editId="6E9A56BE">
+            <wp:extent cx="3756660" cy="1297868"/>
+            <wp:effectExtent l="0" t="0" r="0" b="0"/>
+            <wp:docPr id="3" name="Imagem 3" descr="Interface gráfica do usuário, Texto, Aplicativo&#10;&#10;Descrição gerada automaticamente"/>
+            <wp:cNvGraphicFramePr>
+              <a:graphicFrameLocks xmlns:a="http://schemas.openxmlformats.org/drawingml/2006/main" noChangeAspect="1"/>
+            </wp:cNvGraphicFramePr>
+            <a:graphic xmlns:a="http://schemas.openxmlformats.org/drawingml/2006/main">
+              <a:graphicData uri="http://schemas.openxmlformats.org/drawingml/2006/picture">
+                <pic:pic xmlns:pic="http://schemas.openxmlformats.org/drawingml/2006/picture">
+                  <pic:nvPicPr>
+                    <pic:cNvPr id="3" name="Imagem 3" descr="Interface gráfica do usuário, Texto, Aplicativo&#10;&#10;Descrição gerada automaticamente"/>
+                    <pic:cNvPicPr/>
+                  </pic:nvPicPr>
+                  <pic:blipFill>
+                    <a:blip r:embed="rId15"/>
+                    <a:stretch>
+                      <a:fillRect/>
+                    </a:stretch>
+                  </pic:blipFill>
+                  <pic:spPr>
+                    <a:xfrm>
+                      <a:off x="0" y="0"/>
+                      <a:ext cx="3761704" cy="1299611"/>
+                    </a:xfrm>
+                    <a:prstGeom prst="rect">
+                      <a:avLst/>
+                    </a:prstGeom>
+                  </pic:spPr>
+                </pic:pic>
+              </a:graphicData>
+            </a:graphic>
+          </wp:inline>
+        </w:drawing>
+      </w:r>
+    </w:p>
+    <w:p>
+      <w:pPr>
+        <w:pStyle w:val="PargrafodaLista"/>
+        <w:numPr>
+          <w:ilvl w:val="0"/>
+          <w:numId w:val="7"/>
+        </w:numPr>
+        <w:rPr>
+          <w:lang w:val="en-US"/>
+        </w:rPr>
+      </w:pPr>
+      <w:r>
+        <w:rPr>
+          <w:lang w:val="en-US"/>
+        </w:rPr>
+        <w:t xml:space="preserve">As far as I understood the workflow </w:t>
+      </w:r>
+      <w:r>
+        <w:rPr>
+          <w:lang w:val="en-US"/>
+        </w:rPr>
+        <w:t xml:space="preserve">through the implementation process </w:t>
+      </w:r>
+      <w:r>
+        <w:rPr>
+          <w:lang w:val="en-US"/>
+        </w:rPr>
+        <w:t xml:space="preserve">will be: 1) Implement rule -&gt; 2) run GA for parameters </w:t>
+      </w:r>
+      <w:r>
+        <w:rPr>
+          <w:lang w:val="en-US"/>
+        </w:rPr>
+        <w:t>&gt; 3) See if the values reach the desired values (DPL for example)</w:t>
+      </w:r>
+    </w:p>
+    <w:p>
+      <w:pPr>
+        <w:pStyle w:val="PargrafodaLista"/>
+        <w:numPr>
+          <w:ilvl w:val="0"/>
+          <w:numId w:val="7"/>
+        </w:numPr>
+        <w:rPr>
+          <w:lang w:val="en-US"/>
+        </w:rPr>
+      </w:pPr>
+      <w:r>
+        <w:rPr>
+          <w:lang w:val="en-US"/>
+        </w:rPr>
+        <w:t>Remove sleeping sites being created out of nowhere</w:t>
+      </w:r>
+    </w:p>
+    <w:p>
+      <w:pPr>
+        <w:pStyle w:val="PargrafodaLista"/>
+        <w:numPr>
+          <w:ilvl w:val="0"/>
+          <w:numId w:val="7"/>
+        </w:numPr>
+        <w:rPr>
+          <w:lang w:val="en-US"/>
+        </w:rPr>
+      </w:pPr>
+      <w:r>
+        <w:rPr>
+          <w:lang w:val="en-US"/>
+        </w:rPr>
+        <w:t xml:space="preserve">Check Monthly trees .shp </w:t>
+      </w:r>
+    </w:p>
+    <w:p>
+      <w:pPr>
+        <w:pStyle w:val="PargrafodaLista"/>
+        <w:numPr>
+          <w:ilvl w:val="0"/>
+          <w:numId w:val="7"/>
+        </w:numPr>
+        <w:rPr>
+          <w:lang w:val="en-US"/>
+        </w:rPr>
+      </w:pPr>
+      <w:r>
+        <w:rPr>
+          <w:lang w:val="en-US"/>
+        </w:rPr>
+        <w:t>P</w:t>
+      </w:r>
+      <w:r>
+        <w:rPr>
+          <w:lang w:val="en-US"/>
+        </w:rPr>
+        <w:t>rint activity in the output file (activity bugdet)</w:t>
+      </w:r>
+    </w:p>
+    <w:p>
+      <w:pPr>
+        <w:pStyle w:val="PargrafodaLista"/>
+        <w:numPr>
+          <w:ilvl w:val="0"/>
+          <w:numId w:val="7"/>
+        </w:numPr>
+        <w:rPr>
+          <w:lang w:val="en-US"/>
+        </w:rPr>
+      </w:pPr>
+      <w:r>
+        <w:rPr>
+          <w:lang w:val="en-US"/>
+        </w:rPr>
+        <w:t>Check .shp from github not working</w:t>
+      </w:r>
+      <w:r>
+        <w:rPr>
+          <w:lang w:val="en-US"/>
+        </w:rPr>
+        <w:t xml:space="preserve"> in Ronald’s computer</w:t>
+      </w:r>
+    </w:p>
+    <w:p>
+      <w:pPr>
+        <w:ind w:left="720"/>
+        <w:rPr>
+          <w:lang w:val="en-US"/>
+        </w:rPr>
+      </w:pPr>
+    </w:p>
+    <w:p>
+      <w:pPr>
+        <w:rPr>
           <w:lang w:val="en-US"/>
         </w:rPr>
       </w:pPr>
@@ -3841,7 +5109,7 @@
         </w:rPr>
         <w:t xml:space="preserve">Files and code: </w:t>
       </w:r>
-      <w:hyperlink r:id="rId15" w:history="1">
+      <w:hyperlink r:id="rId16" w:history="1">
         <w:r>
           <w:rPr>
             <w:rStyle w:val="Hyperlink"/>
@@ -3986,7 +5254,7 @@
         </w:rPr>
         <w:t xml:space="preserve">Files and code: </w:t>
       </w:r>
-      <w:hyperlink r:id="rId16" w:history="1">
+      <w:hyperlink r:id="rId17" w:history="1">
         <w:r>
           <w:rPr>
             <w:rStyle w:val="Hyperlink"/>
@@ -5550,6 +6818,95 @@
     </w:lvl>
   </w:abstractNum>
   <w:abstractNum w:abstractNumId="2" w15:restartNumberingAfterBreak="0">
+    <w:nsid w:val="0FCE0FAC"/>
+    <w:multiLevelType w:val="hybridMultilevel"/>
+    <w:tmpl w:val="67968528"/>
+    <w:lvl w:ilvl="0" w:tplc="04160011">
+      <w:start w:val="1"/>
+      <w:numFmt w:val="decimal"/>
+      <w:lvlText w:val="%1)"/>
+      <w:lvlJc w:val="left"/>
+      <w:pPr>
+        <w:ind w:left="720" w:hanging="360"/>
+      </w:pPr>
+      <w:rPr>
+        <w:rFonts w:hint="default"/>
+      </w:rPr>
+    </w:lvl>
+    <w:lvl w:ilvl="1" w:tplc="04160019" w:tentative="1">
+      <w:start w:val="1"/>
+      <w:numFmt w:val="lowerLetter"/>
+      <w:lvlText w:val="%2."/>
+      <w:lvlJc w:val="left"/>
+      <w:pPr>
+        <w:ind w:left="1440" w:hanging="360"/>
+      </w:pPr>
+    </w:lvl>
+    <w:lvl w:ilvl="2" w:tplc="0416001B" w:tentative="1">
+      <w:start w:val="1"/>
+      <w:numFmt w:val="lowerRoman"/>
+      <w:lvlText w:val="%3."/>
+      <w:lvlJc w:val="right"/>
+      <w:pPr>
+        <w:ind w:left="2160" w:hanging="180"/>
+      </w:pPr>
+    </w:lvl>
+    <w:lvl w:ilvl="3" w:tplc="0416000F" w:tentative="1">
+      <w:start w:val="1"/>
+      <w:numFmt w:val="decimal"/>
+      <w:lvlText w:val="%4."/>
+      <w:lvlJc w:val="left"/>
+      <w:pPr>
+        <w:ind w:left="2880" w:hanging="360"/>
+      </w:pPr>
+    </w:lvl>
+    <w:lvl w:ilvl="4" w:tplc="04160019" w:tentative="1">
+      <w:start w:val="1"/>
+      <w:numFmt w:val="lowerLetter"/>
+      <w:lvlText w:val="%5."/>
+      <w:lvlJc w:val="left"/>
+      <w:pPr>
+        <w:ind w:left="3600" w:hanging="360"/>
+      </w:pPr>
+    </w:lvl>
+    <w:lvl w:ilvl="5" w:tplc="0416001B" w:tentative="1">
+      <w:start w:val="1"/>
+      <w:numFmt w:val="lowerRoman"/>
+      <w:lvlText w:val="%6."/>
+      <w:lvlJc w:val="right"/>
+      <w:pPr>
+        <w:ind w:left="4320" w:hanging="180"/>
+      </w:pPr>
+    </w:lvl>
+    <w:lvl w:ilvl="6" w:tplc="0416000F" w:tentative="1">
+      <w:start w:val="1"/>
+      <w:numFmt w:val="decimal"/>
+      <w:lvlText w:val="%7."/>
+      <w:lvlJc w:val="left"/>
+      <w:pPr>
+        <w:ind w:left="5040" w:hanging="360"/>
+      </w:pPr>
+    </w:lvl>
+    <w:lvl w:ilvl="7" w:tplc="04160019" w:tentative="1">
+      <w:start w:val="1"/>
+      <w:numFmt w:val="lowerLetter"/>
+      <w:lvlText w:val="%8."/>
+      <w:lvlJc w:val="left"/>
+      <w:pPr>
+        <w:ind w:left="5760" w:hanging="360"/>
+      </w:pPr>
+    </w:lvl>
+    <w:lvl w:ilvl="8" w:tplc="0416001B" w:tentative="1">
+      <w:start w:val="1"/>
+      <w:numFmt w:val="lowerRoman"/>
+      <w:lvlText w:val="%9."/>
+      <w:lvlJc w:val="right"/>
+      <w:pPr>
+        <w:ind w:left="6480" w:hanging="180"/>
+      </w:pPr>
+    </w:lvl>
+  </w:abstractNum>
+  <w:abstractNum w:abstractNumId="3" w15:restartNumberingAfterBreak="0">
     <w:nsid w:val="179A24B3"/>
     <w:multiLevelType w:val="hybridMultilevel"/>
     <w:tmpl w:val="8DB00726"/>
@@ -5662,7 +7019,7 @@
       </w:rPr>
     </w:lvl>
   </w:abstractNum>
-  <w:abstractNum w:abstractNumId="3" w15:restartNumberingAfterBreak="0">
+  <w:abstractNum w:abstractNumId="4" w15:restartNumberingAfterBreak="0">
     <w:nsid w:val="296A702A"/>
     <w:multiLevelType w:val="hybridMultilevel"/>
     <w:tmpl w:val="FCB41B82"/>
@@ -5775,7 +7132,7 @@
       </w:rPr>
     </w:lvl>
   </w:abstractNum>
-  <w:abstractNum w:abstractNumId="4" w15:restartNumberingAfterBreak="0">
+  <w:abstractNum w:abstractNumId="5" w15:restartNumberingAfterBreak="0">
     <w:nsid w:val="43A02443"/>
     <w:multiLevelType w:val="hybridMultilevel"/>
     <w:tmpl w:val="59162292"/>
@@ -5864,7 +7221,7 @@
       </w:pPr>
     </w:lvl>
   </w:abstractNum>
-  <w:abstractNum w:abstractNumId="5" w15:restartNumberingAfterBreak="0">
+  <w:abstractNum w:abstractNumId="6" w15:restartNumberingAfterBreak="0">
     <w:nsid w:val="6A272BB3"/>
     <w:multiLevelType w:val="hybridMultilevel"/>
     <w:tmpl w:val="1532607E"/>
@@ -5976,7 +7333,7 @@
       </w:rPr>
     </w:lvl>
   </w:abstractNum>
-  <w:abstractNum w:abstractNumId="6" w15:restartNumberingAfterBreak="0">
+  <w:abstractNum w:abstractNumId="7" w15:restartNumberingAfterBreak="0">
     <w:nsid w:val="70897C03"/>
     <w:multiLevelType w:val="hybridMultilevel"/>
     <w:tmpl w:val="368CFCE6"/>
@@ -6065,7 +7422,7 @@
       </w:pPr>
     </w:lvl>
   </w:abstractNum>
-  <w:abstractNum w:abstractNumId="7" w15:restartNumberingAfterBreak="0">
+  <w:abstractNum w:abstractNumId="8" w15:restartNumberingAfterBreak="0">
     <w:nsid w:val="74496A11"/>
     <w:multiLevelType w:val="hybridMultilevel"/>
     <w:tmpl w:val="8868A24C"/>
@@ -6182,25 +7539,28 @@
     <w:abstractNumId w:val="1"/>
   </w:num>
   <w:num w:numId="2">
-    <w:abstractNumId w:val="6"/>
+    <w:abstractNumId w:val="7"/>
   </w:num>
   <w:num w:numId="3">
-    <w:abstractNumId w:val="2"/>
+    <w:abstractNumId w:val="3"/>
   </w:num>
   <w:num w:numId="4">
     <w:abstractNumId w:val="0"/>
   </w:num>
   <w:num w:numId="5">
+    <w:abstractNumId w:val="5"/>
+  </w:num>
+  <w:num w:numId="6">
     <w:abstractNumId w:val="4"/>
   </w:num>
-  <w:num w:numId="6">
-    <w:abstractNumId w:val="3"/>
-  </w:num>
   <w:num w:numId="7">
-    <w:abstractNumId w:val="7"/>
+    <w:abstractNumId w:val="8"/>
   </w:num>
   <w:num w:numId="8">
-    <w:abstractNumId w:val="5"/>
+    <w:abstractNumId w:val="6"/>
+  </w:num>
+  <w:num w:numId="9">
+    <w:abstractNumId w:val="2"/>
   </w:num>
 </w:numbering>
 </file>

</xml_diff>

<commit_message>
removed status and add radii flowchart
</commit_message>
<xml_diff>
--- a/Documentation/TRACE_notebook_notes.docx
+++ b/Documentation/TRACE_notebook_notes.docx
@@ -12092,80 +12092,6 @@
     </w:p>
     <w:p>
       <w:pPr>
-        <w:jc w:val="center"/>
-        <w:rPr>
-          <w:lang w:val="en-US"/>
-        </w:rPr>
-      </w:pPr>
-      <w:r>
-        <w:rPr>
-          <w:b/>
-          <w:bCs/>
-          <w:lang w:val="en-US"/>
-        </w:rPr>
-        <w:t>March 31</w:t>
-      </w:r>
-      <w:r>
-        <w:rPr>
-          <w:b/>
-          <w:bCs/>
-          <w:vertAlign w:val="superscript"/>
-          <w:lang w:val="en-US"/>
-        </w:rPr>
-        <w:t>st</w:t>
-      </w:r>
-    </w:p>
-    <w:p>
-      <w:pPr>
-        <w:rPr>
-          <w:lang w:val="en-US"/>
-        </w:rPr>
-      </w:pPr>
-      <w:r>
-        <w:rPr>
-          <w:lang w:val="en-US"/>
-        </w:rPr>
-        <w:lastRenderedPageBreak/>
-        <w:t>Meeting with Ronald to see github issues and check the flowchart</w:t>
-      </w:r>
-    </w:p>
-    <w:p>
-      <w:pPr>
-        <w:rPr>
-          <w:lang w:val="en-US"/>
-        </w:rPr>
-      </w:pPr>
-    </w:p>
-    <w:p>
-      <w:pPr>
-        <w:rPr>
-          <w:lang w:val="en-US"/>
-        </w:rPr>
-      </w:pPr>
-    </w:p>
-    <w:p>
-      <w:pPr>
-        <w:rPr>
-          <w:lang w:val="en-US"/>
-        </w:rPr>
-      </w:pPr>
-    </w:p>
-    <w:p>
-      <w:pPr>
-        <w:rPr>
-          <w:lang w:val="en-US"/>
-        </w:rPr>
-      </w:pPr>
-    </w:p>
-    <w:p>
-      <w:pPr>
-        <w:rPr>
-          <w:lang w:val="en-US"/>
-        </w:rPr>
-      </w:pPr>
-    </w:p>
-    <w:p>
-      <w:pPr>
         <w:rPr>
           <w:lang w:val="en-US"/>
         </w:rPr>
@@ -12186,6 +12112,7 @@
         <w:rPr>
           <w:lang w:val="en-US"/>
         </w:rPr>
+        <w:lastRenderedPageBreak/>
         <w:t>change-bonus is not an ifelse, thus it is calling both a random-action and last-action-again:</w:t>
       </w:r>
     </w:p>
@@ -12288,6 +12215,71 @@
     </w:p>
     <w:p>
       <w:pPr>
+        <w:rPr>
+          <w:lang w:val="en-US"/>
+        </w:rPr>
+      </w:pPr>
+    </w:p>
+    <w:p>
+      <w:pPr>
+        <w:rPr>
+          <w:lang w:val="en-US"/>
+        </w:rPr>
+      </w:pPr>
+      <w:r>
+        <w:rPr>
+          <w:lang w:val="en-US"/>
+        </w:rPr>
+        <w:br w:type="page"/>
+      </w:r>
+    </w:p>
+    <w:p>
+      <w:pPr>
+        <w:jc w:val="center"/>
+        <w:rPr>
+          <w:lang w:val="en-US"/>
+        </w:rPr>
+      </w:pPr>
+      <w:r>
+        <w:rPr>
+          <w:b/>
+          <w:bCs/>
+          <w:lang w:val="en-US"/>
+        </w:rPr>
+        <w:lastRenderedPageBreak/>
+        <w:t>March 31</w:t>
+      </w:r>
+      <w:r>
+        <w:rPr>
+          <w:b/>
+          <w:bCs/>
+          <w:vertAlign w:val="superscript"/>
+          <w:lang w:val="en-US"/>
+        </w:rPr>
+        <w:t>st</w:t>
+      </w:r>
+    </w:p>
+    <w:p>
+      <w:pPr>
+        <w:rPr>
+          <w:lang w:val="en-US"/>
+        </w:rPr>
+      </w:pPr>
+      <w:r>
+        <w:rPr>
+          <w:lang w:val="en-US"/>
+        </w:rPr>
+        <w:t>Meeting with Ronald to see github issues and check the flowchart</w:t>
+      </w:r>
+      <w:r>
+        <w:rPr>
+          <w:lang w:val="en-US"/>
+        </w:rPr>
+        <w:t>. We did some big changes:</w:t>
+      </w:r>
+    </w:p>
+    <w:p>
+      <w:pPr>
         <w:pStyle w:val="PargrafodaLista"/>
         <w:numPr>
           <w:ilvl w:val="0"/>
@@ -12301,7 +12293,7 @@
         <w:rPr>
           <w:lang w:val="en-US"/>
         </w:rPr>
-        <w:br w:type="page"/>
+        <w:t>deleted ‘status’ from the model and based it solely on the action</w:t>
       </w:r>
     </w:p>
     <w:p>
@@ -12315,6 +12307,529 @@
           <w:lang w:val="en-US"/>
         </w:rPr>
       </w:pPr>
+      <w:r>
+        <w:rPr>
+          <w:lang w:val="en-US"/>
+        </w:rPr>
+        <w:t>eliminated status = “hungry” (there’s already a condition if energy &gt; level 1)</w:t>
+      </w:r>
+    </w:p>
+    <w:p>
+      <w:pPr>
+        <w:pStyle w:val="PargrafodaLista"/>
+        <w:numPr>
+          <w:ilvl w:val="0"/>
+          <w:numId w:val="7"/>
+        </w:numPr>
+        <w:rPr>
+          <w:lang w:val="en-US"/>
+        </w:rPr>
+      </w:pPr>
+      <w:r>
+        <w:rPr>
+          <w:lang w:val="en-US"/>
+        </w:rPr>
+        <w:t>changed action to ~match behaviors</w:t>
+      </w:r>
+      <w:r>
+        <w:rPr>
+          <w:lang w:val="en-US"/>
+        </w:rPr>
+        <w:t xml:space="preserve"> (but kept behaviors to use as validation)</w:t>
+      </w:r>
+    </w:p>
+    <w:p>
+      <w:pPr>
+        <w:pStyle w:val="PargrafodaLista"/>
+        <w:numPr>
+          <w:ilvl w:val="0"/>
+          <w:numId w:val="7"/>
+        </w:numPr>
+        <w:rPr>
+          <w:lang w:val="en-US"/>
+        </w:rPr>
+      </w:pPr>
+      <w:r>
+        <w:rPr>
+          <w:lang w:val="en-US"/>
+        </w:rPr>
+        <w:t xml:space="preserve">changed status = “none” to </w:t>
+      </w:r>
+      <w:r>
+        <w:rPr>
+          <w:lang w:val="en-US"/>
+        </w:rPr>
+        <w:t xml:space="preserve">action = </w:t>
+      </w:r>
+      <w:r>
+        <w:rPr>
+          <w:lang w:val="en-US"/>
+        </w:rPr>
+        <w:t xml:space="preserve">“travel” when the monkeys are set up or next_day is called </w:t>
+      </w:r>
+      <w:r>
+        <w:rPr>
+          <w:lang w:val="en-US"/>
+        </w:rPr>
+        <w:t xml:space="preserve"> -&gt; that’s the first behavior of the day</w:t>
+      </w:r>
+    </w:p>
+    <w:p>
+      <w:pPr>
+        <w:pStyle w:val="PargrafodaLista"/>
+        <w:numPr>
+          <w:ilvl w:val="0"/>
+          <w:numId w:val="7"/>
+        </w:numPr>
+        <w:rPr>
+          <w:lang w:val="en-US"/>
+        </w:rPr>
+      </w:pPr>
+      <w:r>
+        <w:rPr>
+          <w:lang w:val="en-US"/>
+        </w:rPr>
+        <w:t xml:space="preserve">took out action = </w:t>
+      </w:r>
+      <w:r>
+        <w:rPr>
+          <w:lang w:val="en-US"/>
+        </w:rPr>
+        <w:t xml:space="preserve">“on resting tree” </w:t>
+      </w:r>
+      <w:r>
+        <w:rPr>
+          <w:lang w:val="en-US"/>
+        </w:rPr>
+        <w:t xml:space="preserve">for </w:t>
+      </w:r>
+      <w:r>
+        <w:rPr>
+          <w:lang w:val="en-US"/>
+        </w:rPr>
+        <w:t xml:space="preserve">action = </w:t>
+      </w:r>
+      <w:r>
+        <w:rPr>
+          <w:lang w:val="en-US"/>
+        </w:rPr>
+        <w:t xml:space="preserve">“traveling” </w:t>
+      </w:r>
+      <w:r>
+        <w:rPr>
+          <w:lang w:val="en-US"/>
+        </w:rPr>
+        <w:t xml:space="preserve">or </w:t>
+      </w:r>
+      <w:r>
+        <w:rPr>
+          <w:lang w:val="en-US"/>
+        </w:rPr>
+        <w:t>“resting”</w:t>
+      </w:r>
+    </w:p>
+    <w:p>
+      <w:pPr>
+        <w:pStyle w:val="PargrafodaLista"/>
+        <w:numPr>
+          <w:ilvl w:val="0"/>
+          <w:numId w:val="7"/>
+        </w:numPr>
+        <w:rPr>
+          <w:lang w:val="en-US"/>
+        </w:rPr>
+      </w:pPr>
+      <w:r>
+        <w:rPr>
+          <w:lang w:val="en-US"/>
+        </w:rPr>
+        <w:t>new reporter to substitute “</w:t>
+      </w:r>
+      <w:r>
+        <w:rPr>
+          <w:lang w:val="en-US"/>
+        </w:rPr>
+        <w:t>on-feeding-tree?</w:t>
+      </w:r>
+      <w:r>
+        <w:rPr>
+          <w:lang w:val="en-US"/>
+        </w:rPr>
+        <w:t xml:space="preserve">” </w:t>
+      </w:r>
+      <w:r>
+        <w:rPr>
+          <w:lang w:val="en-US"/>
+        </w:rPr>
+        <w:t>to substitute status “search feeding tree” and “on feeding tree”</w:t>
+      </w:r>
+    </w:p>
+    <w:p>
+      <w:pPr>
+        <w:pStyle w:val="PargrafodaLista"/>
+        <w:numPr>
+          <w:ilvl w:val="0"/>
+          <w:numId w:val="7"/>
+        </w:numPr>
+        <w:rPr>
+          <w:lang w:val="en-US"/>
+        </w:rPr>
+      </w:pPr>
+      <w:r>
+        <w:rPr>
+          <w:lang w:val="en-US"/>
+        </w:rPr>
+        <w:t>we solved the error of the specific location being equal to the target by running through the tree_target workflow</w:t>
+      </w:r>
+    </w:p>
+    <w:p>
+      <w:pPr>
+        <w:pStyle w:val="PargrafodaLista"/>
+        <w:numPr>
+          <w:ilvl w:val="0"/>
+          <w:numId w:val="7"/>
+        </w:numPr>
+        <w:rPr>
+          <w:lang w:val="en-US"/>
+        </w:rPr>
+      </w:pPr>
+      <w:r>
+        <w:rPr>
+          <w:lang w:val="en-US"/>
+        </w:rPr>
+        <w:t>Made the forget-trees-in-radii work</w:t>
+      </w:r>
+    </w:p>
+    <w:p>
+      <w:pPr>
+        <w:rPr>
+          <w:lang w:val="en-US"/>
+        </w:rPr>
+      </w:pPr>
+      <w:r>
+        <w:rPr>
+          <w:u w:val="single"/>
+          <w:lang w:val="en-US"/>
+        </w:rPr>
+        <w:t>Next implementations:</w:t>
+      </w:r>
+    </w:p>
+    <w:p>
+      <w:pPr>
+        <w:pStyle w:val="PargrafodaLista"/>
+        <w:numPr>
+          <w:ilvl w:val="0"/>
+          <w:numId w:val="25"/>
+        </w:numPr>
+        <w:rPr>
+          <w:lang w:val="en-US"/>
+        </w:rPr>
+      </w:pPr>
+      <w:r>
+        <w:rPr>
+          <w:lang w:val="en-US"/>
+        </w:rPr>
+        <w:t>Instead of selecting the closest tree, selecting one random between the closest 5 trees</w:t>
+      </w:r>
+    </w:p>
+    <w:p>
+      <w:pPr>
+        <w:pStyle w:val="PargrafodaLista"/>
+        <w:numPr>
+          <w:ilvl w:val="0"/>
+          <w:numId w:val="25"/>
+        </w:numPr>
+        <w:rPr>
+          <w:lang w:val="en-US"/>
+        </w:rPr>
+      </w:pPr>
+      <w:r>
+        <w:rPr>
+          <w:lang w:val="en-US"/>
+        </w:rPr>
+        <w:t>Changing travelling velocity</w:t>
+      </w:r>
+    </w:p>
+    <w:p>
+      <w:pPr>
+        <w:rPr>
+          <w:lang w:val="en-US"/>
+        </w:rPr>
+      </w:pPr>
+    </w:p>
+    <w:p>
+      <w:pPr>
+        <w:rPr>
+          <w:lang w:val="en-US"/>
+        </w:rPr>
+      </w:pPr>
+      <w:r>
+        <w:rPr>
+          <w:u w:val="single"/>
+          <w:lang w:val="en-US"/>
+        </w:rPr>
+        <w:t>Before BLT Model Meeting 2:</w:t>
+      </w:r>
+    </w:p>
+    <w:p>
+      <w:pPr>
+        <w:pStyle w:val="PargrafodaLista"/>
+        <w:numPr>
+          <w:ilvl w:val="0"/>
+          <w:numId w:val="26"/>
+        </w:numPr>
+        <w:rPr>
+          <w:lang w:val="en-US"/>
+        </w:rPr>
+      </w:pPr>
+      <w:r>
+        <w:rPr>
+          <w:lang w:val="en-US"/>
+        </w:rPr>
+        <w:t>Do mean output of runs (either with nlrx or not)</w:t>
+      </w:r>
+    </w:p>
+    <w:p>
+      <w:pPr>
+        <w:pStyle w:val="PargrafodaLista"/>
+        <w:numPr>
+          <w:ilvl w:val="0"/>
+          <w:numId w:val="26"/>
+        </w:numPr>
+        <w:rPr>
+          <w:lang w:val="en-US"/>
+        </w:rPr>
+      </w:pPr>
+    </w:p>
+    <w:p>
+      <w:pPr>
+        <w:rPr>
+          <w:lang w:val="en-US"/>
+        </w:rPr>
+      </w:pPr>
+    </w:p>
+    <w:p>
+      <w:pPr>
+        <w:rPr>
+          <w:u w:val="single"/>
+          <w:lang w:val="en-US"/>
+        </w:rPr>
+      </w:pPr>
+      <w:r>
+        <w:rPr>
+          <w:u w:val="single"/>
+          <w:lang w:val="en-US"/>
+        </w:rPr>
+        <w:t>Left to decide:</w:t>
+      </w:r>
+    </w:p>
+    <w:p>
+      <w:pPr>
+        <w:pStyle w:val="PargrafodaLista"/>
+        <w:numPr>
+          <w:ilvl w:val="0"/>
+          <w:numId w:val="27"/>
+        </w:numPr>
+        <w:rPr>
+          <w:lang w:val="en-US"/>
+        </w:rPr>
+      </w:pPr>
+      <w:r>
+        <w:rPr>
+          <w:lang w:val="en-US"/>
+        </w:rPr>
+        <w:t>Ronald said we should discuss the travel + forage</w:t>
+      </w:r>
+      <w:r>
+        <w:rPr>
+          <w:lang w:val="en-US"/>
+        </w:rPr>
+        <w:t xml:space="preserve"> (tamarins intertwin travel and foraging, as I showed him in QGIS)</w:t>
+      </w:r>
+      <w:r>
+        <w:rPr>
+          <w:lang w:val="en-US"/>
+        </w:rPr>
+        <w:t>. Maybe including in the territoriality implementation</w:t>
+      </w:r>
+    </w:p>
+    <w:p>
+      <w:pPr>
+        <w:pStyle w:val="PargrafodaLista"/>
+        <w:numPr>
+          <w:ilvl w:val="0"/>
+          <w:numId w:val="27"/>
+        </w:numPr>
+        <w:rPr>
+          <w:lang w:val="en-US"/>
+        </w:rPr>
+      </w:pPr>
+      <w:r>
+        <w:rPr>
+          <w:lang w:val="en-US"/>
+        </w:rPr>
+        <w:t>Nathan Ranc answered me in the end of the day and said he did not use the recurse package and took the locations by using the patch/grid in the model. On the contrary, for real GPS locations would be more complex but interesting</w:t>
+      </w:r>
+      <w:r>
+        <w:rPr>
+          <w:lang w:val="en-US"/>
+        </w:rPr>
+        <w:br/>
+      </w:r>
+      <w:r>
+        <w:rPr>
+          <w:noProof/>
+        </w:rPr>
+        <w:lastRenderedPageBreak/>
+        <w:drawing>
+          <wp:anchor distT="0" distB="0" distL="114300" distR="114300" simplePos="0" relativeHeight="251702272" behindDoc="0" locked="0" layoutInCell="1" allowOverlap="1" wp14:anchorId="4FA4065C" wp14:editId="1384F9CF">
+            <wp:simplePos x="0" y="0"/>
+            <wp:positionH relativeFrom="column">
+              <wp:posOffset>62346</wp:posOffset>
+            </wp:positionH>
+            <wp:positionV relativeFrom="paragraph">
+              <wp:posOffset>586278</wp:posOffset>
+            </wp:positionV>
+            <wp:extent cx="5400040" cy="2388235"/>
+            <wp:effectExtent l="0" t="0" r="0" b="0"/>
+            <wp:wrapTight wrapText="bothSides">
+              <wp:wrapPolygon edited="0">
+                <wp:start x="0" y="0"/>
+                <wp:lineTo x="0" y="21365"/>
+                <wp:lineTo x="21488" y="21365"/>
+                <wp:lineTo x="21488" y="0"/>
+                <wp:lineTo x="0" y="0"/>
+              </wp:wrapPolygon>
+            </wp:wrapTight>
+            <wp:docPr id="20" name="Imagem 20" descr="Interface gráfica do usuário, Texto, Aplicativo, Email&#10;&#10;Descrição gerada automaticamente"/>
+            <wp:cNvGraphicFramePr>
+              <a:graphicFrameLocks xmlns:a="http://schemas.openxmlformats.org/drawingml/2006/main" noChangeAspect="1"/>
+            </wp:cNvGraphicFramePr>
+            <a:graphic xmlns:a="http://schemas.openxmlformats.org/drawingml/2006/main">
+              <a:graphicData uri="http://schemas.openxmlformats.org/drawingml/2006/picture">
+                <pic:pic xmlns:pic="http://schemas.openxmlformats.org/drawingml/2006/picture">
+                  <pic:nvPicPr>
+                    <pic:cNvPr id="20" name="Imagem 20" descr="Interface gráfica do usuário, Texto, Aplicativo, Email&#10;&#10;Descrição gerada automaticamente"/>
+                    <pic:cNvPicPr/>
+                  </pic:nvPicPr>
+                  <pic:blipFill>
+                    <a:blip r:embed="rId37"/>
+                    <a:stretch>
+                      <a:fillRect/>
+                    </a:stretch>
+                  </pic:blipFill>
+                  <pic:spPr>
+                    <a:xfrm>
+                      <a:off x="0" y="0"/>
+                      <a:ext cx="5400040" cy="2388235"/>
+                    </a:xfrm>
+                    <a:prstGeom prst="rect">
+                      <a:avLst/>
+                    </a:prstGeom>
+                  </pic:spPr>
+                </pic:pic>
+              </a:graphicData>
+            </a:graphic>
+          </wp:anchor>
+        </w:drawing>
+      </w:r>
+      <w:r>
+        <w:rPr>
+          <w:lang w:val="en-US"/>
+        </w:rPr>
+        <w:t xml:space="preserve">I showed this to </w:t>
+      </w:r>
+      <w:r>
+        <w:rPr>
+          <w:lang w:val="en-US"/>
+        </w:rPr>
+        <w:t>Ronald,</w:t>
+      </w:r>
+      <w:r>
+        <w:rPr>
+          <w:lang w:val="en-US"/>
+        </w:rPr>
+        <w:t xml:space="preserve"> and he asked me for coming back to this afterwards</w:t>
+      </w:r>
+      <w:r>
+        <w:rPr>
+          <w:lang w:val="en-US"/>
+        </w:rPr>
+        <w:t xml:space="preserve"> (because in Ranc’s paper there is a step length/ turning angles input, and it is </w:t>
+      </w:r>
+      <w:r>
+        <w:rPr>
+          <w:u w:val="single"/>
+          <w:lang w:val="en-US"/>
+        </w:rPr>
+        <w:t>not</w:t>
+      </w:r>
+      <w:r>
+        <w:rPr>
+          <w:lang w:val="en-US"/>
+        </w:rPr>
+        <w:t xml:space="preserve"> only an emerging property)</w:t>
+      </w:r>
+    </w:p>
+    <w:p>
+      <w:pPr>
+        <w:rPr>
+          <w:lang w:val="en-US"/>
+        </w:rPr>
+      </w:pPr>
+    </w:p>
+    <w:p>
+      <w:pPr>
+        <w:rPr>
+          <w:lang w:val="en-US"/>
+        </w:rPr>
+      </w:pPr>
+    </w:p>
+    <w:p>
+      <w:pPr>
+        <w:rPr>
+          <w:lang w:val="en-US"/>
+        </w:rPr>
+      </w:pPr>
+    </w:p>
+    <w:p>
+      <w:pPr>
+        <w:rPr>
+          <w:lang w:val="en-US"/>
+        </w:rPr>
+      </w:pPr>
+    </w:p>
+    <w:p>
+      <w:pPr>
+        <w:rPr>
+          <w:lang w:val="en-US"/>
+        </w:rPr>
+      </w:pPr>
+      <w:r>
+        <w:rPr>
+          <w:lang w:val="en-US"/>
+        </w:rPr>
+        <w:br w:type="page"/>
+      </w:r>
+    </w:p>
+    <w:p>
+      <w:pPr>
+        <w:rPr>
+          <w:lang w:val="en-US"/>
+        </w:rPr>
+      </w:pPr>
+    </w:p>
+    <w:p>
+      <w:pPr>
+        <w:pStyle w:val="PargrafodaLista"/>
+        <w:numPr>
+          <w:ilvl w:val="0"/>
+          <w:numId w:val="27"/>
+        </w:numPr>
+        <w:rPr>
+          <w:lang w:val="en-US"/>
+        </w:rPr>
+      </w:pPr>
     </w:p>
     <w:p>
       <w:pPr>
@@ -12700,7 +13215,7 @@
         </w:rPr>
         <w:t xml:space="preserve">Files and code: </w:t>
       </w:r>
-      <w:hyperlink r:id="rId37" w:history="1">
+      <w:hyperlink r:id="rId38" w:history="1">
         <w:r>
           <w:rPr>
             <w:rStyle w:val="Hyperlink"/>
@@ -12858,7 +13373,7 @@
         </w:rPr>
         <w:t xml:space="preserve">Files and code: </w:t>
       </w:r>
-      <w:hyperlink r:id="rId38" w:history="1">
+      <w:hyperlink r:id="rId39" w:history="1">
         <w:r>
           <w:rPr>
             <w:rStyle w:val="Hyperlink"/>
@@ -14450,6 +14965,95 @@
     </w:lvl>
   </w:abstractNum>
   <w:abstractNum w:abstractNumId="2" w15:restartNumberingAfterBreak="0">
+    <w:nsid w:val="0CCB7322"/>
+    <w:multiLevelType w:val="hybridMultilevel"/>
+    <w:tmpl w:val="1B5030E6"/>
+    <w:lvl w:ilvl="0" w:tplc="04160011">
+      <w:start w:val="1"/>
+      <w:numFmt w:val="decimal"/>
+      <w:lvlText w:val="%1)"/>
+      <w:lvlJc w:val="left"/>
+      <w:pPr>
+        <w:ind w:left="720" w:hanging="360"/>
+      </w:pPr>
+      <w:rPr>
+        <w:rFonts w:hint="default"/>
+      </w:rPr>
+    </w:lvl>
+    <w:lvl w:ilvl="1" w:tplc="04160019" w:tentative="1">
+      <w:start w:val="1"/>
+      <w:numFmt w:val="lowerLetter"/>
+      <w:lvlText w:val="%2."/>
+      <w:lvlJc w:val="left"/>
+      <w:pPr>
+        <w:ind w:left="1440" w:hanging="360"/>
+      </w:pPr>
+    </w:lvl>
+    <w:lvl w:ilvl="2" w:tplc="0416001B" w:tentative="1">
+      <w:start w:val="1"/>
+      <w:numFmt w:val="lowerRoman"/>
+      <w:lvlText w:val="%3."/>
+      <w:lvlJc w:val="right"/>
+      <w:pPr>
+        <w:ind w:left="2160" w:hanging="180"/>
+      </w:pPr>
+    </w:lvl>
+    <w:lvl w:ilvl="3" w:tplc="0416000F" w:tentative="1">
+      <w:start w:val="1"/>
+      <w:numFmt w:val="decimal"/>
+      <w:lvlText w:val="%4."/>
+      <w:lvlJc w:val="left"/>
+      <w:pPr>
+        <w:ind w:left="2880" w:hanging="360"/>
+      </w:pPr>
+    </w:lvl>
+    <w:lvl w:ilvl="4" w:tplc="04160019" w:tentative="1">
+      <w:start w:val="1"/>
+      <w:numFmt w:val="lowerLetter"/>
+      <w:lvlText w:val="%5."/>
+      <w:lvlJc w:val="left"/>
+      <w:pPr>
+        <w:ind w:left="3600" w:hanging="360"/>
+      </w:pPr>
+    </w:lvl>
+    <w:lvl w:ilvl="5" w:tplc="0416001B" w:tentative="1">
+      <w:start w:val="1"/>
+      <w:numFmt w:val="lowerRoman"/>
+      <w:lvlText w:val="%6."/>
+      <w:lvlJc w:val="right"/>
+      <w:pPr>
+        <w:ind w:left="4320" w:hanging="180"/>
+      </w:pPr>
+    </w:lvl>
+    <w:lvl w:ilvl="6" w:tplc="0416000F" w:tentative="1">
+      <w:start w:val="1"/>
+      <w:numFmt w:val="decimal"/>
+      <w:lvlText w:val="%7."/>
+      <w:lvlJc w:val="left"/>
+      <w:pPr>
+        <w:ind w:left="5040" w:hanging="360"/>
+      </w:pPr>
+    </w:lvl>
+    <w:lvl w:ilvl="7" w:tplc="04160019" w:tentative="1">
+      <w:start w:val="1"/>
+      <w:numFmt w:val="lowerLetter"/>
+      <w:lvlText w:val="%8."/>
+      <w:lvlJc w:val="left"/>
+      <w:pPr>
+        <w:ind w:left="5760" w:hanging="360"/>
+      </w:pPr>
+    </w:lvl>
+    <w:lvl w:ilvl="8" w:tplc="0416001B" w:tentative="1">
+      <w:start w:val="1"/>
+      <w:numFmt w:val="lowerRoman"/>
+      <w:lvlText w:val="%9."/>
+      <w:lvlJc w:val="right"/>
+      <w:pPr>
+        <w:ind w:left="6480" w:hanging="180"/>
+      </w:pPr>
+    </w:lvl>
+  </w:abstractNum>
+  <w:abstractNum w:abstractNumId="3" w15:restartNumberingAfterBreak="0">
     <w:nsid w:val="0E921718"/>
     <w:multiLevelType w:val="hybridMultilevel"/>
     <w:tmpl w:val="36782144"/>
@@ -14538,7 +15142,7 @@
       </w:pPr>
     </w:lvl>
   </w:abstractNum>
-  <w:abstractNum w:abstractNumId="3" w15:restartNumberingAfterBreak="0">
+  <w:abstractNum w:abstractNumId="4" w15:restartNumberingAfterBreak="0">
     <w:nsid w:val="0FCE0FAC"/>
     <w:multiLevelType w:val="hybridMultilevel"/>
     <w:tmpl w:val="67968528"/>
@@ -14627,7 +15231,7 @@
       </w:pPr>
     </w:lvl>
   </w:abstractNum>
-  <w:abstractNum w:abstractNumId="4" w15:restartNumberingAfterBreak="0">
+  <w:abstractNum w:abstractNumId="5" w15:restartNumberingAfterBreak="0">
     <w:nsid w:val="179A24B3"/>
     <w:multiLevelType w:val="hybridMultilevel"/>
     <w:tmpl w:val="8DB00726"/>
@@ -14740,7 +15344,7 @@
       </w:rPr>
     </w:lvl>
   </w:abstractNum>
-  <w:abstractNum w:abstractNumId="5" w15:restartNumberingAfterBreak="0">
+  <w:abstractNum w:abstractNumId="6" w15:restartNumberingAfterBreak="0">
     <w:nsid w:val="194932FC"/>
     <w:multiLevelType w:val="hybridMultilevel"/>
     <w:tmpl w:val="D9760EAE"/>
@@ -14829,7 +15433,96 @@
       </w:pPr>
     </w:lvl>
   </w:abstractNum>
-  <w:abstractNum w:abstractNumId="6" w15:restartNumberingAfterBreak="0">
+  <w:abstractNum w:abstractNumId="7" w15:restartNumberingAfterBreak="0">
+    <w:nsid w:val="26EE3976"/>
+    <w:multiLevelType w:val="hybridMultilevel"/>
+    <w:tmpl w:val="4B880232"/>
+    <w:lvl w:ilvl="0" w:tplc="04160011">
+      <w:start w:val="1"/>
+      <w:numFmt w:val="decimal"/>
+      <w:lvlText w:val="%1)"/>
+      <w:lvlJc w:val="left"/>
+      <w:pPr>
+        <w:ind w:left="720" w:hanging="360"/>
+      </w:pPr>
+      <w:rPr>
+        <w:rFonts w:hint="default"/>
+      </w:rPr>
+    </w:lvl>
+    <w:lvl w:ilvl="1" w:tplc="04160019" w:tentative="1">
+      <w:start w:val="1"/>
+      <w:numFmt w:val="lowerLetter"/>
+      <w:lvlText w:val="%2."/>
+      <w:lvlJc w:val="left"/>
+      <w:pPr>
+        <w:ind w:left="1440" w:hanging="360"/>
+      </w:pPr>
+    </w:lvl>
+    <w:lvl w:ilvl="2" w:tplc="0416001B" w:tentative="1">
+      <w:start w:val="1"/>
+      <w:numFmt w:val="lowerRoman"/>
+      <w:lvlText w:val="%3."/>
+      <w:lvlJc w:val="right"/>
+      <w:pPr>
+        <w:ind w:left="2160" w:hanging="180"/>
+      </w:pPr>
+    </w:lvl>
+    <w:lvl w:ilvl="3" w:tplc="0416000F" w:tentative="1">
+      <w:start w:val="1"/>
+      <w:numFmt w:val="decimal"/>
+      <w:lvlText w:val="%4."/>
+      <w:lvlJc w:val="left"/>
+      <w:pPr>
+        <w:ind w:left="2880" w:hanging="360"/>
+      </w:pPr>
+    </w:lvl>
+    <w:lvl w:ilvl="4" w:tplc="04160019" w:tentative="1">
+      <w:start w:val="1"/>
+      <w:numFmt w:val="lowerLetter"/>
+      <w:lvlText w:val="%5."/>
+      <w:lvlJc w:val="left"/>
+      <w:pPr>
+        <w:ind w:left="3600" w:hanging="360"/>
+      </w:pPr>
+    </w:lvl>
+    <w:lvl w:ilvl="5" w:tplc="0416001B" w:tentative="1">
+      <w:start w:val="1"/>
+      <w:numFmt w:val="lowerRoman"/>
+      <w:lvlText w:val="%6."/>
+      <w:lvlJc w:val="right"/>
+      <w:pPr>
+        <w:ind w:left="4320" w:hanging="180"/>
+      </w:pPr>
+    </w:lvl>
+    <w:lvl w:ilvl="6" w:tplc="0416000F" w:tentative="1">
+      <w:start w:val="1"/>
+      <w:numFmt w:val="decimal"/>
+      <w:lvlText w:val="%7."/>
+      <w:lvlJc w:val="left"/>
+      <w:pPr>
+        <w:ind w:left="5040" w:hanging="360"/>
+      </w:pPr>
+    </w:lvl>
+    <w:lvl w:ilvl="7" w:tplc="04160019" w:tentative="1">
+      <w:start w:val="1"/>
+      <w:numFmt w:val="lowerLetter"/>
+      <w:lvlText w:val="%8."/>
+      <w:lvlJc w:val="left"/>
+      <w:pPr>
+        <w:ind w:left="5760" w:hanging="360"/>
+      </w:pPr>
+    </w:lvl>
+    <w:lvl w:ilvl="8" w:tplc="0416001B" w:tentative="1">
+      <w:start w:val="1"/>
+      <w:numFmt w:val="lowerRoman"/>
+      <w:lvlText w:val="%9."/>
+      <w:lvlJc w:val="right"/>
+      <w:pPr>
+        <w:ind w:left="6480" w:hanging="180"/>
+      </w:pPr>
+    </w:lvl>
+  </w:abstractNum>
+  <w:abstractNum w:abstractNumId="8" w15:restartNumberingAfterBreak="0">
     <w:nsid w:val="29026520"/>
     <w:multiLevelType w:val="hybridMultilevel"/>
     <w:tmpl w:val="81A883C4"/>
@@ -14918,7 +15611,7 @@
       </w:pPr>
     </w:lvl>
   </w:abstractNum>
-  <w:abstractNum w:abstractNumId="7" w15:restartNumberingAfterBreak="0">
+  <w:abstractNum w:abstractNumId="9" w15:restartNumberingAfterBreak="0">
     <w:nsid w:val="296A702A"/>
     <w:multiLevelType w:val="hybridMultilevel"/>
     <w:tmpl w:val="FCB41B82"/>
@@ -15031,7 +15724,7 @@
       </w:rPr>
     </w:lvl>
   </w:abstractNum>
-  <w:abstractNum w:abstractNumId="8" w15:restartNumberingAfterBreak="0">
+  <w:abstractNum w:abstractNumId="10" w15:restartNumberingAfterBreak="0">
     <w:nsid w:val="2B465D01"/>
     <w:multiLevelType w:val="hybridMultilevel"/>
     <w:tmpl w:val="3C167BDE"/>
@@ -15120,7 +15813,7 @@
       </w:pPr>
     </w:lvl>
   </w:abstractNum>
-  <w:abstractNum w:abstractNumId="9" w15:restartNumberingAfterBreak="0">
+  <w:abstractNum w:abstractNumId="11" w15:restartNumberingAfterBreak="0">
     <w:nsid w:val="2BF45BD6"/>
     <w:multiLevelType w:val="hybridMultilevel"/>
     <w:tmpl w:val="4484F55E"/>
@@ -15211,7 +15904,7 @@
       </w:pPr>
     </w:lvl>
   </w:abstractNum>
-  <w:abstractNum w:abstractNumId="10" w15:restartNumberingAfterBreak="0">
+  <w:abstractNum w:abstractNumId="12" w15:restartNumberingAfterBreak="0">
     <w:nsid w:val="35B04E49"/>
     <w:multiLevelType w:val="hybridMultilevel"/>
     <w:tmpl w:val="17B24E8A"/>
@@ -15300,7 +15993,7 @@
       </w:pPr>
     </w:lvl>
   </w:abstractNum>
-  <w:abstractNum w:abstractNumId="11" w15:restartNumberingAfterBreak="0">
+  <w:abstractNum w:abstractNumId="13" w15:restartNumberingAfterBreak="0">
     <w:nsid w:val="43A02443"/>
     <w:multiLevelType w:val="hybridMultilevel"/>
     <w:tmpl w:val="59162292"/>
@@ -15389,7 +16082,7 @@
       </w:pPr>
     </w:lvl>
   </w:abstractNum>
-  <w:abstractNum w:abstractNumId="12" w15:restartNumberingAfterBreak="0">
+  <w:abstractNum w:abstractNumId="14" w15:restartNumberingAfterBreak="0">
     <w:nsid w:val="50ED5F67"/>
     <w:multiLevelType w:val="hybridMultilevel"/>
     <w:tmpl w:val="6DF4B7A8"/>
@@ -15480,7 +16173,7 @@
       </w:pPr>
     </w:lvl>
   </w:abstractNum>
-  <w:abstractNum w:abstractNumId="13" w15:restartNumberingAfterBreak="0">
+  <w:abstractNum w:abstractNumId="15" w15:restartNumberingAfterBreak="0">
     <w:nsid w:val="55FB4984"/>
     <w:multiLevelType w:val="hybridMultilevel"/>
     <w:tmpl w:val="D416D852"/>
@@ -15593,7 +16286,7 @@
       </w:rPr>
     </w:lvl>
   </w:abstractNum>
-  <w:abstractNum w:abstractNumId="14" w15:restartNumberingAfterBreak="0">
+  <w:abstractNum w:abstractNumId="16" w15:restartNumberingAfterBreak="0">
     <w:nsid w:val="5CCB21DC"/>
     <w:multiLevelType w:val="hybridMultilevel"/>
     <w:tmpl w:val="6DF4B7A8"/>
@@ -15684,7 +16377,96 @@
       </w:pPr>
     </w:lvl>
   </w:abstractNum>
-  <w:abstractNum w:abstractNumId="15" w15:restartNumberingAfterBreak="0">
+  <w:abstractNum w:abstractNumId="17" w15:restartNumberingAfterBreak="0">
+    <w:nsid w:val="64B11A8C"/>
+    <w:multiLevelType w:val="hybridMultilevel"/>
+    <w:tmpl w:val="74DA6954"/>
+    <w:lvl w:ilvl="0" w:tplc="04160011">
+      <w:start w:val="1"/>
+      <w:numFmt w:val="decimal"/>
+      <w:lvlText w:val="%1)"/>
+      <w:lvlJc w:val="left"/>
+      <w:pPr>
+        <w:ind w:left="720" w:hanging="360"/>
+      </w:pPr>
+      <w:rPr>
+        <w:rFonts w:hint="default"/>
+      </w:rPr>
+    </w:lvl>
+    <w:lvl w:ilvl="1" w:tplc="04160019" w:tentative="1">
+      <w:start w:val="1"/>
+      <w:numFmt w:val="lowerLetter"/>
+      <w:lvlText w:val="%2."/>
+      <w:lvlJc w:val="left"/>
+      <w:pPr>
+        <w:ind w:left="1440" w:hanging="360"/>
+      </w:pPr>
+    </w:lvl>
+    <w:lvl w:ilvl="2" w:tplc="0416001B" w:tentative="1">
+      <w:start w:val="1"/>
+      <w:numFmt w:val="lowerRoman"/>
+      <w:lvlText w:val="%3."/>
+      <w:lvlJc w:val="right"/>
+      <w:pPr>
+        <w:ind w:left="2160" w:hanging="180"/>
+      </w:pPr>
+    </w:lvl>
+    <w:lvl w:ilvl="3" w:tplc="0416000F" w:tentative="1">
+      <w:start w:val="1"/>
+      <w:numFmt w:val="decimal"/>
+      <w:lvlText w:val="%4."/>
+      <w:lvlJc w:val="left"/>
+      <w:pPr>
+        <w:ind w:left="2880" w:hanging="360"/>
+      </w:pPr>
+    </w:lvl>
+    <w:lvl w:ilvl="4" w:tplc="04160019" w:tentative="1">
+      <w:start w:val="1"/>
+      <w:numFmt w:val="lowerLetter"/>
+      <w:lvlText w:val="%5."/>
+      <w:lvlJc w:val="left"/>
+      <w:pPr>
+        <w:ind w:left="3600" w:hanging="360"/>
+      </w:pPr>
+    </w:lvl>
+    <w:lvl w:ilvl="5" w:tplc="0416001B" w:tentative="1">
+      <w:start w:val="1"/>
+      <w:numFmt w:val="lowerRoman"/>
+      <w:lvlText w:val="%6."/>
+      <w:lvlJc w:val="right"/>
+      <w:pPr>
+        <w:ind w:left="4320" w:hanging="180"/>
+      </w:pPr>
+    </w:lvl>
+    <w:lvl w:ilvl="6" w:tplc="0416000F" w:tentative="1">
+      <w:start w:val="1"/>
+      <w:numFmt w:val="decimal"/>
+      <w:lvlText w:val="%7."/>
+      <w:lvlJc w:val="left"/>
+      <w:pPr>
+        <w:ind w:left="5040" w:hanging="360"/>
+      </w:pPr>
+    </w:lvl>
+    <w:lvl w:ilvl="7" w:tplc="04160019" w:tentative="1">
+      <w:start w:val="1"/>
+      <w:numFmt w:val="lowerLetter"/>
+      <w:lvlText w:val="%8."/>
+      <w:lvlJc w:val="left"/>
+      <w:pPr>
+        <w:ind w:left="5760" w:hanging="360"/>
+      </w:pPr>
+    </w:lvl>
+    <w:lvl w:ilvl="8" w:tplc="0416001B" w:tentative="1">
+      <w:start w:val="1"/>
+      <w:numFmt w:val="lowerRoman"/>
+      <w:lvlText w:val="%9."/>
+      <w:lvlJc w:val="right"/>
+      <w:pPr>
+        <w:ind w:left="6480" w:hanging="180"/>
+      </w:pPr>
+    </w:lvl>
+  </w:abstractNum>
+  <w:abstractNum w:abstractNumId="18" w15:restartNumberingAfterBreak="0">
     <w:nsid w:val="657621FB"/>
     <w:multiLevelType w:val="hybridMultilevel"/>
     <w:tmpl w:val="355A37C2"/>
@@ -15773,7 +16555,7 @@
       </w:pPr>
     </w:lvl>
   </w:abstractNum>
-  <w:abstractNum w:abstractNumId="16" w15:restartNumberingAfterBreak="0">
+  <w:abstractNum w:abstractNumId="19" w15:restartNumberingAfterBreak="0">
     <w:nsid w:val="65DA1E67"/>
     <w:multiLevelType w:val="hybridMultilevel"/>
     <w:tmpl w:val="17B24E8A"/>
@@ -15862,7 +16644,7 @@
       </w:pPr>
     </w:lvl>
   </w:abstractNum>
-  <w:abstractNum w:abstractNumId="17" w15:restartNumberingAfterBreak="0">
+  <w:abstractNum w:abstractNumId="20" w15:restartNumberingAfterBreak="0">
     <w:nsid w:val="67CE11FA"/>
     <w:multiLevelType w:val="hybridMultilevel"/>
     <w:tmpl w:val="4E826824"/>
@@ -15951,7 +16733,7 @@
       </w:pPr>
     </w:lvl>
   </w:abstractNum>
-  <w:abstractNum w:abstractNumId="18" w15:restartNumberingAfterBreak="0">
+  <w:abstractNum w:abstractNumId="21" w15:restartNumberingAfterBreak="0">
     <w:nsid w:val="6A272BB3"/>
     <w:multiLevelType w:val="hybridMultilevel"/>
     <w:tmpl w:val="1532607E"/>
@@ -16063,7 +16845,7 @@
       </w:rPr>
     </w:lvl>
   </w:abstractNum>
-  <w:abstractNum w:abstractNumId="19" w15:restartNumberingAfterBreak="0">
+  <w:abstractNum w:abstractNumId="22" w15:restartNumberingAfterBreak="0">
     <w:nsid w:val="70897C03"/>
     <w:multiLevelType w:val="hybridMultilevel"/>
     <w:tmpl w:val="368CFCE6"/>
@@ -16152,7 +16934,7 @@
       </w:pPr>
     </w:lvl>
   </w:abstractNum>
-  <w:abstractNum w:abstractNumId="20" w15:restartNumberingAfterBreak="0">
+  <w:abstractNum w:abstractNumId="23" w15:restartNumberingAfterBreak="0">
     <w:nsid w:val="74496A11"/>
     <w:multiLevelType w:val="hybridMultilevel"/>
     <w:tmpl w:val="8868A24C"/>
@@ -16265,7 +17047,7 @@
       </w:rPr>
     </w:lvl>
   </w:abstractNum>
-  <w:abstractNum w:abstractNumId="21" w15:restartNumberingAfterBreak="0">
+  <w:abstractNum w:abstractNumId="24" w15:restartNumberingAfterBreak="0">
     <w:nsid w:val="790D3FE3"/>
     <w:multiLevelType w:val="hybridMultilevel"/>
     <w:tmpl w:val="912A8A2C"/>
@@ -16354,7 +17136,7 @@
       </w:pPr>
     </w:lvl>
   </w:abstractNum>
-  <w:abstractNum w:abstractNumId="22" w15:restartNumberingAfterBreak="0">
+  <w:abstractNum w:abstractNumId="25" w15:restartNumberingAfterBreak="0">
     <w:nsid w:val="7C117ACD"/>
     <w:multiLevelType w:val="hybridMultilevel"/>
     <w:tmpl w:val="E10C379A"/>
@@ -16443,7 +17225,7 @@
       </w:pPr>
     </w:lvl>
   </w:abstractNum>
-  <w:abstractNum w:abstractNumId="23" w15:restartNumberingAfterBreak="0">
+  <w:abstractNum w:abstractNumId="26" w15:restartNumberingAfterBreak="0">
     <w:nsid w:val="7DCC42C3"/>
     <w:multiLevelType w:val="hybridMultilevel"/>
     <w:tmpl w:val="68DC2E88"/>
@@ -16533,76 +17315,85 @@
     </w:lvl>
   </w:abstractNum>
   <w:num w:numId="1">
-    <w:abstractNumId w:val="2"/>
+    <w:abstractNumId w:val="3"/>
   </w:num>
   <w:num w:numId="2">
-    <w:abstractNumId w:val="19"/>
+    <w:abstractNumId w:val="22"/>
   </w:num>
   <w:num w:numId="3">
-    <w:abstractNumId w:val="4"/>
+    <w:abstractNumId w:val="5"/>
   </w:num>
   <w:num w:numId="4">
     <w:abstractNumId w:val="0"/>
   </w:num>
   <w:num w:numId="5">
+    <w:abstractNumId w:val="13"/>
+  </w:num>
+  <w:num w:numId="6">
+    <w:abstractNumId w:val="9"/>
+  </w:num>
+  <w:num w:numId="7">
+    <w:abstractNumId w:val="23"/>
+  </w:num>
+  <w:num w:numId="8">
+    <w:abstractNumId w:val="21"/>
+  </w:num>
+  <w:num w:numId="9">
+    <w:abstractNumId w:val="4"/>
+  </w:num>
+  <w:num w:numId="10">
+    <w:abstractNumId w:val="8"/>
+  </w:num>
+  <w:num w:numId="11">
+    <w:abstractNumId w:val="24"/>
+  </w:num>
+  <w:num w:numId="12">
+    <w:abstractNumId w:val="25"/>
+  </w:num>
+  <w:num w:numId="13">
     <w:abstractNumId w:val="11"/>
   </w:num>
-  <w:num w:numId="6">
-    <w:abstractNumId w:val="7"/>
+  <w:num w:numId="14">
+    <w:abstractNumId w:val="6"/>
   </w:num>
-  <w:num w:numId="7">
-    <w:abstractNumId w:val="20"/>
+  <w:num w:numId="15">
+    <w:abstractNumId w:val="19"/>
   </w:num>
-  <w:num w:numId="8">
+  <w:num w:numId="16">
+    <w:abstractNumId w:val="12"/>
+  </w:num>
+  <w:num w:numId="17">
+    <w:abstractNumId w:val="14"/>
+  </w:num>
+  <w:num w:numId="18">
+    <w:abstractNumId w:val="16"/>
+  </w:num>
+  <w:num w:numId="19">
+    <w:abstractNumId w:val="15"/>
+  </w:num>
+  <w:num w:numId="20">
+    <w:abstractNumId w:val="26"/>
+  </w:num>
+  <w:num w:numId="21">
+    <w:abstractNumId w:val="10"/>
+  </w:num>
+  <w:num w:numId="22">
     <w:abstractNumId w:val="18"/>
   </w:num>
-  <w:num w:numId="9">
-    <w:abstractNumId w:val="3"/>
-  </w:num>
-  <w:num w:numId="10">
-    <w:abstractNumId w:val="6"/>
-  </w:num>
-  <w:num w:numId="11">
-    <w:abstractNumId w:val="21"/>
-  </w:num>
-  <w:num w:numId="12">
-    <w:abstractNumId w:val="22"/>
-  </w:num>
-  <w:num w:numId="13">
-    <w:abstractNumId w:val="9"/>
-  </w:num>
-  <w:num w:numId="14">
-    <w:abstractNumId w:val="5"/>
-  </w:num>
-  <w:num w:numId="15">
-    <w:abstractNumId w:val="16"/>
-  </w:num>
-  <w:num w:numId="16">
-    <w:abstractNumId w:val="10"/>
-  </w:num>
-  <w:num w:numId="17">
-    <w:abstractNumId w:val="12"/>
-  </w:num>
-  <w:num w:numId="18">
-    <w:abstractNumId w:val="14"/>
-  </w:num>
-  <w:num w:numId="19">
-    <w:abstractNumId w:val="13"/>
-  </w:num>
-  <w:num w:numId="20">
-    <w:abstractNumId w:val="23"/>
-  </w:num>
-  <w:num w:numId="21">
-    <w:abstractNumId w:val="8"/>
-  </w:num>
-  <w:num w:numId="22">
-    <w:abstractNumId w:val="15"/>
-  </w:num>
   <w:num w:numId="23">
-    <w:abstractNumId w:val="17"/>
+    <w:abstractNumId w:val="20"/>
   </w:num>
   <w:num w:numId="24">
     <w:abstractNumId w:val="1"/>
+  </w:num>
+  <w:num w:numId="25">
+    <w:abstractNumId w:val="2"/>
+  </w:num>
+  <w:num w:numId="26">
+    <w:abstractNumId w:val="7"/>
+  </w:num>
+  <w:num w:numId="27">
+    <w:abstractNumId w:val="17"/>
   </w:num>
 </w:numbering>
 </file>

</xml_diff>